<commit_message>
added table, q1_1 done
</commit_message>
<xml_diff>
--- a/AI1_311137095_321082026.docx
+++ b/AI1_311137095_321082026.docx
@@ -7,7 +7,6 @@
         <w:bidi/>
         <w:jc w:val="center"/>
         <w:rPr>
-          <w:rFonts w:hint="cs"/>
           <w:sz w:val="24"/>
           <w:szCs w:val="24"/>
           <w:rtl/>
@@ -28,7 +27,6 @@
         <w:bidi/>
         <w:jc w:val="center"/>
         <w:rPr>
-          <w:rFonts w:hint="cs"/>
           <w:b/>
           <w:bCs/>
           <w:sz w:val="28"/>
@@ -121,7 +119,6 @@
         <w:bidi/>
         <w:jc w:val="center"/>
         <w:rPr>
-          <w:rFonts w:hint="cs"/>
           <w:b/>
           <w:bCs/>
           <w:sz w:val="32"/>
@@ -146,7 +143,6 @@
         <w:bidi/>
         <w:jc w:val="center"/>
         <w:rPr>
-          <w:rFonts w:hint="cs"/>
           <w:sz w:val="28"/>
           <w:szCs w:val="28"/>
           <w:u w:val="single"/>
@@ -172,8 +168,1307 @@
           <w:numId w:val="1"/>
         </w:numPr>
         <w:bidi/>
+      </w:pPr>
+      <w:r>
         <w:rPr>
           <w:rFonts w:hint="cs"/>
+          <w:rtl/>
+        </w:rPr>
+        <w:t>להלן הטבלה המבוקשת:</w:t>
+      </w:r>
+    </w:p>
+    <w:tbl>
+      <w:tblPr>
+        <w:tblW w:w="3260" w:type="dxa"/>
+        <w:tblLook w:val="04A0" w:firstRow="1" w:lastRow="0" w:firstColumn="1" w:lastColumn="0" w:noHBand="0" w:noVBand="1"/>
+      </w:tblPr>
+      <w:tblGrid>
+        <w:gridCol w:w="980"/>
+        <w:gridCol w:w="1068"/>
+        <w:gridCol w:w="1433"/>
+      </w:tblGrid>
+      <w:tr>
+        <w:trPr>
+          <w:trHeight w:val="310"/>
+        </w:trPr>
+        <w:tc>
+          <w:tcPr>
+            <w:tcW w:w="980" w:type="dxa"/>
+            <w:tcBorders>
+              <w:top w:val="single" w:sz="4" w:space="0" w:color="auto"/>
+              <w:left w:val="single" w:sz="4" w:space="0" w:color="auto"/>
+              <w:bottom w:val="single" w:sz="4" w:space="0" w:color="auto"/>
+              <w:right w:val="single" w:sz="4" w:space="0" w:color="auto"/>
+            </w:tcBorders>
+            <w:shd w:val="clear" w:color="000000" w:fill="A9D08E"/>
+            <w:noWrap/>
+            <w:vAlign w:val="bottom"/>
+            <w:hideMark/>
+          </w:tcPr>
+          <w:p>
+            <w:pPr>
+              <w:spacing w:after="0" w:line="240" w:lineRule="auto"/>
+              <w:rPr>
+                <w:rFonts w:ascii="Calibri" w:eastAsia="Times New Roman" w:hAnsi="Calibri" w:cs="Calibri"/>
+                <w:b/>
+                <w:bCs/>
+                <w:sz w:val="24"/>
+                <w:szCs w:val="24"/>
+              </w:rPr>
+            </w:pPr>
+            <w:r>
+              <w:rPr>
+                <w:rFonts w:ascii="Calibri" w:eastAsia="Times New Roman" w:hAnsi="Calibri" w:cs="Calibri"/>
+                <w:b/>
+                <w:bCs/>
+                <w:sz w:val="24"/>
+                <w:szCs w:val="24"/>
+              </w:rPr>
+              <w:t>K</w:t>
+            </w:r>
+          </w:p>
+        </w:tc>
+        <w:tc>
+          <w:tcPr>
+            <w:tcW w:w="980" w:type="dxa"/>
+            <w:tcBorders>
+              <w:top w:val="single" w:sz="4" w:space="0" w:color="auto"/>
+              <w:left w:val="nil"/>
+              <w:bottom w:val="single" w:sz="4" w:space="0" w:color="auto"/>
+              <w:right w:val="single" w:sz="4" w:space="0" w:color="auto"/>
+            </w:tcBorders>
+            <w:shd w:val="clear" w:color="000000" w:fill="A9D08E"/>
+            <w:noWrap/>
+            <w:vAlign w:val="bottom"/>
+            <w:hideMark/>
+          </w:tcPr>
+          <w:p>
+            <w:pPr>
+              <w:spacing w:after="0" w:line="240" w:lineRule="auto"/>
+              <w:rPr>
+                <w:rFonts w:ascii="Calibri" w:eastAsia="Times New Roman" w:hAnsi="Calibri" w:cs="Calibri"/>
+                <w:b/>
+                <w:bCs/>
+                <w:sz w:val="24"/>
+                <w:szCs w:val="24"/>
+              </w:rPr>
+            </w:pPr>
+            <w:r>
+              <w:rPr>
+                <w:rFonts w:ascii="Calibri" w:eastAsia="Times New Roman" w:hAnsi="Calibri" w:cs="Calibri"/>
+                <w:b/>
+                <w:bCs/>
+                <w:sz w:val="24"/>
+                <w:szCs w:val="24"/>
+              </w:rPr>
+              <w:t>K!</w:t>
+            </w:r>
+          </w:p>
+        </w:tc>
+        <w:tc>
+          <w:tcPr>
+            <w:tcW w:w="1300" w:type="dxa"/>
+            <w:tcBorders>
+              <w:top w:val="single" w:sz="4" w:space="0" w:color="auto"/>
+              <w:left w:val="nil"/>
+              <w:bottom w:val="single" w:sz="4" w:space="0" w:color="auto"/>
+              <w:right w:val="single" w:sz="4" w:space="0" w:color="auto"/>
+            </w:tcBorders>
+            <w:shd w:val="clear" w:color="000000" w:fill="A9D08E"/>
+            <w:noWrap/>
+            <w:vAlign w:val="bottom"/>
+            <w:hideMark/>
+          </w:tcPr>
+          <w:p>
+            <w:pPr>
+              <w:spacing w:after="0" w:line="240" w:lineRule="auto"/>
+              <w:rPr>
+                <w:rFonts w:ascii="Calibri" w:eastAsia="Times New Roman" w:hAnsi="Calibri" w:cs="Calibri"/>
+                <w:b/>
+                <w:bCs/>
+                <w:sz w:val="24"/>
+                <w:szCs w:val="24"/>
+              </w:rPr>
+            </w:pPr>
+            <w:r>
+              <w:rPr>
+                <w:rFonts w:ascii="Calibri" w:eastAsia="Times New Roman" w:hAnsi="Calibri" w:cs="Calibri"/>
+                <w:b/>
+                <w:bCs/>
+                <w:sz w:val="24"/>
+                <w:szCs w:val="24"/>
+              </w:rPr>
+              <w:t>K!*L^(K-1)</w:t>
+            </w:r>
+          </w:p>
+        </w:tc>
+      </w:tr>
+      <w:tr>
+        <w:trPr>
+          <w:trHeight w:val="310"/>
+        </w:trPr>
+        <w:tc>
+          <w:tcPr>
+            <w:tcW w:w="980" w:type="dxa"/>
+            <w:tcBorders>
+              <w:top w:val="nil"/>
+              <w:left w:val="single" w:sz="4" w:space="0" w:color="auto"/>
+              <w:bottom w:val="single" w:sz="4" w:space="0" w:color="auto"/>
+              <w:right w:val="single" w:sz="4" w:space="0" w:color="auto"/>
+            </w:tcBorders>
+            <w:shd w:val="clear" w:color="000000" w:fill="D9D9D9"/>
+            <w:noWrap/>
+            <w:vAlign w:val="bottom"/>
+            <w:hideMark/>
+          </w:tcPr>
+          <w:p>
+            <w:pPr>
+              <w:spacing w:after="0" w:line="240" w:lineRule="auto"/>
+              <w:jc w:val="right"/>
+              <w:rPr>
+                <w:rFonts w:ascii="Calibri" w:eastAsia="Times New Roman" w:hAnsi="Calibri" w:cs="Calibri"/>
+                <w:color w:val="000000"/>
+                <w:sz w:val="24"/>
+                <w:szCs w:val="24"/>
+              </w:rPr>
+            </w:pPr>
+            <w:r>
+              <w:rPr>
+                <w:rFonts w:ascii="Calibri" w:eastAsia="Times New Roman" w:hAnsi="Calibri" w:cs="Calibri"/>
+                <w:color w:val="000000"/>
+                <w:sz w:val="24"/>
+                <w:szCs w:val="24"/>
+              </w:rPr>
+              <w:t>1</w:t>
+            </w:r>
+          </w:p>
+        </w:tc>
+        <w:tc>
+          <w:tcPr>
+            <w:tcW w:w="980" w:type="dxa"/>
+            <w:tcBorders>
+              <w:top w:val="nil"/>
+              <w:left w:val="nil"/>
+              <w:bottom w:val="single" w:sz="4" w:space="0" w:color="auto"/>
+              <w:right w:val="single" w:sz="4" w:space="0" w:color="auto"/>
+            </w:tcBorders>
+            <w:shd w:val="clear" w:color="auto" w:fill="auto"/>
+            <w:noWrap/>
+            <w:vAlign w:val="bottom"/>
+            <w:hideMark/>
+          </w:tcPr>
+          <w:p>
+            <w:pPr>
+              <w:spacing w:after="0" w:line="240" w:lineRule="auto"/>
+              <w:jc w:val="right"/>
+              <w:rPr>
+                <w:rFonts w:ascii="Calibri" w:eastAsia="Times New Roman" w:hAnsi="Calibri" w:cs="Calibri"/>
+                <w:color w:val="000000"/>
+                <w:sz w:val="24"/>
+                <w:szCs w:val="24"/>
+              </w:rPr>
+            </w:pPr>
+            <w:r>
+              <w:rPr>
+                <w:rFonts w:ascii="Calibri" w:eastAsia="Times New Roman" w:hAnsi="Calibri" w:cs="Calibri"/>
+                <w:color w:val="000000"/>
+                <w:sz w:val="24"/>
+                <w:szCs w:val="24"/>
+              </w:rPr>
+              <w:t>1</w:t>
+            </w:r>
+          </w:p>
+        </w:tc>
+        <w:tc>
+          <w:tcPr>
+            <w:tcW w:w="1300" w:type="dxa"/>
+            <w:tcBorders>
+              <w:top w:val="nil"/>
+              <w:left w:val="nil"/>
+              <w:bottom w:val="single" w:sz="4" w:space="0" w:color="auto"/>
+              <w:right w:val="single" w:sz="4" w:space="0" w:color="auto"/>
+            </w:tcBorders>
+            <w:shd w:val="clear" w:color="auto" w:fill="auto"/>
+            <w:noWrap/>
+            <w:vAlign w:val="bottom"/>
+            <w:hideMark/>
+          </w:tcPr>
+          <w:p>
+            <w:pPr>
+              <w:spacing w:after="0" w:line="240" w:lineRule="auto"/>
+              <w:jc w:val="right"/>
+              <w:rPr>
+                <w:rFonts w:ascii="Calibri" w:eastAsia="Times New Roman" w:hAnsi="Calibri" w:cs="Calibri"/>
+                <w:color w:val="000000"/>
+                <w:sz w:val="24"/>
+                <w:szCs w:val="24"/>
+              </w:rPr>
+            </w:pPr>
+            <w:r>
+              <w:rPr>
+                <w:rFonts w:ascii="Calibri" w:eastAsia="Times New Roman" w:hAnsi="Calibri" w:cs="Calibri"/>
+                <w:color w:val="000000"/>
+                <w:sz w:val="24"/>
+                <w:szCs w:val="24"/>
+              </w:rPr>
+              <w:t>1</w:t>
+            </w:r>
+          </w:p>
+        </w:tc>
+      </w:tr>
+      <w:tr>
+        <w:trPr>
+          <w:trHeight w:val="310"/>
+        </w:trPr>
+        <w:tc>
+          <w:tcPr>
+            <w:tcW w:w="980" w:type="dxa"/>
+            <w:tcBorders>
+              <w:top w:val="nil"/>
+              <w:left w:val="single" w:sz="4" w:space="0" w:color="auto"/>
+              <w:bottom w:val="single" w:sz="4" w:space="0" w:color="auto"/>
+              <w:right w:val="single" w:sz="4" w:space="0" w:color="auto"/>
+            </w:tcBorders>
+            <w:shd w:val="clear" w:color="000000" w:fill="D9D9D9"/>
+            <w:noWrap/>
+            <w:vAlign w:val="bottom"/>
+            <w:hideMark/>
+          </w:tcPr>
+          <w:p>
+            <w:pPr>
+              <w:spacing w:after="0" w:line="240" w:lineRule="auto"/>
+              <w:jc w:val="right"/>
+              <w:rPr>
+                <w:rFonts w:ascii="Calibri" w:eastAsia="Times New Roman" w:hAnsi="Calibri" w:cs="Calibri"/>
+                <w:color w:val="000000"/>
+                <w:sz w:val="24"/>
+                <w:szCs w:val="24"/>
+              </w:rPr>
+            </w:pPr>
+            <w:r>
+              <w:rPr>
+                <w:rFonts w:ascii="Calibri" w:eastAsia="Times New Roman" w:hAnsi="Calibri" w:cs="Calibri"/>
+                <w:color w:val="000000"/>
+                <w:sz w:val="24"/>
+                <w:szCs w:val="24"/>
+              </w:rPr>
+              <w:t>2</w:t>
+            </w:r>
+          </w:p>
+        </w:tc>
+        <w:tc>
+          <w:tcPr>
+            <w:tcW w:w="980" w:type="dxa"/>
+            <w:tcBorders>
+              <w:top w:val="nil"/>
+              <w:left w:val="nil"/>
+              <w:bottom w:val="single" w:sz="4" w:space="0" w:color="auto"/>
+              <w:right w:val="single" w:sz="4" w:space="0" w:color="auto"/>
+            </w:tcBorders>
+            <w:shd w:val="clear" w:color="auto" w:fill="auto"/>
+            <w:noWrap/>
+            <w:vAlign w:val="bottom"/>
+            <w:hideMark/>
+          </w:tcPr>
+          <w:p>
+            <w:pPr>
+              <w:spacing w:after="0" w:line="240" w:lineRule="auto"/>
+              <w:jc w:val="right"/>
+              <w:rPr>
+                <w:rFonts w:ascii="Calibri" w:eastAsia="Times New Roman" w:hAnsi="Calibri" w:cs="Calibri"/>
+                <w:color w:val="000000"/>
+                <w:sz w:val="24"/>
+                <w:szCs w:val="24"/>
+              </w:rPr>
+            </w:pPr>
+            <w:r>
+              <w:rPr>
+                <w:rFonts w:ascii="Calibri" w:eastAsia="Times New Roman" w:hAnsi="Calibri" w:cs="Calibri"/>
+                <w:color w:val="000000"/>
+                <w:sz w:val="24"/>
+                <w:szCs w:val="24"/>
+              </w:rPr>
+              <w:t>2</w:t>
+            </w:r>
+          </w:p>
+        </w:tc>
+        <w:tc>
+          <w:tcPr>
+            <w:tcW w:w="1300" w:type="dxa"/>
+            <w:tcBorders>
+              <w:top w:val="nil"/>
+              <w:left w:val="nil"/>
+              <w:bottom w:val="single" w:sz="4" w:space="0" w:color="auto"/>
+              <w:right w:val="single" w:sz="4" w:space="0" w:color="auto"/>
+            </w:tcBorders>
+            <w:shd w:val="clear" w:color="auto" w:fill="auto"/>
+            <w:noWrap/>
+            <w:vAlign w:val="bottom"/>
+            <w:hideMark/>
+          </w:tcPr>
+          <w:p>
+            <w:pPr>
+              <w:spacing w:after="0" w:line="240" w:lineRule="auto"/>
+              <w:jc w:val="right"/>
+              <w:rPr>
+                <w:rFonts w:ascii="Calibri" w:eastAsia="Times New Roman" w:hAnsi="Calibri" w:cs="Calibri"/>
+                <w:color w:val="000000"/>
+                <w:sz w:val="24"/>
+                <w:szCs w:val="24"/>
+              </w:rPr>
+            </w:pPr>
+            <w:r>
+              <w:rPr>
+                <w:rFonts w:ascii="Calibri" w:eastAsia="Times New Roman" w:hAnsi="Calibri" w:cs="Calibri"/>
+                <w:color w:val="000000"/>
+                <w:sz w:val="24"/>
+                <w:szCs w:val="24"/>
+              </w:rPr>
+              <w:t>10</w:t>
+            </w:r>
+          </w:p>
+        </w:tc>
+      </w:tr>
+      <w:tr>
+        <w:trPr>
+          <w:trHeight w:val="310"/>
+        </w:trPr>
+        <w:tc>
+          <w:tcPr>
+            <w:tcW w:w="980" w:type="dxa"/>
+            <w:tcBorders>
+              <w:top w:val="nil"/>
+              <w:left w:val="single" w:sz="4" w:space="0" w:color="auto"/>
+              <w:bottom w:val="single" w:sz="4" w:space="0" w:color="auto"/>
+              <w:right w:val="single" w:sz="4" w:space="0" w:color="auto"/>
+            </w:tcBorders>
+            <w:shd w:val="clear" w:color="000000" w:fill="D9D9D9"/>
+            <w:noWrap/>
+            <w:vAlign w:val="bottom"/>
+            <w:hideMark/>
+          </w:tcPr>
+          <w:p>
+            <w:pPr>
+              <w:spacing w:after="0" w:line="240" w:lineRule="auto"/>
+              <w:jc w:val="right"/>
+              <w:rPr>
+                <w:rFonts w:ascii="Calibri" w:eastAsia="Times New Roman" w:hAnsi="Calibri" w:cs="Calibri"/>
+                <w:color w:val="000000"/>
+                <w:sz w:val="24"/>
+                <w:szCs w:val="24"/>
+              </w:rPr>
+            </w:pPr>
+            <w:r>
+              <w:rPr>
+                <w:rFonts w:ascii="Calibri" w:eastAsia="Times New Roman" w:hAnsi="Calibri" w:cs="Calibri"/>
+                <w:color w:val="000000"/>
+                <w:sz w:val="24"/>
+                <w:szCs w:val="24"/>
+              </w:rPr>
+              <w:t>3</w:t>
+            </w:r>
+          </w:p>
+        </w:tc>
+        <w:tc>
+          <w:tcPr>
+            <w:tcW w:w="980" w:type="dxa"/>
+            <w:tcBorders>
+              <w:top w:val="nil"/>
+              <w:left w:val="nil"/>
+              <w:bottom w:val="single" w:sz="4" w:space="0" w:color="auto"/>
+              <w:right w:val="single" w:sz="4" w:space="0" w:color="auto"/>
+            </w:tcBorders>
+            <w:shd w:val="clear" w:color="auto" w:fill="auto"/>
+            <w:noWrap/>
+            <w:vAlign w:val="bottom"/>
+            <w:hideMark/>
+          </w:tcPr>
+          <w:p>
+            <w:pPr>
+              <w:spacing w:after="0" w:line="240" w:lineRule="auto"/>
+              <w:jc w:val="right"/>
+              <w:rPr>
+                <w:rFonts w:ascii="Calibri" w:eastAsia="Times New Roman" w:hAnsi="Calibri" w:cs="Calibri"/>
+                <w:color w:val="000000"/>
+                <w:sz w:val="24"/>
+                <w:szCs w:val="24"/>
+              </w:rPr>
+            </w:pPr>
+            <w:r>
+              <w:rPr>
+                <w:rFonts w:ascii="Calibri" w:eastAsia="Times New Roman" w:hAnsi="Calibri" w:cs="Calibri"/>
+                <w:color w:val="000000"/>
+                <w:sz w:val="24"/>
+                <w:szCs w:val="24"/>
+              </w:rPr>
+              <w:t>6</w:t>
+            </w:r>
+          </w:p>
+        </w:tc>
+        <w:tc>
+          <w:tcPr>
+            <w:tcW w:w="1300" w:type="dxa"/>
+            <w:tcBorders>
+              <w:top w:val="nil"/>
+              <w:left w:val="nil"/>
+              <w:bottom w:val="single" w:sz="4" w:space="0" w:color="auto"/>
+              <w:right w:val="single" w:sz="4" w:space="0" w:color="auto"/>
+            </w:tcBorders>
+            <w:shd w:val="clear" w:color="auto" w:fill="auto"/>
+            <w:noWrap/>
+            <w:vAlign w:val="bottom"/>
+            <w:hideMark/>
+          </w:tcPr>
+          <w:p>
+            <w:pPr>
+              <w:spacing w:after="0" w:line="240" w:lineRule="auto"/>
+              <w:jc w:val="right"/>
+              <w:rPr>
+                <w:rFonts w:ascii="Calibri" w:eastAsia="Times New Roman" w:hAnsi="Calibri" w:cs="Calibri"/>
+                <w:color w:val="000000"/>
+                <w:sz w:val="24"/>
+                <w:szCs w:val="24"/>
+              </w:rPr>
+            </w:pPr>
+            <w:r>
+              <w:rPr>
+                <w:rFonts w:ascii="Calibri" w:eastAsia="Times New Roman" w:hAnsi="Calibri" w:cs="Calibri"/>
+                <w:color w:val="000000"/>
+                <w:sz w:val="24"/>
+                <w:szCs w:val="24"/>
+              </w:rPr>
+              <w:t>150</w:t>
+            </w:r>
+          </w:p>
+        </w:tc>
+      </w:tr>
+      <w:tr>
+        <w:trPr>
+          <w:trHeight w:val="310"/>
+        </w:trPr>
+        <w:tc>
+          <w:tcPr>
+            <w:tcW w:w="980" w:type="dxa"/>
+            <w:tcBorders>
+              <w:top w:val="nil"/>
+              <w:left w:val="single" w:sz="4" w:space="0" w:color="auto"/>
+              <w:bottom w:val="single" w:sz="4" w:space="0" w:color="auto"/>
+              <w:right w:val="single" w:sz="4" w:space="0" w:color="auto"/>
+            </w:tcBorders>
+            <w:shd w:val="clear" w:color="000000" w:fill="D9D9D9"/>
+            <w:noWrap/>
+            <w:vAlign w:val="bottom"/>
+            <w:hideMark/>
+          </w:tcPr>
+          <w:p>
+            <w:pPr>
+              <w:spacing w:after="0" w:line="240" w:lineRule="auto"/>
+              <w:jc w:val="right"/>
+              <w:rPr>
+                <w:rFonts w:ascii="Calibri" w:eastAsia="Times New Roman" w:hAnsi="Calibri" w:cs="Calibri"/>
+                <w:color w:val="000000"/>
+                <w:sz w:val="24"/>
+                <w:szCs w:val="24"/>
+              </w:rPr>
+            </w:pPr>
+            <w:r>
+              <w:rPr>
+                <w:rFonts w:ascii="Calibri" w:eastAsia="Times New Roman" w:hAnsi="Calibri" w:cs="Calibri"/>
+                <w:color w:val="000000"/>
+                <w:sz w:val="24"/>
+                <w:szCs w:val="24"/>
+              </w:rPr>
+              <w:t>4</w:t>
+            </w:r>
+          </w:p>
+        </w:tc>
+        <w:tc>
+          <w:tcPr>
+            <w:tcW w:w="980" w:type="dxa"/>
+            <w:tcBorders>
+              <w:top w:val="nil"/>
+              <w:left w:val="nil"/>
+              <w:bottom w:val="single" w:sz="4" w:space="0" w:color="auto"/>
+              <w:right w:val="single" w:sz="4" w:space="0" w:color="auto"/>
+            </w:tcBorders>
+            <w:shd w:val="clear" w:color="auto" w:fill="auto"/>
+            <w:noWrap/>
+            <w:vAlign w:val="bottom"/>
+            <w:hideMark/>
+          </w:tcPr>
+          <w:p>
+            <w:pPr>
+              <w:spacing w:after="0" w:line="240" w:lineRule="auto"/>
+              <w:jc w:val="right"/>
+              <w:rPr>
+                <w:rFonts w:ascii="Calibri" w:eastAsia="Times New Roman" w:hAnsi="Calibri" w:cs="Calibri"/>
+                <w:color w:val="000000"/>
+                <w:sz w:val="24"/>
+                <w:szCs w:val="24"/>
+              </w:rPr>
+            </w:pPr>
+            <w:r>
+              <w:rPr>
+                <w:rFonts w:ascii="Calibri" w:eastAsia="Times New Roman" w:hAnsi="Calibri" w:cs="Calibri"/>
+                <w:color w:val="000000"/>
+                <w:sz w:val="24"/>
+                <w:szCs w:val="24"/>
+              </w:rPr>
+              <w:t>24</w:t>
+            </w:r>
+          </w:p>
+        </w:tc>
+        <w:tc>
+          <w:tcPr>
+            <w:tcW w:w="1300" w:type="dxa"/>
+            <w:tcBorders>
+              <w:top w:val="nil"/>
+              <w:left w:val="nil"/>
+              <w:bottom w:val="single" w:sz="4" w:space="0" w:color="auto"/>
+              <w:right w:val="single" w:sz="4" w:space="0" w:color="auto"/>
+            </w:tcBorders>
+            <w:shd w:val="clear" w:color="auto" w:fill="auto"/>
+            <w:noWrap/>
+            <w:vAlign w:val="bottom"/>
+            <w:hideMark/>
+          </w:tcPr>
+          <w:p>
+            <w:pPr>
+              <w:spacing w:after="0" w:line="240" w:lineRule="auto"/>
+              <w:jc w:val="right"/>
+              <w:rPr>
+                <w:rFonts w:ascii="Calibri" w:eastAsia="Times New Roman" w:hAnsi="Calibri" w:cs="Calibri"/>
+                <w:color w:val="000000"/>
+                <w:sz w:val="24"/>
+                <w:szCs w:val="24"/>
+              </w:rPr>
+            </w:pPr>
+            <w:r>
+              <w:rPr>
+                <w:rFonts w:ascii="Calibri" w:eastAsia="Times New Roman" w:hAnsi="Calibri" w:cs="Calibri"/>
+                <w:color w:val="000000"/>
+                <w:sz w:val="24"/>
+                <w:szCs w:val="24"/>
+              </w:rPr>
+              <w:t>3000</w:t>
+            </w:r>
+          </w:p>
+        </w:tc>
+      </w:tr>
+      <w:tr>
+        <w:trPr>
+          <w:trHeight w:val="310"/>
+        </w:trPr>
+        <w:tc>
+          <w:tcPr>
+            <w:tcW w:w="980" w:type="dxa"/>
+            <w:tcBorders>
+              <w:top w:val="nil"/>
+              <w:left w:val="single" w:sz="4" w:space="0" w:color="auto"/>
+              <w:bottom w:val="single" w:sz="4" w:space="0" w:color="auto"/>
+              <w:right w:val="single" w:sz="4" w:space="0" w:color="auto"/>
+            </w:tcBorders>
+            <w:shd w:val="clear" w:color="000000" w:fill="D9D9D9"/>
+            <w:noWrap/>
+            <w:vAlign w:val="bottom"/>
+            <w:hideMark/>
+          </w:tcPr>
+          <w:p>
+            <w:pPr>
+              <w:spacing w:after="0" w:line="240" w:lineRule="auto"/>
+              <w:jc w:val="right"/>
+              <w:rPr>
+                <w:rFonts w:ascii="Calibri" w:eastAsia="Times New Roman" w:hAnsi="Calibri" w:cs="Calibri"/>
+                <w:color w:val="000000"/>
+                <w:sz w:val="24"/>
+                <w:szCs w:val="24"/>
+              </w:rPr>
+            </w:pPr>
+            <w:r>
+              <w:rPr>
+                <w:rFonts w:ascii="Calibri" w:eastAsia="Times New Roman" w:hAnsi="Calibri" w:cs="Calibri"/>
+                <w:color w:val="000000"/>
+                <w:sz w:val="24"/>
+                <w:szCs w:val="24"/>
+              </w:rPr>
+              <w:t>5</w:t>
+            </w:r>
+          </w:p>
+        </w:tc>
+        <w:tc>
+          <w:tcPr>
+            <w:tcW w:w="980" w:type="dxa"/>
+            <w:tcBorders>
+              <w:top w:val="nil"/>
+              <w:left w:val="nil"/>
+              <w:bottom w:val="single" w:sz="4" w:space="0" w:color="auto"/>
+              <w:right w:val="single" w:sz="4" w:space="0" w:color="auto"/>
+            </w:tcBorders>
+            <w:shd w:val="clear" w:color="auto" w:fill="auto"/>
+            <w:noWrap/>
+            <w:vAlign w:val="bottom"/>
+            <w:hideMark/>
+          </w:tcPr>
+          <w:p>
+            <w:pPr>
+              <w:spacing w:after="0" w:line="240" w:lineRule="auto"/>
+              <w:jc w:val="right"/>
+              <w:rPr>
+                <w:rFonts w:ascii="Calibri" w:eastAsia="Times New Roman" w:hAnsi="Calibri" w:cs="Calibri"/>
+                <w:color w:val="000000"/>
+                <w:sz w:val="24"/>
+                <w:szCs w:val="24"/>
+              </w:rPr>
+            </w:pPr>
+            <w:r>
+              <w:rPr>
+                <w:rFonts w:ascii="Calibri" w:eastAsia="Times New Roman" w:hAnsi="Calibri" w:cs="Calibri"/>
+                <w:color w:val="000000"/>
+                <w:sz w:val="24"/>
+                <w:szCs w:val="24"/>
+              </w:rPr>
+              <w:t>120</w:t>
+            </w:r>
+          </w:p>
+        </w:tc>
+        <w:tc>
+          <w:tcPr>
+            <w:tcW w:w="1300" w:type="dxa"/>
+            <w:tcBorders>
+              <w:top w:val="nil"/>
+              <w:left w:val="nil"/>
+              <w:bottom w:val="single" w:sz="4" w:space="0" w:color="auto"/>
+              <w:right w:val="single" w:sz="4" w:space="0" w:color="auto"/>
+            </w:tcBorders>
+            <w:shd w:val="clear" w:color="auto" w:fill="auto"/>
+            <w:noWrap/>
+            <w:vAlign w:val="bottom"/>
+            <w:hideMark/>
+          </w:tcPr>
+          <w:p>
+            <w:pPr>
+              <w:spacing w:after="0" w:line="240" w:lineRule="auto"/>
+              <w:jc w:val="right"/>
+              <w:rPr>
+                <w:rFonts w:ascii="Calibri" w:eastAsia="Times New Roman" w:hAnsi="Calibri" w:cs="Calibri"/>
+                <w:color w:val="000000"/>
+                <w:sz w:val="24"/>
+                <w:szCs w:val="24"/>
+              </w:rPr>
+            </w:pPr>
+            <w:r>
+              <w:rPr>
+                <w:rFonts w:ascii="Calibri" w:eastAsia="Times New Roman" w:hAnsi="Calibri" w:cs="Calibri"/>
+                <w:color w:val="000000"/>
+                <w:sz w:val="24"/>
+                <w:szCs w:val="24"/>
+              </w:rPr>
+              <w:t>75000</w:t>
+            </w:r>
+          </w:p>
+        </w:tc>
+      </w:tr>
+      <w:tr>
+        <w:trPr>
+          <w:trHeight w:val="310"/>
+        </w:trPr>
+        <w:tc>
+          <w:tcPr>
+            <w:tcW w:w="980" w:type="dxa"/>
+            <w:tcBorders>
+              <w:top w:val="nil"/>
+              <w:left w:val="single" w:sz="4" w:space="0" w:color="auto"/>
+              <w:bottom w:val="single" w:sz="4" w:space="0" w:color="auto"/>
+              <w:right w:val="single" w:sz="4" w:space="0" w:color="auto"/>
+            </w:tcBorders>
+            <w:shd w:val="clear" w:color="000000" w:fill="D9D9D9"/>
+            <w:noWrap/>
+            <w:vAlign w:val="bottom"/>
+            <w:hideMark/>
+          </w:tcPr>
+          <w:p>
+            <w:pPr>
+              <w:spacing w:after="0" w:line="240" w:lineRule="auto"/>
+              <w:jc w:val="right"/>
+              <w:rPr>
+                <w:rFonts w:ascii="Calibri" w:eastAsia="Times New Roman" w:hAnsi="Calibri" w:cs="Calibri"/>
+                <w:color w:val="000000"/>
+                <w:sz w:val="24"/>
+                <w:szCs w:val="24"/>
+              </w:rPr>
+            </w:pPr>
+            <w:r>
+              <w:rPr>
+                <w:rFonts w:ascii="Calibri" w:eastAsia="Times New Roman" w:hAnsi="Calibri" w:cs="Calibri"/>
+                <w:color w:val="000000"/>
+                <w:sz w:val="24"/>
+                <w:szCs w:val="24"/>
+              </w:rPr>
+              <w:t>6</w:t>
+            </w:r>
+          </w:p>
+        </w:tc>
+        <w:tc>
+          <w:tcPr>
+            <w:tcW w:w="980" w:type="dxa"/>
+            <w:tcBorders>
+              <w:top w:val="nil"/>
+              <w:left w:val="nil"/>
+              <w:bottom w:val="single" w:sz="4" w:space="0" w:color="auto"/>
+              <w:right w:val="single" w:sz="4" w:space="0" w:color="auto"/>
+            </w:tcBorders>
+            <w:shd w:val="clear" w:color="auto" w:fill="auto"/>
+            <w:noWrap/>
+            <w:vAlign w:val="bottom"/>
+            <w:hideMark/>
+          </w:tcPr>
+          <w:p>
+            <w:pPr>
+              <w:spacing w:after="0" w:line="240" w:lineRule="auto"/>
+              <w:jc w:val="right"/>
+              <w:rPr>
+                <w:rFonts w:ascii="Calibri" w:eastAsia="Times New Roman" w:hAnsi="Calibri" w:cs="Calibri"/>
+                <w:color w:val="000000"/>
+                <w:sz w:val="24"/>
+                <w:szCs w:val="24"/>
+              </w:rPr>
+            </w:pPr>
+            <w:r>
+              <w:rPr>
+                <w:rFonts w:ascii="Calibri" w:eastAsia="Times New Roman" w:hAnsi="Calibri" w:cs="Calibri"/>
+                <w:color w:val="000000"/>
+                <w:sz w:val="24"/>
+                <w:szCs w:val="24"/>
+              </w:rPr>
+              <w:t>720</w:t>
+            </w:r>
+          </w:p>
+        </w:tc>
+        <w:tc>
+          <w:tcPr>
+            <w:tcW w:w="1300" w:type="dxa"/>
+            <w:tcBorders>
+              <w:top w:val="nil"/>
+              <w:left w:val="nil"/>
+              <w:bottom w:val="single" w:sz="4" w:space="0" w:color="auto"/>
+              <w:right w:val="single" w:sz="4" w:space="0" w:color="auto"/>
+            </w:tcBorders>
+            <w:shd w:val="clear" w:color="auto" w:fill="auto"/>
+            <w:noWrap/>
+            <w:vAlign w:val="bottom"/>
+            <w:hideMark/>
+          </w:tcPr>
+          <w:p>
+            <w:pPr>
+              <w:spacing w:after="0" w:line="240" w:lineRule="auto"/>
+              <w:jc w:val="right"/>
+              <w:rPr>
+                <w:rFonts w:ascii="Calibri" w:eastAsia="Times New Roman" w:hAnsi="Calibri" w:cs="Calibri"/>
+                <w:color w:val="000000"/>
+                <w:sz w:val="24"/>
+                <w:szCs w:val="24"/>
+              </w:rPr>
+            </w:pPr>
+            <w:r>
+              <w:rPr>
+                <w:rFonts w:ascii="Calibri" w:eastAsia="Times New Roman" w:hAnsi="Calibri" w:cs="Calibri"/>
+                <w:color w:val="000000"/>
+                <w:sz w:val="24"/>
+                <w:szCs w:val="24"/>
+              </w:rPr>
+              <w:t>2250000</w:t>
+            </w:r>
+          </w:p>
+        </w:tc>
+      </w:tr>
+      <w:tr>
+        <w:trPr>
+          <w:trHeight w:val="310"/>
+        </w:trPr>
+        <w:tc>
+          <w:tcPr>
+            <w:tcW w:w="980" w:type="dxa"/>
+            <w:tcBorders>
+              <w:top w:val="nil"/>
+              <w:left w:val="single" w:sz="4" w:space="0" w:color="auto"/>
+              <w:bottom w:val="single" w:sz="4" w:space="0" w:color="auto"/>
+              <w:right w:val="single" w:sz="4" w:space="0" w:color="auto"/>
+            </w:tcBorders>
+            <w:shd w:val="clear" w:color="000000" w:fill="D9D9D9"/>
+            <w:noWrap/>
+            <w:vAlign w:val="bottom"/>
+            <w:hideMark/>
+          </w:tcPr>
+          <w:p>
+            <w:pPr>
+              <w:spacing w:after="0" w:line="240" w:lineRule="auto"/>
+              <w:jc w:val="right"/>
+              <w:rPr>
+                <w:rFonts w:ascii="Calibri" w:eastAsia="Times New Roman" w:hAnsi="Calibri" w:cs="Calibri"/>
+                <w:color w:val="000000"/>
+                <w:sz w:val="24"/>
+                <w:szCs w:val="24"/>
+              </w:rPr>
+            </w:pPr>
+            <w:r>
+              <w:rPr>
+                <w:rFonts w:ascii="Calibri" w:eastAsia="Times New Roman" w:hAnsi="Calibri" w:cs="Calibri"/>
+                <w:color w:val="000000"/>
+                <w:sz w:val="24"/>
+                <w:szCs w:val="24"/>
+              </w:rPr>
+              <w:t>7</w:t>
+            </w:r>
+          </w:p>
+        </w:tc>
+        <w:tc>
+          <w:tcPr>
+            <w:tcW w:w="980" w:type="dxa"/>
+            <w:tcBorders>
+              <w:top w:val="nil"/>
+              <w:left w:val="nil"/>
+              <w:bottom w:val="single" w:sz="4" w:space="0" w:color="auto"/>
+              <w:right w:val="single" w:sz="4" w:space="0" w:color="auto"/>
+            </w:tcBorders>
+            <w:shd w:val="clear" w:color="auto" w:fill="auto"/>
+            <w:noWrap/>
+            <w:vAlign w:val="bottom"/>
+            <w:hideMark/>
+          </w:tcPr>
+          <w:p>
+            <w:pPr>
+              <w:spacing w:after="0" w:line="240" w:lineRule="auto"/>
+              <w:jc w:val="right"/>
+              <w:rPr>
+                <w:rFonts w:ascii="Calibri" w:eastAsia="Times New Roman" w:hAnsi="Calibri" w:cs="Calibri"/>
+                <w:color w:val="000000"/>
+                <w:sz w:val="24"/>
+                <w:szCs w:val="24"/>
+              </w:rPr>
+            </w:pPr>
+            <w:r>
+              <w:rPr>
+                <w:rFonts w:ascii="Calibri" w:eastAsia="Times New Roman" w:hAnsi="Calibri" w:cs="Calibri"/>
+                <w:color w:val="000000"/>
+                <w:sz w:val="24"/>
+                <w:szCs w:val="24"/>
+              </w:rPr>
+              <w:t>5040</w:t>
+            </w:r>
+          </w:p>
+        </w:tc>
+        <w:tc>
+          <w:tcPr>
+            <w:tcW w:w="1300" w:type="dxa"/>
+            <w:tcBorders>
+              <w:top w:val="nil"/>
+              <w:left w:val="nil"/>
+              <w:bottom w:val="single" w:sz="4" w:space="0" w:color="auto"/>
+              <w:right w:val="single" w:sz="4" w:space="0" w:color="auto"/>
+            </w:tcBorders>
+            <w:shd w:val="clear" w:color="auto" w:fill="auto"/>
+            <w:noWrap/>
+            <w:vAlign w:val="bottom"/>
+            <w:hideMark/>
+          </w:tcPr>
+          <w:p>
+            <w:pPr>
+              <w:spacing w:after="0" w:line="240" w:lineRule="auto"/>
+              <w:jc w:val="right"/>
+              <w:rPr>
+                <w:rFonts w:ascii="Calibri" w:eastAsia="Times New Roman" w:hAnsi="Calibri" w:cs="Calibri"/>
+                <w:color w:val="000000"/>
+                <w:sz w:val="24"/>
+                <w:szCs w:val="24"/>
+              </w:rPr>
+            </w:pPr>
+            <w:r>
+              <w:rPr>
+                <w:rFonts w:ascii="Calibri" w:eastAsia="Times New Roman" w:hAnsi="Calibri" w:cs="Calibri"/>
+                <w:color w:val="000000"/>
+                <w:sz w:val="24"/>
+                <w:szCs w:val="24"/>
+              </w:rPr>
+              <w:t>78750000</w:t>
+            </w:r>
+          </w:p>
+        </w:tc>
+      </w:tr>
+      <w:tr>
+        <w:trPr>
+          <w:trHeight w:val="310"/>
+        </w:trPr>
+        <w:tc>
+          <w:tcPr>
+            <w:tcW w:w="980" w:type="dxa"/>
+            <w:tcBorders>
+              <w:top w:val="nil"/>
+              <w:left w:val="single" w:sz="4" w:space="0" w:color="auto"/>
+              <w:bottom w:val="single" w:sz="4" w:space="0" w:color="auto"/>
+              <w:right w:val="single" w:sz="4" w:space="0" w:color="auto"/>
+            </w:tcBorders>
+            <w:shd w:val="clear" w:color="000000" w:fill="D9D9D9"/>
+            <w:noWrap/>
+            <w:vAlign w:val="bottom"/>
+            <w:hideMark/>
+          </w:tcPr>
+          <w:p>
+            <w:pPr>
+              <w:spacing w:after="0" w:line="240" w:lineRule="auto"/>
+              <w:jc w:val="right"/>
+              <w:rPr>
+                <w:rFonts w:ascii="Calibri" w:eastAsia="Times New Roman" w:hAnsi="Calibri" w:cs="Calibri"/>
+                <w:color w:val="000000"/>
+                <w:sz w:val="24"/>
+                <w:szCs w:val="24"/>
+              </w:rPr>
+            </w:pPr>
+            <w:r>
+              <w:rPr>
+                <w:rFonts w:ascii="Calibri" w:eastAsia="Times New Roman" w:hAnsi="Calibri" w:cs="Calibri"/>
+                <w:color w:val="000000"/>
+                <w:sz w:val="24"/>
+                <w:szCs w:val="24"/>
+              </w:rPr>
+              <w:t>8</w:t>
+            </w:r>
+          </w:p>
+        </w:tc>
+        <w:tc>
+          <w:tcPr>
+            <w:tcW w:w="980" w:type="dxa"/>
+            <w:tcBorders>
+              <w:top w:val="nil"/>
+              <w:left w:val="nil"/>
+              <w:bottom w:val="single" w:sz="4" w:space="0" w:color="auto"/>
+              <w:right w:val="single" w:sz="4" w:space="0" w:color="auto"/>
+            </w:tcBorders>
+            <w:shd w:val="clear" w:color="auto" w:fill="auto"/>
+            <w:noWrap/>
+            <w:vAlign w:val="bottom"/>
+            <w:hideMark/>
+          </w:tcPr>
+          <w:p>
+            <w:pPr>
+              <w:spacing w:after="0" w:line="240" w:lineRule="auto"/>
+              <w:jc w:val="right"/>
+              <w:rPr>
+                <w:rFonts w:ascii="Calibri" w:eastAsia="Times New Roman" w:hAnsi="Calibri" w:cs="Calibri"/>
+                <w:color w:val="000000"/>
+                <w:sz w:val="24"/>
+                <w:szCs w:val="24"/>
+              </w:rPr>
+            </w:pPr>
+            <w:r>
+              <w:rPr>
+                <w:rFonts w:ascii="Calibri" w:eastAsia="Times New Roman" w:hAnsi="Calibri" w:cs="Calibri"/>
+                <w:color w:val="000000"/>
+                <w:sz w:val="24"/>
+                <w:szCs w:val="24"/>
+              </w:rPr>
+              <w:t>40320</w:t>
+            </w:r>
+          </w:p>
+        </w:tc>
+        <w:tc>
+          <w:tcPr>
+            <w:tcW w:w="1300" w:type="dxa"/>
+            <w:tcBorders>
+              <w:top w:val="nil"/>
+              <w:left w:val="nil"/>
+              <w:bottom w:val="single" w:sz="4" w:space="0" w:color="auto"/>
+              <w:right w:val="single" w:sz="4" w:space="0" w:color="auto"/>
+            </w:tcBorders>
+            <w:shd w:val="clear" w:color="auto" w:fill="auto"/>
+            <w:noWrap/>
+            <w:vAlign w:val="bottom"/>
+            <w:hideMark/>
+          </w:tcPr>
+          <w:p>
+            <w:pPr>
+              <w:spacing w:after="0" w:line="240" w:lineRule="auto"/>
+              <w:jc w:val="right"/>
+              <w:rPr>
+                <w:rFonts w:ascii="Calibri" w:eastAsia="Times New Roman" w:hAnsi="Calibri" w:cs="Calibri"/>
+                <w:color w:val="000000"/>
+                <w:sz w:val="24"/>
+                <w:szCs w:val="24"/>
+              </w:rPr>
+            </w:pPr>
+            <w:r>
+              <w:rPr>
+                <w:rFonts w:ascii="Calibri" w:eastAsia="Times New Roman" w:hAnsi="Calibri" w:cs="Calibri"/>
+                <w:color w:val="000000"/>
+                <w:sz w:val="24"/>
+                <w:szCs w:val="24"/>
+              </w:rPr>
+              <w:t>3150000000</w:t>
+            </w:r>
+          </w:p>
+        </w:tc>
+      </w:tr>
+      <w:tr>
+        <w:trPr>
+          <w:trHeight w:val="310"/>
+        </w:trPr>
+        <w:tc>
+          <w:tcPr>
+            <w:tcW w:w="980" w:type="dxa"/>
+            <w:tcBorders>
+              <w:top w:val="nil"/>
+              <w:left w:val="single" w:sz="4" w:space="0" w:color="auto"/>
+              <w:bottom w:val="single" w:sz="4" w:space="0" w:color="auto"/>
+              <w:right w:val="single" w:sz="4" w:space="0" w:color="auto"/>
+            </w:tcBorders>
+            <w:shd w:val="clear" w:color="000000" w:fill="D9D9D9"/>
+            <w:noWrap/>
+            <w:vAlign w:val="bottom"/>
+            <w:hideMark/>
+          </w:tcPr>
+          <w:p>
+            <w:pPr>
+              <w:spacing w:after="0" w:line="240" w:lineRule="auto"/>
+              <w:jc w:val="right"/>
+              <w:rPr>
+                <w:rFonts w:ascii="Calibri" w:eastAsia="Times New Roman" w:hAnsi="Calibri" w:cs="Calibri"/>
+                <w:color w:val="000000"/>
+                <w:sz w:val="24"/>
+                <w:szCs w:val="24"/>
+              </w:rPr>
+            </w:pPr>
+            <w:r>
+              <w:rPr>
+                <w:rFonts w:ascii="Calibri" w:eastAsia="Times New Roman" w:hAnsi="Calibri" w:cs="Calibri"/>
+                <w:color w:val="000000"/>
+                <w:sz w:val="24"/>
+                <w:szCs w:val="24"/>
+              </w:rPr>
+              <w:t>9</w:t>
+            </w:r>
+          </w:p>
+        </w:tc>
+        <w:tc>
+          <w:tcPr>
+            <w:tcW w:w="980" w:type="dxa"/>
+            <w:tcBorders>
+              <w:top w:val="nil"/>
+              <w:left w:val="nil"/>
+              <w:bottom w:val="single" w:sz="4" w:space="0" w:color="auto"/>
+              <w:right w:val="single" w:sz="4" w:space="0" w:color="auto"/>
+            </w:tcBorders>
+            <w:shd w:val="clear" w:color="auto" w:fill="auto"/>
+            <w:noWrap/>
+            <w:vAlign w:val="bottom"/>
+            <w:hideMark/>
+          </w:tcPr>
+          <w:p>
+            <w:pPr>
+              <w:spacing w:after="0" w:line="240" w:lineRule="auto"/>
+              <w:jc w:val="right"/>
+              <w:rPr>
+                <w:rFonts w:ascii="Calibri" w:eastAsia="Times New Roman" w:hAnsi="Calibri" w:cs="Calibri"/>
+                <w:color w:val="000000"/>
+                <w:sz w:val="24"/>
+                <w:szCs w:val="24"/>
+              </w:rPr>
+            </w:pPr>
+            <w:r>
+              <w:rPr>
+                <w:rFonts w:ascii="Calibri" w:eastAsia="Times New Roman" w:hAnsi="Calibri" w:cs="Calibri"/>
+                <w:color w:val="000000"/>
+                <w:sz w:val="24"/>
+                <w:szCs w:val="24"/>
+              </w:rPr>
+              <w:t>362880</w:t>
+            </w:r>
+          </w:p>
+        </w:tc>
+        <w:tc>
+          <w:tcPr>
+            <w:tcW w:w="1300" w:type="dxa"/>
+            <w:tcBorders>
+              <w:top w:val="nil"/>
+              <w:left w:val="nil"/>
+              <w:bottom w:val="single" w:sz="4" w:space="0" w:color="auto"/>
+              <w:right w:val="single" w:sz="4" w:space="0" w:color="auto"/>
+            </w:tcBorders>
+            <w:shd w:val="clear" w:color="auto" w:fill="auto"/>
+            <w:noWrap/>
+            <w:vAlign w:val="bottom"/>
+            <w:hideMark/>
+          </w:tcPr>
+          <w:p>
+            <w:pPr>
+              <w:spacing w:after="0" w:line="240" w:lineRule="auto"/>
+              <w:jc w:val="right"/>
+              <w:rPr>
+                <w:rFonts w:ascii="Calibri" w:eastAsia="Times New Roman" w:hAnsi="Calibri" w:cs="Calibri"/>
+                <w:color w:val="000000"/>
+                <w:sz w:val="24"/>
+                <w:szCs w:val="24"/>
+              </w:rPr>
+            </w:pPr>
+            <w:r>
+              <w:rPr>
+                <w:rFonts w:ascii="Calibri" w:eastAsia="Times New Roman" w:hAnsi="Calibri" w:cs="Calibri"/>
+                <w:color w:val="000000"/>
+                <w:sz w:val="24"/>
+                <w:szCs w:val="24"/>
+              </w:rPr>
+              <w:t>1.4175E+11</w:t>
+            </w:r>
+          </w:p>
+        </w:tc>
+      </w:tr>
+      <w:tr>
+        <w:trPr>
+          <w:trHeight w:val="310"/>
+        </w:trPr>
+        <w:tc>
+          <w:tcPr>
+            <w:tcW w:w="980" w:type="dxa"/>
+            <w:tcBorders>
+              <w:top w:val="nil"/>
+              <w:left w:val="single" w:sz="4" w:space="0" w:color="auto"/>
+              <w:bottom w:val="single" w:sz="4" w:space="0" w:color="auto"/>
+              <w:right w:val="single" w:sz="4" w:space="0" w:color="auto"/>
+            </w:tcBorders>
+            <w:shd w:val="clear" w:color="000000" w:fill="D9D9D9"/>
+            <w:noWrap/>
+            <w:vAlign w:val="bottom"/>
+            <w:hideMark/>
+          </w:tcPr>
+          <w:p>
+            <w:pPr>
+              <w:spacing w:after="0" w:line="240" w:lineRule="auto"/>
+              <w:jc w:val="right"/>
+              <w:rPr>
+                <w:rFonts w:ascii="Calibri" w:eastAsia="Times New Roman" w:hAnsi="Calibri" w:cs="Calibri"/>
+                <w:color w:val="000000"/>
+                <w:sz w:val="24"/>
+                <w:szCs w:val="24"/>
+              </w:rPr>
+            </w:pPr>
+            <w:r>
+              <w:rPr>
+                <w:rFonts w:ascii="Calibri" w:eastAsia="Times New Roman" w:hAnsi="Calibri" w:cs="Calibri"/>
+                <w:color w:val="000000"/>
+                <w:sz w:val="24"/>
+                <w:szCs w:val="24"/>
+              </w:rPr>
+              <w:t>10</w:t>
+            </w:r>
+          </w:p>
+        </w:tc>
+        <w:tc>
+          <w:tcPr>
+            <w:tcW w:w="980" w:type="dxa"/>
+            <w:tcBorders>
+              <w:top w:val="nil"/>
+              <w:left w:val="nil"/>
+              <w:bottom w:val="single" w:sz="4" w:space="0" w:color="auto"/>
+              <w:right w:val="single" w:sz="4" w:space="0" w:color="auto"/>
+            </w:tcBorders>
+            <w:shd w:val="clear" w:color="auto" w:fill="auto"/>
+            <w:noWrap/>
+            <w:vAlign w:val="bottom"/>
+            <w:hideMark/>
+          </w:tcPr>
+          <w:p>
+            <w:pPr>
+              <w:spacing w:after="0" w:line="240" w:lineRule="auto"/>
+              <w:jc w:val="right"/>
+              <w:rPr>
+                <w:rFonts w:ascii="Calibri" w:eastAsia="Times New Roman" w:hAnsi="Calibri" w:cs="Calibri"/>
+                <w:color w:val="000000"/>
+                <w:sz w:val="24"/>
+                <w:szCs w:val="24"/>
+              </w:rPr>
+            </w:pPr>
+            <w:r>
+              <w:rPr>
+                <w:rFonts w:ascii="Calibri" w:eastAsia="Times New Roman" w:hAnsi="Calibri" w:cs="Calibri"/>
+                <w:color w:val="000000"/>
+                <w:sz w:val="24"/>
+                <w:szCs w:val="24"/>
+              </w:rPr>
+              <w:t>3628800</w:t>
+            </w:r>
+          </w:p>
+        </w:tc>
+        <w:tc>
+          <w:tcPr>
+            <w:tcW w:w="1300" w:type="dxa"/>
+            <w:tcBorders>
+              <w:top w:val="nil"/>
+              <w:left w:val="nil"/>
+              <w:bottom w:val="single" w:sz="4" w:space="0" w:color="auto"/>
+              <w:right w:val="single" w:sz="4" w:space="0" w:color="auto"/>
+            </w:tcBorders>
+            <w:shd w:val="clear" w:color="auto" w:fill="auto"/>
+            <w:noWrap/>
+            <w:vAlign w:val="bottom"/>
+            <w:hideMark/>
+          </w:tcPr>
+          <w:p>
+            <w:pPr>
+              <w:spacing w:after="0" w:line="240" w:lineRule="auto"/>
+              <w:jc w:val="right"/>
+              <w:rPr>
+                <w:rFonts w:ascii="Calibri" w:eastAsia="Times New Roman" w:hAnsi="Calibri" w:cs="Calibri"/>
+                <w:color w:val="000000"/>
+                <w:sz w:val="24"/>
+                <w:szCs w:val="24"/>
+              </w:rPr>
+            </w:pPr>
+            <w:r>
+              <w:rPr>
+                <w:rFonts w:ascii="Calibri" w:eastAsia="Times New Roman" w:hAnsi="Calibri" w:cs="Calibri"/>
+                <w:color w:val="000000"/>
+                <w:sz w:val="24"/>
+                <w:szCs w:val="24"/>
+              </w:rPr>
+              <w:t>7.0875E+12</w:t>
+            </w:r>
+          </w:p>
+        </w:tc>
+      </w:tr>
+    </w:tbl>
+    <w:p>
+      <w:pPr>
+        <w:bidi/>
+        <w:rPr>
+          <w:rtl/>
+        </w:rPr>
+      </w:pPr>
+    </w:p>
+    <w:p>
+      <w:pPr>
+        <w:bidi/>
+        <w:jc w:val="center"/>
+        <w:rPr>
+          <w:rFonts w:hint="cs"/>
+          <w:sz w:val="28"/>
+          <w:szCs w:val="28"/>
+          <w:u w:val="single"/>
+          <w:rtl/>
+        </w:rPr>
+      </w:pPr>
+      <w:r>
+        <w:rPr>
+          <w:rFonts w:hint="cs"/>
+          <w:sz w:val="28"/>
+          <w:szCs w:val="28"/>
+          <w:u w:val="single"/>
+          <w:rtl/>
+        </w:rPr>
+        <w:t>חלק ב</w:t>
+      </w:r>
+    </w:p>
+    <w:p>
+      <w:pPr>
+        <w:bidi/>
+        <w:rPr>
           <w:rtl/>
         </w:rPr>
       </w:pPr>

</xml_diff>

<commit_message>
added another subquestion, part 1 q 2 and q3 without scheme
</commit_message>
<xml_diff>
--- a/AI1_311137095_321082026.docx
+++ b/AI1_311137095_321082026.docx
@@ -1467,8 +1467,194 @@
     </w:p>
     <w:p>
       <w:pPr>
+        <w:pStyle w:val="ListParagraph"/>
+        <w:numPr>
+          <w:ilvl w:val="0"/>
+          <w:numId w:val="1"/>
+        </w:numPr>
         <w:bidi/>
         <w:rPr>
+          <w:rFonts w:hint="cs"/>
+        </w:rPr>
+      </w:pPr>
+      <w:r>
+        <w:rPr>
+          <w:rFonts w:hint="cs"/>
+          <w:rtl/>
+        </w:rPr>
+        <w:t xml:space="preserve"> מקדם הסיעוף המינימלי האפשרי במרחב החיפוש הוא 0 </w:t>
+      </w:r>
+      <w:r>
+        <w:rPr>
+          <w:rtl/>
+        </w:rPr>
+        <w:t>–</w:t>
+      </w:r>
+      <w:r>
+        <w:rPr>
+          <w:rFonts w:hint="cs"/>
+          <w:rtl/>
+        </w:rPr>
+        <w:t xml:space="preserve"> </w:t>
+      </w:r>
+      <w:r>
+        <w:rPr>
+          <w:rFonts w:hint="cs"/>
+          <w:rtl/>
+        </w:rPr>
+        <w:t>יתקבל למשל כאשר נתחיל בלי דלק כלל. לא נוכל להגיע לאף מצב אחר במרחב והגרף יישאר בעל צומת בודד.</w:t>
+      </w:r>
+      <w:r>
+        <w:rPr>
+          <w:rFonts w:hint="cs"/>
+          <w:rtl/>
+        </w:rPr>
+        <w:t xml:space="preserve"> מקדם הסיעוף</w:t>
+      </w:r>
+      <w:r>
+        <w:rPr>
+          <w:rFonts w:hint="cs"/>
+          <w:rtl/>
+        </w:rPr>
+        <w:t xml:space="preserve"> המקסימלי האפשרי במרחב החיפוש הוא </w:t>
+      </w:r>
+      <m:oMath>
+        <m:d>
+          <m:dPr>
+            <m:begChr m:val="|"/>
+            <m:endChr m:val="|"/>
+            <m:ctrlPr>
+              <w:rPr>
+                <w:rFonts w:ascii="Cambria Math" w:hAnsi="Cambria Math"/>
+                <w:i/>
+              </w:rPr>
+            </m:ctrlPr>
+          </m:dPr>
+          <m:e>
+            <m:r>
+              <w:rPr>
+                <w:rFonts w:ascii="Cambria Math" w:hAnsi="Cambria Math"/>
+              </w:rPr>
+              <m:t>k+l</m:t>
+            </m:r>
+          </m:e>
+        </m:d>
+      </m:oMath>
+      <w:r>
+        <w:rPr>
+          <w:rFonts w:eastAsiaTheme="minorEastAsia" w:hint="cs"/>
+          <w:rtl/>
+        </w:rPr>
+        <w:t>, שיתקבל, למשל, אם נוכל להגיע לכל המצבים מנקודת ההתחלה.</w:t>
+      </w:r>
+      <w:r>
+        <w:rPr>
+          <w:rFonts w:eastAsiaTheme="minorEastAsia" w:hint="cs"/>
+          <w:rtl/>
+        </w:rPr>
+        <w:t xml:space="preserve"> נוכיח כי זהו המקדם המקסימלי בשלילה. נניח כי קיים מקדם סיעוף </w:t>
+      </w:r>
+      <m:oMath>
+        <m:r>
+          <w:rPr>
+            <w:rFonts w:ascii="Cambria Math" w:eastAsiaTheme="minorEastAsia" w:hAnsi="Cambria Math"/>
+          </w:rPr>
+          <m:t>w&gt;</m:t>
+        </m:r>
+        <m:d>
+          <m:dPr>
+            <m:begChr m:val="|"/>
+            <m:endChr m:val="|"/>
+            <m:ctrlPr>
+              <w:rPr>
+                <w:rFonts w:ascii="Cambria Math" w:eastAsiaTheme="minorEastAsia" w:hAnsi="Cambria Math"/>
+                <w:i/>
+              </w:rPr>
+            </m:ctrlPr>
+          </m:dPr>
+          <m:e>
+            <m:r>
+              <w:rPr>
+                <w:rFonts w:ascii="Cambria Math" w:eastAsiaTheme="minorEastAsia" w:hAnsi="Cambria Math"/>
+              </w:rPr>
+              <m:t>l+k</m:t>
+            </m:r>
+          </m:e>
+        </m:d>
+      </m:oMath>
+      <w:r>
+        <w:rPr>
+          <w:rFonts w:eastAsiaTheme="minorEastAsia" w:hint="cs"/>
+          <w:rtl/>
+        </w:rPr>
+        <w:t xml:space="preserve">. כלומר, קיים מצב במרחב ממנו ניתן להגיע ל </w:t>
+      </w:r>
+      <w:r>
+        <w:rPr>
+          <w:rFonts w:eastAsiaTheme="minorEastAsia"/>
+        </w:rPr>
+        <w:t>w</w:t>
+      </w:r>
+      <w:r>
+        <w:rPr>
+          <w:rFonts w:eastAsiaTheme="minorEastAsia" w:hint="cs"/>
+          <w:rtl/>
+        </w:rPr>
+        <w:t xml:space="preserve"> מצבים אחרים. אבל יש רק </w:t>
+      </w:r>
+      <m:oMath>
+        <m:d>
+          <m:dPr>
+            <m:begChr m:val="|"/>
+            <m:endChr m:val="|"/>
+            <m:ctrlPr>
+              <w:rPr>
+                <w:rFonts w:ascii="Cambria Math" w:hAnsi="Cambria Math"/>
+                <w:i/>
+              </w:rPr>
+            </m:ctrlPr>
+          </m:dPr>
+          <m:e>
+            <m:r>
+              <w:rPr>
+                <w:rFonts w:ascii="Cambria Math" w:hAnsi="Cambria Math"/>
+              </w:rPr>
+              <m:t>k+l</m:t>
+            </m:r>
+          </m:e>
+        </m:d>
+      </m:oMath>
+      <w:r>
+        <w:rPr>
+          <w:rFonts w:eastAsiaTheme="minorEastAsia" w:hint="cs"/>
+          <w:rtl/>
+        </w:rPr>
+        <w:t xml:space="preserve"> צמתים אחרים לכל היותר בגרף אליהם ניתן להגיע בעזרת האופרטור. סתירה.</w:t>
+      </w:r>
+    </w:p>
+    <w:p>
+      <w:pPr>
+        <w:pStyle w:val="ListParagraph"/>
+        <w:numPr>
+          <w:ilvl w:val="0"/>
+          <w:numId w:val="1"/>
+        </w:numPr>
+        <w:bidi/>
+      </w:pPr>
+      <w:r>
+        <w:rPr>
+          <w:rFonts w:eastAsiaTheme="minorEastAsia" w:hint="cs"/>
+          <w:rtl/>
+        </w:rPr>
+        <w:t>ייתכן מעגלים במרחב המצבים שלנו. למשל, ייתכן שנבקר בתחנת דלק יותר מפעם אחת. המסלול שעברנו בין שני הביקורים בתחנת הדלק מהווה מעגל.</w:t>
+      </w:r>
+    </w:p>
+    <w:p>
+      <w:pPr>
+        <w:pStyle w:val="ListParagraph"/>
+        <w:bidi/>
+        <w:rPr>
+          <w:rFonts w:hint="cs"/>
           <w:rtl/>
         </w:rPr>
       </w:pPr>
@@ -2014,6 +2200,16 @@
       <w:contextualSpacing/>
     </w:pPr>
   </w:style>
+  <w:style w:type="character" w:styleId="PlaceholderText">
+    <w:name w:val="Placeholder Text"/>
+    <w:basedOn w:val="DefaultParagraphFont"/>
+    <w:uiPriority w:val="99"/>
+    <w:semiHidden/>
+    <w:rsid w:val="00B75B4A"/>
+    <w:rPr>
+      <w:color w:val="808080"/>
+    </w:rPr>
+  </w:style>
 </w:styles>
 </file>
 

</xml_diff>

<commit_message>
graph for question 3 part 1 added
</commit_message>
<xml_diff>
--- a/AI1_311137095_321082026.docx
+++ b/AI1_311137095_321082026.docx
@@ -63,47 +63,7 @@
           <w:szCs w:val="24"/>
           <w:rtl/>
         </w:rPr>
-        <w:t xml:space="preserve">מגישים: </w:t>
-      </w:r>
-      <w:proofErr w:type="spellStart"/>
-      <w:r>
-        <w:rPr>
-          <w:rFonts w:hint="cs"/>
-          <w:sz w:val="24"/>
-          <w:szCs w:val="24"/>
-          <w:rtl/>
-        </w:rPr>
-        <w:t>פבל</w:t>
-      </w:r>
-      <w:proofErr w:type="spellEnd"/>
-      <w:r>
-        <w:rPr>
-          <w:rFonts w:hint="cs"/>
-          <w:sz w:val="24"/>
-          <w:szCs w:val="24"/>
-          <w:rtl/>
-        </w:rPr>
-        <w:t xml:space="preserve"> </w:t>
-      </w:r>
-      <w:proofErr w:type="spellStart"/>
-      <w:r>
-        <w:rPr>
-          <w:rFonts w:hint="cs"/>
-          <w:sz w:val="24"/>
-          <w:szCs w:val="24"/>
-          <w:rtl/>
-        </w:rPr>
-        <w:t>רסטופצ'ין</w:t>
-      </w:r>
-      <w:proofErr w:type="spellEnd"/>
-      <w:r>
-        <w:rPr>
-          <w:rFonts w:hint="cs"/>
-          <w:sz w:val="24"/>
-          <w:szCs w:val="24"/>
-          <w:rtl/>
-        </w:rPr>
-        <w:t xml:space="preserve"> 311137095  אורי קירשטיין 311137095</w:t>
+        <w:t>מגישים: פבל רסטופצ'ין 311137095  אורי קירשטיין 311137095</w:t>
       </w:r>
     </w:p>
     <w:p>
@@ -1447,7 +1407,6 @@
         <w:bidi/>
         <w:jc w:val="center"/>
         <w:rPr>
-          <w:rFonts w:hint="cs"/>
           <w:sz w:val="28"/>
           <w:szCs w:val="28"/>
           <w:u w:val="single"/>
@@ -1473,9 +1432,6 @@
           <w:numId w:val="1"/>
         </w:numPr>
         <w:bidi/>
-        <w:rPr>
-          <w:rFonts w:hint="cs"/>
-        </w:rPr>
       </w:pPr>
       <w:r>
         <w:rPr>
@@ -1634,6 +1590,25 @@
     </w:p>
     <w:p>
       <w:pPr>
+        <w:rPr>
+          <w:rFonts w:eastAsiaTheme="minorEastAsia"/>
+        </w:rPr>
+      </w:pPr>
+      <w:r>
+        <w:rPr>
+          <w:rFonts w:eastAsiaTheme="minorEastAsia"/>
+        </w:rPr>
+        <w:br w:type="page"/>
+      </w:r>
+    </w:p>
+    <w:p>
+      <w:pPr>
+        <w:pStyle w:val="ListParagraph"/>
+        <w:bidi/>
+      </w:pPr>
+    </w:p>
+    <w:p>
+      <w:pPr>
         <w:pStyle w:val="ListParagraph"/>
         <w:numPr>
           <w:ilvl w:val="0"/>
@@ -1646,12 +1621,839 @@
           <w:rFonts w:eastAsiaTheme="minorEastAsia" w:hint="cs"/>
           <w:rtl/>
         </w:rPr>
-        <w:t>ייתכן מעגלים במרחב המצבים שלנו. למשל, ייתכן שנבקר בתחנת דלק יותר מפעם אחת. המסלול שעברנו בין שני הביקורים בתחנת הדלק מהווה מעגל.</w:t>
+        <w:t>יי</w:t>
+      </w:r>
+      <w:r>
+        <w:rPr>
+          <w:rFonts w:eastAsiaTheme="minorEastAsia" w:hint="cs"/>
+          <w:rtl/>
+        </w:rPr>
+        <w:t>תכנו מעגלים במרחב המצבים שלנו. למשל, עבור המרחב המתואר למטה, נסתכל על סדרת המצבים.</w:t>
       </w:r>
     </w:p>
     <w:p>
       <w:pPr>
         <w:pStyle w:val="ListParagraph"/>
+        <w:bidi/>
+      </w:pPr>
+      <w:r>
+        <w:rPr>
+          <w:rFonts w:cs="Arial"/>
+          <w:noProof/>
+          <w:rtl/>
+        </w:rPr>
+        <w:drawing>
+          <wp:inline distT="0" distB="0" distL="0" distR="0">
+            <wp:extent cx="2757805" cy="3046095"/>
+            <wp:effectExtent l="0" t="0" r="4445" b="1905"/>
+            <wp:docPr id="3" name="Picture 3" descr="C:\Users\USER1\Documents\Courses\AI\AI_hw1\map.JPG"/>
+            <wp:cNvGraphicFramePr>
+              <a:graphicFrameLocks xmlns:a="http://schemas.openxmlformats.org/drawingml/2006/main" noChangeAspect="1"/>
+            </wp:cNvGraphicFramePr>
+            <a:graphic xmlns:a="http://schemas.openxmlformats.org/drawingml/2006/main">
+              <a:graphicData uri="http://schemas.openxmlformats.org/drawingml/2006/picture">
+                <pic:pic xmlns:pic="http://schemas.openxmlformats.org/drawingml/2006/picture">
+                  <pic:nvPicPr>
+                    <pic:cNvPr id="0" name="Picture 3" descr="C:\Users\USER1\Documents\Courses\AI\AI_hw1\map.JPG"/>
+                    <pic:cNvPicPr>
+                      <a:picLocks noChangeAspect="1" noChangeArrowheads="1"/>
+                    </pic:cNvPicPr>
+                  </pic:nvPicPr>
+                  <pic:blipFill>
+                    <a:blip r:embed="rId5">
+                      <a:extLst>
+                        <a:ext uri="{28A0092B-C50C-407E-A947-70E740481C1C}">
+                          <a14:useLocalDpi xmlns:a14="http://schemas.microsoft.com/office/drawing/2010/main" val="0"/>
+                        </a:ext>
+                      </a:extLst>
+                    </a:blip>
+                    <a:srcRect/>
+                    <a:stretch>
+                      <a:fillRect/>
+                    </a:stretch>
+                  </pic:blipFill>
+                  <pic:spPr bwMode="auto">
+                    <a:xfrm>
+                      <a:off x="0" y="0"/>
+                      <a:ext cx="2757805" cy="3046095"/>
+                    </a:xfrm>
+                    <a:prstGeom prst="rect">
+                      <a:avLst/>
+                    </a:prstGeom>
+                    <a:noFill/>
+                    <a:ln>
+                      <a:noFill/>
+                    </a:ln>
+                  </pic:spPr>
+                </pic:pic>
+              </a:graphicData>
+            </a:graphic>
+          </wp:inline>
+        </w:drawing>
+      </w:r>
+    </w:p>
+    <w:p>
+      <w:pPr>
+        <w:pStyle w:val="ListParagraph"/>
+        <w:bidi/>
+        <w:rPr>
+          <w:rFonts w:eastAsiaTheme="minorEastAsia"/>
+        </w:rPr>
+      </w:pPr>
+      <w:r>
+        <w:rPr>
+          <w:rFonts w:eastAsiaTheme="minorEastAsia" w:hint="cs"/>
+          <w:rtl/>
+        </w:rPr>
+        <w:t xml:space="preserve">מצב התחלתי - </w:t>
+      </w:r>
+      <m:oMath>
+        <m:sSub>
+          <m:sSubPr>
+            <m:ctrlPr>
+              <w:rPr>
+                <w:rFonts w:ascii="Cambria Math" w:eastAsiaTheme="minorEastAsia" w:hAnsi="Cambria Math"/>
+                <w:i/>
+              </w:rPr>
+            </m:ctrlPr>
+          </m:sSubPr>
+          <m:e>
+            <m:r>
+              <w:rPr>
+                <w:rFonts w:ascii="Cambria Math" w:eastAsiaTheme="minorEastAsia" w:hAnsi="Cambria Math"/>
+              </w:rPr>
+              <m:t>S</m:t>
+            </m:r>
+          </m:e>
+          <m:sub>
+            <m:r>
+              <w:rPr>
+                <w:rFonts w:ascii="Cambria Math" w:eastAsiaTheme="minorEastAsia" w:hAnsi="Cambria Math"/>
+              </w:rPr>
+              <m:t>0</m:t>
+            </m:r>
+          </m:sub>
+        </m:sSub>
+        <m:r>
+          <w:rPr>
+            <w:rFonts w:ascii="Cambria Math" w:eastAsiaTheme="minorEastAsia" w:hAnsi="Cambria Math"/>
+          </w:rPr>
+          <m:t>={</m:t>
+        </m:r>
+        <m:sSub>
+          <m:sSubPr>
+            <m:ctrlPr>
+              <w:rPr>
+                <w:rFonts w:ascii="Cambria Math" w:eastAsiaTheme="minorEastAsia" w:hAnsi="Cambria Math"/>
+                <w:i/>
+              </w:rPr>
+            </m:ctrlPr>
+          </m:sSubPr>
+          <m:e>
+            <m:r>
+              <w:rPr>
+                <w:rFonts w:ascii="Cambria Math" w:eastAsiaTheme="minorEastAsia" w:hAnsi="Cambria Math"/>
+              </w:rPr>
+              <m:t>v</m:t>
+            </m:r>
+          </m:e>
+          <m:sub>
+            <m:r>
+              <w:rPr>
+                <w:rFonts w:ascii="Cambria Math" w:eastAsiaTheme="minorEastAsia" w:hAnsi="Cambria Math"/>
+              </w:rPr>
+              <m:t>0</m:t>
+            </m:r>
+          </m:sub>
+        </m:sSub>
+        <m:r>
+          <w:rPr>
+            <w:rFonts w:ascii="Cambria Math" w:eastAsiaTheme="minorEastAsia" w:hAnsi="Cambria Math"/>
+          </w:rPr>
+          <m:t>,</m:t>
+        </m:r>
+        <m:sSub>
+          <m:sSubPr>
+            <m:ctrlPr>
+              <w:rPr>
+                <w:rFonts w:ascii="Cambria Math" w:eastAsiaTheme="minorEastAsia" w:hAnsi="Cambria Math"/>
+                <w:i/>
+              </w:rPr>
+            </m:ctrlPr>
+          </m:sSubPr>
+          <m:e>
+            <m:r>
+              <w:rPr>
+                <w:rFonts w:ascii="Cambria Math" w:eastAsiaTheme="minorEastAsia" w:hAnsi="Cambria Math"/>
+              </w:rPr>
+              <m:t>d</m:t>
+            </m:r>
+          </m:e>
+          <m:sub>
+            <m:r>
+              <w:rPr>
+                <w:rFonts w:ascii="Cambria Math" w:eastAsiaTheme="minorEastAsia" w:hAnsi="Cambria Math"/>
+              </w:rPr>
+              <m:t>full</m:t>
+            </m:r>
+          </m:sub>
+        </m:sSub>
+        <m:r>
+          <w:rPr>
+            <w:rFonts w:ascii="Cambria Math" w:eastAsiaTheme="minorEastAsia" w:hAnsi="Cambria Math"/>
+          </w:rPr>
+          <m:t>,T=</m:t>
+        </m:r>
+        <m:d>
+          <m:dPr>
+            <m:begChr m:val="{"/>
+            <m:endChr m:val="}"/>
+            <m:ctrlPr>
+              <w:rPr>
+                <w:rFonts w:ascii="Cambria Math" w:eastAsiaTheme="minorEastAsia" w:hAnsi="Cambria Math"/>
+                <w:i/>
+              </w:rPr>
+            </m:ctrlPr>
+          </m:dPr>
+          <m:e>
+            <m:r>
+              <w:rPr>
+                <w:rFonts w:ascii="Cambria Math" w:eastAsiaTheme="minorEastAsia" w:hAnsi="Cambria Math"/>
+              </w:rPr>
+              <m:t>1</m:t>
+            </m:r>
+          </m:e>
+        </m:d>
+        <m:r>
+          <w:rPr>
+            <w:rFonts w:ascii="Cambria Math" w:eastAsiaTheme="minorEastAsia" w:hAnsi="Cambria Math"/>
+          </w:rPr>
+          <m:t>,F=∅}</m:t>
+        </m:r>
+      </m:oMath>
+      <w:r>
+        <w:rPr>
+          <w:rFonts w:eastAsiaTheme="minorEastAsia" w:hint="cs"/>
+          <w:rtl/>
+        </w:rPr>
+        <w:t xml:space="preserve"> </w:t>
+      </w:r>
+    </w:p>
+    <w:p>
+      <w:pPr>
+        <w:pStyle w:val="ListParagraph"/>
+        <w:bidi/>
+        <w:rPr>
+          <w:rFonts w:eastAsiaTheme="minorEastAsia"/>
+        </w:rPr>
+      </w:pPr>
+      <w:r>
+        <w:rPr>
+          <w:rFonts w:eastAsiaTheme="minorEastAsia" w:hint="cs"/>
+          <w:rtl/>
+        </w:rPr>
+        <w:t xml:space="preserve">אם נמשיך לתחנת הדלק הקרובה ביותר נגיע למצב </w:t>
+      </w:r>
+      <m:oMath>
+        <m:sSub>
+          <m:sSubPr>
+            <m:ctrlPr>
+              <w:rPr>
+                <w:rFonts w:ascii="Cambria Math" w:eastAsiaTheme="minorEastAsia" w:hAnsi="Cambria Math"/>
+                <w:i/>
+              </w:rPr>
+            </m:ctrlPr>
+          </m:sSubPr>
+          <m:e>
+            <m:r>
+              <w:rPr>
+                <w:rFonts w:ascii="Cambria Math" w:eastAsiaTheme="minorEastAsia" w:hAnsi="Cambria Math"/>
+              </w:rPr>
+              <m:t>S</m:t>
+            </m:r>
+          </m:e>
+          <m:sub>
+            <m:r>
+              <w:rPr>
+                <w:rFonts w:ascii="Cambria Math" w:eastAsiaTheme="minorEastAsia" w:hAnsi="Cambria Math"/>
+              </w:rPr>
+              <m:t>1</m:t>
+            </m:r>
+          </m:sub>
+        </m:sSub>
+        <m:r>
+          <w:rPr>
+            <w:rFonts w:ascii="Cambria Math" w:eastAsiaTheme="minorEastAsia" w:hAnsi="Cambria Math"/>
+          </w:rPr>
+          <m:t>={</m:t>
+        </m:r>
+        <m:sSub>
+          <m:sSubPr>
+            <m:ctrlPr>
+              <w:rPr>
+                <w:rFonts w:ascii="Cambria Math" w:eastAsiaTheme="minorEastAsia" w:hAnsi="Cambria Math"/>
+                <w:i/>
+              </w:rPr>
+            </m:ctrlPr>
+          </m:sSubPr>
+          <m:e>
+            <m:r>
+              <w:rPr>
+                <w:rFonts w:ascii="Cambria Math" w:eastAsiaTheme="minorEastAsia" w:hAnsi="Cambria Math"/>
+              </w:rPr>
+              <m:t>v</m:t>
+            </m:r>
+          </m:e>
+          <m:sub>
+            <m:r>
+              <w:rPr>
+                <w:rFonts w:ascii="Cambria Math" w:eastAsiaTheme="minorEastAsia" w:hAnsi="Cambria Math"/>
+              </w:rPr>
+              <m:t>a</m:t>
+            </m:r>
+          </m:sub>
+        </m:sSub>
+        <m:r>
+          <w:rPr>
+            <w:rFonts w:ascii="Cambria Math" w:eastAsiaTheme="minorEastAsia" w:hAnsi="Cambria Math"/>
+          </w:rPr>
+          <m:t>,</m:t>
+        </m:r>
+        <m:sSub>
+          <m:sSubPr>
+            <m:ctrlPr>
+              <w:rPr>
+                <w:rFonts w:ascii="Cambria Math" w:eastAsiaTheme="minorEastAsia" w:hAnsi="Cambria Math"/>
+                <w:i/>
+              </w:rPr>
+            </m:ctrlPr>
+          </m:sSubPr>
+          <m:e>
+            <m:r>
+              <w:rPr>
+                <w:rFonts w:ascii="Cambria Math" w:eastAsiaTheme="minorEastAsia" w:hAnsi="Cambria Math"/>
+              </w:rPr>
+              <m:t>d</m:t>
+            </m:r>
+          </m:e>
+          <m:sub>
+            <m:r>
+              <w:rPr>
+                <w:rFonts w:ascii="Cambria Math" w:eastAsiaTheme="minorEastAsia" w:hAnsi="Cambria Math"/>
+              </w:rPr>
+              <m:t>full</m:t>
+            </m:r>
+          </m:sub>
+        </m:sSub>
+        <m:r>
+          <w:rPr>
+            <w:rFonts w:ascii="Cambria Math" w:eastAsiaTheme="minorEastAsia" w:hAnsi="Cambria Math"/>
+          </w:rPr>
+          <m:t>,</m:t>
+        </m:r>
+        <m:r>
+          <w:rPr>
+            <w:rFonts w:ascii="Cambria Math" w:eastAsiaTheme="minorEastAsia" w:hAnsi="Cambria Math"/>
+          </w:rPr>
+          <m:t>T=</m:t>
+        </m:r>
+        <m:d>
+          <m:dPr>
+            <m:begChr m:val="{"/>
+            <m:endChr m:val="}"/>
+            <m:ctrlPr>
+              <w:rPr>
+                <w:rFonts w:ascii="Cambria Math" w:eastAsiaTheme="minorEastAsia" w:hAnsi="Cambria Math"/>
+                <w:i/>
+              </w:rPr>
+            </m:ctrlPr>
+          </m:dPr>
+          <m:e>
+            <m:r>
+              <w:rPr>
+                <w:rFonts w:ascii="Cambria Math" w:eastAsiaTheme="minorEastAsia" w:hAnsi="Cambria Math"/>
+              </w:rPr>
+              <m:t>1</m:t>
+            </m:r>
+          </m:e>
+        </m:d>
+        <m:r>
+          <w:rPr>
+            <w:rFonts w:ascii="Cambria Math" w:eastAsiaTheme="minorEastAsia" w:hAnsi="Cambria Math"/>
+          </w:rPr>
+          <m:t>,F=∅}</m:t>
+        </m:r>
+        <m:r>
+          <m:rPr>
+            <m:sty m:val="p"/>
+          </m:rPr>
+          <w:rPr>
+            <w:rFonts w:ascii="Cambria Math" w:eastAsiaTheme="minorEastAsia" w:hAnsi="Cambria Math" w:hint="cs"/>
+            <w:rtl/>
+          </w:rPr>
+          <m:t xml:space="preserve"> </m:t>
+        </m:r>
+        <m:r>
+          <w:rPr>
+            <w:rFonts w:ascii="Cambria Math" w:eastAsiaTheme="minorEastAsia" w:hAnsi="Cambria Math"/>
+          </w:rPr>
+          <m:t xml:space="preserve"> </m:t>
+        </m:r>
+      </m:oMath>
+    </w:p>
+    <w:p>
+      <w:pPr>
+        <w:pStyle w:val="ListParagraph"/>
+        <w:bidi/>
+        <w:rPr>
+          <w:rFonts w:eastAsiaTheme="minorEastAsia" w:hint="cs"/>
+          <w:rtl/>
+        </w:rPr>
+      </w:pPr>
+      <w:r>
+        <w:rPr>
+          <w:rFonts w:eastAsiaTheme="minorEastAsia" w:hint="cs"/>
+          <w:rtl/>
+        </w:rPr>
+        <w:t xml:space="preserve">ממנו נמשיך לתחנת הדלק השנייה </w:t>
+      </w:r>
+      <m:oMath>
+        <m:sSub>
+          <m:sSubPr>
+            <m:ctrlPr>
+              <w:rPr>
+                <w:rFonts w:ascii="Cambria Math" w:eastAsiaTheme="minorEastAsia" w:hAnsi="Cambria Math"/>
+                <w:i/>
+              </w:rPr>
+            </m:ctrlPr>
+          </m:sSubPr>
+          <m:e>
+            <m:r>
+              <w:rPr>
+                <w:rFonts w:ascii="Cambria Math" w:eastAsiaTheme="minorEastAsia" w:hAnsi="Cambria Math"/>
+              </w:rPr>
+              <m:t>S</m:t>
+            </m:r>
+          </m:e>
+          <m:sub>
+            <m:r>
+              <w:rPr>
+                <w:rFonts w:ascii="Cambria Math" w:eastAsiaTheme="minorEastAsia" w:hAnsi="Cambria Math"/>
+              </w:rPr>
+              <m:t>2</m:t>
+            </m:r>
+          </m:sub>
+        </m:sSub>
+        <m:r>
+          <w:rPr>
+            <w:rFonts w:ascii="Cambria Math" w:eastAsiaTheme="minorEastAsia" w:hAnsi="Cambria Math"/>
+          </w:rPr>
+          <m:t>=</m:t>
+        </m:r>
+        <m:r>
+          <w:rPr>
+            <w:rFonts w:ascii="Cambria Math" w:eastAsiaTheme="minorEastAsia" w:hAnsi="Cambria Math"/>
+          </w:rPr>
+          <m:t>{</m:t>
+        </m:r>
+        <m:sSub>
+          <m:sSubPr>
+            <m:ctrlPr>
+              <w:rPr>
+                <w:rFonts w:ascii="Cambria Math" w:eastAsiaTheme="minorEastAsia" w:hAnsi="Cambria Math"/>
+                <w:i/>
+              </w:rPr>
+            </m:ctrlPr>
+          </m:sSubPr>
+          <m:e>
+            <m:r>
+              <w:rPr>
+                <w:rFonts w:ascii="Cambria Math" w:eastAsiaTheme="minorEastAsia" w:hAnsi="Cambria Math"/>
+              </w:rPr>
+              <m:t>v</m:t>
+            </m:r>
+          </m:e>
+          <m:sub>
+            <m:r>
+              <w:rPr>
+                <w:rFonts w:ascii="Cambria Math" w:eastAsiaTheme="minorEastAsia" w:hAnsi="Cambria Math"/>
+              </w:rPr>
+              <m:t>b</m:t>
+            </m:r>
+          </m:sub>
+        </m:sSub>
+        <m:r>
+          <w:rPr>
+            <w:rFonts w:ascii="Cambria Math" w:eastAsiaTheme="minorEastAsia" w:hAnsi="Cambria Math"/>
+          </w:rPr>
+          <m:t>,</m:t>
+        </m:r>
+        <m:sSub>
+          <m:sSubPr>
+            <m:ctrlPr>
+              <w:rPr>
+                <w:rFonts w:ascii="Cambria Math" w:eastAsiaTheme="minorEastAsia" w:hAnsi="Cambria Math"/>
+                <w:i/>
+              </w:rPr>
+            </m:ctrlPr>
+          </m:sSubPr>
+          <m:e>
+            <m:r>
+              <w:rPr>
+                <w:rFonts w:ascii="Cambria Math" w:eastAsiaTheme="minorEastAsia" w:hAnsi="Cambria Math"/>
+              </w:rPr>
+              <m:t>d</m:t>
+            </m:r>
+          </m:e>
+          <m:sub>
+            <m:r>
+              <w:rPr>
+                <w:rFonts w:ascii="Cambria Math" w:eastAsiaTheme="minorEastAsia" w:hAnsi="Cambria Math"/>
+              </w:rPr>
+              <m:t>full</m:t>
+            </m:r>
+          </m:sub>
+        </m:sSub>
+        <m:r>
+          <w:rPr>
+            <w:rFonts w:ascii="Cambria Math" w:eastAsiaTheme="minorEastAsia" w:hAnsi="Cambria Math"/>
+          </w:rPr>
+          <m:t>,</m:t>
+        </m:r>
+        <m:r>
+          <w:rPr>
+            <w:rFonts w:ascii="Cambria Math" w:eastAsiaTheme="minorEastAsia" w:hAnsi="Cambria Math"/>
+          </w:rPr>
+          <m:t>T=</m:t>
+        </m:r>
+        <m:d>
+          <m:dPr>
+            <m:begChr m:val="{"/>
+            <m:endChr m:val="}"/>
+            <m:ctrlPr>
+              <w:rPr>
+                <w:rFonts w:ascii="Cambria Math" w:eastAsiaTheme="minorEastAsia" w:hAnsi="Cambria Math"/>
+                <w:i/>
+              </w:rPr>
+            </m:ctrlPr>
+          </m:dPr>
+          <m:e>
+            <m:r>
+              <w:rPr>
+                <w:rFonts w:ascii="Cambria Math" w:eastAsiaTheme="minorEastAsia" w:hAnsi="Cambria Math"/>
+              </w:rPr>
+              <m:t>1</m:t>
+            </m:r>
+          </m:e>
+        </m:d>
+        <m:r>
+          <w:rPr>
+            <w:rFonts w:ascii="Cambria Math" w:eastAsiaTheme="minorEastAsia" w:hAnsi="Cambria Math"/>
+          </w:rPr>
+          <m:t>,F=∅}</m:t>
+        </m:r>
+        <m:r>
+          <m:rPr>
+            <m:sty m:val="p"/>
+          </m:rPr>
+          <w:rPr>
+            <w:rFonts w:ascii="Cambria Math" w:eastAsiaTheme="minorEastAsia" w:hAnsi="Cambria Math" w:hint="cs"/>
+            <w:rtl/>
+          </w:rPr>
+          <m:t xml:space="preserve"> </m:t>
+        </m:r>
+      </m:oMath>
+      <w:r>
+        <w:rPr>
+          <w:rFonts w:eastAsiaTheme="minorEastAsia" w:hint="cs"/>
+          <w:rtl/>
+        </w:rPr>
+        <w:t>.</w:t>
+      </w:r>
+    </w:p>
+    <w:p>
+      <w:pPr>
+        <w:pStyle w:val="ListParagraph"/>
+        <w:bidi/>
+        <w:rPr>
+          <w:rFonts w:eastAsiaTheme="minorEastAsia" w:hint="cs"/>
+          <w:rtl/>
+        </w:rPr>
+      </w:pPr>
+      <w:r>
+        <w:rPr>
+          <w:rFonts w:eastAsiaTheme="minorEastAsia" w:hint="cs"/>
+          <w:rtl/>
+        </w:rPr>
+        <w:t xml:space="preserve">עכשיו יש רק אופרטור אפשרי אחד </w:t>
+      </w:r>
+      <w:r>
+        <w:rPr>
+          <w:rFonts w:eastAsiaTheme="minorEastAsia"/>
+          <w:rtl/>
+        </w:rPr>
+        <w:t>–</w:t>
+      </w:r>
+      <w:r>
+        <w:rPr>
+          <w:rFonts w:eastAsiaTheme="minorEastAsia" w:hint="cs"/>
+          <w:rtl/>
+        </w:rPr>
+        <w:t xml:space="preserve"> ניתן לחזור לתחנת הדלק הקודמת בלבד, ונגיע שוב למצב הקודם,</w:t>
+      </w:r>
+    </w:p>
+    <w:p>
+      <w:pPr>
+        <w:pStyle w:val="ListParagraph"/>
+        <w:bidi/>
+        <w:rPr>
+          <w:rFonts w:hint="cs"/>
+        </w:rPr>
+      </w:pPr>
+    </w:p>
+    <w:p>
+      <w:pPr>
+        <w:pStyle w:val="ListParagraph"/>
+        <w:bidi/>
+        <w:rPr>
+          <w:rFonts w:eastAsiaTheme="minorEastAsia"/>
+          <w:rtl/>
+        </w:rPr>
+      </w:pPr>
+      <m:oMathPara>
+        <m:oMath>
+          <m:sSub>
+            <m:sSubPr>
+              <m:ctrlPr>
+                <w:rPr>
+                  <w:rFonts w:ascii="Cambria Math" w:eastAsiaTheme="minorEastAsia" w:hAnsi="Cambria Math"/>
+                  <w:i/>
+                </w:rPr>
+              </m:ctrlPr>
+            </m:sSubPr>
+            <m:e>
+              <m:r>
+                <w:rPr>
+                  <w:rFonts w:ascii="Cambria Math" w:eastAsiaTheme="minorEastAsia" w:hAnsi="Cambria Math"/>
+                </w:rPr>
+                <m:t>S</m:t>
+              </m:r>
+            </m:e>
+            <m:sub>
+              <m:r>
+                <w:rPr>
+                  <w:rFonts w:ascii="Cambria Math" w:eastAsiaTheme="minorEastAsia" w:hAnsi="Cambria Math"/>
+                </w:rPr>
+                <m:t>1</m:t>
+              </m:r>
+            </m:sub>
+          </m:sSub>
+          <m:r>
+            <w:rPr>
+              <w:rFonts w:ascii="Cambria Math" w:eastAsiaTheme="minorEastAsia" w:hAnsi="Cambria Math"/>
+            </w:rPr>
+            <m:t>={</m:t>
+          </m:r>
+          <m:sSub>
+            <m:sSubPr>
+              <m:ctrlPr>
+                <w:rPr>
+                  <w:rFonts w:ascii="Cambria Math" w:eastAsiaTheme="minorEastAsia" w:hAnsi="Cambria Math"/>
+                  <w:i/>
+                </w:rPr>
+              </m:ctrlPr>
+            </m:sSubPr>
+            <m:e>
+              <m:r>
+                <w:rPr>
+                  <w:rFonts w:ascii="Cambria Math" w:eastAsiaTheme="minorEastAsia" w:hAnsi="Cambria Math"/>
+                </w:rPr>
+                <m:t>v</m:t>
+              </m:r>
+            </m:e>
+            <m:sub>
+              <m:r>
+                <w:rPr>
+                  <w:rFonts w:ascii="Cambria Math" w:eastAsiaTheme="minorEastAsia" w:hAnsi="Cambria Math"/>
+                </w:rPr>
+                <m:t>1</m:t>
+              </m:r>
+            </m:sub>
+          </m:sSub>
+          <m:r>
+            <w:rPr>
+              <w:rFonts w:ascii="Cambria Math" w:eastAsiaTheme="minorEastAsia" w:hAnsi="Cambria Math"/>
+            </w:rPr>
+            <m:t>,</m:t>
+          </m:r>
+          <m:sSub>
+            <m:sSubPr>
+              <m:ctrlPr>
+                <w:rPr>
+                  <w:rFonts w:ascii="Cambria Math" w:eastAsiaTheme="minorEastAsia" w:hAnsi="Cambria Math"/>
+                  <w:i/>
+                </w:rPr>
+              </m:ctrlPr>
+            </m:sSubPr>
+            <m:e>
+              <m:r>
+                <w:rPr>
+                  <w:rFonts w:ascii="Cambria Math" w:eastAsiaTheme="minorEastAsia" w:hAnsi="Cambria Math"/>
+                </w:rPr>
+                <m:t>d</m:t>
+              </m:r>
+            </m:e>
+            <m:sub>
+              <m:r>
+                <w:rPr>
+                  <w:rFonts w:ascii="Cambria Math" w:eastAsiaTheme="minorEastAsia" w:hAnsi="Cambria Math"/>
+                </w:rPr>
+                <m:t>full</m:t>
+              </m:r>
+            </m:sub>
+          </m:sSub>
+          <m:r>
+            <w:rPr>
+              <w:rFonts w:ascii="Cambria Math" w:eastAsiaTheme="minorEastAsia" w:hAnsi="Cambria Math"/>
+            </w:rPr>
+            <m:t>,</m:t>
+          </m:r>
+          <m:r>
+            <w:rPr>
+              <w:rFonts w:ascii="Cambria Math" w:eastAsiaTheme="minorEastAsia" w:hAnsi="Cambria Math"/>
+            </w:rPr>
+            <m:t>T=</m:t>
+          </m:r>
+          <m:d>
+            <m:dPr>
+              <m:begChr m:val="{"/>
+              <m:endChr m:val="}"/>
+              <m:ctrlPr>
+                <w:rPr>
+                  <w:rFonts w:ascii="Cambria Math" w:eastAsiaTheme="minorEastAsia" w:hAnsi="Cambria Math"/>
+                  <w:i/>
+                </w:rPr>
+              </m:ctrlPr>
+            </m:dPr>
+            <m:e>
+              <m:r>
+                <w:rPr>
+                  <w:rFonts w:ascii="Cambria Math" w:eastAsiaTheme="minorEastAsia" w:hAnsi="Cambria Math"/>
+                </w:rPr>
+                <m:t>1</m:t>
+              </m:r>
+            </m:e>
+          </m:d>
+          <m:r>
+            <w:rPr>
+              <w:rFonts w:ascii="Cambria Math" w:eastAsiaTheme="minorEastAsia" w:hAnsi="Cambria Math"/>
+            </w:rPr>
+            <m:t>,F=∅}</m:t>
+          </m:r>
+          <m:r>
+            <m:rPr>
+              <m:sty m:val="p"/>
+            </m:rPr>
+            <w:rPr>
+              <w:rFonts w:ascii="Cambria Math" w:eastAsiaTheme="minorEastAsia" w:hAnsi="Cambria Math" w:hint="cs"/>
+              <w:rtl/>
+            </w:rPr>
+            <m:t xml:space="preserve"> </m:t>
+          </m:r>
+          <m:r>
+            <w:rPr>
+              <w:rFonts w:ascii="Cambria Math" w:eastAsiaTheme="minorEastAsia" w:hAnsi="Cambria Math"/>
+            </w:rPr>
+            <m:t xml:space="preserve"> </m:t>
+          </m:r>
+        </m:oMath>
+      </m:oMathPara>
+    </w:p>
+    <w:p>
+      <w:pPr>
+        <w:bidi/>
+        <w:rPr>
+          <w:rtl/>
+        </w:rPr>
+      </w:pPr>
+      <w:r>
+        <w:rPr>
+          <w:rFonts w:hint="cs"/>
+          <w:rtl/>
+        </w:rPr>
+        <w:t>הגענו לאותו הצומת פעמיים, לכן מצאנו מעגל כנדרש.</w:t>
+      </w:r>
+    </w:p>
+    <w:p>
+      <w:pPr>
+        <w:bidi/>
+        <w:rPr>
+          <w:rtl/>
+        </w:rPr>
+      </w:pPr>
+      <w:r>
+        <w:rPr>
+          <w:rFonts w:cs="Arial"/>
+          <w:noProof/>
+          <w:rtl/>
+        </w:rPr>
+        <w:drawing>
+          <wp:inline distT="0" distB="0" distL="0" distR="0">
+            <wp:extent cx="3080385" cy="1080770"/>
+            <wp:effectExtent l="0" t="0" r="5715" b="5080"/>
+            <wp:docPr id="2" name="Picture 2" descr="C:\Users\USER1\Documents\Courses\AI\AI_hw1\Graph.JPG"/>
+            <wp:cNvGraphicFramePr>
+              <a:graphicFrameLocks xmlns:a="http://schemas.openxmlformats.org/drawingml/2006/main" noChangeAspect="1"/>
+            </wp:cNvGraphicFramePr>
+            <a:graphic xmlns:a="http://schemas.openxmlformats.org/drawingml/2006/main">
+              <a:graphicData uri="http://schemas.openxmlformats.org/drawingml/2006/picture">
+                <pic:pic xmlns:pic="http://schemas.openxmlformats.org/drawingml/2006/picture">
+                  <pic:nvPicPr>
+                    <pic:cNvPr id="0" name="Picture 2" descr="C:\Users\USER1\Documents\Courses\AI\AI_hw1\Graph.JPG"/>
+                    <pic:cNvPicPr>
+                      <a:picLocks noChangeAspect="1" noChangeArrowheads="1"/>
+                    </pic:cNvPicPr>
+                  </pic:nvPicPr>
+                  <pic:blipFill>
+                    <a:blip r:embed="rId6">
+                      <a:extLst>
+                        <a:ext uri="{28A0092B-C50C-407E-A947-70E740481C1C}">
+                          <a14:useLocalDpi xmlns:a14="http://schemas.microsoft.com/office/drawing/2010/main" val="0"/>
+                        </a:ext>
+                      </a:extLst>
+                    </a:blip>
+                    <a:srcRect/>
+                    <a:stretch>
+                      <a:fillRect/>
+                    </a:stretch>
+                  </pic:blipFill>
+                  <pic:spPr bwMode="auto">
+                    <a:xfrm>
+                      <a:off x="0" y="0"/>
+                      <a:ext cx="3080385" cy="1080770"/>
+                    </a:xfrm>
+                    <a:prstGeom prst="rect">
+                      <a:avLst/>
+                    </a:prstGeom>
+                    <a:noFill/>
+                    <a:ln>
+                      <a:noFill/>
+                    </a:ln>
+                  </pic:spPr>
+                </pic:pic>
+              </a:graphicData>
+            </a:graphic>
+          </wp:inline>
+        </w:drawing>
+      </w:r>
+    </w:p>
+    <w:p>
+      <w:pPr>
+        <w:pStyle w:val="ListParagraph"/>
+        <w:numPr>
+          <w:ilvl w:val="0"/>
+          <w:numId w:val="1"/>
+        </w:numPr>
         <w:bidi/>
         <w:rPr>
           <w:rFonts w:hint="cs"/>

</xml_diff>

<commit_message>
finished part 1 question 1-7
</commit_message>
<xml_diff>
--- a/AI1_311137095_321082026.docx
+++ b/AI1_311137095_321082026.docx
@@ -1949,13 +1949,7 @@
           <w:rPr>
             <w:rFonts w:ascii="Cambria Math" w:eastAsiaTheme="minorEastAsia" w:hAnsi="Cambria Math"/>
           </w:rPr>
-          <m:t>,</m:t>
-        </m:r>
-        <m:r>
-          <w:rPr>
-            <w:rFonts w:ascii="Cambria Math" w:eastAsiaTheme="minorEastAsia" w:hAnsi="Cambria Math"/>
-          </w:rPr>
-          <m:t>T=</m:t>
+          <m:t>,T=</m:t>
         </m:r>
         <m:d>
           <m:dPr>
@@ -2006,7 +2000,7 @@
         <w:pStyle w:val="ListParagraph"/>
         <w:bidi/>
         <w:rPr>
-          <w:rFonts w:eastAsiaTheme="minorEastAsia" w:hint="cs"/>
+          <w:rFonts w:eastAsiaTheme="minorEastAsia"/>
           <w:rtl/>
         </w:rPr>
       </w:pPr>
@@ -2048,13 +2042,7 @@
           <w:rPr>
             <w:rFonts w:ascii="Cambria Math" w:eastAsiaTheme="minorEastAsia" w:hAnsi="Cambria Math"/>
           </w:rPr>
-          <m:t>=</m:t>
-        </m:r>
-        <m:r>
-          <w:rPr>
-            <w:rFonts w:ascii="Cambria Math" w:eastAsiaTheme="minorEastAsia" w:hAnsi="Cambria Math"/>
-          </w:rPr>
-          <m:t>{</m:t>
+          <m:t>={</m:t>
         </m:r>
         <m:sSub>
           <m:sSubPr>
@@ -2118,13 +2106,7 @@
           <w:rPr>
             <w:rFonts w:ascii="Cambria Math" w:eastAsiaTheme="minorEastAsia" w:hAnsi="Cambria Math"/>
           </w:rPr>
-          <m:t>,</m:t>
-        </m:r>
-        <m:r>
-          <w:rPr>
-            <w:rFonts w:ascii="Cambria Math" w:eastAsiaTheme="minorEastAsia" w:hAnsi="Cambria Math"/>
-          </w:rPr>
-          <m:t>T=</m:t>
+          <m:t>,T=</m:t>
         </m:r>
         <m:d>
           <m:dPr>
@@ -2176,7 +2158,7 @@
         <w:pStyle w:val="ListParagraph"/>
         <w:bidi/>
         <w:rPr>
-          <w:rFonts w:eastAsiaTheme="minorEastAsia" w:hint="cs"/>
+          <w:rFonts w:eastAsiaTheme="minorEastAsia"/>
           <w:rtl/>
         </w:rPr>
       </w:pPr>
@@ -2206,9 +2188,6 @@
       <w:pPr>
         <w:pStyle w:val="ListParagraph"/>
         <w:bidi/>
-        <w:rPr>
-          <w:rFonts w:hint="cs"/>
-        </w:rPr>
       </w:pPr>
     </w:p>
     <w:p>
@@ -2316,13 +2295,7 @@
             <w:rPr>
               <w:rFonts w:ascii="Cambria Math" w:eastAsiaTheme="minorEastAsia" w:hAnsi="Cambria Math"/>
             </w:rPr>
-            <m:t>,</m:t>
-          </m:r>
-          <m:r>
-            <w:rPr>
-              <w:rFonts w:ascii="Cambria Math" w:eastAsiaTheme="minorEastAsia" w:hAnsi="Cambria Math"/>
-            </w:rPr>
-            <m:t>T=</m:t>
+            <m:t>,T=</m:t>
           </m:r>
           <m:d>
             <m:dPr>
@@ -2455,13 +2428,1937 @@
           <w:numId w:val="1"/>
         </w:numPr>
         <w:bidi/>
+      </w:pPr>
+      <w:r>
         <w:rPr>
           <w:rFonts w:hint="cs"/>
           <w:rtl/>
         </w:rPr>
+        <w:t>ישנם אינסוף מצבים במרחב. אמנם מספר האפשרויות השונות ל</w:t>
+      </w:r>
+      <w:r>
+        <w:rPr>
+          <w:rFonts w:hint="cs"/>
+        </w:rPr>
+        <w:t>T</w:t>
+      </w:r>
+      <w:r>
+        <w:rPr>
+          <w:rFonts w:hint="cs"/>
+          <w:rtl/>
+        </w:rPr>
+        <w:t xml:space="preserve"> חסום ע"י </w:t>
+      </w:r>
+      <m:oMath>
+        <m:sSup>
+          <m:sSupPr>
+            <m:ctrlPr>
+              <w:rPr>
+                <w:rFonts w:ascii="Cambria Math" w:hAnsi="Cambria Math"/>
+                <w:i/>
+              </w:rPr>
+            </m:ctrlPr>
+          </m:sSupPr>
+          <m:e>
+            <m:r>
+              <w:rPr>
+                <w:rFonts w:ascii="Cambria Math" w:hAnsi="Cambria Math"/>
+              </w:rPr>
+              <m:t>2</m:t>
+            </m:r>
+          </m:e>
+          <m:sup>
+            <m:d>
+              <m:dPr>
+                <m:begChr m:val="|"/>
+                <m:endChr m:val="|"/>
+                <m:ctrlPr>
+                  <w:rPr>
+                    <w:rFonts w:ascii="Cambria Math" w:hAnsi="Cambria Math"/>
+                    <w:i/>
+                  </w:rPr>
+                </m:ctrlPr>
+              </m:dPr>
+              <m:e>
+                <m:r>
+                  <w:rPr>
+                    <w:rFonts w:ascii="Cambria Math" w:hAnsi="Cambria Math"/>
+                  </w:rPr>
+                  <m:t>K</m:t>
+                </m:r>
+              </m:e>
+            </m:d>
+          </m:sup>
+        </m:sSup>
+      </m:oMath>
+      <w:r>
+        <w:rPr>
+          <w:rFonts w:eastAsiaTheme="minorEastAsia"/>
+        </w:rPr>
+        <w:t xml:space="preserve"> </w:t>
+      </w:r>
+      <w:r>
+        <w:rPr>
+          <w:rFonts w:eastAsiaTheme="minorEastAsia" w:hint="cs"/>
+          <w:rtl/>
+        </w:rPr>
+        <w:t xml:space="preserve">, </w:t>
+      </w:r>
+      <w:r>
+        <w:rPr>
+          <w:rFonts w:eastAsiaTheme="minorEastAsia" w:hint="cs"/>
+        </w:rPr>
+        <w:t>F</w:t>
+      </w:r>
+      <w:r>
+        <w:rPr>
+          <w:rFonts w:eastAsiaTheme="minorEastAsia" w:hint="cs"/>
+          <w:rtl/>
+        </w:rPr>
+        <w:t xml:space="preserve"> נקבע ע"י בחירת </w:t>
+      </w:r>
+      <w:r>
+        <w:rPr>
+          <w:rFonts w:eastAsiaTheme="minorEastAsia" w:hint="cs"/>
+        </w:rPr>
+        <w:t>T</w:t>
+      </w:r>
+      <w:r>
+        <w:rPr>
+          <w:rFonts w:eastAsiaTheme="minorEastAsia" w:hint="cs"/>
+          <w:rtl/>
+        </w:rPr>
+        <w:t xml:space="preserve"> באופן יחיד, וכן מספר הצמתים בגרף הוא </w:t>
+      </w:r>
+      <m:oMath>
+        <m:d>
+          <m:dPr>
+            <m:begChr m:val="|"/>
+            <m:endChr m:val="|"/>
+            <m:ctrlPr>
+              <w:rPr>
+                <w:rFonts w:ascii="Cambria Math" w:eastAsiaTheme="minorEastAsia" w:hAnsi="Cambria Math"/>
+                <w:i/>
+              </w:rPr>
+            </m:ctrlPr>
+          </m:dPr>
+          <m:e>
+            <m:r>
+              <w:rPr>
+                <w:rFonts w:ascii="Cambria Math" w:eastAsiaTheme="minorEastAsia" w:hAnsi="Cambria Math"/>
+              </w:rPr>
+              <m:t>l+k+1</m:t>
+            </m:r>
+          </m:e>
+        </m:d>
+      </m:oMath>
+      <w:r>
+        <w:rPr>
+          <w:rFonts w:eastAsiaTheme="minorEastAsia" w:hint="cs"/>
+          <w:rtl/>
+        </w:rPr>
+        <w:t xml:space="preserve">, מספר האפשרויות לבחירת </w:t>
+      </w:r>
+      <w:r>
+        <w:rPr>
+          <w:rFonts w:eastAsiaTheme="minorEastAsia"/>
+        </w:rPr>
+        <w:t>d</w:t>
+      </w:r>
+      <w:r>
+        <w:rPr>
+          <w:rFonts w:eastAsiaTheme="minorEastAsia" w:hint="cs"/>
+          <w:rtl/>
+        </w:rPr>
+        <w:t xml:space="preserve"> אינסופי כי </w:t>
+      </w:r>
+      <w:r>
+        <w:rPr>
+          <w:rFonts w:eastAsiaTheme="minorEastAsia"/>
+        </w:rPr>
+        <w:t>d</w:t>
+      </w:r>
+      <w:r>
+        <w:rPr>
+          <w:rFonts w:eastAsiaTheme="minorEastAsia" w:hint="cs"/>
+          <w:rtl/>
+        </w:rPr>
+        <w:t xml:space="preserve"> פרמטר רציף. לא כל המצבים ישיגים, למשל במפה מהסעיף הקודם שום מצב בצומת התחתון אינו ישיג.</w:t>
+      </w:r>
+    </w:p>
+    <w:p>
+      <w:pPr>
+        <w:rPr>
+          <w:rFonts w:eastAsiaTheme="minorEastAsia"/>
+          <w:rtl/>
+        </w:rPr>
       </w:pPr>
-      <w:bookmarkStart w:id="0" w:name="_GoBack"/>
-      <w:bookmarkEnd w:id="0"/>
+      <w:r>
+        <w:rPr>
+          <w:rFonts w:eastAsiaTheme="minorEastAsia"/>
+          <w:rtl/>
+        </w:rPr>
+        <w:br w:type="page"/>
+      </w:r>
+    </w:p>
+    <w:p>
+      <w:pPr>
+        <w:pStyle w:val="ListParagraph"/>
+        <w:bidi/>
+      </w:pPr>
+    </w:p>
+    <w:p>
+      <w:pPr>
+        <w:pStyle w:val="ListParagraph"/>
+        <w:numPr>
+          <w:ilvl w:val="0"/>
+          <w:numId w:val="1"/>
+        </w:numPr>
+        <w:bidi/>
+      </w:pPr>
+      <w:r>
+        <w:rPr>
+          <w:rFonts w:eastAsiaTheme="minorEastAsia" w:hint="cs"/>
+          <w:rtl/>
+        </w:rPr>
+        <w:t>ייתכנו בורות שאינם מ</w:t>
+      </w:r>
+      <w:r>
+        <w:rPr>
+          <w:rFonts w:eastAsiaTheme="minorEastAsia" w:hint="cs"/>
+          <w:rtl/>
+        </w:rPr>
+        <w:t xml:space="preserve">צבי מטרה במרחב המצבים. למשל במפה שלמטה </w:t>
+      </w:r>
+      <w:r>
+        <w:rPr>
+          <w:rFonts w:eastAsiaTheme="minorEastAsia"/>
+          <w:rtl/>
+        </w:rPr>
+        <w:t>–</w:t>
+      </w:r>
+      <w:r>
+        <w:rPr>
+          <w:rFonts w:eastAsiaTheme="minorEastAsia" w:hint="cs"/>
+          <w:rtl/>
+        </w:rPr>
+        <w:t xml:space="preserve"> המצבים בצמתים </w:t>
+      </w:r>
+      <w:r>
+        <w:rPr>
+          <w:rFonts w:eastAsiaTheme="minorEastAsia"/>
+        </w:rPr>
+        <w:t>e</w:t>
+      </w:r>
+      <w:r>
+        <w:rPr>
+          <w:rFonts w:eastAsiaTheme="minorEastAsia" w:hint="cs"/>
+          <w:rtl/>
+        </w:rPr>
+        <w:t xml:space="preserve"> ו</w:t>
+      </w:r>
+      <w:r>
+        <w:rPr>
+          <w:rFonts w:eastAsiaTheme="minorEastAsia"/>
+        </w:rPr>
+        <w:t>s</w:t>
+      </w:r>
+      <w:r>
+        <w:rPr>
+          <w:rFonts w:eastAsiaTheme="minorEastAsia" w:hint="cs"/>
+          <w:rtl/>
+        </w:rPr>
+        <w:t xml:space="preserve"> הם בורות, כיוון שבכל דרך בה נגיע אליהם מיכל הדלק יהיה ר</w:t>
+      </w:r>
+      <w:r>
+        <w:rPr>
+          <w:rFonts w:eastAsiaTheme="minorEastAsia" w:hint="cs"/>
+          <w:rtl/>
+        </w:rPr>
+        <w:t>יק ולא נוכל להמשיך לאף צומת אחר, לכן לא יהיו יו</w:t>
+      </w:r>
+      <w:r>
+        <w:rPr>
+          <w:rFonts w:eastAsiaTheme="minorEastAsia" w:hint="cs"/>
+          <w:rtl/>
+        </w:rPr>
+        <w:t>תר מעברים חוקיים.</w:t>
+      </w:r>
+    </w:p>
+    <w:p>
+      <w:pPr>
+        <w:pStyle w:val="ListParagraph"/>
+        <w:bidi/>
+      </w:pPr>
+      <w:r>
+        <w:rPr>
+          <w:rFonts w:cs="Arial"/>
+          <w:noProof/>
+          <w:rtl/>
+        </w:rPr>
+        <w:drawing>
+          <wp:inline distT="0" distB="0" distL="0" distR="0">
+            <wp:extent cx="2855595" cy="3452495"/>
+            <wp:effectExtent l="0" t="0" r="1905" b="0"/>
+            <wp:docPr id="4" name="Picture 4" descr="C:\Users\USER1\Documents\Courses\AI\AI_hw1\map2.JPG"/>
+            <wp:cNvGraphicFramePr>
+              <a:graphicFrameLocks xmlns:a="http://schemas.openxmlformats.org/drawingml/2006/main" noChangeAspect="1"/>
+            </wp:cNvGraphicFramePr>
+            <a:graphic xmlns:a="http://schemas.openxmlformats.org/drawingml/2006/main">
+              <a:graphicData uri="http://schemas.openxmlformats.org/drawingml/2006/picture">
+                <pic:pic xmlns:pic="http://schemas.openxmlformats.org/drawingml/2006/picture">
+                  <pic:nvPicPr>
+                    <pic:cNvPr id="0" name="Picture 2" descr="C:\Users\USER1\Documents\Courses\AI\AI_hw1\map2.JPG"/>
+                    <pic:cNvPicPr>
+                      <a:picLocks noChangeAspect="1" noChangeArrowheads="1"/>
+                    </pic:cNvPicPr>
+                  </pic:nvPicPr>
+                  <pic:blipFill>
+                    <a:blip r:embed="rId7">
+                      <a:extLst>
+                        <a:ext uri="{28A0092B-C50C-407E-A947-70E740481C1C}">
+                          <a14:useLocalDpi xmlns:a14="http://schemas.microsoft.com/office/drawing/2010/main" val="0"/>
+                        </a:ext>
+                      </a:extLst>
+                    </a:blip>
+                    <a:srcRect/>
+                    <a:stretch>
+                      <a:fillRect/>
+                    </a:stretch>
+                  </pic:blipFill>
+                  <pic:spPr bwMode="auto">
+                    <a:xfrm>
+                      <a:off x="0" y="0"/>
+                      <a:ext cx="2855595" cy="3452495"/>
+                    </a:xfrm>
+                    <a:prstGeom prst="rect">
+                      <a:avLst/>
+                    </a:prstGeom>
+                    <a:noFill/>
+                    <a:ln>
+                      <a:noFill/>
+                    </a:ln>
+                  </pic:spPr>
+                </pic:pic>
+              </a:graphicData>
+            </a:graphic>
+          </wp:inline>
+        </w:drawing>
+      </w:r>
+      <w:r>
+        <w:rPr>
+          <w:rFonts w:hint="cs"/>
+          <w:rtl/>
+        </w:rPr>
+        <w:t xml:space="preserve"> </w:t>
+      </w:r>
+      <w:r>
+        <w:rPr>
+          <w:rFonts w:cs="Arial"/>
+          <w:noProof/>
+          <w:rtl/>
+        </w:rPr>
+        <w:drawing>
+          <wp:inline distT="0" distB="0" distL="0" distR="0" wp14:anchorId="47F000F1" wp14:editId="5D60F6B7">
+            <wp:extent cx="2200275" cy="2004695"/>
+            <wp:effectExtent l="0" t="0" r="9525" b="0"/>
+            <wp:docPr id="1" name="Picture 1" descr="C:\Users\USER1\Documents\Courses\AI\AI_hw1\Graph2.JPG"/>
+            <wp:cNvGraphicFramePr>
+              <a:graphicFrameLocks xmlns:a="http://schemas.openxmlformats.org/drawingml/2006/main" noChangeAspect="1"/>
+            </wp:cNvGraphicFramePr>
+            <a:graphic xmlns:a="http://schemas.openxmlformats.org/drawingml/2006/main">
+              <a:graphicData uri="http://schemas.openxmlformats.org/drawingml/2006/picture">
+                <pic:pic xmlns:pic="http://schemas.openxmlformats.org/drawingml/2006/picture">
+                  <pic:nvPicPr>
+                    <pic:cNvPr id="0" name="Picture 1" descr="C:\Users\USER1\Documents\Courses\AI\AI_hw1\Graph2.JPG"/>
+                    <pic:cNvPicPr>
+                      <a:picLocks noChangeAspect="1" noChangeArrowheads="1"/>
+                    </pic:cNvPicPr>
+                  </pic:nvPicPr>
+                  <pic:blipFill>
+                    <a:blip r:embed="rId8">
+                      <a:extLst>
+                        <a:ext uri="{28A0092B-C50C-407E-A947-70E740481C1C}">
+                          <a14:useLocalDpi xmlns:a14="http://schemas.microsoft.com/office/drawing/2010/main" val="0"/>
+                        </a:ext>
+                      </a:extLst>
+                    </a:blip>
+                    <a:srcRect/>
+                    <a:stretch>
+                      <a:fillRect/>
+                    </a:stretch>
+                  </pic:blipFill>
+                  <pic:spPr bwMode="auto">
+                    <a:xfrm>
+                      <a:off x="0" y="0"/>
+                      <a:ext cx="2200275" cy="2004695"/>
+                    </a:xfrm>
+                    <a:prstGeom prst="rect">
+                      <a:avLst/>
+                    </a:prstGeom>
+                    <a:noFill/>
+                    <a:ln>
+                      <a:noFill/>
+                    </a:ln>
+                  </pic:spPr>
+                </pic:pic>
+              </a:graphicData>
+            </a:graphic>
+          </wp:inline>
+        </w:drawing>
+      </w:r>
+    </w:p>
+    <w:p>
+      <w:pPr>
+        <w:pStyle w:val="ListParagraph"/>
+        <w:bidi/>
+      </w:pPr>
+    </w:p>
+    <w:p>
+      <w:pPr>
+        <w:pStyle w:val="ListParagraph"/>
+        <w:numPr>
+          <w:ilvl w:val="0"/>
+          <w:numId w:val="1"/>
+        </w:numPr>
+        <w:bidi/>
+        <w:rPr>
+          <w:sz w:val="20"/>
+          <w:szCs w:val="20"/>
+        </w:rPr>
+      </w:pPr>
+      <m:oMath>
+        <m:r>
+          <w:rPr>
+            <w:rFonts w:ascii="Cambria Math" w:hAnsi="Cambria Math"/>
+            <w:sz w:val="20"/>
+            <w:szCs w:val="20"/>
+          </w:rPr>
+          <m:t>Succ</m:t>
+        </m:r>
+        <m:d>
+          <m:dPr>
+            <m:ctrlPr>
+              <w:rPr>
+                <w:rFonts w:ascii="Cambria Math" w:hAnsi="Cambria Math"/>
+                <w:i/>
+                <w:sz w:val="20"/>
+                <w:szCs w:val="20"/>
+              </w:rPr>
+            </m:ctrlPr>
+          </m:dPr>
+          <m:e>
+            <m:d>
+              <m:dPr>
+                <m:ctrlPr>
+                  <w:rPr>
+                    <w:rFonts w:ascii="Cambria Math" w:hAnsi="Cambria Math"/>
+                    <w:i/>
+                    <w:sz w:val="20"/>
+                    <w:szCs w:val="20"/>
+                  </w:rPr>
+                </m:ctrlPr>
+              </m:dPr>
+              <m:e>
+                <m:sSub>
+                  <m:sSubPr>
+                    <m:ctrlPr>
+                      <w:rPr>
+                        <w:rFonts w:ascii="Cambria Math" w:hAnsi="Cambria Math"/>
+                        <w:i/>
+                        <w:sz w:val="20"/>
+                        <w:szCs w:val="20"/>
+                      </w:rPr>
+                    </m:ctrlPr>
+                  </m:sSubPr>
+                  <m:e>
+                    <m:r>
+                      <w:rPr>
+                        <w:rFonts w:ascii="Cambria Math" w:hAnsi="Cambria Math"/>
+                        <w:sz w:val="20"/>
+                        <w:szCs w:val="20"/>
+                      </w:rPr>
+                      <m:t>v</m:t>
+                    </m:r>
+                  </m:e>
+                  <m:sub>
+                    <m:r>
+                      <w:rPr>
+                        <w:rFonts w:ascii="Cambria Math" w:hAnsi="Cambria Math"/>
+                        <w:sz w:val="20"/>
+                        <w:szCs w:val="20"/>
+                      </w:rPr>
+                      <m:t>1</m:t>
+                    </m:r>
+                  </m:sub>
+                </m:sSub>
+                <m:r>
+                  <w:rPr>
+                    <w:rFonts w:ascii="Cambria Math" w:hAnsi="Cambria Math"/>
+                    <w:sz w:val="20"/>
+                    <w:szCs w:val="20"/>
+                  </w:rPr>
+                  <m:t>,</m:t>
+                </m:r>
+                <m:sSub>
+                  <m:sSubPr>
+                    <m:ctrlPr>
+                      <w:rPr>
+                        <w:rFonts w:ascii="Cambria Math" w:hAnsi="Cambria Math"/>
+                        <w:i/>
+                        <w:sz w:val="20"/>
+                        <w:szCs w:val="20"/>
+                      </w:rPr>
+                    </m:ctrlPr>
+                  </m:sSubPr>
+                  <m:e>
+                    <m:r>
+                      <w:rPr>
+                        <w:rFonts w:ascii="Cambria Math" w:hAnsi="Cambria Math"/>
+                        <w:sz w:val="20"/>
+                        <w:szCs w:val="20"/>
+                      </w:rPr>
+                      <m:t>d</m:t>
+                    </m:r>
+                  </m:e>
+                  <m:sub>
+                    <m:r>
+                      <w:rPr>
+                        <w:rFonts w:ascii="Cambria Math" w:hAnsi="Cambria Math"/>
+                        <w:sz w:val="20"/>
+                        <w:szCs w:val="20"/>
+                      </w:rPr>
+                      <m:t>1</m:t>
+                    </m:r>
+                  </m:sub>
+                </m:sSub>
+                <m:r>
+                  <w:rPr>
+                    <w:rFonts w:ascii="Cambria Math" w:hAnsi="Cambria Math"/>
+                    <w:sz w:val="20"/>
+                    <w:szCs w:val="20"/>
+                  </w:rPr>
+                  <m:t>,</m:t>
+                </m:r>
+                <m:sSub>
+                  <m:sSubPr>
+                    <m:ctrlPr>
+                      <w:rPr>
+                        <w:rFonts w:ascii="Cambria Math" w:hAnsi="Cambria Math"/>
+                        <w:i/>
+                        <w:sz w:val="20"/>
+                        <w:szCs w:val="20"/>
+                      </w:rPr>
+                    </m:ctrlPr>
+                  </m:sSubPr>
+                  <m:e>
+                    <m:r>
+                      <w:rPr>
+                        <w:rFonts w:ascii="Cambria Math" w:hAnsi="Cambria Math"/>
+                        <w:sz w:val="20"/>
+                        <w:szCs w:val="20"/>
+                      </w:rPr>
+                      <m:t>T</m:t>
+                    </m:r>
+                  </m:e>
+                  <m:sub>
+                    <m:r>
+                      <w:rPr>
+                        <w:rFonts w:ascii="Cambria Math" w:hAnsi="Cambria Math"/>
+                        <w:sz w:val="20"/>
+                        <w:szCs w:val="20"/>
+                      </w:rPr>
+                      <m:t>1</m:t>
+                    </m:r>
+                  </m:sub>
+                </m:sSub>
+                <m:r>
+                  <w:rPr>
+                    <w:rFonts w:ascii="Cambria Math" w:hAnsi="Cambria Math"/>
+                    <w:sz w:val="20"/>
+                    <w:szCs w:val="20"/>
+                  </w:rPr>
+                  <m:t>,</m:t>
+                </m:r>
+                <m:sSub>
+                  <m:sSubPr>
+                    <m:ctrlPr>
+                      <w:rPr>
+                        <w:rFonts w:ascii="Cambria Math" w:hAnsi="Cambria Math"/>
+                        <w:i/>
+                        <w:sz w:val="20"/>
+                        <w:szCs w:val="20"/>
+                      </w:rPr>
+                    </m:ctrlPr>
+                  </m:sSubPr>
+                  <m:e>
+                    <m:r>
+                      <w:rPr>
+                        <w:rFonts w:ascii="Cambria Math" w:hAnsi="Cambria Math"/>
+                        <w:sz w:val="20"/>
+                        <w:szCs w:val="20"/>
+                      </w:rPr>
+                      <m:t>F</m:t>
+                    </m:r>
+                  </m:e>
+                  <m:sub>
+                    <m:r>
+                      <w:rPr>
+                        <w:rFonts w:ascii="Cambria Math" w:hAnsi="Cambria Math"/>
+                        <w:sz w:val="20"/>
+                        <w:szCs w:val="20"/>
+                      </w:rPr>
+                      <m:t>1</m:t>
+                    </m:r>
+                  </m:sub>
+                </m:sSub>
+              </m:e>
+            </m:d>
+          </m:e>
+        </m:d>
+        <m:r>
+          <w:rPr>
+            <w:rFonts w:ascii="Cambria Math" w:hAnsi="Cambria Math"/>
+            <w:sz w:val="20"/>
+            <w:szCs w:val="20"/>
+          </w:rPr>
+          <m:t>=</m:t>
+        </m:r>
+        <m:d>
+          <m:dPr>
+            <m:begChr m:val="{"/>
+            <m:endChr m:val="}"/>
+            <m:ctrlPr>
+              <w:rPr>
+                <w:rFonts w:ascii="Cambria Math" w:hAnsi="Cambria Math"/>
+                <w:i/>
+                <w:sz w:val="20"/>
+                <w:szCs w:val="20"/>
+              </w:rPr>
+            </m:ctrlPr>
+          </m:dPr>
+          <m:e>
+            <m:d>
+              <m:dPr>
+                <m:ctrlPr>
+                  <w:rPr>
+                    <w:rFonts w:ascii="Cambria Math" w:hAnsi="Cambria Math"/>
+                    <w:i/>
+                    <w:sz w:val="20"/>
+                    <w:szCs w:val="20"/>
+                  </w:rPr>
+                </m:ctrlPr>
+              </m:dPr>
+              <m:e>
+                <m:sSub>
+                  <m:sSubPr>
+                    <m:ctrlPr>
+                      <w:rPr>
+                        <w:rFonts w:ascii="Cambria Math" w:hAnsi="Cambria Math"/>
+                        <w:i/>
+                        <w:sz w:val="20"/>
+                        <w:szCs w:val="20"/>
+                      </w:rPr>
+                    </m:ctrlPr>
+                  </m:sSubPr>
+                  <m:e>
+                    <m:r>
+                      <w:rPr>
+                        <w:rFonts w:ascii="Cambria Math" w:hAnsi="Cambria Math"/>
+                        <w:sz w:val="20"/>
+                        <w:szCs w:val="20"/>
+                      </w:rPr>
+                      <m:t>v</m:t>
+                    </m:r>
+                  </m:e>
+                  <m:sub>
+                    <m:r>
+                      <w:rPr>
+                        <w:rFonts w:ascii="Cambria Math" w:hAnsi="Cambria Math"/>
+                        <w:sz w:val="20"/>
+                        <w:szCs w:val="20"/>
+                      </w:rPr>
+                      <m:t>2</m:t>
+                    </m:r>
+                  </m:sub>
+                </m:sSub>
+                <m:r>
+                  <w:rPr>
+                    <w:rFonts w:ascii="Cambria Math" w:hAnsi="Cambria Math"/>
+                    <w:sz w:val="20"/>
+                    <w:szCs w:val="20"/>
+                  </w:rPr>
+                  <m:t>,</m:t>
+                </m:r>
+                <m:sSub>
+                  <m:sSubPr>
+                    <m:ctrlPr>
+                      <w:rPr>
+                        <w:rFonts w:ascii="Cambria Math" w:hAnsi="Cambria Math"/>
+                        <w:i/>
+                        <w:sz w:val="20"/>
+                        <w:szCs w:val="20"/>
+                      </w:rPr>
+                    </m:ctrlPr>
+                  </m:sSubPr>
+                  <m:e>
+                    <m:r>
+                      <w:rPr>
+                        <w:rFonts w:ascii="Cambria Math" w:hAnsi="Cambria Math"/>
+                        <w:sz w:val="20"/>
+                        <w:szCs w:val="20"/>
+                      </w:rPr>
+                      <m:t>d</m:t>
+                    </m:r>
+                  </m:e>
+                  <m:sub>
+                    <m:r>
+                      <w:rPr>
+                        <w:rFonts w:ascii="Cambria Math" w:hAnsi="Cambria Math"/>
+                        <w:sz w:val="20"/>
+                        <w:szCs w:val="20"/>
+                      </w:rPr>
+                      <m:t>2</m:t>
+                    </m:r>
+                  </m:sub>
+                </m:sSub>
+                <m:r>
+                  <w:rPr>
+                    <w:rFonts w:ascii="Cambria Math" w:hAnsi="Cambria Math"/>
+                    <w:sz w:val="20"/>
+                    <w:szCs w:val="20"/>
+                  </w:rPr>
+                  <m:t>,</m:t>
+                </m:r>
+                <m:sSub>
+                  <m:sSubPr>
+                    <m:ctrlPr>
+                      <w:rPr>
+                        <w:rFonts w:ascii="Cambria Math" w:hAnsi="Cambria Math"/>
+                        <w:i/>
+                        <w:sz w:val="20"/>
+                        <w:szCs w:val="20"/>
+                      </w:rPr>
+                    </m:ctrlPr>
+                  </m:sSubPr>
+                  <m:e>
+                    <m:r>
+                      <w:rPr>
+                        <w:rFonts w:ascii="Cambria Math" w:hAnsi="Cambria Math"/>
+                        <w:sz w:val="20"/>
+                        <w:szCs w:val="20"/>
+                      </w:rPr>
+                      <m:t>T</m:t>
+                    </m:r>
+                  </m:e>
+                  <m:sub>
+                    <m:r>
+                      <w:rPr>
+                        <w:rFonts w:ascii="Cambria Math" w:hAnsi="Cambria Math"/>
+                        <w:sz w:val="20"/>
+                        <w:szCs w:val="20"/>
+                      </w:rPr>
+                      <m:t>2</m:t>
+                    </m:r>
+                  </m:sub>
+                </m:sSub>
+                <m:r>
+                  <w:rPr>
+                    <w:rFonts w:ascii="Cambria Math" w:hAnsi="Cambria Math"/>
+                    <w:sz w:val="20"/>
+                    <w:szCs w:val="20"/>
+                  </w:rPr>
+                  <m:t>,</m:t>
+                </m:r>
+                <m:sSub>
+                  <m:sSubPr>
+                    <m:ctrlPr>
+                      <w:rPr>
+                        <w:rFonts w:ascii="Cambria Math" w:hAnsi="Cambria Math"/>
+                        <w:i/>
+                        <w:sz w:val="20"/>
+                        <w:szCs w:val="20"/>
+                      </w:rPr>
+                    </m:ctrlPr>
+                  </m:sSubPr>
+                  <m:e>
+                    <m:r>
+                      <w:rPr>
+                        <w:rFonts w:ascii="Cambria Math" w:hAnsi="Cambria Math"/>
+                        <w:sz w:val="20"/>
+                        <w:szCs w:val="20"/>
+                      </w:rPr>
+                      <m:t>F</m:t>
+                    </m:r>
+                  </m:e>
+                  <m:sub>
+                    <m:r>
+                      <w:rPr>
+                        <w:rFonts w:ascii="Cambria Math" w:hAnsi="Cambria Math"/>
+                        <w:sz w:val="20"/>
+                        <w:szCs w:val="20"/>
+                      </w:rPr>
+                      <m:t>2</m:t>
+                    </m:r>
+                  </m:sub>
+                </m:sSub>
+              </m:e>
+            </m:d>
+            <m:d>
+              <m:dPr>
+                <m:begChr m:val="|"/>
+                <m:endChr m:val="}"/>
+                <m:ctrlPr>
+                  <w:rPr>
+                    <w:rFonts w:ascii="Cambria Math" w:hAnsi="Cambria Math"/>
+                    <w:i/>
+                    <w:sz w:val="20"/>
+                    <w:szCs w:val="20"/>
+                  </w:rPr>
+                </m:ctrlPr>
+              </m:dPr>
+              <m:e>
+                <m:r>
+                  <w:rPr>
+                    <w:rFonts w:ascii="Cambria Math" w:hAnsi="Cambria Math"/>
+                    <w:sz w:val="20"/>
+                    <w:szCs w:val="20"/>
+                  </w:rPr>
+                  <m:t xml:space="preserve"> </m:t>
+                </m:r>
+                <m:d>
+                  <m:dPr>
+                    <m:begChr m:val="{"/>
+                    <m:endChr m:val=""/>
+                    <m:ctrlPr>
+                      <w:rPr>
+                        <w:rFonts w:ascii="Cambria Math" w:hAnsi="Cambria Math"/>
+                        <w:i/>
+                        <w:sz w:val="20"/>
+                        <w:szCs w:val="20"/>
+                      </w:rPr>
+                    </m:ctrlPr>
+                  </m:dPr>
+                  <m:e>
+                    <m:eqArr>
+                      <m:eqArrPr>
+                        <m:ctrlPr>
+                          <w:rPr>
+                            <w:rFonts w:ascii="Cambria Math" w:hAnsi="Cambria Math"/>
+                            <w:i/>
+                            <w:sz w:val="20"/>
+                            <w:szCs w:val="20"/>
+                          </w:rPr>
+                        </m:ctrlPr>
+                      </m:eqArrPr>
+                      <m:e>
+                        <m:f>
+                          <m:fPr>
+                            <m:type m:val="noBar"/>
+                            <m:ctrlPr>
+                              <w:rPr>
+                                <w:rFonts w:ascii="Cambria Math" w:hAnsi="Cambria Math"/>
+                                <w:i/>
+                                <w:sz w:val="20"/>
+                                <w:szCs w:val="20"/>
+                              </w:rPr>
+                            </m:ctrlPr>
+                          </m:fPr>
+                          <m:num>
+                            <m:sSub>
+                              <m:sSubPr>
+                                <m:ctrlPr>
+                                  <w:rPr>
+                                    <w:rFonts w:ascii="Cambria Math" w:hAnsi="Cambria Math"/>
+                                    <w:i/>
+                                    <w:sz w:val="20"/>
+                                    <w:szCs w:val="20"/>
+                                  </w:rPr>
+                                </m:ctrlPr>
+                              </m:sSubPr>
+                              <m:e>
+                                <m:r>
+                                  <w:rPr>
+                                    <w:rFonts w:ascii="Cambria Math" w:hAnsi="Cambria Math"/>
+                                    <w:sz w:val="20"/>
+                                    <w:szCs w:val="20"/>
+                                  </w:rPr>
+                                  <m:t>d</m:t>
+                                </m:r>
+                              </m:e>
+                              <m:sub>
+                                <m:r>
+                                  <w:rPr>
+                                    <w:rFonts w:ascii="Cambria Math" w:hAnsi="Cambria Math"/>
+                                    <w:sz w:val="20"/>
+                                    <w:szCs w:val="20"/>
+                                  </w:rPr>
+                                  <m:t>2</m:t>
+                                </m:r>
+                              </m:sub>
+                            </m:sSub>
+                            <m:r>
+                              <w:rPr>
+                                <w:rFonts w:ascii="Cambria Math" w:hAnsi="Cambria Math"/>
+                                <w:sz w:val="20"/>
+                                <w:szCs w:val="20"/>
+                              </w:rPr>
+                              <m:t>=</m:t>
+                            </m:r>
+                            <m:sSub>
+                              <m:sSubPr>
+                                <m:ctrlPr>
+                                  <w:rPr>
+                                    <w:rFonts w:ascii="Cambria Math" w:hAnsi="Cambria Math"/>
+                                    <w:i/>
+                                    <w:sz w:val="20"/>
+                                    <w:szCs w:val="20"/>
+                                  </w:rPr>
+                                </m:ctrlPr>
+                              </m:sSubPr>
+                              <m:e>
+                                <m:r>
+                                  <w:rPr>
+                                    <w:rFonts w:ascii="Cambria Math" w:hAnsi="Cambria Math"/>
+                                    <w:sz w:val="20"/>
+                                    <w:szCs w:val="20"/>
+                                  </w:rPr>
+                                  <m:t>d</m:t>
+                                </m:r>
+                              </m:e>
+                              <m:sub>
+                                <m:r>
+                                  <w:rPr>
+                                    <w:rFonts w:ascii="Cambria Math" w:hAnsi="Cambria Math"/>
+                                    <w:sz w:val="20"/>
+                                    <w:szCs w:val="20"/>
+                                  </w:rPr>
+                                  <m:t>full</m:t>
+                                </m:r>
+                              </m:sub>
+                            </m:sSub>
+                          </m:num>
+                          <m:den>
+                            <m:sSub>
+                              <m:sSubPr>
+                                <m:ctrlPr>
+                                  <w:rPr>
+                                    <w:rFonts w:ascii="Cambria Math" w:hAnsi="Cambria Math"/>
+                                    <w:i/>
+                                    <w:sz w:val="20"/>
+                                    <w:szCs w:val="20"/>
+                                  </w:rPr>
+                                </m:ctrlPr>
+                              </m:sSubPr>
+                              <m:e>
+                                <m:r>
+                                  <w:rPr>
+                                    <w:rFonts w:ascii="Cambria Math" w:hAnsi="Cambria Math"/>
+                                    <w:sz w:val="20"/>
+                                    <w:szCs w:val="20"/>
+                                  </w:rPr>
+                                  <m:t>v</m:t>
+                                </m:r>
+                              </m:e>
+                              <m:sub>
+                                <m:r>
+                                  <w:rPr>
+                                    <w:rFonts w:ascii="Cambria Math" w:hAnsi="Cambria Math"/>
+                                    <w:sz w:val="20"/>
+                                    <w:szCs w:val="20"/>
+                                  </w:rPr>
+                                  <m:t>2</m:t>
+                                </m:r>
+                              </m:sub>
+                            </m:sSub>
+                            <m:r>
+                              <w:rPr>
+                                <w:rFonts w:ascii="Cambria Math" w:hAnsi="Cambria Math"/>
+                                <w:sz w:val="20"/>
+                                <w:szCs w:val="20"/>
+                              </w:rPr>
+                              <m:t>∈l</m:t>
+                            </m:r>
+                          </m:den>
+                        </m:f>
+                      </m:e>
+                      <m:e>
+                        <m:f>
+                          <m:fPr>
+                            <m:type m:val="noBar"/>
+                            <m:ctrlPr>
+                              <w:rPr>
+                                <w:rFonts w:ascii="Cambria Math" w:hAnsi="Cambria Math"/>
+                                <w:i/>
+                                <w:sz w:val="20"/>
+                                <w:szCs w:val="20"/>
+                              </w:rPr>
+                            </m:ctrlPr>
+                          </m:fPr>
+                          <m:num>
+                            <m:sSub>
+                              <m:sSubPr>
+                                <m:ctrlPr>
+                                  <w:rPr>
+                                    <w:rFonts w:ascii="Cambria Math" w:hAnsi="Cambria Math"/>
+                                    <w:i/>
+                                    <w:sz w:val="20"/>
+                                    <w:szCs w:val="20"/>
+                                  </w:rPr>
+                                </m:ctrlPr>
+                              </m:sSubPr>
+                              <m:e>
+                                <m:r>
+                                  <w:rPr>
+                                    <w:rFonts w:ascii="Cambria Math" w:hAnsi="Cambria Math"/>
+                                    <w:sz w:val="20"/>
+                                    <w:szCs w:val="20"/>
+                                  </w:rPr>
+                                  <m:t>T</m:t>
+                                </m:r>
+                              </m:e>
+                              <m:sub>
+                                <m:r>
+                                  <w:rPr>
+                                    <w:rFonts w:ascii="Cambria Math" w:hAnsi="Cambria Math"/>
+                                    <w:sz w:val="20"/>
+                                    <w:szCs w:val="20"/>
+                                  </w:rPr>
+                                  <m:t>2</m:t>
+                                </m:r>
+                              </m:sub>
+                            </m:sSub>
+                            <m:r>
+                              <w:rPr>
+                                <w:rFonts w:ascii="Cambria Math" w:hAnsi="Cambria Math"/>
+                                <w:sz w:val="20"/>
+                                <w:szCs w:val="20"/>
+                              </w:rPr>
+                              <m:t>=</m:t>
+                            </m:r>
+                            <m:sSub>
+                              <m:sSubPr>
+                                <m:ctrlPr>
+                                  <w:rPr>
+                                    <w:rFonts w:ascii="Cambria Math" w:hAnsi="Cambria Math"/>
+                                    <w:i/>
+                                    <w:sz w:val="20"/>
+                                    <w:szCs w:val="20"/>
+                                  </w:rPr>
+                                </m:ctrlPr>
+                              </m:sSubPr>
+                              <m:e>
+                                <m:r>
+                                  <w:rPr>
+                                    <w:rFonts w:ascii="Cambria Math" w:hAnsi="Cambria Math"/>
+                                    <w:sz w:val="20"/>
+                                    <w:szCs w:val="20"/>
+                                  </w:rPr>
+                                  <m:t>T</m:t>
+                                </m:r>
+                              </m:e>
+                              <m:sub>
+                                <m:r>
+                                  <w:rPr>
+                                    <w:rFonts w:ascii="Cambria Math" w:hAnsi="Cambria Math"/>
+                                    <w:sz w:val="20"/>
+                                    <w:szCs w:val="20"/>
+                                  </w:rPr>
+                                  <m:t>1</m:t>
+                                </m:r>
+                              </m:sub>
+                            </m:sSub>
+                          </m:num>
+                          <m:den>
+                            <m:sSub>
+                              <m:sSubPr>
+                                <m:ctrlPr>
+                                  <w:rPr>
+                                    <w:rFonts w:ascii="Cambria Math" w:hAnsi="Cambria Math"/>
+                                    <w:i/>
+                                    <w:sz w:val="20"/>
+                                    <w:szCs w:val="20"/>
+                                  </w:rPr>
+                                </m:ctrlPr>
+                              </m:sSubPr>
+                              <m:e>
+                                <m:r>
+                                  <w:rPr>
+                                    <w:rFonts w:ascii="Cambria Math" w:hAnsi="Cambria Math"/>
+                                    <w:sz w:val="20"/>
+                                    <w:szCs w:val="20"/>
+                                  </w:rPr>
+                                  <m:t>F</m:t>
+                                </m:r>
+                              </m:e>
+                              <m:sub>
+                                <m:r>
+                                  <w:rPr>
+                                    <w:rFonts w:ascii="Cambria Math" w:hAnsi="Cambria Math"/>
+                                    <w:sz w:val="20"/>
+                                    <w:szCs w:val="20"/>
+                                  </w:rPr>
+                                  <m:t>2</m:t>
+                                </m:r>
+                              </m:sub>
+                            </m:sSub>
+                            <m:r>
+                              <w:rPr>
+                                <w:rFonts w:ascii="Cambria Math" w:hAnsi="Cambria Math"/>
+                                <w:sz w:val="20"/>
+                                <w:szCs w:val="20"/>
+                              </w:rPr>
+                              <m:t>=</m:t>
+                            </m:r>
+                            <m:sSub>
+                              <m:sSubPr>
+                                <m:ctrlPr>
+                                  <w:rPr>
+                                    <w:rFonts w:ascii="Cambria Math" w:hAnsi="Cambria Math"/>
+                                    <w:i/>
+                                    <w:sz w:val="20"/>
+                                    <w:szCs w:val="20"/>
+                                  </w:rPr>
+                                </m:ctrlPr>
+                              </m:sSubPr>
+                              <m:e>
+                                <m:r>
+                                  <w:rPr>
+                                    <w:rFonts w:ascii="Cambria Math" w:hAnsi="Cambria Math"/>
+                                    <w:sz w:val="20"/>
+                                    <w:szCs w:val="20"/>
+                                  </w:rPr>
+                                  <m:t>F</m:t>
+                                </m:r>
+                              </m:e>
+                              <m:sub>
+                                <m:r>
+                                  <w:rPr>
+                                    <w:rFonts w:ascii="Cambria Math" w:hAnsi="Cambria Math"/>
+                                    <w:sz w:val="20"/>
+                                    <w:szCs w:val="20"/>
+                                  </w:rPr>
+                                  <m:t>1</m:t>
+                                </m:r>
+                              </m:sub>
+                            </m:sSub>
+                          </m:den>
+                        </m:f>
+                      </m:e>
+                    </m:eqArr>
+                  </m:e>
+                </m:d>
+              </m:e>
+            </m:d>
+          </m:e>
+        </m:d>
+        <m:r>
+          <w:rPr>
+            <w:rFonts w:ascii="Cambria Math" w:eastAsiaTheme="minorEastAsia" w:hAnsi="Cambria Math"/>
+            <w:sz w:val="20"/>
+            <w:szCs w:val="20"/>
+          </w:rPr>
+          <m:t>∪</m:t>
+        </m:r>
+        <m:d>
+          <m:dPr>
+            <m:begChr m:val="{"/>
+            <m:endChr m:val="}"/>
+            <m:ctrlPr>
+              <w:rPr>
+                <w:rFonts w:ascii="Cambria Math" w:hAnsi="Cambria Math"/>
+                <w:i/>
+                <w:sz w:val="20"/>
+                <w:szCs w:val="20"/>
+              </w:rPr>
+            </m:ctrlPr>
+          </m:dPr>
+          <m:e>
+            <m:d>
+              <m:dPr>
+                <m:ctrlPr>
+                  <w:rPr>
+                    <w:rFonts w:ascii="Cambria Math" w:hAnsi="Cambria Math"/>
+                    <w:i/>
+                    <w:sz w:val="20"/>
+                    <w:szCs w:val="20"/>
+                  </w:rPr>
+                </m:ctrlPr>
+              </m:dPr>
+              <m:e>
+                <m:sSub>
+                  <m:sSubPr>
+                    <m:ctrlPr>
+                      <w:rPr>
+                        <w:rFonts w:ascii="Cambria Math" w:hAnsi="Cambria Math"/>
+                        <w:i/>
+                        <w:sz w:val="20"/>
+                        <w:szCs w:val="20"/>
+                      </w:rPr>
+                    </m:ctrlPr>
+                  </m:sSubPr>
+                  <m:e>
+                    <m:r>
+                      <w:rPr>
+                        <w:rFonts w:ascii="Cambria Math" w:hAnsi="Cambria Math"/>
+                        <w:sz w:val="20"/>
+                        <w:szCs w:val="20"/>
+                      </w:rPr>
+                      <m:t>v</m:t>
+                    </m:r>
+                  </m:e>
+                  <m:sub>
+                    <m:r>
+                      <w:rPr>
+                        <w:rFonts w:ascii="Cambria Math" w:hAnsi="Cambria Math"/>
+                        <w:sz w:val="20"/>
+                        <w:szCs w:val="20"/>
+                      </w:rPr>
+                      <m:t>2</m:t>
+                    </m:r>
+                  </m:sub>
+                </m:sSub>
+                <m:r>
+                  <w:rPr>
+                    <w:rFonts w:ascii="Cambria Math" w:hAnsi="Cambria Math"/>
+                    <w:sz w:val="20"/>
+                    <w:szCs w:val="20"/>
+                  </w:rPr>
+                  <m:t>,</m:t>
+                </m:r>
+                <m:sSub>
+                  <m:sSubPr>
+                    <m:ctrlPr>
+                      <w:rPr>
+                        <w:rFonts w:ascii="Cambria Math" w:hAnsi="Cambria Math"/>
+                        <w:i/>
+                        <w:sz w:val="20"/>
+                        <w:szCs w:val="20"/>
+                      </w:rPr>
+                    </m:ctrlPr>
+                  </m:sSubPr>
+                  <m:e>
+                    <m:r>
+                      <w:rPr>
+                        <w:rFonts w:ascii="Cambria Math" w:hAnsi="Cambria Math"/>
+                        <w:sz w:val="20"/>
+                        <w:szCs w:val="20"/>
+                      </w:rPr>
+                      <m:t>d</m:t>
+                    </m:r>
+                  </m:e>
+                  <m:sub>
+                    <m:r>
+                      <w:rPr>
+                        <w:rFonts w:ascii="Cambria Math" w:hAnsi="Cambria Math"/>
+                        <w:sz w:val="20"/>
+                        <w:szCs w:val="20"/>
+                      </w:rPr>
+                      <m:t>2</m:t>
+                    </m:r>
+                  </m:sub>
+                </m:sSub>
+                <m:r>
+                  <w:rPr>
+                    <w:rFonts w:ascii="Cambria Math" w:hAnsi="Cambria Math"/>
+                    <w:sz w:val="20"/>
+                    <w:szCs w:val="20"/>
+                  </w:rPr>
+                  <m:t>,</m:t>
+                </m:r>
+                <m:sSub>
+                  <m:sSubPr>
+                    <m:ctrlPr>
+                      <w:rPr>
+                        <w:rFonts w:ascii="Cambria Math" w:hAnsi="Cambria Math"/>
+                        <w:i/>
+                        <w:sz w:val="20"/>
+                        <w:szCs w:val="20"/>
+                      </w:rPr>
+                    </m:ctrlPr>
+                  </m:sSubPr>
+                  <m:e>
+                    <m:r>
+                      <w:rPr>
+                        <w:rFonts w:ascii="Cambria Math" w:hAnsi="Cambria Math"/>
+                        <w:sz w:val="20"/>
+                        <w:szCs w:val="20"/>
+                      </w:rPr>
+                      <m:t>T</m:t>
+                    </m:r>
+                  </m:e>
+                  <m:sub>
+                    <m:r>
+                      <w:rPr>
+                        <w:rFonts w:ascii="Cambria Math" w:hAnsi="Cambria Math"/>
+                        <w:sz w:val="20"/>
+                        <w:szCs w:val="20"/>
+                      </w:rPr>
+                      <m:t>2</m:t>
+                    </m:r>
+                  </m:sub>
+                </m:sSub>
+                <m:r>
+                  <w:rPr>
+                    <w:rFonts w:ascii="Cambria Math" w:hAnsi="Cambria Math"/>
+                    <w:sz w:val="20"/>
+                    <w:szCs w:val="20"/>
+                  </w:rPr>
+                  <m:t>,</m:t>
+                </m:r>
+                <m:sSub>
+                  <m:sSubPr>
+                    <m:ctrlPr>
+                      <w:rPr>
+                        <w:rFonts w:ascii="Cambria Math" w:hAnsi="Cambria Math"/>
+                        <w:i/>
+                        <w:sz w:val="20"/>
+                        <w:szCs w:val="20"/>
+                      </w:rPr>
+                    </m:ctrlPr>
+                  </m:sSubPr>
+                  <m:e>
+                    <m:r>
+                      <w:rPr>
+                        <w:rFonts w:ascii="Cambria Math" w:hAnsi="Cambria Math"/>
+                        <w:sz w:val="20"/>
+                        <w:szCs w:val="20"/>
+                      </w:rPr>
+                      <m:t>F</m:t>
+                    </m:r>
+                  </m:e>
+                  <m:sub>
+                    <m:r>
+                      <w:rPr>
+                        <w:rFonts w:ascii="Cambria Math" w:hAnsi="Cambria Math"/>
+                        <w:sz w:val="20"/>
+                        <w:szCs w:val="20"/>
+                      </w:rPr>
+                      <m:t>2</m:t>
+                    </m:r>
+                  </m:sub>
+                </m:sSub>
+              </m:e>
+            </m:d>
+            <m:d>
+              <m:dPr>
+                <m:begChr m:val="|"/>
+                <m:endChr m:val="}"/>
+                <m:ctrlPr>
+                  <w:rPr>
+                    <w:rFonts w:ascii="Cambria Math" w:hAnsi="Cambria Math"/>
+                    <w:i/>
+                    <w:sz w:val="20"/>
+                    <w:szCs w:val="20"/>
+                  </w:rPr>
+                </m:ctrlPr>
+              </m:dPr>
+              <m:e>
+                <m:r>
+                  <w:rPr>
+                    <w:rFonts w:ascii="Cambria Math" w:hAnsi="Cambria Math"/>
+                    <w:sz w:val="20"/>
+                    <w:szCs w:val="20"/>
+                  </w:rPr>
+                  <m:t xml:space="preserve"> </m:t>
+                </m:r>
+                <m:d>
+                  <m:dPr>
+                    <m:begChr m:val="{"/>
+                    <m:endChr m:val=""/>
+                    <m:ctrlPr>
+                      <w:rPr>
+                        <w:rFonts w:ascii="Cambria Math" w:hAnsi="Cambria Math"/>
+                        <w:i/>
+                        <w:sz w:val="20"/>
+                        <w:szCs w:val="20"/>
+                      </w:rPr>
+                    </m:ctrlPr>
+                  </m:dPr>
+                  <m:e>
+                    <m:eqArr>
+                      <m:eqArrPr>
+                        <m:ctrlPr>
+                          <w:rPr>
+                            <w:rFonts w:ascii="Cambria Math" w:hAnsi="Cambria Math"/>
+                            <w:i/>
+                            <w:sz w:val="20"/>
+                            <w:szCs w:val="20"/>
+                          </w:rPr>
+                        </m:ctrlPr>
+                      </m:eqArrPr>
+                      <m:e>
+                        <m:f>
+                          <m:fPr>
+                            <m:type m:val="noBar"/>
+                            <m:ctrlPr>
+                              <w:rPr>
+                                <w:rFonts w:ascii="Cambria Math" w:hAnsi="Cambria Math"/>
+                                <w:i/>
+                                <w:sz w:val="20"/>
+                                <w:szCs w:val="20"/>
+                              </w:rPr>
+                            </m:ctrlPr>
+                          </m:fPr>
+                          <m:num>
+                            <m:sSub>
+                              <m:sSubPr>
+                                <m:ctrlPr>
+                                  <w:rPr>
+                                    <w:rFonts w:ascii="Cambria Math" w:hAnsi="Cambria Math"/>
+                                    <w:i/>
+                                    <w:sz w:val="20"/>
+                                    <w:szCs w:val="20"/>
+                                  </w:rPr>
+                                </m:ctrlPr>
+                              </m:sSubPr>
+                              <m:e>
+                                <m:r>
+                                  <w:rPr>
+                                    <w:rFonts w:ascii="Cambria Math" w:hAnsi="Cambria Math"/>
+                                    <w:sz w:val="20"/>
+                                    <w:szCs w:val="20"/>
+                                  </w:rPr>
+                                  <m:t>d</m:t>
+                                </m:r>
+                              </m:e>
+                              <m:sub>
+                                <m:r>
+                                  <w:rPr>
+                                    <w:rFonts w:ascii="Cambria Math" w:hAnsi="Cambria Math"/>
+                                    <w:sz w:val="20"/>
+                                    <w:szCs w:val="20"/>
+                                  </w:rPr>
+                                  <m:t>2</m:t>
+                                </m:r>
+                              </m:sub>
+                            </m:sSub>
+                            <m:r>
+                              <w:rPr>
+                                <w:rFonts w:ascii="Cambria Math" w:hAnsi="Cambria Math"/>
+                                <w:sz w:val="20"/>
+                                <w:szCs w:val="20"/>
+                              </w:rPr>
+                              <m:t>=</m:t>
+                            </m:r>
+                            <m:sSub>
+                              <m:sSubPr>
+                                <m:ctrlPr>
+                                  <w:rPr>
+                                    <w:rFonts w:ascii="Cambria Math" w:hAnsi="Cambria Math"/>
+                                    <w:i/>
+                                    <w:sz w:val="20"/>
+                                    <w:szCs w:val="20"/>
+                                  </w:rPr>
+                                </m:ctrlPr>
+                              </m:sSubPr>
+                              <m:e>
+                                <m:r>
+                                  <w:rPr>
+                                    <w:rFonts w:ascii="Cambria Math" w:hAnsi="Cambria Math"/>
+                                    <w:sz w:val="20"/>
+                                    <w:szCs w:val="20"/>
+                                  </w:rPr>
+                                  <m:t>d</m:t>
+                                </m:r>
+                              </m:e>
+                              <m:sub>
+                                <m:r>
+                                  <w:rPr>
+                                    <w:rFonts w:ascii="Cambria Math" w:hAnsi="Cambria Math"/>
+                                    <w:sz w:val="20"/>
+                                    <w:szCs w:val="20"/>
+                                  </w:rPr>
+                                  <m:t>1</m:t>
+                                </m:r>
+                              </m:sub>
+                            </m:sSub>
+                            <m:r>
+                              <w:rPr>
+                                <w:rFonts w:ascii="Cambria Math" w:hAnsi="Cambria Math"/>
+                                <w:sz w:val="20"/>
+                                <w:szCs w:val="20"/>
+                              </w:rPr>
+                              <m:t>-dist</m:t>
+                            </m:r>
+                            <m:d>
+                              <m:dPr>
+                                <m:ctrlPr>
+                                  <w:rPr>
+                                    <w:rFonts w:ascii="Cambria Math" w:hAnsi="Cambria Math"/>
+                                    <w:i/>
+                                    <w:sz w:val="20"/>
+                                    <w:szCs w:val="20"/>
+                                  </w:rPr>
+                                </m:ctrlPr>
+                              </m:dPr>
+                              <m:e>
+                                <m:sSub>
+                                  <m:sSubPr>
+                                    <m:ctrlPr>
+                                      <w:rPr>
+                                        <w:rFonts w:ascii="Cambria Math" w:hAnsi="Cambria Math"/>
+                                        <w:i/>
+                                        <w:sz w:val="20"/>
+                                        <w:szCs w:val="20"/>
+                                      </w:rPr>
+                                    </m:ctrlPr>
+                                  </m:sSubPr>
+                                  <m:e>
+                                    <m:r>
+                                      <w:rPr>
+                                        <w:rFonts w:ascii="Cambria Math" w:hAnsi="Cambria Math"/>
+                                        <w:sz w:val="20"/>
+                                        <w:szCs w:val="20"/>
+                                      </w:rPr>
+                                      <m:t>v</m:t>
+                                    </m:r>
+                                  </m:e>
+                                  <m:sub>
+                                    <m:r>
+                                      <w:rPr>
+                                        <w:rFonts w:ascii="Cambria Math" w:hAnsi="Cambria Math"/>
+                                        <w:sz w:val="20"/>
+                                        <w:szCs w:val="20"/>
+                                      </w:rPr>
+                                      <m:t>1</m:t>
+                                    </m:r>
+                                  </m:sub>
+                                </m:sSub>
+                                <m:r>
+                                  <w:rPr>
+                                    <w:rFonts w:ascii="Cambria Math" w:hAnsi="Cambria Math"/>
+                                    <w:sz w:val="20"/>
+                                    <w:szCs w:val="20"/>
+                                  </w:rPr>
+                                  <m:t>,</m:t>
+                                </m:r>
+                                <m:sSub>
+                                  <m:sSubPr>
+                                    <m:ctrlPr>
+                                      <w:rPr>
+                                        <w:rFonts w:ascii="Cambria Math" w:hAnsi="Cambria Math"/>
+                                        <w:i/>
+                                        <w:sz w:val="20"/>
+                                        <w:szCs w:val="20"/>
+                                      </w:rPr>
+                                    </m:ctrlPr>
+                                  </m:sSubPr>
+                                  <m:e>
+                                    <m:r>
+                                      <w:rPr>
+                                        <w:rFonts w:ascii="Cambria Math" w:hAnsi="Cambria Math"/>
+                                        <w:sz w:val="20"/>
+                                        <w:szCs w:val="20"/>
+                                      </w:rPr>
+                                      <m:t>v</m:t>
+                                    </m:r>
+                                  </m:e>
+                                  <m:sub>
+                                    <m:r>
+                                      <w:rPr>
+                                        <w:rFonts w:ascii="Cambria Math" w:hAnsi="Cambria Math"/>
+                                        <w:sz w:val="20"/>
+                                        <w:szCs w:val="20"/>
+                                      </w:rPr>
+                                      <m:t>2</m:t>
+                                    </m:r>
+                                  </m:sub>
+                                </m:sSub>
+                              </m:e>
+                            </m:d>
+                            <m:r>
+                              <w:rPr>
+                                <w:rFonts w:ascii="Cambria Math" w:hAnsi="Cambria Math"/>
+                                <w:sz w:val="20"/>
+                                <w:szCs w:val="20"/>
+                              </w:rPr>
+                              <m:t>≥0</m:t>
+                            </m:r>
+                          </m:num>
+                          <m:den>
+                            <m:sSub>
+                              <m:sSubPr>
+                                <m:ctrlPr>
+                                  <w:rPr>
+                                    <w:rFonts w:ascii="Cambria Math" w:hAnsi="Cambria Math"/>
+                                    <w:i/>
+                                    <w:sz w:val="20"/>
+                                    <w:szCs w:val="20"/>
+                                  </w:rPr>
+                                </m:ctrlPr>
+                              </m:sSubPr>
+                              <m:e>
+                                <m:r>
+                                  <w:rPr>
+                                    <w:rFonts w:ascii="Cambria Math" w:hAnsi="Cambria Math"/>
+                                    <w:sz w:val="20"/>
+                                    <w:szCs w:val="20"/>
+                                  </w:rPr>
+                                  <m:t>v</m:t>
+                                </m:r>
+                              </m:e>
+                              <m:sub>
+                                <m:r>
+                                  <w:rPr>
+                                    <w:rFonts w:ascii="Cambria Math" w:hAnsi="Cambria Math"/>
+                                    <w:sz w:val="20"/>
+                                    <w:szCs w:val="20"/>
+                                  </w:rPr>
+                                  <m:t>2</m:t>
+                                </m:r>
+                              </m:sub>
+                            </m:sSub>
+                            <m:r>
+                              <w:rPr>
+                                <w:rFonts w:ascii="Cambria Math" w:hAnsi="Cambria Math"/>
+                                <w:sz w:val="20"/>
+                                <w:szCs w:val="20"/>
+                              </w:rPr>
+                              <m:t>∈</m:t>
+                            </m:r>
+                            <m:r>
+                              <w:rPr>
+                                <w:rFonts w:ascii="Cambria Math" w:hAnsi="Cambria Math"/>
+                                <w:sz w:val="20"/>
+                                <w:szCs w:val="20"/>
+                              </w:rPr>
+                              <m:t>k</m:t>
+                            </m:r>
+                          </m:den>
+                        </m:f>
+                      </m:e>
+                      <m:e>
+                        <m:f>
+                          <m:fPr>
+                            <m:type m:val="noBar"/>
+                            <m:ctrlPr>
+                              <w:rPr>
+                                <w:rFonts w:ascii="Cambria Math" w:hAnsi="Cambria Math"/>
+                                <w:i/>
+                                <w:sz w:val="20"/>
+                                <w:szCs w:val="20"/>
+                              </w:rPr>
+                            </m:ctrlPr>
+                          </m:fPr>
+                          <m:num>
+                            <m:sSub>
+                              <m:sSubPr>
+                                <m:ctrlPr>
+                                  <w:rPr>
+                                    <w:rFonts w:ascii="Cambria Math" w:hAnsi="Cambria Math"/>
+                                    <w:i/>
+                                    <w:sz w:val="20"/>
+                                    <w:szCs w:val="20"/>
+                                  </w:rPr>
+                                </m:ctrlPr>
+                              </m:sSubPr>
+                              <m:e>
+                                <m:r>
+                                  <w:rPr>
+                                    <w:rFonts w:ascii="Cambria Math" w:hAnsi="Cambria Math"/>
+                                    <w:sz w:val="20"/>
+                                    <w:szCs w:val="20"/>
+                                  </w:rPr>
+                                  <m:t>T</m:t>
+                                </m:r>
+                              </m:e>
+                              <m:sub>
+                                <m:r>
+                                  <w:rPr>
+                                    <w:rFonts w:ascii="Cambria Math" w:hAnsi="Cambria Math"/>
+                                    <w:sz w:val="20"/>
+                                    <w:szCs w:val="20"/>
+                                  </w:rPr>
+                                  <m:t>2</m:t>
+                                </m:r>
+                              </m:sub>
+                            </m:sSub>
+                            <m:r>
+                              <w:rPr>
+                                <w:rFonts w:ascii="Cambria Math" w:hAnsi="Cambria Math"/>
+                                <w:sz w:val="20"/>
+                                <w:szCs w:val="20"/>
+                              </w:rPr>
+                              <m:t>=</m:t>
+                            </m:r>
+                            <m:sSub>
+                              <m:sSubPr>
+                                <m:ctrlPr>
+                                  <w:rPr>
+                                    <w:rFonts w:ascii="Cambria Math" w:hAnsi="Cambria Math"/>
+                                    <w:i/>
+                                    <w:sz w:val="20"/>
+                                    <w:szCs w:val="20"/>
+                                  </w:rPr>
+                                </m:ctrlPr>
+                              </m:sSubPr>
+                              <m:e>
+                                <m:r>
+                                  <w:rPr>
+                                    <w:rFonts w:ascii="Cambria Math" w:hAnsi="Cambria Math"/>
+                                    <w:sz w:val="20"/>
+                                    <w:szCs w:val="20"/>
+                                  </w:rPr>
+                                  <m:t>T</m:t>
+                                </m:r>
+                              </m:e>
+                              <m:sub>
+                                <m:r>
+                                  <w:rPr>
+                                    <w:rFonts w:ascii="Cambria Math" w:hAnsi="Cambria Math"/>
+                                    <w:sz w:val="20"/>
+                                    <w:szCs w:val="20"/>
+                                  </w:rPr>
+                                  <m:t>1</m:t>
+                                </m:r>
+                              </m:sub>
+                            </m:sSub>
+                            <m:r>
+                              <w:rPr>
+                                <w:rFonts w:ascii="Cambria Math" w:hAnsi="Cambria Math"/>
+                                <w:sz w:val="20"/>
+                                <w:szCs w:val="20"/>
+                              </w:rPr>
+                              <m:t>\{</m:t>
+                            </m:r>
+                            <m:sSub>
+                              <m:sSubPr>
+                                <m:ctrlPr>
+                                  <w:rPr>
+                                    <w:rFonts w:ascii="Cambria Math" w:hAnsi="Cambria Math"/>
+                                    <w:i/>
+                                    <w:sz w:val="20"/>
+                                    <w:szCs w:val="20"/>
+                                  </w:rPr>
+                                </m:ctrlPr>
+                              </m:sSubPr>
+                              <m:e>
+                                <m:r>
+                                  <w:rPr>
+                                    <w:rFonts w:ascii="Cambria Math" w:hAnsi="Cambria Math"/>
+                                    <w:sz w:val="20"/>
+                                    <w:szCs w:val="20"/>
+                                  </w:rPr>
+                                  <m:t>v</m:t>
+                                </m:r>
+                              </m:e>
+                              <m:sub>
+                                <m:r>
+                                  <w:rPr>
+                                    <w:rFonts w:ascii="Cambria Math" w:hAnsi="Cambria Math"/>
+                                    <w:sz w:val="20"/>
+                                    <w:szCs w:val="20"/>
+                                  </w:rPr>
+                                  <m:t>2</m:t>
+                                </m:r>
+                              </m:sub>
+                            </m:sSub>
+                            <m:r>
+                              <w:rPr>
+                                <w:rFonts w:ascii="Cambria Math" w:hAnsi="Cambria Math"/>
+                                <w:sz w:val="20"/>
+                                <w:szCs w:val="20"/>
+                              </w:rPr>
+                              <m:t>}</m:t>
+                            </m:r>
+                          </m:num>
+                          <m:den>
+                            <m:sSub>
+                              <m:sSubPr>
+                                <m:ctrlPr>
+                                  <w:rPr>
+                                    <w:rFonts w:ascii="Cambria Math" w:hAnsi="Cambria Math"/>
+                                    <w:i/>
+                                    <w:sz w:val="20"/>
+                                    <w:szCs w:val="20"/>
+                                  </w:rPr>
+                                </m:ctrlPr>
+                              </m:sSubPr>
+                              <m:e>
+                                <m:r>
+                                  <w:rPr>
+                                    <w:rFonts w:ascii="Cambria Math" w:hAnsi="Cambria Math"/>
+                                    <w:sz w:val="20"/>
+                                    <w:szCs w:val="20"/>
+                                  </w:rPr>
+                                  <m:t>F</m:t>
+                                </m:r>
+                              </m:e>
+                              <m:sub>
+                                <m:r>
+                                  <w:rPr>
+                                    <w:rFonts w:ascii="Cambria Math" w:hAnsi="Cambria Math"/>
+                                    <w:sz w:val="20"/>
+                                    <w:szCs w:val="20"/>
+                                  </w:rPr>
+                                  <m:t>2</m:t>
+                                </m:r>
+                              </m:sub>
+                            </m:sSub>
+                            <m:r>
+                              <w:rPr>
+                                <w:rFonts w:ascii="Cambria Math" w:hAnsi="Cambria Math"/>
+                                <w:sz w:val="20"/>
+                                <w:szCs w:val="20"/>
+                              </w:rPr>
+                              <m:t>=</m:t>
+                            </m:r>
+                            <m:sSub>
+                              <m:sSubPr>
+                                <m:ctrlPr>
+                                  <w:rPr>
+                                    <w:rFonts w:ascii="Cambria Math" w:hAnsi="Cambria Math"/>
+                                    <w:i/>
+                                    <w:sz w:val="20"/>
+                                    <w:szCs w:val="20"/>
+                                  </w:rPr>
+                                </m:ctrlPr>
+                              </m:sSubPr>
+                              <m:e>
+                                <m:r>
+                                  <w:rPr>
+                                    <w:rFonts w:ascii="Cambria Math" w:hAnsi="Cambria Math"/>
+                                    <w:sz w:val="20"/>
+                                    <w:szCs w:val="20"/>
+                                  </w:rPr>
+                                  <m:t>F</m:t>
+                                </m:r>
+                              </m:e>
+                              <m:sub>
+                                <m:r>
+                                  <w:rPr>
+                                    <w:rFonts w:ascii="Cambria Math" w:hAnsi="Cambria Math"/>
+                                    <w:sz w:val="20"/>
+                                    <w:szCs w:val="20"/>
+                                  </w:rPr>
+                                  <m:t>1</m:t>
+                                </m:r>
+                              </m:sub>
+                            </m:sSub>
+                            <m:r>
+                              <w:rPr>
+                                <w:rFonts w:ascii="Cambria Math" w:hAnsi="Cambria Math"/>
+                                <w:sz w:val="20"/>
+                                <w:szCs w:val="20"/>
+                              </w:rPr>
+                              <m:t>∪{</m:t>
+                            </m:r>
+                            <m:sSub>
+                              <m:sSubPr>
+                                <m:ctrlPr>
+                                  <w:rPr>
+                                    <w:rFonts w:ascii="Cambria Math" w:hAnsi="Cambria Math"/>
+                                    <w:i/>
+                                    <w:sz w:val="20"/>
+                                    <w:szCs w:val="20"/>
+                                  </w:rPr>
+                                </m:ctrlPr>
+                              </m:sSubPr>
+                              <m:e>
+                                <m:r>
+                                  <w:rPr>
+                                    <w:rFonts w:ascii="Cambria Math" w:hAnsi="Cambria Math"/>
+                                    <w:sz w:val="20"/>
+                                    <w:szCs w:val="20"/>
+                                  </w:rPr>
+                                  <m:t>v</m:t>
+                                </m:r>
+                              </m:e>
+                              <m:sub>
+                                <m:r>
+                                  <w:rPr>
+                                    <w:rFonts w:ascii="Cambria Math" w:hAnsi="Cambria Math"/>
+                                    <w:sz w:val="20"/>
+                                    <w:szCs w:val="20"/>
+                                  </w:rPr>
+                                  <m:t>2</m:t>
+                                </m:r>
+                              </m:sub>
+                            </m:sSub>
+                            <m:r>
+                              <w:rPr>
+                                <w:rFonts w:ascii="Cambria Math" w:hAnsi="Cambria Math"/>
+                                <w:sz w:val="20"/>
+                                <w:szCs w:val="20"/>
+                              </w:rPr>
+                              <m:t>}</m:t>
+                            </m:r>
+                          </m:den>
+                        </m:f>
+                      </m:e>
+                    </m:eqArr>
+                  </m:e>
+                </m:d>
+              </m:e>
+            </m:d>
+          </m:e>
+        </m:d>
+      </m:oMath>
+    </w:p>
+    <w:p>
+      <w:pPr>
+        <w:pStyle w:val="ListParagraph"/>
+        <w:bidi/>
+        <w:rPr>
+          <w:rFonts w:eastAsiaTheme="minorEastAsia"/>
+          <w:sz w:val="20"/>
+          <w:szCs w:val="20"/>
+        </w:rPr>
+      </w:pPr>
+    </w:p>
+    <w:p>
+      <w:pPr>
+        <w:pStyle w:val="ListParagraph"/>
+        <w:numPr>
+          <w:ilvl w:val="0"/>
+          <w:numId w:val="1"/>
+        </w:numPr>
+        <w:bidi/>
+        <w:rPr>
+          <w:rFonts w:eastAsiaTheme="minorEastAsia" w:hint="cs"/>
+          <w:sz w:val="20"/>
+          <w:szCs w:val="20"/>
+          <w:rtl/>
+        </w:rPr>
+      </w:pPr>
+      <w:r>
+        <w:rPr>
+          <w:rFonts w:eastAsiaTheme="minorEastAsia" w:hint="cs"/>
+          <w:sz w:val="20"/>
+          <w:szCs w:val="20"/>
+          <w:rtl/>
+        </w:rPr>
+        <w:t xml:space="preserve">חסם תחתון מינימלי הוא מספר ההזמנות. במקרה הכי טוב, בכל צעד נגיע לצומת הזמנה אחד, ולא ניאלץ לתדלק כלל. לכן החסם הוא </w:t>
+      </w:r>
+      <m:oMath>
+        <m:d>
+          <m:dPr>
+            <m:begChr m:val="|"/>
+            <m:endChr m:val="|"/>
+            <m:ctrlPr>
+              <w:rPr>
+                <w:rFonts w:ascii="Cambria Math" w:eastAsiaTheme="minorEastAsia" w:hAnsi="Cambria Math"/>
+                <w:i/>
+                <w:sz w:val="20"/>
+                <w:szCs w:val="20"/>
+              </w:rPr>
+            </m:ctrlPr>
+          </m:dPr>
+          <m:e>
+            <m:r>
+              <w:rPr>
+                <w:rFonts w:ascii="Cambria Math" w:eastAsiaTheme="minorEastAsia" w:hAnsi="Cambria Math"/>
+                <w:sz w:val="20"/>
+                <w:szCs w:val="20"/>
+              </w:rPr>
+              <m:t>k</m:t>
+            </m:r>
+            <w:bookmarkStart w:id="0" w:name="_GoBack"/>
+            <w:bookmarkEnd w:id="0"/>
+          </m:e>
+        </m:d>
+      </m:oMath>
     </w:p>
     <w:sectPr>
       <w:pgSz w:w="12240" w:h="15840"/>

</xml_diff>

<commit_message>
part 5, changed astar
</commit_message>
<xml_diff>
--- a/AI1_311137095_321082026.docx
+++ b/AI1_311137095_321082026.docx
@@ -63,7 +63,47 @@
           <w:szCs w:val="24"/>
           <w:rtl/>
         </w:rPr>
-        <w:t>מגישים: פבל רסטופצ'ין 311137095  אורי קירשטיין 311137095</w:t>
+        <w:t xml:space="preserve">מגישים: </w:t>
+      </w:r>
+      <w:proofErr w:type="spellStart"/>
+      <w:r>
+        <w:rPr>
+          <w:rFonts w:hint="cs"/>
+          <w:sz w:val="24"/>
+          <w:szCs w:val="24"/>
+          <w:rtl/>
+        </w:rPr>
+        <w:t>פבל</w:t>
+      </w:r>
+      <w:proofErr w:type="spellEnd"/>
+      <w:r>
+        <w:rPr>
+          <w:rFonts w:hint="cs"/>
+          <w:sz w:val="24"/>
+          <w:szCs w:val="24"/>
+          <w:rtl/>
+        </w:rPr>
+        <w:t xml:space="preserve"> </w:t>
+      </w:r>
+      <w:proofErr w:type="spellStart"/>
+      <w:r>
+        <w:rPr>
+          <w:rFonts w:hint="cs"/>
+          <w:sz w:val="24"/>
+          <w:szCs w:val="24"/>
+          <w:rtl/>
+        </w:rPr>
+        <w:t>רסטופצ'ין</w:t>
+      </w:r>
+      <w:proofErr w:type="spellEnd"/>
+      <w:r>
+        <w:rPr>
+          <w:rFonts w:hint="cs"/>
+          <w:sz w:val="24"/>
+          <w:szCs w:val="24"/>
+          <w:rtl/>
+        </w:rPr>
+        <w:t xml:space="preserve"> 311137095  אורי קירשטיין 311137095</w:t>
       </w:r>
     </w:p>
     <w:p>
@@ -2583,7 +2623,23 @@
           <w:rFonts w:eastAsiaTheme="minorEastAsia" w:hint="cs"/>
           <w:rtl/>
         </w:rPr>
-        <w:t xml:space="preserve"> פרמטר רציף. לא כל המצבים ישיגים, למשל במפה מהסעיף הקודם שום מצב בצומת התחתון אינו ישיג.</w:t>
+        <w:t xml:space="preserve"> פרמטר רציף. לא כל המצבים </w:t>
+      </w:r>
+      <w:proofErr w:type="spellStart"/>
+      <w:r>
+        <w:rPr>
+          <w:rFonts w:eastAsiaTheme="minorEastAsia" w:hint="cs"/>
+          <w:rtl/>
+        </w:rPr>
+        <w:t>ישיגים</w:t>
+      </w:r>
+      <w:proofErr w:type="spellEnd"/>
+      <w:r>
+        <w:rPr>
+          <w:rFonts w:eastAsiaTheme="minorEastAsia" w:hint="cs"/>
+          <w:rtl/>
+        </w:rPr>
+        <w:t>, למשל במפה מהסעיף הקודם שום מצב בצומת התחתון אינו ישיג.</w:t>
       </w:r>
     </w:p>
     <w:p>
@@ -4015,15 +4071,7 @@
                                 <w:sz w:val="20"/>
                                 <w:szCs w:val="20"/>
                               </w:rPr>
-                              <m:t>∈</m:t>
-                            </m:r>
-                            <m:r>
-                              <w:rPr>
-                                <w:rFonts w:ascii="Cambria Math" w:hAnsi="Cambria Math"/>
-                                <w:sz w:val="20"/>
-                                <w:szCs w:val="20"/>
-                              </w:rPr>
-                              <m:t>k</m:t>
+                              <m:t>∈k</m:t>
                             </m:r>
                           </m:den>
                         </m:f>
@@ -4316,10 +4364,9 @@
         </w:numPr>
         <w:bidi/>
         <w:rPr>
-          <w:rFonts w:eastAsiaTheme="minorEastAsia" w:hint="cs"/>
+          <w:rFonts w:eastAsiaTheme="minorEastAsia"/>
           <w:sz w:val="20"/>
           <w:szCs w:val="20"/>
-          <w:rtl/>
         </w:rPr>
       </w:pPr>
       <w:r>
@@ -4354,11 +4401,244 @@
               </w:rPr>
               <m:t>k</m:t>
             </m:r>
-            <w:bookmarkStart w:id="0" w:name="_GoBack"/>
-            <w:bookmarkEnd w:id="0"/>
           </m:e>
         </m:d>
       </m:oMath>
+    </w:p>
+    <w:p>
+      <w:pPr>
+        <w:pStyle w:val="ListParagraph"/>
+        <w:rPr>
+          <w:rFonts w:eastAsiaTheme="minorEastAsia" w:hint="cs"/>
+          <w:sz w:val="20"/>
+          <w:szCs w:val="20"/>
+          <w:rtl/>
+        </w:rPr>
+      </w:pPr>
+    </w:p>
+    <w:p>
+      <w:pPr>
+        <w:bidi/>
+        <w:jc w:val="center"/>
+        <w:rPr>
+          <w:rFonts w:hint="cs"/>
+          <w:sz w:val="28"/>
+          <w:szCs w:val="28"/>
+          <w:u w:val="single"/>
+          <w:rtl/>
+        </w:rPr>
+      </w:pPr>
+      <w:r>
+        <w:rPr>
+          <w:rFonts w:hint="cs"/>
+          <w:sz w:val="28"/>
+          <w:szCs w:val="28"/>
+          <w:u w:val="single"/>
+          <w:rtl/>
+        </w:rPr>
+        <w:t>חלק ד</w:t>
+      </w:r>
+    </w:p>
+    <w:p>
+      <w:pPr>
+        <w:rPr>
+          <w:rFonts w:eastAsiaTheme="minorEastAsia"/>
+          <w:sz w:val="20"/>
+          <w:szCs w:val="20"/>
+        </w:rPr>
+      </w:pPr>
+      <w:proofErr w:type="spellStart"/>
+      <w:r>
+        <w:rPr>
+          <w:rFonts w:eastAsiaTheme="minorEastAsia"/>
+          <w:sz w:val="20"/>
+          <w:szCs w:val="20"/>
+        </w:rPr>
+        <w:t>load_map_from_csv</w:t>
+      </w:r>
+      <w:proofErr w:type="spellEnd"/>
+      <w:r>
+        <w:rPr>
+          <w:rFonts w:eastAsiaTheme="minorEastAsia"/>
+          <w:sz w:val="20"/>
+          <w:szCs w:val="20"/>
+        </w:rPr>
+        <w:t>: 3.34sec</w:t>
+      </w:r>
+    </w:p>
+    <w:p>
+      <w:pPr>
+        <w:rPr>
+          <w:rFonts w:eastAsiaTheme="minorEastAsia"/>
+          <w:sz w:val="20"/>
+          <w:szCs w:val="20"/>
+        </w:rPr>
+      </w:pPr>
+    </w:p>
+    <w:p>
+      <w:pPr>
+        <w:rPr>
+          <w:rFonts w:eastAsiaTheme="minorEastAsia"/>
+          <w:sz w:val="20"/>
+          <w:szCs w:val="20"/>
+        </w:rPr>
+      </w:pPr>
+      <w:r>
+        <w:rPr>
+          <w:rFonts w:eastAsiaTheme="minorEastAsia"/>
+          <w:sz w:val="20"/>
+          <w:szCs w:val="20"/>
+        </w:rPr>
+        <w:t>Solve the map problem</w:t>
+      </w:r>
+      <w:r>
+        <w:rPr>
+          <w:rFonts w:eastAsiaTheme="minorEastAsia" w:cs="Arial"/>
+          <w:sz w:val="20"/>
+          <w:szCs w:val="20"/>
+          <w:rtl/>
+        </w:rPr>
+        <w:t>.</w:t>
+      </w:r>
+    </w:p>
+    <w:p>
+      <w:pPr>
+        <w:rPr>
+          <w:rFonts w:eastAsiaTheme="minorEastAsia"/>
+          <w:sz w:val="20"/>
+          <w:szCs w:val="20"/>
+        </w:rPr>
+      </w:pPr>
+      <w:proofErr w:type="gramStart"/>
+      <w:r>
+        <w:rPr>
+          <w:rFonts w:eastAsiaTheme="minorEastAsia"/>
+          <w:sz w:val="20"/>
+          <w:szCs w:val="20"/>
+        </w:rPr>
+        <w:t>Map(</w:t>
+      </w:r>
+      <w:proofErr w:type="spellStart"/>
+      <w:proofErr w:type="gramEnd"/>
+      <w:r>
+        <w:rPr>
+          <w:rFonts w:eastAsiaTheme="minorEastAsia"/>
+          <w:sz w:val="20"/>
+          <w:szCs w:val="20"/>
+        </w:rPr>
+        <w:t>src</w:t>
+      </w:r>
+      <w:proofErr w:type="spellEnd"/>
+      <w:r>
+        <w:rPr>
+          <w:rFonts w:eastAsiaTheme="minorEastAsia"/>
+          <w:sz w:val="20"/>
+          <w:szCs w:val="20"/>
+        </w:rPr>
+        <w:t xml:space="preserve">: 54 </w:t>
+      </w:r>
+      <w:proofErr w:type="spellStart"/>
+      <w:r>
+        <w:rPr>
+          <w:rFonts w:eastAsiaTheme="minorEastAsia"/>
+          <w:sz w:val="20"/>
+          <w:szCs w:val="20"/>
+        </w:rPr>
+        <w:t>dst</w:t>
+      </w:r>
+      <w:proofErr w:type="spellEnd"/>
+      <w:r>
+        <w:rPr>
+          <w:rFonts w:eastAsiaTheme="minorEastAsia"/>
+          <w:sz w:val="20"/>
+          <w:szCs w:val="20"/>
+        </w:rPr>
+        <w:t xml:space="preserve">: 549)                 </w:t>
+      </w:r>
+      <w:proofErr w:type="spellStart"/>
+      <w:r>
+        <w:rPr>
+          <w:rFonts w:eastAsiaTheme="minorEastAsia"/>
+          <w:sz w:val="20"/>
+          <w:szCs w:val="20"/>
+        </w:rPr>
+        <w:t>UniformCost</w:t>
+      </w:r>
+      <w:proofErr w:type="spellEnd"/>
+      <w:r>
+        <w:rPr>
+          <w:rFonts w:eastAsiaTheme="minorEastAsia"/>
+          <w:sz w:val="20"/>
+          <w:szCs w:val="20"/>
+        </w:rPr>
+        <w:t xml:space="preserve">                   time:   1.51   #dev: 17355   </w:t>
+      </w:r>
+      <w:proofErr w:type="spellStart"/>
+      <w:r>
+        <w:rPr>
+          <w:rFonts w:eastAsiaTheme="minorEastAsia"/>
+          <w:sz w:val="20"/>
+          <w:szCs w:val="20"/>
+        </w:rPr>
+        <w:t>total_cost</w:t>
+      </w:r>
+      <w:proofErr w:type="spellEnd"/>
+      <w:r>
+        <w:rPr>
+          <w:rFonts w:eastAsiaTheme="minorEastAsia"/>
+          <w:sz w:val="20"/>
+          <w:szCs w:val="20"/>
+        </w:rPr>
+        <w:t xml:space="preserve">:  7465.52897   |path|: 137 </w:t>
+      </w:r>
+    </w:p>
+    <w:p>
+      <w:pPr>
+        <w:rPr>
+          <w:rFonts w:eastAsiaTheme="minorEastAsia"/>
+          <w:sz w:val="20"/>
+          <w:szCs w:val="20"/>
+        </w:rPr>
+      </w:pPr>
+      <w:r>
+        <w:rPr>
+          <w:rFonts w:eastAsiaTheme="minorEastAsia"/>
+          <w:sz w:val="20"/>
+          <w:szCs w:val="20"/>
+        </w:rPr>
+        <w:t xml:space="preserve">path: [   54,    55,    56,    57,    58,    59,    60, 28893, 14580, 14590, 14591, 14592, 14593, 81892, 25814,    81, 26236, 26234,  1188, 33068, 33069, 33070, 15474, 33071,  5020, 21699, 33072, 33073, 33074, 16203,  9847,  9848,  9849,  9850,  9851,   335,  9852, 82906, 82907, 82908, 82909, 95454, 96539, 72369, 94627, 38553, 72367, 29007, 94632, 96540,  9269, 82890, 29049, 29026, 82682, 71897, 83380, 96541, 82904, 96542, 96543, 96544, 96545, 96546, 96547, 82911, 82928, 24841, 24842, 24843,  5215, 24844,  9274, 24845, 24846, 24847, 24848, 24849, 24850, 24851, 24852, 24853, 24854, 24855, 24856, 24857, 24858, 24859, 24860, 24861, 24862, 24863, </w:t>
+      </w:r>
+      <w:r>
+        <w:rPr>
+          <w:rFonts w:eastAsiaTheme="minorEastAsia"/>
+          <w:sz w:val="20"/>
+          <w:szCs w:val="20"/>
+        </w:rPr>
+        <w:lastRenderedPageBreak/>
+        <w:t>24864, 24865, 24866, 82208, 82209, 82210, 21518, 21431, 21432, 21433, 21434, 21435, 21436, 21437, 21438, 21439, 21440, 21441, 21442, 21443, 21444, 21445, 21446, 21447, 21448, 21449, 21450, 21451,   621, 21452, 21453, 21454, 21495, 21496,   539,   540,   541,   542,   543,   544,   545,   546,   547,   548,   549]</w:t>
+      </w:r>
+    </w:p>
+    <w:p>
+      <w:pPr>
+        <w:rPr>
+          <w:rFonts w:eastAsiaTheme="minorEastAsia"/>
+          <w:sz w:val="20"/>
+          <w:szCs w:val="20"/>
+        </w:rPr>
+      </w:pPr>
+    </w:p>
+    <w:p>
+      <w:pPr>
+        <w:bidi/>
+        <w:rPr>
+          <w:rFonts w:eastAsiaTheme="minorEastAsia" w:hint="cs"/>
+          <w:sz w:val="20"/>
+          <w:szCs w:val="20"/>
+          <w:rtl/>
+        </w:rPr>
+      </w:pPr>
+      <w:bookmarkStart w:id="0" w:name="_GoBack"/>
+      <w:bookmarkEnd w:id="0"/>
     </w:p>
     <w:sectPr>
       <w:pgSz w:w="12240" w:h="15840"/>

</xml_diff>

<commit_message>
finished part 5 in word
</commit_message>
<xml_diff>
--- a/AI1_311137095_321082026.docx
+++ b/AI1_311137095_321082026.docx
@@ -63,47 +63,7 @@
           <w:szCs w:val="24"/>
           <w:rtl/>
         </w:rPr>
-        <w:t xml:space="preserve">מגישים: </w:t>
-      </w:r>
-      <w:proofErr w:type="spellStart"/>
-      <w:r>
-        <w:rPr>
-          <w:rFonts w:hint="cs"/>
-          <w:sz w:val="24"/>
-          <w:szCs w:val="24"/>
-          <w:rtl/>
-        </w:rPr>
-        <w:t>פבל</w:t>
-      </w:r>
-      <w:proofErr w:type="spellEnd"/>
-      <w:r>
-        <w:rPr>
-          <w:rFonts w:hint="cs"/>
-          <w:sz w:val="24"/>
-          <w:szCs w:val="24"/>
-          <w:rtl/>
-        </w:rPr>
-        <w:t xml:space="preserve"> </w:t>
-      </w:r>
-      <w:proofErr w:type="spellStart"/>
-      <w:r>
-        <w:rPr>
-          <w:rFonts w:hint="cs"/>
-          <w:sz w:val="24"/>
-          <w:szCs w:val="24"/>
-          <w:rtl/>
-        </w:rPr>
-        <w:t>רסטופצ'ין</w:t>
-      </w:r>
-      <w:proofErr w:type="spellEnd"/>
-      <w:r>
-        <w:rPr>
-          <w:rFonts w:hint="cs"/>
-          <w:sz w:val="24"/>
-          <w:szCs w:val="24"/>
-          <w:rtl/>
-        </w:rPr>
-        <w:t xml:space="preserve"> 311137095  אורי קירשטיין 311137095</w:t>
+        <w:t>מגישים: פבל רסטופצ'ין 311137095  אורי קירשטיין 311137095</w:t>
       </w:r>
     </w:p>
     <w:p>
@@ -2623,23 +2583,7 @@
           <w:rFonts w:eastAsiaTheme="minorEastAsia" w:hint="cs"/>
           <w:rtl/>
         </w:rPr>
-        <w:t xml:space="preserve"> פרמטר רציף. לא כל המצבים </w:t>
-      </w:r>
-      <w:proofErr w:type="spellStart"/>
-      <w:r>
-        <w:rPr>
-          <w:rFonts w:eastAsiaTheme="minorEastAsia" w:hint="cs"/>
-          <w:rtl/>
-        </w:rPr>
-        <w:t>ישיגים</w:t>
-      </w:r>
-      <w:proofErr w:type="spellEnd"/>
-      <w:r>
-        <w:rPr>
-          <w:rFonts w:eastAsiaTheme="minorEastAsia" w:hint="cs"/>
-          <w:rtl/>
-        </w:rPr>
-        <w:t>, למשל במפה מהסעיף הקודם שום מצב בצומת התחתון אינו ישיג.</w:t>
+        <w:t xml:space="preserve"> פרמטר רציף. לא כל המצבים ישיגים, למשל במפה מהסעיף הקודם שום מצב בצומת התחתון אינו ישיג.</w:t>
       </w:r>
     </w:p>
     <w:p>
@@ -4447,24 +4391,23 @@
           <w:szCs w:val="20"/>
         </w:rPr>
       </w:pPr>
-      <w:proofErr w:type="spellStart"/>
       <w:r>
         <w:rPr>
           <w:rFonts w:eastAsiaTheme="minorEastAsia"/>
           <w:sz w:val="20"/>
           <w:szCs w:val="20"/>
         </w:rPr>
-        <w:t>load_map_from_csv</w:t>
-      </w:r>
-      <w:proofErr w:type="spellEnd"/>
-      <w:r>
+        <w:t>load_map_from_csv: 3.34sec</w:t>
+      </w:r>
+    </w:p>
+    <w:p>
+      <w:pPr>
         <w:rPr>
           <w:rFonts w:eastAsiaTheme="minorEastAsia"/>
           <w:sz w:val="20"/>
           <w:szCs w:val="20"/>
         </w:rPr>
-        <w:t>: 3.34sec</w:t>
-      </w:r>
+      </w:pPr>
     </w:p>
     <w:p>
       <w:pPr>
@@ -4474,122 +4417,151 @@
           <w:szCs w:val="20"/>
         </w:rPr>
       </w:pPr>
-    </w:p>
-    <w:p>
-      <w:pPr>
+      <w:r>
         <w:rPr>
           <w:rFonts w:eastAsiaTheme="minorEastAsia"/>
           <w:sz w:val="20"/>
           <w:szCs w:val="20"/>
         </w:rPr>
-      </w:pPr>
-      <w:r>
+        <w:t>Solve the map problem</w:t>
+      </w:r>
+      <w:r>
+        <w:rPr>
+          <w:rFonts w:eastAsiaTheme="minorEastAsia" w:cs="Arial"/>
+          <w:sz w:val="20"/>
+          <w:szCs w:val="20"/>
+          <w:rtl/>
+        </w:rPr>
+        <w:t>.</w:t>
+      </w:r>
+    </w:p>
+    <w:p>
+      <w:pPr>
         <w:rPr>
           <w:rFonts w:eastAsiaTheme="minorEastAsia"/>
           <w:sz w:val="20"/>
           <w:szCs w:val="20"/>
         </w:rPr>
-        <w:t>Solve the map problem</w:t>
-      </w:r>
-      <w:r>
-        <w:rPr>
-          <w:rFonts w:eastAsiaTheme="minorEastAsia" w:cs="Arial"/>
-          <w:sz w:val="20"/>
-          <w:szCs w:val="20"/>
-          <w:rtl/>
-        </w:rPr>
-        <w:t>.</w:t>
-      </w:r>
-    </w:p>
-    <w:p>
-      <w:pPr>
+      </w:pPr>
+      <w:r>
         <w:rPr>
           <w:rFonts w:eastAsiaTheme="minorEastAsia"/>
           <w:sz w:val="20"/>
           <w:szCs w:val="20"/>
         </w:rPr>
-      </w:pPr>
-      <w:proofErr w:type="gramStart"/>
-      <w:r>
+        <w:t xml:space="preserve">Map(src: 54 dst: 549)                 UniformCost                   time:   1.51   #dev: 17355   total_cost:  7465.52897   |path|: 137 </w:t>
+      </w:r>
+    </w:p>
+    <w:p>
+      <w:pPr>
         <w:rPr>
           <w:rFonts w:eastAsiaTheme="minorEastAsia"/>
           <w:sz w:val="20"/>
           <w:szCs w:val="20"/>
         </w:rPr>
-        <w:t>Map(</w:t>
-      </w:r>
-      <w:proofErr w:type="spellStart"/>
-      <w:proofErr w:type="gramEnd"/>
+      </w:pPr>
       <w:r>
         <w:rPr>
           <w:rFonts w:eastAsiaTheme="minorEastAsia"/>
           <w:sz w:val="20"/>
           <w:szCs w:val="20"/>
         </w:rPr>
-        <w:t>src</w:t>
-      </w:r>
-      <w:proofErr w:type="spellEnd"/>
+        <w:t xml:space="preserve">path: [   54,    55,    56,    57,    58,    59,    60, 28893, 14580, 14590, 14591, 14592, 14593, 81892, 25814,    81, 26236, 26234,  1188, 33068, 33069, 33070, 15474, 33071,  5020, 21699, 33072, 33073, 33074, 16203,  9847,  9848,  9849,  9850,  9851,   335,  9852, 82906, 82907, 82908, 82909, 95454, 96539, 72369, 94627, 38553, 72367, 29007, 94632, 96540,  9269, 82890, 29049, 29026, 82682, 71897, 83380, 96541, 82904, 96542, 96543, 96544, 96545, 96546, 96547, 82911, 82928, 24841, 24842, 24843,  5215, 24844,  9274, 24845, 24846, 24847, 24848, 24849, 24850, 24851, 24852, 24853, 24854, 24855, 24856, 24857, 24858, 24859, 24860, 24861, 24862, 24863, </w:t>
+      </w:r>
       <w:r>
         <w:rPr>
           <w:rFonts w:eastAsiaTheme="minorEastAsia"/>
           <w:sz w:val="20"/>
           <w:szCs w:val="20"/>
         </w:rPr>
-        <w:t xml:space="preserve">: 54 </w:t>
-      </w:r>
-      <w:proofErr w:type="spellStart"/>
-      <w:r>
+        <w:lastRenderedPageBreak/>
+        <w:t>24864, 24865, 24866, 82208, 82209, 82210, 21518, 21431, 21432, 21433, 21434, 21435, 21436, 21437, 21438, 21439, 21440, 21441, 21442, 21443, 21444, 21445, 21446, 21447, 21448, 21449, 21450, 21451,   621, 21452, 21453, 21454, 21495, 21496,   539,   540,   541,   542,   543,   544,   545,   546,   547,   548,   549]</w:t>
+      </w:r>
+    </w:p>
+    <w:p>
+      <w:pPr>
         <w:rPr>
           <w:rFonts w:eastAsiaTheme="minorEastAsia"/>
           <w:sz w:val="20"/>
           <w:szCs w:val="20"/>
         </w:rPr>
-        <w:t>dst</w:t>
-      </w:r>
-      <w:proofErr w:type="spellEnd"/>
-      <w:r>
+      </w:pPr>
+    </w:p>
+    <w:p>
+      <w:pPr>
+        <w:bidi/>
+        <w:jc w:val="center"/>
+        <w:rPr>
+          <w:rFonts w:hint="cs"/>
+          <w:sz w:val="28"/>
+          <w:szCs w:val="28"/>
+          <w:u w:val="single"/>
+          <w:rtl/>
+        </w:rPr>
+      </w:pPr>
+      <w:r>
+        <w:rPr>
+          <w:rFonts w:hint="cs"/>
+          <w:sz w:val="28"/>
+          <w:szCs w:val="28"/>
+          <w:u w:val="single"/>
+          <w:rtl/>
+        </w:rPr>
+        <w:t>חלק ה</w:t>
+      </w:r>
+    </w:p>
+    <w:p>
+      <w:pPr>
+        <w:bidi/>
         <w:rPr>
           <w:rFonts w:eastAsiaTheme="minorEastAsia"/>
           <w:sz w:val="20"/>
           <w:szCs w:val="20"/>
-        </w:rPr>
-        <w:t xml:space="preserve">: 549)                 </w:t>
-      </w:r>
-      <w:proofErr w:type="spellStart"/>
-      <w:r>
+          <w:rtl/>
+        </w:rPr>
+      </w:pPr>
+      <w:r>
+        <w:rPr>
+          <w:rFonts w:eastAsiaTheme="minorEastAsia" w:hint="cs"/>
+          <w:sz w:val="20"/>
+          <w:szCs w:val="20"/>
+          <w:rtl/>
+        </w:rPr>
+        <w:t>11.</w:t>
+      </w:r>
+    </w:p>
+    <w:p>
+      <w:pPr>
         <w:rPr>
           <w:rFonts w:eastAsiaTheme="minorEastAsia"/>
           <w:sz w:val="20"/>
           <w:szCs w:val="20"/>
         </w:rPr>
-        <w:t>UniformCost</w:t>
-      </w:r>
-      <w:proofErr w:type="spellEnd"/>
+      </w:pPr>
       <w:r>
         <w:rPr>
           <w:rFonts w:eastAsiaTheme="minorEastAsia"/>
           <w:sz w:val="20"/>
           <w:szCs w:val="20"/>
         </w:rPr>
-        <w:t xml:space="preserve">                   time:   1.51   #dev: 17355   </w:t>
-      </w:r>
-      <w:proofErr w:type="spellStart"/>
-      <w:r>
+        <w:t>Solve the map problem.</w:t>
+      </w:r>
+    </w:p>
+    <w:p>
+      <w:pPr>
         <w:rPr>
           <w:rFonts w:eastAsiaTheme="minorEastAsia"/>
           <w:sz w:val="20"/>
           <w:szCs w:val="20"/>
         </w:rPr>
-        <w:t>total_cost</w:t>
-      </w:r>
-      <w:proofErr w:type="spellEnd"/>
+      </w:pPr>
       <w:r>
         <w:rPr>
           <w:rFonts w:eastAsiaTheme="minorEastAsia"/>
           <w:sz w:val="20"/>
           <w:szCs w:val="20"/>
         </w:rPr>
-        <w:t xml:space="preserve">:  7465.52897   |path|: 137 </w:t>
+        <w:t xml:space="preserve">Map(src: 54 dst: 549)                 UniformCost                   time:   1.14   #dev: 17355   total_cost:  7465.52897   |path|: 137   </w:t>
       </w:r>
     </w:p>
     <w:p>
@@ -4606,30 +4578,62 @@
           <w:sz w:val="20"/>
           <w:szCs w:val="20"/>
         </w:rPr>
-        <w:t xml:space="preserve">path: [   54,    55,    56,    57,    58,    59,    60, 28893, 14580, 14590, 14591, 14592, 14593, 81892, 25814,    81, 26236, 26234,  1188, 33068, 33069, 33070, 15474, 33071,  5020, 21699, 33072, 33073, 33074, 16203,  9847,  9848,  9849,  9850,  9851,   335,  9852, 82906, 82907, 82908, 82909, 95454, 96539, 72369, 94627, 38553, 72367, 29007, 94632, 96540,  9269, 82890, 29049, 29026, 82682, 71897, 83380, 96541, 82904, 96542, 96543, 96544, 96545, 96546, 96547, 82911, 82928, 24841, 24842, 24843,  5215, 24844,  9274, 24845, 24846, 24847, 24848, 24849, 24850, 24851, 24852, 24853, 24854, 24855, 24856, 24857, 24858, 24859, 24860, 24861, 24862, 24863, </w:t>
-      </w:r>
-      <w:r>
+        <w:t>path: [   54,    55,    56,    57,    58,    59,    60, 28893, 14580, 14590, 14591, 14592, 14593, 81892, 25814,    81, 26236, 26234,  1188, 33068, 33069, 33070, 15474, 33071,  5020, 21699, 33072, 33073, 33074, 16203,  9847,  9848,  9849,  9850,  9851,   335,  9852, 82906, 82907, 82908, 82909, 95454, 96539, 72369, 94627, 38553, 72367, 29007, 94632, 96540,  9269, 82890, 29049, 29026, 82682, 71897, 83380, 96541, 82904, 96542, 96543, 96544, 96545, 96546, 96547, 82911, 82928, 24841, 24842, 24843,  5215, 24844,  9274, 24845, 24846, 24847, 24848, 24849, 24850, 24851, 24852, 24853, 24854, 24855, 24856, 24857, 24858, 24859, 24860, 24861, 24862, 24863, 24864, 24865, 24866, 82208, 82209, 82210, 21518, 21431, 21432, 21433, 21434, 21435, 21436, 21437, 21438, 21439, 21440, 21441, 21442, 21443, 21444, 21445, 21446, 21447, 21448, 21449, 21450, 21451,   621, 21452, 21453, 21454, 21495, 21496,   539,   540,   541,   542,   543,   544,   545,   546,   547,   548,   549]</w:t>
+      </w:r>
+    </w:p>
+    <w:p>
+      <w:pPr>
         <w:rPr>
           <w:rFonts w:eastAsiaTheme="minorEastAsia"/>
           <w:sz w:val="20"/>
           <w:szCs w:val="20"/>
         </w:rPr>
-        <w:lastRenderedPageBreak/>
-        <w:t>24864, 24865, 24866, 82208, 82209, 82210, 21518, 21431, 21432, 21433, 21434, 21435, 21436, 21437, 21438, 21439, 21440, 21441, 21442, 21443, 21444, 21445, 21446, 21447, 21448, 21449, 21450, 21451,   621, 21452, 21453, 21454, 21495, 21496,   539,   540,   541,   542,   543,   544,   545,   546,   547,   548,   549]</w:t>
-      </w:r>
-    </w:p>
-    <w:p>
-      <w:pPr>
+      </w:pPr>
+      <w:r>
         <w:rPr>
           <w:rFonts w:eastAsiaTheme="minorEastAsia"/>
           <w:sz w:val="20"/>
           <w:szCs w:val="20"/>
         </w:rPr>
-      </w:pPr>
+        <w:t xml:space="preserve">Map(src: 54 dst: 549)                 A* (h=0, w=0.500)             time:   1.16   #dev: 17355   total_cost:  7465.52897   |path|: 137   </w:t>
+      </w:r>
     </w:p>
     <w:p>
       <w:pPr>
-        <w:bidi/>
+        <w:rPr>
+          <w:rFonts w:eastAsiaTheme="minorEastAsia"/>
+          <w:sz w:val="20"/>
+          <w:szCs w:val="20"/>
+        </w:rPr>
+      </w:pPr>
+      <w:r>
+        <w:rPr>
+          <w:rFonts w:eastAsiaTheme="minorEastAsia"/>
+          <w:sz w:val="20"/>
+          <w:szCs w:val="20"/>
+        </w:rPr>
+        <w:t>path: [   54,    55,    56,    57,    58,    59,    60, 28893, 14580, 14590, 14591, 14592, 14593, 81892, 25814,    81, 26236, 26234,  1188, 33068, 33069, 33070, 15474, 33071,  5020, 21699, 33072, 33073, 33074, 16203,  9847,  9848,  9849,  9850,  9851,   335,  9852, 82906, 82907, 82908, 82909, 95454, 96539, 72369, 94627, 38553, 72367, 29007, 94632, 96540,  9269, 82890, 29049, 29026, 82682, 71897, 83380, 96541, 82904, 96542, 96543, 96544, 96545, 96546, 96547, 82911, 82928, 24841, 24842, 24843,  5215, 24844,  9274, 24845, 24846, 24847, 24848, 24849, 24850, 24851, 24852, 24853, 24854, 24855, 24856, 24857, 24858, 24859, 24860, 24861, 24862, 24863, 24864, 24865, 24866, 82208, 82209, 82210, 21518, 21431, 21432, 21433, 21434, 21435, 21436, 21437, 21438, 21439, 21440, 21441, 21442, 21443, 21444, 21445, 21446, 21447, 21448, 21449, 21450, 21451,   621, 21452, 21453, 21454, 21495, 21496,   539,   540,   541,   542,   543,   544,   545,   546,   547,   548,   549]</w:t>
+      </w:r>
+    </w:p>
+    <w:p>
+      <w:pPr>
+        <w:rPr>
+          <w:rFonts w:eastAsiaTheme="minorEastAsia"/>
+          <w:sz w:val="20"/>
+          <w:szCs w:val="20"/>
+        </w:rPr>
+      </w:pPr>
+      <w:r>
+        <w:rPr>
+          <w:rFonts w:eastAsiaTheme="minorEastAsia"/>
+          <w:sz w:val="20"/>
+          <w:szCs w:val="20"/>
+        </w:rPr>
+        <w:t xml:space="preserve">Map(src: 54 dst: 549)                 A* (h=AirDist, w=0.500)       time:   0.34   #dev: 2016    total_cost:  7465.52897   |path|: 137   </w:t>
+      </w:r>
+    </w:p>
+    <w:p>
+      <w:pPr>
         <w:rPr>
           <w:rFonts w:eastAsiaTheme="minorEastAsia" w:hint="cs"/>
           <w:sz w:val="20"/>
@@ -4637,6 +4641,149 @@
           <w:rtl/>
         </w:rPr>
       </w:pPr>
+      <w:r>
+        <w:rPr>
+          <w:rFonts w:eastAsiaTheme="minorEastAsia"/>
+          <w:sz w:val="20"/>
+          <w:szCs w:val="20"/>
+        </w:rPr>
+        <w:t>path: [   54,    55,    56,    57,    58,    59,    60, 28893, 14580, 14590, 14591, 14592, 14593, 81892, 25814,    81, 26236, 26234,  1188, 33068, 33069, 33070, 15474, 33071,  5020, 21699, 33072, 33073, 33074, 16203,  9847,  9848,  9849,  9850,  9851,   335,  9852, 82906, 82907, 82908, 82909, 95454, 96539, 72369, 94627, 38553, 72367, 29007, 94632, 96540,  9269, 82890, 29049, 29026, 82682, 71897, 83380, 96541, 82904, 96542, 96543, 96544, 96545, 96546, 96547, 82911, 82928, 24841, 24842, 24843,  5215, 24844,  9274, 24845, 24846, 24847, 24848, 24849, 24850, 24851, 24852, 24853, 24854, 24855, 24856, 24857, 24858, 24859, 24860, 24861, 24862, 24863, 24864, 24865, 24866, 82208, 82209, 82210, 21518, 21431, 21432, 21433, 21434, 21435, 21436, 21437, 21438, 21439, 21440, 21441, 21442, 21443, 21444, 21445, 21446, 21447, 21448, 21449, 21450, 21451,   621, 21452, 21453, 21454, 21495, 21496,   539,   540,   541,   542,   543,   544,   545,   546,   547,   548,   549]</w:t>
+      </w:r>
+      <w:r>
+        <w:rPr>
+          <w:rFonts w:eastAsiaTheme="minorEastAsia" w:hint="cs"/>
+          <w:sz w:val="20"/>
+          <w:szCs w:val="20"/>
+          <w:rtl/>
+        </w:rPr>
+        <w:t xml:space="preserve"> </w:t>
+      </w:r>
+    </w:p>
+    <w:p>
+      <w:pPr>
+        <w:rPr>
+          <w:rFonts w:eastAsiaTheme="minorEastAsia"/>
+          <w:sz w:val="20"/>
+          <w:szCs w:val="20"/>
+        </w:rPr>
+      </w:pPr>
+      <w:r>
+        <w:rPr>
+          <w:rFonts w:eastAsiaTheme="minorEastAsia"/>
+          <w:sz w:val="20"/>
+          <w:szCs w:val="20"/>
+        </w:rPr>
+        <w:br w:type="page"/>
+      </w:r>
+    </w:p>
+    <w:p>
+      <w:pPr>
+        <w:bidi/>
+        <w:rPr>
+          <w:rFonts w:eastAsiaTheme="minorEastAsia" w:hint="cs"/>
+          <w:sz w:val="20"/>
+          <w:szCs w:val="20"/>
+          <w:rtl/>
+        </w:rPr>
+      </w:pPr>
+      <w:r>
+        <w:rPr>
+          <w:rFonts w:eastAsiaTheme="minorEastAsia" w:hint="cs"/>
+          <w:sz w:val="20"/>
+          <w:szCs w:val="20"/>
+          <w:rtl/>
+        </w:rPr>
+        <w:lastRenderedPageBreak/>
+        <w:t>12.</w:t>
+      </w:r>
+    </w:p>
+    <w:p>
+      <w:pPr>
+        <w:bidi/>
+        <w:rPr>
+          <w:rFonts w:eastAsiaTheme="minorEastAsia"/>
+          <w:sz w:val="20"/>
+          <w:szCs w:val="20"/>
+          <w:rtl/>
+        </w:rPr>
+      </w:pPr>
+      <w:r>
+        <w:rPr>
+          <w:rFonts w:eastAsiaTheme="minorEastAsia" w:cs="Arial"/>
+          <w:noProof/>
+          <w:sz w:val="20"/>
+          <w:szCs w:val="20"/>
+          <w:rtl/>
+        </w:rPr>
+        <w:drawing>
+          <wp:inline distT="0" distB="0" distL="0" distR="0">
+            <wp:extent cx="4023995" cy="2978785"/>
+            <wp:effectExtent l="0" t="0" r="0" b="0"/>
+            <wp:docPr id="5" name="Picture 5" descr="C:\Users\USER1\Documents\Courses\AI\AI_hw1\plot_1.JPG"/>
+            <wp:cNvGraphicFramePr>
+              <a:graphicFrameLocks xmlns:a="http://schemas.openxmlformats.org/drawingml/2006/main" noChangeAspect="1"/>
+            </wp:cNvGraphicFramePr>
+            <a:graphic xmlns:a="http://schemas.openxmlformats.org/drawingml/2006/main">
+              <a:graphicData uri="http://schemas.openxmlformats.org/drawingml/2006/picture">
+                <pic:pic xmlns:pic="http://schemas.openxmlformats.org/drawingml/2006/picture">
+                  <pic:nvPicPr>
+                    <pic:cNvPr id="0" name="Picture 1" descr="C:\Users\USER1\Documents\Courses\AI\AI_hw1\plot_1.JPG"/>
+                    <pic:cNvPicPr>
+                      <a:picLocks noChangeAspect="1" noChangeArrowheads="1"/>
+                    </pic:cNvPicPr>
+                  </pic:nvPicPr>
+                  <pic:blipFill>
+                    <a:blip r:embed="rId9">
+                      <a:extLst>
+                        <a:ext uri="{28A0092B-C50C-407E-A947-70E740481C1C}">
+                          <a14:useLocalDpi xmlns:a14="http://schemas.microsoft.com/office/drawing/2010/main" val="0"/>
+                        </a:ext>
+                      </a:extLst>
+                    </a:blip>
+                    <a:srcRect/>
+                    <a:stretch>
+                      <a:fillRect/>
+                    </a:stretch>
+                  </pic:blipFill>
+                  <pic:spPr bwMode="auto">
+                    <a:xfrm>
+                      <a:off x="0" y="0"/>
+                      <a:ext cx="4023995" cy="2978785"/>
+                    </a:xfrm>
+                    <a:prstGeom prst="rect">
+                      <a:avLst/>
+                    </a:prstGeom>
+                    <a:noFill/>
+                    <a:ln>
+                      <a:noFill/>
+                    </a:ln>
+                  </pic:spPr>
+                </pic:pic>
+              </a:graphicData>
+            </a:graphic>
+          </wp:inline>
+        </w:drawing>
+      </w:r>
+    </w:p>
+    <w:p>
+      <w:pPr>
+        <w:bidi/>
+        <w:rPr>
+          <w:rFonts w:eastAsiaTheme="minorEastAsia" w:hint="cs"/>
+          <w:sz w:val="20"/>
+          <w:szCs w:val="20"/>
+          <w:rtl/>
+        </w:rPr>
+      </w:pPr>
+      <w:r>
+        <w:rPr>
+          <w:rFonts w:eastAsiaTheme="minorEastAsia" w:hint="cs"/>
+          <w:sz w:val="20"/>
+          <w:szCs w:val="20"/>
+          <w:rtl/>
+        </w:rPr>
+        <w:t>כלל שהמשקל מתקרב ל-1, כך האלגוריתם חמדן יותר, כלומר הוא מסתמך יותר על היוריסטיקה. ככל שההסתמכות על היוריסטיקה גדולה יותר, הפתרון יתקבל מהר יותר אך יהיה פחות אופטימלי.</w:t>
+      </w:r>
       <w:bookmarkStart w:id="0" w:name="_GoBack"/>
       <w:bookmarkEnd w:id="0"/>
     </w:p>

</xml_diff>

<commit_message>
unsure if code in 13 works or not
</commit_message>
<xml_diff>
--- a/AI1_311137095_321082026.docx
+++ b/AI1_311137095_321082026.docx
@@ -63,7 +63,47 @@
           <w:szCs w:val="24"/>
           <w:rtl/>
         </w:rPr>
-        <w:t>מגישים: פבל רסטופצ'ין 311137095  אורי קירשטיין 311137095</w:t>
+        <w:t xml:space="preserve">מגישים: </w:t>
+      </w:r>
+      <w:proofErr w:type="spellStart"/>
+      <w:r>
+        <w:rPr>
+          <w:rFonts w:hint="cs"/>
+          <w:sz w:val="24"/>
+          <w:szCs w:val="24"/>
+          <w:rtl/>
+        </w:rPr>
+        <w:t>פבל</w:t>
+      </w:r>
+      <w:proofErr w:type="spellEnd"/>
+      <w:r>
+        <w:rPr>
+          <w:rFonts w:hint="cs"/>
+          <w:sz w:val="24"/>
+          <w:szCs w:val="24"/>
+          <w:rtl/>
+        </w:rPr>
+        <w:t xml:space="preserve"> </w:t>
+      </w:r>
+      <w:proofErr w:type="spellStart"/>
+      <w:r>
+        <w:rPr>
+          <w:rFonts w:hint="cs"/>
+          <w:sz w:val="24"/>
+          <w:szCs w:val="24"/>
+          <w:rtl/>
+        </w:rPr>
+        <w:t>רסטופצ'ין</w:t>
+      </w:r>
+      <w:proofErr w:type="spellEnd"/>
+      <w:r>
+        <w:rPr>
+          <w:rFonts w:hint="cs"/>
+          <w:sz w:val="24"/>
+          <w:szCs w:val="24"/>
+          <w:rtl/>
+        </w:rPr>
+        <w:t xml:space="preserve"> 311137095  אורי קירשטיין 311137095</w:t>
       </w:r>
     </w:p>
     <w:p>
@@ -2583,7 +2623,23 @@
           <w:rFonts w:eastAsiaTheme="minorEastAsia" w:hint="cs"/>
           <w:rtl/>
         </w:rPr>
-        <w:t xml:space="preserve"> פרמטר רציף. לא כל המצבים ישיגים, למשל במפה מהסעיף הקודם שום מצב בצומת התחתון אינו ישיג.</w:t>
+        <w:t xml:space="preserve"> פרמטר רציף. לא כל המצבים </w:t>
+      </w:r>
+      <w:proofErr w:type="spellStart"/>
+      <w:r>
+        <w:rPr>
+          <w:rFonts w:eastAsiaTheme="minorEastAsia" w:hint="cs"/>
+          <w:rtl/>
+        </w:rPr>
+        <w:t>ישיגים</w:t>
+      </w:r>
+      <w:proofErr w:type="spellEnd"/>
+      <w:r>
+        <w:rPr>
+          <w:rFonts w:eastAsiaTheme="minorEastAsia" w:hint="cs"/>
+          <w:rtl/>
+        </w:rPr>
+        <w:t>, למשל במפה מהסעיף הקודם שום מצב בצומת התחתון אינו ישיג.</w:t>
       </w:r>
     </w:p>
     <w:p>
@@ -4353,7 +4409,7 @@
       <w:pPr>
         <w:pStyle w:val="ListParagraph"/>
         <w:rPr>
-          <w:rFonts w:eastAsiaTheme="minorEastAsia" w:hint="cs"/>
+          <w:rFonts w:eastAsiaTheme="minorEastAsia"/>
           <w:sz w:val="20"/>
           <w:szCs w:val="20"/>
           <w:rtl/>
@@ -4364,6 +4420,14 @@
       <w:pPr>
         <w:bidi/>
         <w:jc w:val="center"/>
+        <w:rPr>
+          <w:sz w:val="28"/>
+          <w:szCs w:val="28"/>
+          <w:u w:val="single"/>
+          <w:rtl/>
+        </w:rPr>
+      </w:pPr>
+      <w:r>
         <w:rPr>
           <w:rFonts w:hint="cs"/>
           <w:sz w:val="28"/>
@@ -4371,6 +4435,207 @@
           <w:u w:val="single"/>
           <w:rtl/>
         </w:rPr>
+        <w:t>חלק ד</w:t>
+      </w:r>
+    </w:p>
+    <w:p>
+      <w:pPr>
+        <w:rPr>
+          <w:rFonts w:eastAsiaTheme="minorEastAsia"/>
+          <w:sz w:val="20"/>
+          <w:szCs w:val="20"/>
+        </w:rPr>
+      </w:pPr>
+      <w:proofErr w:type="spellStart"/>
+      <w:r>
+        <w:rPr>
+          <w:rFonts w:eastAsiaTheme="minorEastAsia"/>
+          <w:sz w:val="20"/>
+          <w:szCs w:val="20"/>
+        </w:rPr>
+        <w:t>load_map_from_csv</w:t>
+      </w:r>
+      <w:proofErr w:type="spellEnd"/>
+      <w:r>
+        <w:rPr>
+          <w:rFonts w:eastAsiaTheme="minorEastAsia"/>
+          <w:sz w:val="20"/>
+          <w:szCs w:val="20"/>
+        </w:rPr>
+        <w:t>: 3.34sec</w:t>
+      </w:r>
+    </w:p>
+    <w:p>
+      <w:pPr>
+        <w:rPr>
+          <w:rFonts w:eastAsiaTheme="minorEastAsia"/>
+          <w:sz w:val="20"/>
+          <w:szCs w:val="20"/>
+        </w:rPr>
+      </w:pPr>
+    </w:p>
+    <w:p>
+      <w:pPr>
+        <w:rPr>
+          <w:rFonts w:eastAsiaTheme="minorEastAsia"/>
+          <w:sz w:val="20"/>
+          <w:szCs w:val="20"/>
+        </w:rPr>
+      </w:pPr>
+      <w:r>
+        <w:rPr>
+          <w:rFonts w:eastAsiaTheme="minorEastAsia"/>
+          <w:sz w:val="20"/>
+          <w:szCs w:val="20"/>
+        </w:rPr>
+        <w:t>Solve the map problem</w:t>
+      </w:r>
+      <w:r>
+        <w:rPr>
+          <w:rFonts w:eastAsiaTheme="minorEastAsia" w:cs="Arial"/>
+          <w:sz w:val="20"/>
+          <w:szCs w:val="20"/>
+          <w:rtl/>
+        </w:rPr>
+        <w:t>.</w:t>
+      </w:r>
+    </w:p>
+    <w:p>
+      <w:pPr>
+        <w:rPr>
+          <w:rFonts w:eastAsiaTheme="minorEastAsia"/>
+          <w:sz w:val="20"/>
+          <w:szCs w:val="20"/>
+        </w:rPr>
+      </w:pPr>
+      <w:proofErr w:type="gramStart"/>
+      <w:r>
+        <w:rPr>
+          <w:rFonts w:eastAsiaTheme="minorEastAsia"/>
+          <w:sz w:val="20"/>
+          <w:szCs w:val="20"/>
+        </w:rPr>
+        <w:t>Map(</w:t>
+      </w:r>
+      <w:proofErr w:type="spellStart"/>
+      <w:proofErr w:type="gramEnd"/>
+      <w:r>
+        <w:rPr>
+          <w:rFonts w:eastAsiaTheme="minorEastAsia"/>
+          <w:sz w:val="20"/>
+          <w:szCs w:val="20"/>
+        </w:rPr>
+        <w:t>src</w:t>
+      </w:r>
+      <w:proofErr w:type="spellEnd"/>
+      <w:r>
+        <w:rPr>
+          <w:rFonts w:eastAsiaTheme="minorEastAsia"/>
+          <w:sz w:val="20"/>
+          <w:szCs w:val="20"/>
+        </w:rPr>
+        <w:t xml:space="preserve">: 54 </w:t>
+      </w:r>
+      <w:proofErr w:type="spellStart"/>
+      <w:r>
+        <w:rPr>
+          <w:rFonts w:eastAsiaTheme="minorEastAsia"/>
+          <w:sz w:val="20"/>
+          <w:szCs w:val="20"/>
+        </w:rPr>
+        <w:t>dst</w:t>
+      </w:r>
+      <w:proofErr w:type="spellEnd"/>
+      <w:r>
+        <w:rPr>
+          <w:rFonts w:eastAsiaTheme="minorEastAsia"/>
+          <w:sz w:val="20"/>
+          <w:szCs w:val="20"/>
+        </w:rPr>
+        <w:t xml:space="preserve">: 549)                 </w:t>
+      </w:r>
+      <w:proofErr w:type="spellStart"/>
+      <w:r>
+        <w:rPr>
+          <w:rFonts w:eastAsiaTheme="minorEastAsia"/>
+          <w:sz w:val="20"/>
+          <w:szCs w:val="20"/>
+        </w:rPr>
+        <w:t>UniformCost</w:t>
+      </w:r>
+      <w:proofErr w:type="spellEnd"/>
+      <w:r>
+        <w:rPr>
+          <w:rFonts w:eastAsiaTheme="minorEastAsia"/>
+          <w:sz w:val="20"/>
+          <w:szCs w:val="20"/>
+        </w:rPr>
+        <w:t xml:space="preserve">                   time:   1.51   #dev: 17355   </w:t>
+      </w:r>
+      <w:proofErr w:type="spellStart"/>
+      <w:r>
+        <w:rPr>
+          <w:rFonts w:eastAsiaTheme="minorEastAsia"/>
+          <w:sz w:val="20"/>
+          <w:szCs w:val="20"/>
+        </w:rPr>
+        <w:t>total_cost</w:t>
+      </w:r>
+      <w:proofErr w:type="spellEnd"/>
+      <w:r>
+        <w:rPr>
+          <w:rFonts w:eastAsiaTheme="minorEastAsia"/>
+          <w:sz w:val="20"/>
+          <w:szCs w:val="20"/>
+        </w:rPr>
+        <w:t xml:space="preserve">:  7465.52897   |path|: 137 </w:t>
+      </w:r>
+    </w:p>
+    <w:p>
+      <w:pPr>
+        <w:rPr>
+          <w:rFonts w:eastAsiaTheme="minorEastAsia"/>
+          <w:sz w:val="20"/>
+          <w:szCs w:val="20"/>
+        </w:rPr>
+      </w:pPr>
+      <w:r>
+        <w:rPr>
+          <w:rFonts w:eastAsiaTheme="minorEastAsia"/>
+          <w:sz w:val="20"/>
+          <w:szCs w:val="20"/>
+        </w:rPr>
+        <w:t xml:space="preserve">path: [   54,    55,    56,    57,    58,    59,    60, 28893, 14580, 14590, 14591, 14592, 14593, 81892, 25814,    81, 26236, 26234,  1188, 33068, 33069, 33070, 15474, 33071,  5020, 21699, 33072, 33073, 33074, 16203,  9847,  9848,  9849,  9850,  9851,   335,  9852, 82906, 82907, 82908, 82909, 95454, 96539, 72369, 94627, 38553, 72367, 29007, 94632, 96540,  9269, 82890, 29049, 29026, 82682, 71897, 83380, 96541, 82904, 96542, 96543, 96544, 96545, 96546, 96547, 82911, 82928, 24841, 24842, 24843,  5215, 24844,  9274, 24845, 24846, 24847, 24848, 24849, 24850, 24851, 24852, 24853, 24854, 24855, 24856, 24857, 24858, 24859, 24860, 24861, 24862, 24863, </w:t>
+      </w:r>
+      <w:r>
+        <w:rPr>
+          <w:rFonts w:eastAsiaTheme="minorEastAsia"/>
+          <w:sz w:val="20"/>
+          <w:szCs w:val="20"/>
+        </w:rPr>
+        <w:lastRenderedPageBreak/>
+        <w:t>24864, 24865, 24866, 82208, 82209, 82210, 21518, 21431, 21432, 21433, 21434, 21435, 21436, 21437, 21438, 21439, 21440, 21441, 21442, 21443, 21444, 21445, 21446, 21447, 21448, 21449, 21450, 21451,   621, 21452, 21453, 21454, 21495, 21496,   539,   540,   541,   542,   543,   544,   545,   546,   547,   548,   549]</w:t>
+      </w:r>
+    </w:p>
+    <w:p>
+      <w:pPr>
+        <w:rPr>
+          <w:rFonts w:eastAsiaTheme="minorEastAsia"/>
+          <w:sz w:val="20"/>
+          <w:szCs w:val="20"/>
+        </w:rPr>
+      </w:pPr>
+    </w:p>
+    <w:p>
+      <w:pPr>
+        <w:bidi/>
+        <w:jc w:val="center"/>
+        <w:rPr>
+          <w:sz w:val="28"/>
+          <w:szCs w:val="28"/>
+          <w:u w:val="single"/>
+          <w:rtl/>
+        </w:rPr>
       </w:pPr>
       <w:r>
         <w:rPr>
@@ -4380,24 +4645,27 @@
           <w:u w:val="single"/>
           <w:rtl/>
         </w:rPr>
-        <w:t>חלק ד</w:t>
+        <w:t>חלק ה</w:t>
       </w:r>
     </w:p>
     <w:p>
       <w:pPr>
-        <w:rPr>
-          <w:rFonts w:eastAsiaTheme="minorEastAsia"/>
-          <w:sz w:val="20"/>
-          <w:szCs w:val="20"/>
-        </w:rPr>
-      </w:pPr>
-      <w:r>
-        <w:rPr>
-          <w:rFonts w:eastAsiaTheme="minorEastAsia"/>
-          <w:sz w:val="20"/>
-          <w:szCs w:val="20"/>
-        </w:rPr>
-        <w:t>load_map_from_csv: 3.34sec</w:t>
+        <w:bidi/>
+        <w:rPr>
+          <w:rFonts w:eastAsiaTheme="minorEastAsia"/>
+          <w:sz w:val="20"/>
+          <w:szCs w:val="20"/>
+          <w:rtl/>
+        </w:rPr>
+      </w:pPr>
+      <w:r>
+        <w:rPr>
+          <w:rFonts w:eastAsiaTheme="minorEastAsia" w:hint="cs"/>
+          <w:sz w:val="20"/>
+          <w:szCs w:val="20"/>
+          <w:rtl/>
+        </w:rPr>
+        <w:t>11.</w:t>
       </w:r>
     </w:p>
     <w:p>
@@ -4408,6 +4676,14 @@
           <w:szCs w:val="20"/>
         </w:rPr>
       </w:pPr>
+      <w:r>
+        <w:rPr>
+          <w:rFonts w:eastAsiaTheme="minorEastAsia"/>
+          <w:sz w:val="20"/>
+          <w:szCs w:val="20"/>
+        </w:rPr>
+        <w:t>Solve the map problem.</w:t>
+      </w:r>
     </w:p>
     <w:p>
       <w:pPr>
@@ -4417,22 +4693,87 @@
           <w:szCs w:val="20"/>
         </w:rPr>
       </w:pPr>
-      <w:r>
-        <w:rPr>
-          <w:rFonts w:eastAsiaTheme="minorEastAsia"/>
-          <w:sz w:val="20"/>
-          <w:szCs w:val="20"/>
-        </w:rPr>
-        <w:t>Solve the map problem</w:t>
-      </w:r>
-      <w:r>
-        <w:rPr>
-          <w:rFonts w:eastAsiaTheme="minorEastAsia" w:cs="Arial"/>
-          <w:sz w:val="20"/>
-          <w:szCs w:val="20"/>
-          <w:rtl/>
-        </w:rPr>
-        <w:t>.</w:t>
+      <w:proofErr w:type="gramStart"/>
+      <w:r>
+        <w:rPr>
+          <w:rFonts w:eastAsiaTheme="minorEastAsia"/>
+          <w:sz w:val="20"/>
+          <w:szCs w:val="20"/>
+        </w:rPr>
+        <w:t>Map(</w:t>
+      </w:r>
+      <w:proofErr w:type="spellStart"/>
+      <w:proofErr w:type="gramEnd"/>
+      <w:r>
+        <w:rPr>
+          <w:rFonts w:eastAsiaTheme="minorEastAsia"/>
+          <w:sz w:val="20"/>
+          <w:szCs w:val="20"/>
+        </w:rPr>
+        <w:t>src</w:t>
+      </w:r>
+      <w:proofErr w:type="spellEnd"/>
+      <w:r>
+        <w:rPr>
+          <w:rFonts w:eastAsiaTheme="minorEastAsia"/>
+          <w:sz w:val="20"/>
+          <w:szCs w:val="20"/>
+        </w:rPr>
+        <w:t xml:space="preserve">: 54 </w:t>
+      </w:r>
+      <w:proofErr w:type="spellStart"/>
+      <w:r>
+        <w:rPr>
+          <w:rFonts w:eastAsiaTheme="minorEastAsia"/>
+          <w:sz w:val="20"/>
+          <w:szCs w:val="20"/>
+        </w:rPr>
+        <w:t>dst</w:t>
+      </w:r>
+      <w:proofErr w:type="spellEnd"/>
+      <w:r>
+        <w:rPr>
+          <w:rFonts w:eastAsiaTheme="minorEastAsia"/>
+          <w:sz w:val="20"/>
+          <w:szCs w:val="20"/>
+        </w:rPr>
+        <w:t xml:space="preserve">: 549)                 </w:t>
+      </w:r>
+      <w:proofErr w:type="spellStart"/>
+      <w:r>
+        <w:rPr>
+          <w:rFonts w:eastAsiaTheme="minorEastAsia"/>
+          <w:sz w:val="20"/>
+          <w:szCs w:val="20"/>
+        </w:rPr>
+        <w:t>UniformCost</w:t>
+      </w:r>
+      <w:proofErr w:type="spellEnd"/>
+      <w:r>
+        <w:rPr>
+          <w:rFonts w:eastAsiaTheme="minorEastAsia"/>
+          <w:sz w:val="20"/>
+          <w:szCs w:val="20"/>
+        </w:rPr>
+        <w:t xml:space="preserve">                   time:   1.14   #dev: 17355   </w:t>
+      </w:r>
+      <w:proofErr w:type="spellStart"/>
+      <w:r>
+        <w:rPr>
+          <w:rFonts w:eastAsiaTheme="minorEastAsia"/>
+          <w:sz w:val="20"/>
+          <w:szCs w:val="20"/>
+        </w:rPr>
+        <w:t>total_cost</w:t>
+      </w:r>
+      <w:proofErr w:type="spellEnd"/>
+      <w:r>
+        <w:rPr>
+          <w:rFonts w:eastAsiaTheme="minorEastAsia"/>
+          <w:sz w:val="20"/>
+          <w:szCs w:val="20"/>
+        </w:rPr>
+        <w:t xml:space="preserve">:  7465.52897   |path|: 137   </w:t>
       </w:r>
     </w:p>
     <w:p>
@@ -4449,7 +4790,7 @@
           <w:sz w:val="20"/>
           <w:szCs w:val="20"/>
         </w:rPr>
-        <w:t xml:space="preserve">Map(src: 54 dst: 549)                 UniformCost                   time:   1.51   #dev: 17355   total_cost:  7465.52897   |path|: 137 </w:t>
+        <w:t>path: [   54,    55,    56,    57,    58,    59,    60, 28893, 14580, 14590, 14591, 14592, 14593, 81892, 25814,    81, 26236, 26234,  1188, 33068, 33069, 33070, 15474, 33071,  5020, 21699, 33072, 33073, 33074, 16203,  9847,  9848,  9849,  9850,  9851,   335,  9852, 82906, 82907, 82908, 82909, 95454, 96539, 72369, 94627, 38553, 72367, 29007, 94632, 96540,  9269, 82890, 29049, 29026, 82682, 71897, 83380, 96541, 82904, 96542, 96543, 96544, 96545, 96546, 96547, 82911, 82928, 24841, 24842, 24843,  5215, 24844,  9274, 24845, 24846, 24847, 24848, 24849, 24850, 24851, 24852, 24853, 24854, 24855, 24856, 24857, 24858, 24859, 24860, 24861, 24862, 24863, 24864, 24865, 24866, 82208, 82209, 82210, 21518, 21431, 21432, 21433, 21434, 21435, 21436, 21437, 21438, 21439, 21440, 21441, 21442, 21443, 21444, 21445, 21446, 21447, 21448, 21449, 21450, 21451,   621, 21452, 21453, 21454, 21495, 21496,   539,   540,   541,   542,   543,   544,   545,   546,   547,   548,   549]</w:t>
       </w:r>
     </w:p>
     <w:p>
@@ -4460,22 +4801,69 @@
           <w:szCs w:val="20"/>
         </w:rPr>
       </w:pPr>
-      <w:r>
-        <w:rPr>
-          <w:rFonts w:eastAsiaTheme="minorEastAsia"/>
-          <w:sz w:val="20"/>
-          <w:szCs w:val="20"/>
-        </w:rPr>
-        <w:t xml:space="preserve">path: [   54,    55,    56,    57,    58,    59,    60, 28893, 14580, 14590, 14591, 14592, 14593, 81892, 25814,    81, 26236, 26234,  1188, 33068, 33069, 33070, 15474, 33071,  5020, 21699, 33072, 33073, 33074, 16203,  9847,  9848,  9849,  9850,  9851,   335,  9852, 82906, 82907, 82908, 82909, 95454, 96539, 72369, 94627, 38553, 72367, 29007, 94632, 96540,  9269, 82890, 29049, 29026, 82682, 71897, 83380, 96541, 82904, 96542, 96543, 96544, 96545, 96546, 96547, 82911, 82928, 24841, 24842, 24843,  5215, 24844,  9274, 24845, 24846, 24847, 24848, 24849, 24850, 24851, 24852, 24853, 24854, 24855, 24856, 24857, 24858, 24859, 24860, 24861, 24862, 24863, </w:t>
-      </w:r>
-      <w:r>
-        <w:rPr>
-          <w:rFonts w:eastAsiaTheme="minorEastAsia"/>
-          <w:sz w:val="20"/>
-          <w:szCs w:val="20"/>
-        </w:rPr>
-        <w:lastRenderedPageBreak/>
-        <w:t>24864, 24865, 24866, 82208, 82209, 82210, 21518, 21431, 21432, 21433, 21434, 21435, 21436, 21437, 21438, 21439, 21440, 21441, 21442, 21443, 21444, 21445, 21446, 21447, 21448, 21449, 21450, 21451,   621, 21452, 21453, 21454, 21495, 21496,   539,   540,   541,   542,   543,   544,   545,   546,   547,   548,   549]</w:t>
+      <w:proofErr w:type="gramStart"/>
+      <w:r>
+        <w:rPr>
+          <w:rFonts w:eastAsiaTheme="minorEastAsia"/>
+          <w:sz w:val="20"/>
+          <w:szCs w:val="20"/>
+        </w:rPr>
+        <w:t>Map(</w:t>
+      </w:r>
+      <w:proofErr w:type="spellStart"/>
+      <w:proofErr w:type="gramEnd"/>
+      <w:r>
+        <w:rPr>
+          <w:rFonts w:eastAsiaTheme="minorEastAsia"/>
+          <w:sz w:val="20"/>
+          <w:szCs w:val="20"/>
+        </w:rPr>
+        <w:t>src</w:t>
+      </w:r>
+      <w:proofErr w:type="spellEnd"/>
+      <w:r>
+        <w:rPr>
+          <w:rFonts w:eastAsiaTheme="minorEastAsia"/>
+          <w:sz w:val="20"/>
+          <w:szCs w:val="20"/>
+        </w:rPr>
+        <w:t xml:space="preserve">: 54 </w:t>
+      </w:r>
+      <w:proofErr w:type="spellStart"/>
+      <w:r>
+        <w:rPr>
+          <w:rFonts w:eastAsiaTheme="minorEastAsia"/>
+          <w:sz w:val="20"/>
+          <w:szCs w:val="20"/>
+        </w:rPr>
+        <w:t>dst</w:t>
+      </w:r>
+      <w:proofErr w:type="spellEnd"/>
+      <w:r>
+        <w:rPr>
+          <w:rFonts w:eastAsiaTheme="minorEastAsia"/>
+          <w:sz w:val="20"/>
+          <w:szCs w:val="20"/>
+        </w:rPr>
+        <w:t xml:space="preserve">: 549)                 A* (h=0, w=0.500)             time:   1.16   #dev: 17355   </w:t>
+      </w:r>
+      <w:proofErr w:type="spellStart"/>
+      <w:r>
+        <w:rPr>
+          <w:rFonts w:eastAsiaTheme="minorEastAsia"/>
+          <w:sz w:val="20"/>
+          <w:szCs w:val="20"/>
+        </w:rPr>
+        <w:t>total_cost</w:t>
+      </w:r>
+      <w:proofErr w:type="spellEnd"/>
+      <w:r>
+        <w:rPr>
+          <w:rFonts w:eastAsiaTheme="minorEastAsia"/>
+          <w:sz w:val="20"/>
+          <w:szCs w:val="20"/>
+        </w:rPr>
+        <w:t xml:space="preserve">:  7465.52897   |path|: 137   </w:t>
       </w:r>
     </w:p>
     <w:p>
@@ -4486,40 +4874,123 @@
           <w:szCs w:val="20"/>
         </w:rPr>
       </w:pPr>
+      <w:r>
+        <w:rPr>
+          <w:rFonts w:eastAsiaTheme="minorEastAsia"/>
+          <w:sz w:val="20"/>
+          <w:szCs w:val="20"/>
+        </w:rPr>
+        <w:t>path: [   54,    55,    56,    57,    58,    59,    60, 28893, 14580, 14590, 14591, 14592, 14593, 81892, 25814,    81, 26236, 26234,  1188, 33068, 33069, 33070, 15474, 33071,  5020, 21699, 33072, 33073, 33074, 16203,  9847,  9848,  9849,  9850,  9851,   335,  9852, 82906, 82907, 82908, 82909, 95454, 96539, 72369, 94627, 38553, 72367, 29007, 94632, 96540,  9269, 82890, 29049, 29026, 82682, 71897, 83380, 96541, 82904, 96542, 96543, 96544, 96545, 96546, 96547, 82911, 82928, 24841, 24842, 24843,  5215, 24844,  9274, 24845, 24846, 24847, 24848, 24849, 24850, 24851, 24852, 24853, 24854, 24855, 24856, 24857, 24858, 24859, 24860, 24861, 24862, 24863, 24864, 24865, 24866, 82208, 82209, 82210, 21518, 21431, 21432, 21433, 21434, 21435, 21436, 21437, 21438, 21439, 21440, 21441, 21442, 21443, 21444, 21445, 21446, 21447, 21448, 21449, 21450, 21451,   621, 21452, 21453, 21454, 21495, 21496,   539,   540,   541,   542,   543,   544,   545,   546,   547,   548,   549]</w:t>
+      </w:r>
     </w:p>
     <w:p>
       <w:pPr>
-        <w:bidi/>
-        <w:jc w:val="center"/>
-        <w:rPr>
-          <w:rFonts w:hint="cs"/>
-          <w:sz w:val="28"/>
-          <w:szCs w:val="28"/>
-          <w:u w:val="single"/>
-          <w:rtl/>
-        </w:rPr>
-      </w:pPr>
-      <w:r>
-        <w:rPr>
-          <w:rFonts w:hint="cs"/>
-          <w:sz w:val="28"/>
-          <w:szCs w:val="28"/>
-          <w:u w:val="single"/>
-          <w:rtl/>
-        </w:rPr>
-        <w:t>חלק ה</w:t>
+        <w:rPr>
+          <w:rFonts w:eastAsiaTheme="minorEastAsia"/>
+          <w:sz w:val="20"/>
+          <w:szCs w:val="20"/>
+        </w:rPr>
+      </w:pPr>
+      <w:proofErr w:type="gramStart"/>
+      <w:r>
+        <w:rPr>
+          <w:rFonts w:eastAsiaTheme="minorEastAsia"/>
+          <w:sz w:val="20"/>
+          <w:szCs w:val="20"/>
+        </w:rPr>
+        <w:t>Map(</w:t>
+      </w:r>
+      <w:proofErr w:type="spellStart"/>
+      <w:proofErr w:type="gramEnd"/>
+      <w:r>
+        <w:rPr>
+          <w:rFonts w:eastAsiaTheme="minorEastAsia"/>
+          <w:sz w:val="20"/>
+          <w:szCs w:val="20"/>
+        </w:rPr>
+        <w:t>src</w:t>
+      </w:r>
+      <w:proofErr w:type="spellEnd"/>
+      <w:r>
+        <w:rPr>
+          <w:rFonts w:eastAsiaTheme="minorEastAsia"/>
+          <w:sz w:val="20"/>
+          <w:szCs w:val="20"/>
+        </w:rPr>
+        <w:t xml:space="preserve">: 54 </w:t>
+      </w:r>
+      <w:proofErr w:type="spellStart"/>
+      <w:r>
+        <w:rPr>
+          <w:rFonts w:eastAsiaTheme="minorEastAsia"/>
+          <w:sz w:val="20"/>
+          <w:szCs w:val="20"/>
+        </w:rPr>
+        <w:t>dst</w:t>
+      </w:r>
+      <w:proofErr w:type="spellEnd"/>
+      <w:r>
+        <w:rPr>
+          <w:rFonts w:eastAsiaTheme="minorEastAsia"/>
+          <w:sz w:val="20"/>
+          <w:szCs w:val="20"/>
+        </w:rPr>
+        <w:t>: 549)                 A* (h=</w:t>
+      </w:r>
+      <w:proofErr w:type="spellStart"/>
+      <w:r>
+        <w:rPr>
+          <w:rFonts w:eastAsiaTheme="minorEastAsia"/>
+          <w:sz w:val="20"/>
+          <w:szCs w:val="20"/>
+        </w:rPr>
+        <w:t>AirDist</w:t>
+      </w:r>
+      <w:proofErr w:type="spellEnd"/>
+      <w:r>
+        <w:rPr>
+          <w:rFonts w:eastAsiaTheme="minorEastAsia"/>
+          <w:sz w:val="20"/>
+          <w:szCs w:val="20"/>
+        </w:rPr>
+        <w:t xml:space="preserve">, w=0.500)       time:   0.34   #dev: 2016    </w:t>
+      </w:r>
+      <w:proofErr w:type="spellStart"/>
+      <w:r>
+        <w:rPr>
+          <w:rFonts w:eastAsiaTheme="minorEastAsia"/>
+          <w:sz w:val="20"/>
+          <w:szCs w:val="20"/>
+        </w:rPr>
+        <w:t>total_cost</w:t>
+      </w:r>
+      <w:proofErr w:type="spellEnd"/>
+      <w:r>
+        <w:rPr>
+          <w:rFonts w:eastAsiaTheme="minorEastAsia"/>
+          <w:sz w:val="20"/>
+          <w:szCs w:val="20"/>
+        </w:rPr>
+        <w:t xml:space="preserve">:  7465.52897   |path|: 137   </w:t>
       </w:r>
     </w:p>
     <w:p>
       <w:pPr>
-        <w:bidi/>
-        <w:rPr>
-          <w:rFonts w:eastAsiaTheme="minorEastAsia"/>
-          <w:sz w:val="20"/>
-          <w:szCs w:val="20"/>
-          <w:rtl/>
-        </w:rPr>
-      </w:pPr>
+        <w:rPr>
+          <w:rFonts w:eastAsiaTheme="minorEastAsia"/>
+          <w:sz w:val="20"/>
+          <w:szCs w:val="20"/>
+          <w:rtl/>
+        </w:rPr>
+      </w:pPr>
+      <w:r>
+        <w:rPr>
+          <w:rFonts w:eastAsiaTheme="minorEastAsia"/>
+          <w:sz w:val="20"/>
+          <w:szCs w:val="20"/>
+        </w:rPr>
+        <w:t>path: [   54,    55,    56,    57,    58,    59,    60, 28893, 14580, 14590, 14591, 14592, 14593, 81892, 25814,    81, 26236, 26234,  1188, 33068, 33069, 33070, 15474, 33071,  5020, 21699, 33072, 33073, 33074, 16203,  9847,  9848,  9849,  9850,  9851,   335,  9852, 82906, 82907, 82908, 82909, 95454, 96539, 72369, 94627, 38553, 72367, 29007, 94632, 96540,  9269, 82890, 29049, 29026, 82682, 71897, 83380, 96541, 82904, 96542, 96543, 96544, 96545, 96546, 96547, 82911, 82928, 24841, 24842, 24843,  5215, 24844,  9274, 24845, 24846, 24847, 24848, 24849, 24850, 24851, 24852, 24853, 24854, 24855, 24856, 24857, 24858, 24859, 24860, 24861, 24862, 24863, 24864, 24865, 24866, 82208, 82209, 82210, 21518, 21431, 21432, 21433, 21434, 21435, 21436, 21437, 21438, 21439, 21440, 21441, 21442, 21443, 21444, 21445, 21446, 21447, 21448, 21449, 21450, 21451,   621, 21452, 21453, 21454, 21495, 21496,   539,   540,   541,   542,   543,   544,   545,   546,   547,   548,   549]</w:t>
+      </w:r>
       <w:r>
         <w:rPr>
           <w:rFonts w:eastAsiaTheme="minorEastAsia" w:hint="cs"/>
@@ -4527,7 +4998,7 @@
           <w:szCs w:val="20"/>
           <w:rtl/>
         </w:rPr>
-        <w:t>11.</w:t>
+        <w:t xml:space="preserve"> </w:t>
       </w:r>
     </w:p>
     <w:p>
@@ -4544,143 +5015,14 @@
           <w:sz w:val="20"/>
           <w:szCs w:val="20"/>
         </w:rPr>
-        <w:t>Solve the map problem.</w:t>
+        <w:br w:type="page"/>
       </w:r>
     </w:p>
     <w:p>
       <w:pPr>
-        <w:rPr>
-          <w:rFonts w:eastAsiaTheme="minorEastAsia"/>
-          <w:sz w:val="20"/>
-          <w:szCs w:val="20"/>
-        </w:rPr>
-      </w:pPr>
-      <w:r>
-        <w:rPr>
-          <w:rFonts w:eastAsiaTheme="minorEastAsia"/>
-          <w:sz w:val="20"/>
-          <w:szCs w:val="20"/>
-        </w:rPr>
-        <w:t xml:space="preserve">Map(src: 54 dst: 549)                 UniformCost                   time:   1.14   #dev: 17355   total_cost:  7465.52897   |path|: 137   </w:t>
-      </w:r>
-    </w:p>
-    <w:p>
-      <w:pPr>
-        <w:rPr>
-          <w:rFonts w:eastAsiaTheme="minorEastAsia"/>
-          <w:sz w:val="20"/>
-          <w:szCs w:val="20"/>
-        </w:rPr>
-      </w:pPr>
-      <w:r>
-        <w:rPr>
-          <w:rFonts w:eastAsiaTheme="minorEastAsia"/>
-          <w:sz w:val="20"/>
-          <w:szCs w:val="20"/>
-        </w:rPr>
-        <w:t>path: [   54,    55,    56,    57,    58,    59,    60, 28893, 14580, 14590, 14591, 14592, 14593, 81892, 25814,    81, 26236, 26234,  1188, 33068, 33069, 33070, 15474, 33071,  5020, 21699, 33072, 33073, 33074, 16203,  9847,  9848,  9849,  9850,  9851,   335,  9852, 82906, 82907, 82908, 82909, 95454, 96539, 72369, 94627, 38553, 72367, 29007, 94632, 96540,  9269, 82890, 29049, 29026, 82682, 71897, 83380, 96541, 82904, 96542, 96543, 96544, 96545, 96546, 96547, 82911, 82928, 24841, 24842, 24843,  5215, 24844,  9274, 24845, 24846, 24847, 24848, 24849, 24850, 24851, 24852, 24853, 24854, 24855, 24856, 24857, 24858, 24859, 24860, 24861, 24862, 24863, 24864, 24865, 24866, 82208, 82209, 82210, 21518, 21431, 21432, 21433, 21434, 21435, 21436, 21437, 21438, 21439, 21440, 21441, 21442, 21443, 21444, 21445, 21446, 21447, 21448, 21449, 21450, 21451,   621, 21452, 21453, 21454, 21495, 21496,   539,   540,   541,   542,   543,   544,   545,   546,   547,   548,   549]</w:t>
-      </w:r>
-    </w:p>
-    <w:p>
-      <w:pPr>
-        <w:rPr>
-          <w:rFonts w:eastAsiaTheme="minorEastAsia"/>
-          <w:sz w:val="20"/>
-          <w:szCs w:val="20"/>
-        </w:rPr>
-      </w:pPr>
-      <w:r>
-        <w:rPr>
-          <w:rFonts w:eastAsiaTheme="minorEastAsia"/>
-          <w:sz w:val="20"/>
-          <w:szCs w:val="20"/>
-        </w:rPr>
-        <w:t xml:space="preserve">Map(src: 54 dst: 549)                 A* (h=0, w=0.500)             time:   1.16   #dev: 17355   total_cost:  7465.52897   |path|: 137   </w:t>
-      </w:r>
-    </w:p>
-    <w:p>
-      <w:pPr>
-        <w:rPr>
-          <w:rFonts w:eastAsiaTheme="minorEastAsia"/>
-          <w:sz w:val="20"/>
-          <w:szCs w:val="20"/>
-        </w:rPr>
-      </w:pPr>
-      <w:r>
-        <w:rPr>
-          <w:rFonts w:eastAsiaTheme="minorEastAsia"/>
-          <w:sz w:val="20"/>
-          <w:szCs w:val="20"/>
-        </w:rPr>
-        <w:t>path: [   54,    55,    56,    57,    58,    59,    60, 28893, 14580, 14590, 14591, 14592, 14593, 81892, 25814,    81, 26236, 26234,  1188, 33068, 33069, 33070, 15474, 33071,  5020, 21699, 33072, 33073, 33074, 16203,  9847,  9848,  9849,  9850,  9851,   335,  9852, 82906, 82907, 82908, 82909, 95454, 96539, 72369, 94627, 38553, 72367, 29007, 94632, 96540,  9269, 82890, 29049, 29026, 82682, 71897, 83380, 96541, 82904, 96542, 96543, 96544, 96545, 96546, 96547, 82911, 82928, 24841, 24842, 24843,  5215, 24844,  9274, 24845, 24846, 24847, 24848, 24849, 24850, 24851, 24852, 24853, 24854, 24855, 24856, 24857, 24858, 24859, 24860, 24861, 24862, 24863, 24864, 24865, 24866, 82208, 82209, 82210, 21518, 21431, 21432, 21433, 21434, 21435, 21436, 21437, 21438, 21439, 21440, 21441, 21442, 21443, 21444, 21445, 21446, 21447, 21448, 21449, 21450, 21451,   621, 21452, 21453, 21454, 21495, 21496,   539,   540,   541,   542,   543,   544,   545,   546,   547,   548,   549]</w:t>
-      </w:r>
-    </w:p>
-    <w:p>
-      <w:pPr>
-        <w:rPr>
-          <w:rFonts w:eastAsiaTheme="minorEastAsia"/>
-          <w:sz w:val="20"/>
-          <w:szCs w:val="20"/>
-        </w:rPr>
-      </w:pPr>
-      <w:r>
-        <w:rPr>
-          <w:rFonts w:eastAsiaTheme="minorEastAsia"/>
-          <w:sz w:val="20"/>
-          <w:szCs w:val="20"/>
-        </w:rPr>
-        <w:t xml:space="preserve">Map(src: 54 dst: 549)                 A* (h=AirDist, w=0.500)       time:   0.34   #dev: 2016    total_cost:  7465.52897   |path|: 137   </w:t>
-      </w:r>
-    </w:p>
-    <w:p>
-      <w:pPr>
-        <w:rPr>
-          <w:rFonts w:eastAsiaTheme="minorEastAsia" w:hint="cs"/>
-          <w:sz w:val="20"/>
-          <w:szCs w:val="20"/>
-          <w:rtl/>
-        </w:rPr>
-      </w:pPr>
-      <w:r>
-        <w:rPr>
-          <w:rFonts w:eastAsiaTheme="minorEastAsia"/>
-          <w:sz w:val="20"/>
-          <w:szCs w:val="20"/>
-        </w:rPr>
-        <w:t>path: [   54,    55,    56,    57,    58,    59,    60, 28893, 14580, 14590, 14591, 14592, 14593, 81892, 25814,    81, 26236, 26234,  1188, 33068, 33069, 33070, 15474, 33071,  5020, 21699, 33072, 33073, 33074, 16203,  9847,  9848,  9849,  9850,  9851,   335,  9852, 82906, 82907, 82908, 82909, 95454, 96539, 72369, 94627, 38553, 72367, 29007, 94632, 96540,  9269, 82890, 29049, 29026, 82682, 71897, 83380, 96541, 82904, 96542, 96543, 96544, 96545, 96546, 96547, 82911, 82928, 24841, 24842, 24843,  5215, 24844,  9274, 24845, 24846, 24847, 24848, 24849, 24850, 24851, 24852, 24853, 24854, 24855, 24856, 24857, 24858, 24859, 24860, 24861, 24862, 24863, 24864, 24865, 24866, 82208, 82209, 82210, 21518, 21431, 21432, 21433, 21434, 21435, 21436, 21437, 21438, 21439, 21440, 21441, 21442, 21443, 21444, 21445, 21446, 21447, 21448, 21449, 21450, 21451,   621, 21452, 21453, 21454, 21495, 21496,   539,   540,   541,   542,   543,   544,   545,   546,   547,   548,   549]</w:t>
-      </w:r>
-      <w:r>
-        <w:rPr>
-          <w:rFonts w:eastAsiaTheme="minorEastAsia" w:hint="cs"/>
-          <w:sz w:val="20"/>
-          <w:szCs w:val="20"/>
-          <w:rtl/>
-        </w:rPr>
-        <w:t xml:space="preserve"> </w:t>
-      </w:r>
-    </w:p>
-    <w:p>
-      <w:pPr>
-        <w:rPr>
-          <w:rFonts w:eastAsiaTheme="minorEastAsia"/>
-          <w:sz w:val="20"/>
-          <w:szCs w:val="20"/>
-        </w:rPr>
-      </w:pPr>
-      <w:r>
-        <w:rPr>
-          <w:rFonts w:eastAsiaTheme="minorEastAsia"/>
-          <w:sz w:val="20"/>
-          <w:szCs w:val="20"/>
-        </w:rPr>
-        <w:br w:type="page"/>
-      </w:r>
-    </w:p>
-    <w:p>
-      <w:pPr>
         <w:bidi/>
         <w:rPr>
-          <w:rFonts w:eastAsiaTheme="minorEastAsia" w:hint="cs"/>
+          <w:rFonts w:eastAsiaTheme="minorEastAsia"/>
           <w:sz w:val="20"/>
           <w:szCs w:val="20"/>
           <w:rtl/>
@@ -4769,20 +5111,70 @@
       <w:pPr>
         <w:bidi/>
         <w:rPr>
+          <w:rFonts w:eastAsiaTheme="minorEastAsia"/>
+          <w:sz w:val="20"/>
+          <w:szCs w:val="20"/>
+        </w:rPr>
+      </w:pPr>
+      <w:r>
+        <w:rPr>
           <w:rFonts w:eastAsiaTheme="minorEastAsia" w:hint="cs"/>
           <w:sz w:val="20"/>
           <w:szCs w:val="20"/>
           <w:rtl/>
         </w:rPr>
-      </w:pPr>
-      <w:r>
+        <w:t>כלל שהמשקל מתקרב ל-1, כך האלגוריתם חמדן יותר, כלומר הוא מסתמך יותר על היוריסטיקה. ככל שההסתמכות על היוריסטיקה גדולה יותר, הפתרון יתקבל מהר יותר אך יהיה פחות אופטימלי.</w:t>
+      </w:r>
+    </w:p>
+    <w:p>
+      <w:pPr>
+        <w:bidi/>
+        <w:rPr>
+          <w:rFonts w:eastAsiaTheme="minorEastAsia"/>
+          <w:sz w:val="20"/>
+          <w:szCs w:val="20"/>
+          <w:rtl/>
+        </w:rPr>
+      </w:pPr>
+    </w:p>
+    <w:p>
+      <w:pPr>
+        <w:bidi/>
         <w:rPr>
           <w:rFonts w:eastAsiaTheme="minorEastAsia" w:hint="cs"/>
           <w:sz w:val="20"/>
           <w:szCs w:val="20"/>
           <w:rtl/>
         </w:rPr>
-        <w:t>כלל שהמשקל מתקרב ל-1, כך האלגוריתם חמדן יותר, כלומר הוא מסתמך יותר על היוריסטיקה. ככל שההסתמכות על היוריסטיקה גדולה יותר, הפתרון יתקבל מהר יותר אך יהיה פחות אופטימלי.</w:t>
+      </w:pPr>
+      <w:r>
+        <w:rPr>
+          <w:rFonts w:eastAsiaTheme="minorEastAsia" w:hint="cs"/>
+          <w:sz w:val="20"/>
+          <w:szCs w:val="20"/>
+          <w:rtl/>
+        </w:rPr>
+        <w:t xml:space="preserve">14. היוריסטיקה זו קבילה. כדי להגיע למצב מקבל נצטרך לבקר בכל נקודות ההזמנה. בפרט, ניאלץ לבקר בנקודת ההזמנה הרחוקה ביותר </w:t>
+      </w:r>
+      <w:proofErr w:type="spellStart"/>
+      <w:r>
+        <w:rPr>
+          <w:rFonts w:eastAsiaTheme="minorEastAsia" w:hint="cs"/>
+          <w:sz w:val="20"/>
+          <w:szCs w:val="20"/>
+          <w:rtl/>
+        </w:rPr>
+        <w:t>מאיתנו</w:t>
+      </w:r>
+      <w:proofErr w:type="spellEnd"/>
+      <w:r>
+        <w:rPr>
+          <w:rFonts w:eastAsiaTheme="minorEastAsia" w:hint="cs"/>
+          <w:sz w:val="20"/>
+          <w:szCs w:val="20"/>
+          <w:rtl/>
+        </w:rPr>
+        <w:t>. המרחק לנקודת הזמנה זו הוא לכל הפחות המרחק האווירי שלנו ממנה.</w:t>
       </w:r>
       <w:bookmarkStart w:id="0" w:name="_GoBack"/>
       <w:bookmarkEnd w:id="0"/>

</xml_diff>

<commit_message>
queston 16 now works
</commit_message>
<xml_diff>
--- a/AI1_311137095_321082026.docx
+++ b/AI1_311137095_321082026.docx
@@ -1450,7 +1450,6 @@
           <w:sz w:val="28"/>
           <w:szCs w:val="28"/>
           <w:u w:val="single"/>
-          <w:rtl/>
         </w:rPr>
       </w:pPr>
       <w:r>
@@ -1461,7 +1460,17 @@
           <w:u w:val="single"/>
           <w:rtl/>
         </w:rPr>
-        <w:t>חלק ב</w:t>
+        <w:t xml:space="preserve">חלק </w:t>
+      </w:r>
+      <w:r>
+        <w:rPr>
+          <w:rFonts w:hint="cs"/>
+          <w:sz w:val="28"/>
+          <w:szCs w:val="28"/>
+          <w:u w:val="single"/>
+          <w:rtl/>
+        </w:rPr>
+        <w:t>ג</w:t>
       </w:r>
     </w:p>
     <w:p>
@@ -5141,12 +5150,22 @@
       <w:pPr>
         <w:bidi/>
         <w:rPr>
+          <w:rFonts w:eastAsiaTheme="minorEastAsia"/>
+          <w:sz w:val="20"/>
+          <w:szCs w:val="20"/>
+          <w:rtl/>
+        </w:rPr>
+      </w:pPr>
+      <w:r>
+        <w:rPr>
           <w:rFonts w:eastAsiaTheme="minorEastAsia" w:hint="cs"/>
           <w:sz w:val="20"/>
           <w:szCs w:val="20"/>
           <w:rtl/>
         </w:rPr>
-      </w:pPr>
+        <w:t xml:space="preserve">14. היוריסטיקה זו קבילה. כדי להגיע למצב מקבל נצטרך לבקר בכל נקודות ההזמנה. בפרט, ניאלץ לבקר בנקודת ההזמנה הרחוקה ביותר </w:t>
+      </w:r>
+      <w:proofErr w:type="spellStart"/>
       <w:r>
         <w:rPr>
           <w:rFonts w:eastAsiaTheme="minorEastAsia" w:hint="cs"/>
@@ -5154,28 +5173,177 @@
           <w:szCs w:val="20"/>
           <w:rtl/>
         </w:rPr>
-        <w:t xml:space="preserve">14. היוריסטיקה זו קבילה. כדי להגיע למצב מקבל נצטרך לבקר בכל נקודות ההזמנה. בפרט, ניאלץ לבקר בנקודת ההזמנה הרחוקה ביותר </w:t>
-      </w:r>
+        <w:t>מאיתנו</w:t>
+      </w:r>
+      <w:proofErr w:type="spellEnd"/>
+      <w:r>
+        <w:rPr>
+          <w:rFonts w:eastAsiaTheme="minorEastAsia" w:hint="cs"/>
+          <w:sz w:val="20"/>
+          <w:szCs w:val="20"/>
+          <w:rtl/>
+        </w:rPr>
+        <w:t>. המרחק לנקודת הזמנה זו הוא לכל הפחות המרחק האווירי שלנו ממנה.</w:t>
+      </w:r>
+    </w:p>
+    <w:p>
+      <w:pPr>
+        <w:bidi/>
+        <w:rPr>
+          <w:rFonts w:eastAsiaTheme="minorEastAsia"/>
+          <w:sz w:val="20"/>
+          <w:szCs w:val="20"/>
+          <w:rtl/>
+        </w:rPr>
+      </w:pPr>
+    </w:p>
+    <w:p>
+      <w:pPr>
+        <w:bidi/>
+        <w:rPr>
+          <w:rFonts w:eastAsiaTheme="minorEastAsia" w:hint="cs"/>
+          <w:sz w:val="20"/>
+          <w:szCs w:val="20"/>
+          <w:rtl/>
+        </w:rPr>
+      </w:pPr>
+      <w:r>
+        <w:rPr>
+          <w:rFonts w:eastAsiaTheme="minorEastAsia"/>
+          <w:sz w:val="20"/>
+          <w:szCs w:val="20"/>
+        </w:rPr>
+        <w:t>16</w:t>
+      </w:r>
+      <w:r>
+        <w:rPr>
+          <w:rFonts w:eastAsiaTheme="minorEastAsia" w:hint="cs"/>
+          <w:sz w:val="20"/>
+          <w:szCs w:val="20"/>
+          <w:rtl/>
+        </w:rPr>
+        <w:t xml:space="preserve">. </w:t>
+      </w:r>
+    </w:p>
+    <w:p>
+      <w:pPr>
+        <w:rPr>
+          <w:rFonts w:eastAsiaTheme="minorEastAsia"/>
+          <w:sz w:val="20"/>
+          <w:szCs w:val="20"/>
+        </w:rPr>
+      </w:pPr>
+      <w:r>
+        <w:rPr>
+          <w:rFonts w:eastAsiaTheme="minorEastAsia"/>
+          <w:sz w:val="20"/>
+          <w:szCs w:val="20"/>
+        </w:rPr>
+        <w:t>Solve the relaxed deliveries problem.</w:t>
+      </w:r>
+    </w:p>
+    <w:p>
+      <w:pPr>
+        <w:rPr>
+          <w:rFonts w:eastAsiaTheme="minorEastAsia"/>
+          <w:sz w:val="20"/>
+          <w:szCs w:val="20"/>
+        </w:rPr>
+      </w:pPr>
       <w:proofErr w:type="spellStart"/>
-      <w:r>
+      <w:proofErr w:type="gramStart"/>
+      <w:r>
+        <w:rPr>
+          <w:rFonts w:eastAsiaTheme="minorEastAsia"/>
+          <w:sz w:val="20"/>
+          <w:szCs w:val="20"/>
+        </w:rPr>
+        <w:t>RelaxedDeliveries</w:t>
+      </w:r>
+      <w:proofErr w:type="spellEnd"/>
+      <w:r>
+        <w:rPr>
+          <w:rFonts w:eastAsiaTheme="minorEastAsia"/>
+          <w:sz w:val="20"/>
+          <w:szCs w:val="20"/>
+        </w:rPr>
+        <w:t>(</w:t>
+      </w:r>
+      <w:proofErr w:type="spellStart"/>
+      <w:proofErr w:type="gramEnd"/>
+      <w:r>
+        <w:rPr>
+          <w:rFonts w:eastAsiaTheme="minorEastAsia"/>
+          <w:sz w:val="20"/>
+          <w:szCs w:val="20"/>
+        </w:rPr>
+        <w:t>big_delivery</w:t>
+      </w:r>
+      <w:proofErr w:type="spellEnd"/>
+      <w:r>
+        <w:rPr>
+          <w:rFonts w:eastAsiaTheme="minorEastAsia"/>
+          <w:sz w:val="20"/>
+          <w:szCs w:val="20"/>
+        </w:rPr>
+        <w:t>)       A* (h=</w:t>
+      </w:r>
+      <w:proofErr w:type="spellStart"/>
+      <w:r>
+        <w:rPr>
+          <w:rFonts w:eastAsiaTheme="minorEastAsia"/>
+          <w:sz w:val="20"/>
+          <w:szCs w:val="20"/>
+        </w:rPr>
+        <w:t>MaxAirDist</w:t>
+      </w:r>
+      <w:proofErr w:type="spellEnd"/>
+      <w:r>
+        <w:rPr>
+          <w:rFonts w:eastAsiaTheme="minorEastAsia"/>
+          <w:sz w:val="20"/>
+          <w:szCs w:val="20"/>
+        </w:rPr>
+        <w:t xml:space="preserve">, w=0.500)    time:   9.28   #dev: 3908    </w:t>
+      </w:r>
+      <w:proofErr w:type="spellStart"/>
+      <w:r>
+        <w:rPr>
+          <w:rFonts w:eastAsiaTheme="minorEastAsia"/>
+          <w:sz w:val="20"/>
+          <w:szCs w:val="20"/>
+        </w:rPr>
+        <w:t>total_cost</w:t>
+      </w:r>
+      <w:proofErr w:type="spellEnd"/>
+      <w:r>
+        <w:rPr>
+          <w:rFonts w:eastAsiaTheme="minorEastAsia"/>
+          <w:sz w:val="20"/>
+          <w:szCs w:val="20"/>
+        </w:rPr>
+        <w:t>: 40844.21165   |path|: 11    path: [33919, 18409, 77726, 26690, 31221, 63050, 84034, 60664, 70557, 94941, 31008]   gas-stations: [31221, 70557]</w:t>
+      </w:r>
+    </w:p>
+    <w:p>
+      <w:pPr>
+        <w:rPr>
+          <w:rFonts w:eastAsiaTheme="minorEastAsia"/>
+          <w:sz w:val="20"/>
+          <w:szCs w:val="20"/>
+        </w:rPr>
+      </w:pPr>
+    </w:p>
+    <w:p>
+      <w:pPr>
+        <w:bidi/>
         <w:rPr>
           <w:rFonts w:eastAsiaTheme="minorEastAsia" w:hint="cs"/>
           <w:sz w:val="20"/>
           <w:szCs w:val="20"/>
           <w:rtl/>
         </w:rPr>
-        <w:t>מאיתנו</w:t>
-      </w:r>
-      <w:proofErr w:type="spellEnd"/>
-      <w:r>
-        <w:rPr>
-          <w:rFonts w:eastAsiaTheme="minorEastAsia" w:hint="cs"/>
-          <w:sz w:val="20"/>
-          <w:szCs w:val="20"/>
-          <w:rtl/>
-        </w:rPr>
-        <w:t>. המרחק לנקודת הזמנה זו הוא לכל הפחות המרחק האווירי שלנו ממנה.</w:t>
-      </w:r>
+      </w:pPr>
       <w:bookmarkStart w:id="0" w:name="_GoBack"/>
       <w:bookmarkEnd w:id="0"/>
     </w:p>

</xml_diff>

<commit_message>
question 17 done and correct
</commit_message>
<xml_diff>
--- a/AI1_311137095_321082026.docx
+++ b/AI1_311137095_321082026.docx
@@ -5201,7 +5201,7 @@
       <w:pPr>
         <w:bidi/>
         <w:rPr>
-          <w:rFonts w:eastAsiaTheme="minorEastAsia" w:hint="cs"/>
+          <w:rFonts w:eastAsiaTheme="minorEastAsia"/>
           <w:sz w:val="20"/>
           <w:szCs w:val="20"/>
           <w:rtl/>
@@ -5333,6 +5333,110 @@
           <w:szCs w:val="20"/>
         </w:rPr>
       </w:pPr>
+    </w:p>
+    <w:p>
+      <w:pPr>
+        <w:bidi/>
+        <w:rPr>
+          <w:rFonts w:eastAsiaTheme="minorEastAsia" w:hint="cs"/>
+          <w:sz w:val="20"/>
+          <w:szCs w:val="20"/>
+          <w:rtl/>
+        </w:rPr>
+      </w:pPr>
+      <w:r>
+        <w:rPr>
+          <w:rFonts w:eastAsiaTheme="minorEastAsia" w:hint="cs"/>
+          <w:sz w:val="20"/>
+          <w:szCs w:val="20"/>
+          <w:rtl/>
+        </w:rPr>
+        <w:t>17.</w:t>
+      </w:r>
+    </w:p>
+    <w:p>
+      <w:pPr>
+        <w:rPr>
+          <w:rFonts w:eastAsiaTheme="minorEastAsia"/>
+          <w:sz w:val="20"/>
+          <w:szCs w:val="20"/>
+          <w:rtl/>
+        </w:rPr>
+      </w:pPr>
+      <w:proofErr w:type="spellStart"/>
+      <w:proofErr w:type="gramStart"/>
+      <w:r>
+        <w:rPr>
+          <w:rFonts w:eastAsiaTheme="minorEastAsia"/>
+          <w:sz w:val="20"/>
+          <w:szCs w:val="20"/>
+        </w:rPr>
+        <w:t>RelaxedDeliveries</w:t>
+      </w:r>
+      <w:proofErr w:type="spellEnd"/>
+      <w:r>
+        <w:rPr>
+          <w:rFonts w:eastAsiaTheme="minorEastAsia"/>
+          <w:sz w:val="20"/>
+          <w:szCs w:val="20"/>
+        </w:rPr>
+        <w:t>(</w:t>
+      </w:r>
+      <w:proofErr w:type="spellStart"/>
+      <w:proofErr w:type="gramEnd"/>
+      <w:r>
+        <w:rPr>
+          <w:rFonts w:eastAsiaTheme="minorEastAsia"/>
+          <w:sz w:val="20"/>
+          <w:szCs w:val="20"/>
+        </w:rPr>
+        <w:t>big_delivery</w:t>
+      </w:r>
+      <w:proofErr w:type="spellEnd"/>
+      <w:r>
+        <w:rPr>
+          <w:rFonts w:eastAsiaTheme="minorEastAsia"/>
+          <w:sz w:val="20"/>
+          <w:szCs w:val="20"/>
+        </w:rPr>
+        <w:t>)       A* (h=</w:t>
+      </w:r>
+      <w:proofErr w:type="spellStart"/>
+      <w:r>
+        <w:rPr>
+          <w:rFonts w:eastAsiaTheme="minorEastAsia"/>
+          <w:sz w:val="20"/>
+          <w:szCs w:val="20"/>
+        </w:rPr>
+        <w:t>MSTAirDist</w:t>
+      </w:r>
+      <w:proofErr w:type="spellEnd"/>
+      <w:r>
+        <w:rPr>
+          <w:rFonts w:eastAsiaTheme="minorEastAsia"/>
+          <w:sz w:val="20"/>
+          <w:szCs w:val="20"/>
+        </w:rPr>
+        <w:t xml:space="preserve">, w=0.500)    time:   2.48   #dev: 87      </w:t>
+      </w:r>
+      <w:proofErr w:type="spellStart"/>
+      <w:r>
+        <w:rPr>
+          <w:rFonts w:eastAsiaTheme="minorEastAsia"/>
+          <w:sz w:val="20"/>
+          <w:szCs w:val="20"/>
+        </w:rPr>
+        <w:t>total_cost</w:t>
+      </w:r>
+      <w:proofErr w:type="spellEnd"/>
+      <w:r>
+        <w:rPr>
+          <w:rFonts w:eastAsiaTheme="minorEastAsia"/>
+          <w:sz w:val="20"/>
+          <w:szCs w:val="20"/>
+        </w:rPr>
+        <w:t>: 40844.21165   |path|: 11    path: [33919, 18409, 77726, 26690, 31221, 63050, 84034, 60664, 70557, 94941, 31008]   gas-stations: [31221, 70557]</w:t>
+      </w:r>
     </w:p>
     <w:p>
       <w:pPr>

</xml_diff>

<commit_message>
copied code from relaxed_deliveries_problem to stric_deliveries_problem
</commit_message>
<xml_diff>
--- a/AI1_311137095_321082026.docx
+++ b/AI1_311137095_321082026.docx
@@ -1,6 +1,6 @@
 
 <file path=word/document.xml><?xml version="1.0" encoding="utf-8"?>
-<w:document xmlns:wpc="http://schemas.microsoft.com/office/word/2010/wordprocessingCanvas" xmlns:cx="http://schemas.microsoft.com/office/drawing/2014/chartex" xmlns:cx1="http://schemas.microsoft.com/office/drawing/2015/9/8/chartex" xmlns:cx2="http://schemas.microsoft.com/office/drawing/2015/10/21/chartex" xmlns:cx3="http://schemas.microsoft.com/office/drawing/2016/5/9/chartex" xmlns:cx4="http://schemas.microsoft.com/office/drawing/2016/5/10/chartex" xmlns:cx5="http://schemas.microsoft.com/office/drawing/2016/5/11/chartex" xmlns:cx6="http://schemas.microsoft.com/office/drawing/2016/5/12/chartex" xmlns:cx7="http://schemas.microsoft.com/office/drawing/2016/5/13/chartex" xmlns:cx8="http://schemas.microsoft.com/office/drawing/2016/5/14/chartex" xmlns:mc="http://schemas.openxmlformats.org/markup-compatibility/2006" xmlns:aink="http://schemas.microsoft.com/office/drawing/2016/ink" xmlns:am3d="http://schemas.microsoft.com/office/drawing/2017/model3d" xmlns:o="urn:schemas-microsoft-com:office:office" xmlns:r="http://schemas.openxmlformats.org/officeDocument/2006/relationships" xmlns:m="http://schemas.openxmlformats.org/officeDocument/2006/math" xmlns:v="urn:schemas-microsoft-com:vml" xmlns:wp14="http://schemas.microsoft.com/office/word/2010/wordprocessingDrawing" xmlns:wp="http://schemas.openxmlformats.org/drawingml/2006/wordprocessingDrawing" xmlns:w10="urn:schemas-microsoft-com:office:word" xmlns:w="http://schemas.openxmlformats.org/wordprocessingml/2006/main" xmlns:w14="http://schemas.microsoft.com/office/word/2010/wordml" xmlns:w15="http://schemas.microsoft.com/office/word/2012/wordml" xmlns:w16cid="http://schemas.microsoft.com/office/word/2016/wordml/cid" xmlns:w16se="http://schemas.microsoft.com/office/word/2015/wordml/symex" xmlns:wpg="http://schemas.microsoft.com/office/word/2010/wordprocessingGroup" xmlns:wpi="http://schemas.microsoft.com/office/word/2010/wordprocessingInk" xmlns:wne="http://schemas.microsoft.com/office/word/2006/wordml" xmlns:wps="http://schemas.microsoft.com/office/word/2010/wordprocessingShape" mc:Ignorable="w14 w15 w16se w16cid wp14">
+<w:document xmlns:wpc="http://schemas.microsoft.com/office/word/2010/wordprocessingCanvas" xmlns:mc="http://schemas.openxmlformats.org/markup-compatibility/2006" xmlns:o="urn:schemas-microsoft-com:office:office" xmlns:r="http://schemas.openxmlformats.org/officeDocument/2006/relationships" xmlns:m="http://schemas.openxmlformats.org/officeDocument/2006/math" xmlns:v="urn:schemas-microsoft-com:vml" xmlns:wp14="http://schemas.microsoft.com/office/word/2010/wordprocessingDrawing" xmlns:wp="http://schemas.openxmlformats.org/drawingml/2006/wordprocessingDrawing" xmlns:w10="urn:schemas-microsoft-com:office:word" xmlns:w="http://schemas.openxmlformats.org/wordprocessingml/2006/main" xmlns:w14="http://schemas.microsoft.com/office/word/2010/wordml" xmlns:w15="http://schemas.microsoft.com/office/word/2012/wordml" xmlns:wpg="http://schemas.microsoft.com/office/word/2010/wordprocessingGroup" xmlns:wpi="http://schemas.microsoft.com/office/word/2010/wordprocessingInk" xmlns:wne="http://schemas.microsoft.com/office/word/2006/wordml" xmlns:wps="http://schemas.microsoft.com/office/word/2010/wordprocessingShape" mc:Ignorable="w14 w15 wp14">
   <w:body>
     <w:p>
       <w:pPr>
@@ -63,47 +63,7 @@
           <w:szCs w:val="24"/>
           <w:rtl/>
         </w:rPr>
-        <w:t xml:space="preserve">מגישים: </w:t>
-      </w:r>
-      <w:proofErr w:type="spellStart"/>
-      <w:r>
-        <w:rPr>
-          <w:rFonts w:hint="cs"/>
-          <w:sz w:val="24"/>
-          <w:szCs w:val="24"/>
-          <w:rtl/>
-        </w:rPr>
-        <w:t>פבל</w:t>
-      </w:r>
-      <w:proofErr w:type="spellEnd"/>
-      <w:r>
-        <w:rPr>
-          <w:rFonts w:hint="cs"/>
-          <w:sz w:val="24"/>
-          <w:szCs w:val="24"/>
-          <w:rtl/>
-        </w:rPr>
-        <w:t xml:space="preserve"> </w:t>
-      </w:r>
-      <w:proofErr w:type="spellStart"/>
-      <w:r>
-        <w:rPr>
-          <w:rFonts w:hint="cs"/>
-          <w:sz w:val="24"/>
-          <w:szCs w:val="24"/>
-          <w:rtl/>
-        </w:rPr>
-        <w:t>רסטופצ'ין</w:t>
-      </w:r>
-      <w:proofErr w:type="spellEnd"/>
-      <w:r>
-        <w:rPr>
-          <w:rFonts w:hint="cs"/>
-          <w:sz w:val="24"/>
-          <w:szCs w:val="24"/>
-          <w:rtl/>
-        </w:rPr>
-        <w:t xml:space="preserve"> 311137095  אורי קירשטיין 311137095</w:t>
+        <w:t>מגישים: פבל רסטופצ'ין 311137095  אורי קירשטיין 311137095</w:t>
       </w:r>
     </w:p>
     <w:p>
@@ -2632,23 +2592,7 @@
           <w:rFonts w:eastAsiaTheme="minorEastAsia" w:hint="cs"/>
           <w:rtl/>
         </w:rPr>
-        <w:t xml:space="preserve"> פרמטר רציף. לא כל המצבים </w:t>
-      </w:r>
-      <w:proofErr w:type="spellStart"/>
-      <w:r>
-        <w:rPr>
-          <w:rFonts w:eastAsiaTheme="minorEastAsia" w:hint="cs"/>
-          <w:rtl/>
-        </w:rPr>
-        <w:t>ישיגים</w:t>
-      </w:r>
-      <w:proofErr w:type="spellEnd"/>
-      <w:r>
-        <w:rPr>
-          <w:rFonts w:eastAsiaTheme="minorEastAsia" w:hint="cs"/>
-          <w:rtl/>
-        </w:rPr>
-        <w:t>, למשל במפה מהסעיף הקודם שום מצב בצומת התחתון אינו ישיג.</w:t>
+        <w:t xml:space="preserve"> פרמטר רציף. לא כל המצבים ישיגים, למשל במפה מהסעיף הקודם שום מצב בצומת התחתון אינו ישיג.</w:t>
       </w:r>
     </w:p>
     <w:p>
@@ -4455,23 +4399,13 @@
           <w:szCs w:val="20"/>
         </w:rPr>
       </w:pPr>
-      <w:proofErr w:type="spellStart"/>
       <w:r>
         <w:rPr>
           <w:rFonts w:eastAsiaTheme="minorEastAsia"/>
           <w:sz w:val="20"/>
           <w:szCs w:val="20"/>
         </w:rPr>
-        <w:t>load_map_from_csv</w:t>
-      </w:r>
-      <w:proofErr w:type="spellEnd"/>
-      <w:r>
-        <w:rPr>
-          <w:rFonts w:eastAsiaTheme="minorEastAsia"/>
-          <w:sz w:val="20"/>
-          <w:szCs w:val="20"/>
-        </w:rPr>
-        <w:t>: 3.34sec</w:t>
+        <w:t>load_map_from_csv: 3.34sec</w:t>
       </w:r>
     </w:p>
     <w:p>
@@ -4517,87 +4451,13 @@
           <w:szCs w:val="20"/>
         </w:rPr>
       </w:pPr>
-      <w:proofErr w:type="gramStart"/>
       <w:r>
         <w:rPr>
           <w:rFonts w:eastAsiaTheme="minorEastAsia"/>
           <w:sz w:val="20"/>
           <w:szCs w:val="20"/>
         </w:rPr>
-        <w:t>Map(</w:t>
-      </w:r>
-      <w:proofErr w:type="spellStart"/>
-      <w:proofErr w:type="gramEnd"/>
-      <w:r>
-        <w:rPr>
-          <w:rFonts w:eastAsiaTheme="minorEastAsia"/>
-          <w:sz w:val="20"/>
-          <w:szCs w:val="20"/>
-        </w:rPr>
-        <w:t>src</w:t>
-      </w:r>
-      <w:proofErr w:type="spellEnd"/>
-      <w:r>
-        <w:rPr>
-          <w:rFonts w:eastAsiaTheme="minorEastAsia"/>
-          <w:sz w:val="20"/>
-          <w:szCs w:val="20"/>
-        </w:rPr>
-        <w:t xml:space="preserve">: 54 </w:t>
-      </w:r>
-      <w:proofErr w:type="spellStart"/>
-      <w:r>
-        <w:rPr>
-          <w:rFonts w:eastAsiaTheme="minorEastAsia"/>
-          <w:sz w:val="20"/>
-          <w:szCs w:val="20"/>
-        </w:rPr>
-        <w:t>dst</w:t>
-      </w:r>
-      <w:proofErr w:type="spellEnd"/>
-      <w:r>
-        <w:rPr>
-          <w:rFonts w:eastAsiaTheme="minorEastAsia"/>
-          <w:sz w:val="20"/>
-          <w:szCs w:val="20"/>
-        </w:rPr>
-        <w:t xml:space="preserve">: 549)                 </w:t>
-      </w:r>
-      <w:proofErr w:type="spellStart"/>
-      <w:r>
-        <w:rPr>
-          <w:rFonts w:eastAsiaTheme="minorEastAsia"/>
-          <w:sz w:val="20"/>
-          <w:szCs w:val="20"/>
-        </w:rPr>
-        <w:t>UniformCost</w:t>
-      </w:r>
-      <w:proofErr w:type="spellEnd"/>
-      <w:r>
-        <w:rPr>
-          <w:rFonts w:eastAsiaTheme="minorEastAsia"/>
-          <w:sz w:val="20"/>
-          <w:szCs w:val="20"/>
-        </w:rPr>
-        <w:t xml:space="preserve">                   time:   1.51   #dev: 17355   </w:t>
-      </w:r>
-      <w:proofErr w:type="spellStart"/>
-      <w:r>
-        <w:rPr>
-          <w:rFonts w:eastAsiaTheme="minorEastAsia"/>
-          <w:sz w:val="20"/>
-          <w:szCs w:val="20"/>
-        </w:rPr>
-        <w:t>total_cost</w:t>
-      </w:r>
-      <w:proofErr w:type="spellEnd"/>
-      <w:r>
-        <w:rPr>
-          <w:rFonts w:eastAsiaTheme="minorEastAsia"/>
-          <w:sz w:val="20"/>
-          <w:szCs w:val="20"/>
-        </w:rPr>
-        <w:t xml:space="preserve">:  7465.52897   |path|: 137 </w:t>
+        <w:t xml:space="preserve">Map(src: 54 dst: 549)                 UniformCost                   time:   1.51   #dev: 17355   total_cost:  7465.52897   |path|: 137 </w:t>
       </w:r>
     </w:p>
     <w:p>
@@ -4702,285 +4562,81 @@
           <w:szCs w:val="20"/>
         </w:rPr>
       </w:pPr>
-      <w:proofErr w:type="gramStart"/>
       <w:r>
         <w:rPr>
           <w:rFonts w:eastAsiaTheme="minorEastAsia"/>
           <w:sz w:val="20"/>
           <w:szCs w:val="20"/>
         </w:rPr>
-        <w:t>Map(</w:t>
-      </w:r>
-      <w:proofErr w:type="spellStart"/>
-      <w:proofErr w:type="gramEnd"/>
-      <w:r>
+        <w:t xml:space="preserve">Map(src: 54 dst: 549)                 UniformCost                   time:   1.14   #dev: 17355   total_cost:  7465.52897   |path|: 137   </w:t>
+      </w:r>
+    </w:p>
+    <w:p>
+      <w:pPr>
         <w:rPr>
           <w:rFonts w:eastAsiaTheme="minorEastAsia"/>
           <w:sz w:val="20"/>
           <w:szCs w:val="20"/>
         </w:rPr>
-        <w:t>src</w:t>
-      </w:r>
-      <w:proofErr w:type="spellEnd"/>
+      </w:pPr>
       <w:r>
         <w:rPr>
           <w:rFonts w:eastAsiaTheme="minorEastAsia"/>
           <w:sz w:val="20"/>
           <w:szCs w:val="20"/>
         </w:rPr>
-        <w:t xml:space="preserve">: 54 </w:t>
-      </w:r>
-      <w:proofErr w:type="spellStart"/>
-      <w:r>
+        <w:t>path: [   54,    55,    56,    57,    58,    59,    60, 28893, 14580, 14590, 14591, 14592, 14593, 81892, 25814,    81, 26236, 26234,  1188, 33068, 33069, 33070, 15474, 33071,  5020, 21699, 33072, 33073, 33074, 16203,  9847,  9848,  9849,  9850,  9851,   335,  9852, 82906, 82907, 82908, 82909, 95454, 96539, 72369, 94627, 38553, 72367, 29007, 94632, 96540,  9269, 82890, 29049, 29026, 82682, 71897, 83380, 96541, 82904, 96542, 96543, 96544, 96545, 96546, 96547, 82911, 82928, 24841, 24842, 24843,  5215, 24844,  9274, 24845, 24846, 24847, 24848, 24849, 24850, 24851, 24852, 24853, 24854, 24855, 24856, 24857, 24858, 24859, 24860, 24861, 24862, 24863, 24864, 24865, 24866, 82208, 82209, 82210, 21518, 21431, 21432, 21433, 21434, 21435, 21436, 21437, 21438, 21439, 21440, 21441, 21442, 21443, 21444, 21445, 21446, 21447, 21448, 21449, 21450, 21451,   621, 21452, 21453, 21454, 21495, 21496,   539,   540,   541,   542,   543,   544,   545,   546,   547,   548,   549]</w:t>
+      </w:r>
+    </w:p>
+    <w:p>
+      <w:pPr>
         <w:rPr>
           <w:rFonts w:eastAsiaTheme="minorEastAsia"/>
           <w:sz w:val="20"/>
           <w:szCs w:val="20"/>
         </w:rPr>
-        <w:t>dst</w:t>
-      </w:r>
-      <w:proofErr w:type="spellEnd"/>
+      </w:pPr>
       <w:r>
         <w:rPr>
           <w:rFonts w:eastAsiaTheme="minorEastAsia"/>
           <w:sz w:val="20"/>
           <w:szCs w:val="20"/>
         </w:rPr>
-        <w:t xml:space="preserve">: 549)                 </w:t>
-      </w:r>
-      <w:proofErr w:type="spellStart"/>
-      <w:r>
+        <w:t xml:space="preserve">Map(src: 54 dst: 549)                 A* (h=0, w=0.500)             time:   1.16   #dev: 17355   total_cost:  7465.52897   |path|: 137   </w:t>
+      </w:r>
+    </w:p>
+    <w:p>
+      <w:pPr>
         <w:rPr>
           <w:rFonts w:eastAsiaTheme="minorEastAsia"/>
           <w:sz w:val="20"/>
           <w:szCs w:val="20"/>
         </w:rPr>
-        <w:t>UniformCost</w:t>
-      </w:r>
-      <w:proofErr w:type="spellEnd"/>
+      </w:pPr>
       <w:r>
         <w:rPr>
           <w:rFonts w:eastAsiaTheme="minorEastAsia"/>
           <w:sz w:val="20"/>
           <w:szCs w:val="20"/>
         </w:rPr>
-        <w:t xml:space="preserve">                   time:   1.14   #dev: 17355   </w:t>
-      </w:r>
-      <w:proofErr w:type="spellStart"/>
-      <w:r>
+        <w:t>path: [   54,    55,    56,    57,    58,    59,    60, 28893, 14580, 14590, 14591, 14592, 14593, 81892, 25814,    81, 26236, 26234,  1188, 33068, 33069, 33070, 15474, 33071,  5020, 21699, 33072, 33073, 33074, 16203,  9847,  9848,  9849,  9850,  9851,   335,  9852, 82906, 82907, 82908, 82909, 95454, 96539, 72369, 94627, 38553, 72367, 29007, 94632, 96540,  9269, 82890, 29049, 29026, 82682, 71897, 83380, 96541, 82904, 96542, 96543, 96544, 96545, 96546, 96547, 82911, 82928, 24841, 24842, 24843,  5215, 24844,  9274, 24845, 24846, 24847, 24848, 24849, 24850, 24851, 24852, 24853, 24854, 24855, 24856, 24857, 24858, 24859, 24860, 24861, 24862, 24863, 24864, 24865, 24866, 82208, 82209, 82210, 21518, 21431, 21432, 21433, 21434, 21435, 21436, 21437, 21438, 21439, 21440, 21441, 21442, 21443, 21444, 21445, 21446, 21447, 21448, 21449, 21450, 21451,   621, 21452, 21453, 21454, 21495, 21496,   539,   540,   541,   542,   543,   544,   545,   546,   547,   548,   549]</w:t>
+      </w:r>
+    </w:p>
+    <w:p>
+      <w:pPr>
         <w:rPr>
           <w:rFonts w:eastAsiaTheme="minorEastAsia"/>
           <w:sz w:val="20"/>
           <w:szCs w:val="20"/>
         </w:rPr>
-        <w:t>total_cost</w:t>
-      </w:r>
-      <w:proofErr w:type="spellEnd"/>
+      </w:pPr>
       <w:r>
         <w:rPr>
           <w:rFonts w:eastAsiaTheme="minorEastAsia"/>
           <w:sz w:val="20"/>
           <w:szCs w:val="20"/>
         </w:rPr>
-        <w:t xml:space="preserve">:  7465.52897   |path|: 137   </w:t>
-      </w:r>
-    </w:p>
-    <w:p>
-      <w:pPr>
-        <w:rPr>
-          <w:rFonts w:eastAsiaTheme="minorEastAsia"/>
-          <w:sz w:val="20"/>
-          <w:szCs w:val="20"/>
-        </w:rPr>
-      </w:pPr>
-      <w:r>
-        <w:rPr>
-          <w:rFonts w:eastAsiaTheme="minorEastAsia"/>
-          <w:sz w:val="20"/>
-          <w:szCs w:val="20"/>
-        </w:rPr>
-        <w:t>path: [   54,    55,    56,    57,    58,    59,    60, 28893, 14580, 14590, 14591, 14592, 14593, 81892, 25814,    81, 26236, 26234,  1188, 33068, 33069, 33070, 15474, 33071,  5020, 21699, 33072, 33073, 33074, 16203,  9847,  9848,  9849,  9850,  9851,   335,  9852, 82906, 82907, 82908, 82909, 95454, 96539, 72369, 94627, 38553, 72367, 29007, 94632, 96540,  9269, 82890, 29049, 29026, 82682, 71897, 83380, 96541, 82904, 96542, 96543, 96544, 96545, 96546, 96547, 82911, 82928, 24841, 24842, 24843,  5215, 24844,  9274, 24845, 24846, 24847, 24848, 24849, 24850, 24851, 24852, 24853, 24854, 24855, 24856, 24857, 24858, 24859, 24860, 24861, 24862, 24863, 24864, 24865, 24866, 82208, 82209, 82210, 21518, 21431, 21432, 21433, 21434, 21435, 21436, 21437, 21438, 21439, 21440, 21441, 21442, 21443, 21444, 21445, 21446, 21447, 21448, 21449, 21450, 21451,   621, 21452, 21453, 21454, 21495, 21496,   539,   540,   541,   542,   543,   544,   545,   546,   547,   548,   549]</w:t>
-      </w:r>
-    </w:p>
-    <w:p>
-      <w:pPr>
-        <w:rPr>
-          <w:rFonts w:eastAsiaTheme="minorEastAsia"/>
-          <w:sz w:val="20"/>
-          <w:szCs w:val="20"/>
-        </w:rPr>
-      </w:pPr>
-      <w:proofErr w:type="gramStart"/>
-      <w:r>
-        <w:rPr>
-          <w:rFonts w:eastAsiaTheme="minorEastAsia"/>
-          <w:sz w:val="20"/>
-          <w:szCs w:val="20"/>
-        </w:rPr>
-        <w:t>Map(</w:t>
-      </w:r>
-      <w:proofErr w:type="spellStart"/>
-      <w:proofErr w:type="gramEnd"/>
-      <w:r>
-        <w:rPr>
-          <w:rFonts w:eastAsiaTheme="minorEastAsia"/>
-          <w:sz w:val="20"/>
-          <w:szCs w:val="20"/>
-        </w:rPr>
-        <w:t>src</w:t>
-      </w:r>
-      <w:proofErr w:type="spellEnd"/>
-      <w:r>
-        <w:rPr>
-          <w:rFonts w:eastAsiaTheme="minorEastAsia"/>
-          <w:sz w:val="20"/>
-          <w:szCs w:val="20"/>
-        </w:rPr>
-        <w:t xml:space="preserve">: 54 </w:t>
-      </w:r>
-      <w:proofErr w:type="spellStart"/>
-      <w:r>
-        <w:rPr>
-          <w:rFonts w:eastAsiaTheme="minorEastAsia"/>
-          <w:sz w:val="20"/>
-          <w:szCs w:val="20"/>
-        </w:rPr>
-        <w:t>dst</w:t>
-      </w:r>
-      <w:proofErr w:type="spellEnd"/>
-      <w:r>
-        <w:rPr>
-          <w:rFonts w:eastAsiaTheme="minorEastAsia"/>
-          <w:sz w:val="20"/>
-          <w:szCs w:val="20"/>
-        </w:rPr>
-        <w:t xml:space="preserve">: 549)                 A* (h=0, w=0.500)             time:   1.16   #dev: 17355   </w:t>
-      </w:r>
-      <w:proofErr w:type="spellStart"/>
-      <w:r>
-        <w:rPr>
-          <w:rFonts w:eastAsiaTheme="minorEastAsia"/>
-          <w:sz w:val="20"/>
-          <w:szCs w:val="20"/>
-        </w:rPr>
-        <w:t>total_cost</w:t>
-      </w:r>
-      <w:proofErr w:type="spellEnd"/>
-      <w:r>
-        <w:rPr>
-          <w:rFonts w:eastAsiaTheme="minorEastAsia"/>
-          <w:sz w:val="20"/>
-          <w:szCs w:val="20"/>
-        </w:rPr>
-        <w:t xml:space="preserve">:  7465.52897   |path|: 137   </w:t>
-      </w:r>
-    </w:p>
-    <w:p>
-      <w:pPr>
-        <w:rPr>
-          <w:rFonts w:eastAsiaTheme="minorEastAsia"/>
-          <w:sz w:val="20"/>
-          <w:szCs w:val="20"/>
-        </w:rPr>
-      </w:pPr>
-      <w:r>
-        <w:rPr>
-          <w:rFonts w:eastAsiaTheme="minorEastAsia"/>
-          <w:sz w:val="20"/>
-          <w:szCs w:val="20"/>
-        </w:rPr>
-        <w:t>path: [   54,    55,    56,    57,    58,    59,    60, 28893, 14580, 14590, 14591, 14592, 14593, 81892, 25814,    81, 26236, 26234,  1188, 33068, 33069, 33070, 15474, 33071,  5020, 21699, 33072, 33073, 33074, 16203,  9847,  9848,  9849,  9850,  9851,   335,  9852, 82906, 82907, 82908, 82909, 95454, 96539, 72369, 94627, 38553, 72367, 29007, 94632, 96540,  9269, 82890, 29049, 29026, 82682, 71897, 83380, 96541, 82904, 96542, 96543, 96544, 96545, 96546, 96547, 82911, 82928, 24841, 24842, 24843,  5215, 24844,  9274, 24845, 24846, 24847, 24848, 24849, 24850, 24851, 24852, 24853, 24854, 24855, 24856, 24857, 24858, 24859, 24860, 24861, 24862, 24863, 24864, 24865, 24866, 82208, 82209, 82210, 21518, 21431, 21432, 21433, 21434, 21435, 21436, 21437, 21438, 21439, 21440, 21441, 21442, 21443, 21444, 21445, 21446, 21447, 21448, 21449, 21450, 21451,   621, 21452, 21453, 21454, 21495, 21496,   539,   540,   541,   542,   543,   544,   545,   546,   547,   548,   549]</w:t>
-      </w:r>
-    </w:p>
-    <w:p>
-      <w:pPr>
-        <w:rPr>
-          <w:rFonts w:eastAsiaTheme="minorEastAsia"/>
-          <w:sz w:val="20"/>
-          <w:szCs w:val="20"/>
-        </w:rPr>
-      </w:pPr>
-      <w:proofErr w:type="gramStart"/>
-      <w:r>
-        <w:rPr>
-          <w:rFonts w:eastAsiaTheme="minorEastAsia"/>
-          <w:sz w:val="20"/>
-          <w:szCs w:val="20"/>
-        </w:rPr>
-        <w:t>Map(</w:t>
-      </w:r>
-      <w:proofErr w:type="spellStart"/>
-      <w:proofErr w:type="gramEnd"/>
-      <w:r>
-        <w:rPr>
-          <w:rFonts w:eastAsiaTheme="minorEastAsia"/>
-          <w:sz w:val="20"/>
-          <w:szCs w:val="20"/>
-        </w:rPr>
-        <w:t>src</w:t>
-      </w:r>
-      <w:proofErr w:type="spellEnd"/>
-      <w:r>
-        <w:rPr>
-          <w:rFonts w:eastAsiaTheme="minorEastAsia"/>
-          <w:sz w:val="20"/>
-          <w:szCs w:val="20"/>
-        </w:rPr>
-        <w:t xml:space="preserve">: 54 </w:t>
-      </w:r>
-      <w:proofErr w:type="spellStart"/>
-      <w:r>
-        <w:rPr>
-          <w:rFonts w:eastAsiaTheme="minorEastAsia"/>
-          <w:sz w:val="20"/>
-          <w:szCs w:val="20"/>
-        </w:rPr>
-        <w:t>dst</w:t>
-      </w:r>
-      <w:proofErr w:type="spellEnd"/>
-      <w:r>
-        <w:rPr>
-          <w:rFonts w:eastAsiaTheme="minorEastAsia"/>
-          <w:sz w:val="20"/>
-          <w:szCs w:val="20"/>
-        </w:rPr>
-        <w:t>: 549)                 A* (h=</w:t>
-      </w:r>
-      <w:proofErr w:type="spellStart"/>
-      <w:r>
-        <w:rPr>
-          <w:rFonts w:eastAsiaTheme="minorEastAsia"/>
-          <w:sz w:val="20"/>
-          <w:szCs w:val="20"/>
-        </w:rPr>
-        <w:t>AirDist</w:t>
-      </w:r>
-      <w:proofErr w:type="spellEnd"/>
-      <w:r>
-        <w:rPr>
-          <w:rFonts w:eastAsiaTheme="minorEastAsia"/>
-          <w:sz w:val="20"/>
-          <w:szCs w:val="20"/>
-        </w:rPr>
-        <w:t xml:space="preserve">, w=0.500)       time:   0.34   #dev: 2016    </w:t>
-      </w:r>
-      <w:proofErr w:type="spellStart"/>
-      <w:r>
-        <w:rPr>
-          <w:rFonts w:eastAsiaTheme="minorEastAsia"/>
-          <w:sz w:val="20"/>
-          <w:szCs w:val="20"/>
-        </w:rPr>
-        <w:t>total_cost</w:t>
-      </w:r>
-      <w:proofErr w:type="spellEnd"/>
-      <w:r>
-        <w:rPr>
-          <w:rFonts w:eastAsiaTheme="minorEastAsia"/>
-          <w:sz w:val="20"/>
-          <w:szCs w:val="20"/>
-        </w:rPr>
-        <w:t xml:space="preserve">:  7465.52897   |path|: 137   </w:t>
+        <w:t xml:space="preserve">Map(src: 54 dst: 549)                 A* (h=AirDist, w=0.500)       time:   0.34   #dev: 2016    total_cost:  7465.52897   |path|: 137   </w:t>
       </w:r>
     </w:p>
     <w:p>
@@ -5206,27 +4862,7 @@
           <w:szCs w:val="20"/>
           <w:rtl/>
         </w:rPr>
-        <w:t xml:space="preserve">14. היוריסטיקה זו קבילה. כדי להגיע למצב מקבל נצטרך לבקר בכל נקודות ההזמנה. בפרט, ניאלץ לבקר בנקודת ההזמנה הרחוקה ביותר </w:t>
-      </w:r>
-      <w:proofErr w:type="spellStart"/>
-      <w:r>
-        <w:rPr>
-          <w:rFonts w:eastAsiaTheme="minorEastAsia" w:hint="cs"/>
-          <w:sz w:val="20"/>
-          <w:szCs w:val="20"/>
-          <w:rtl/>
-        </w:rPr>
-        <w:t>מאיתנו</w:t>
-      </w:r>
-      <w:proofErr w:type="spellEnd"/>
-      <w:r>
-        <w:rPr>
-          <w:rFonts w:eastAsiaTheme="minorEastAsia" w:hint="cs"/>
-          <w:sz w:val="20"/>
-          <w:szCs w:val="20"/>
-          <w:rtl/>
-        </w:rPr>
-        <w:t>. המרחק לנקודת הזמנה זו הוא לכל הפחות המרחק האווירי שלנו ממנה.</w:t>
+        <w:t>14. היוריסטיקה זו קבילה. כדי להגיע למצב מקבל נצטרך לבקר בכל נקודות ההזמנה. בפרט, ניאלץ לבקר בנקודת ההזמנה הרחוקה ביותר מאיתנו. המרחק לנקודת הזמנה זו הוא לכל הפחות המרחק האווירי שלנו ממנה.</w:t>
       </w:r>
     </w:p>
     <w:p>
@@ -5293,95 +4929,13 @@
           <w:szCs w:val="20"/>
         </w:rPr>
       </w:pPr>
-      <w:proofErr w:type="spellStart"/>
       <w:r>
         <w:rPr>
           <w:rFonts w:eastAsiaTheme="minorEastAsia"/>
           <w:sz w:val="20"/>
           <w:szCs w:val="20"/>
         </w:rPr>
-        <w:t>RelaxedDeliveries</w:t>
-      </w:r>
-      <w:proofErr w:type="spellEnd"/>
-      <w:r>
-        <w:rPr>
-          <w:rFonts w:eastAsiaTheme="minorEastAsia"/>
-          <w:sz w:val="20"/>
-          <w:szCs w:val="20"/>
-        </w:rPr>
-        <w:t>(</w:t>
-      </w:r>
-      <w:proofErr w:type="spellStart"/>
-      <w:r>
-        <w:rPr>
-          <w:rFonts w:eastAsiaTheme="minorEastAsia"/>
-          <w:sz w:val="20"/>
-          <w:szCs w:val="20"/>
-        </w:rPr>
-        <w:t>big_</w:t>
-      </w:r>
-      <w:proofErr w:type="gramStart"/>
-      <w:r>
-        <w:rPr>
-          <w:rFonts w:eastAsiaTheme="minorEastAsia"/>
-          <w:sz w:val="20"/>
-          <w:szCs w:val="20"/>
-        </w:rPr>
-        <w:t>delivery</w:t>
-      </w:r>
-      <w:proofErr w:type="spellEnd"/>
-      <w:r>
-        <w:rPr>
-          <w:rFonts w:eastAsiaTheme="minorEastAsia"/>
-          <w:sz w:val="20"/>
-          <w:szCs w:val="20"/>
-        </w:rPr>
-        <w:t xml:space="preserve">)   </w:t>
-      </w:r>
-      <w:proofErr w:type="gramEnd"/>
-      <w:r>
-        <w:rPr>
-          <w:rFonts w:eastAsiaTheme="minorEastAsia"/>
-          <w:sz w:val="20"/>
-          <w:szCs w:val="20"/>
-        </w:rPr>
-        <w:t xml:space="preserve">    A* (h=</w:t>
-      </w:r>
-      <w:proofErr w:type="spellStart"/>
-      <w:r>
-        <w:rPr>
-          <w:rFonts w:eastAsiaTheme="minorEastAsia"/>
-          <w:sz w:val="20"/>
-          <w:szCs w:val="20"/>
-        </w:rPr>
-        <w:t>MaxAirDist</w:t>
-      </w:r>
-      <w:proofErr w:type="spellEnd"/>
-      <w:r>
-        <w:rPr>
-          <w:rFonts w:eastAsiaTheme="minorEastAsia"/>
-          <w:sz w:val="20"/>
-          <w:szCs w:val="20"/>
-        </w:rPr>
-        <w:t xml:space="preserve">, w=0.500)    time:   9.28   #dev: 3908    </w:t>
-      </w:r>
-      <w:proofErr w:type="spellStart"/>
-      <w:r>
-        <w:rPr>
-          <w:rFonts w:eastAsiaTheme="minorEastAsia"/>
-          <w:sz w:val="20"/>
-          <w:szCs w:val="20"/>
-        </w:rPr>
-        <w:t>total_cost</w:t>
-      </w:r>
-      <w:proofErr w:type="spellEnd"/>
-      <w:r>
-        <w:rPr>
-          <w:rFonts w:eastAsiaTheme="minorEastAsia"/>
-          <w:sz w:val="20"/>
-          <w:szCs w:val="20"/>
-        </w:rPr>
-        <w:t>: 40844.21165   |path|: 11    path: [33919, 18409, 77726, 26690, 31221, 63050, 84034, 60664, 70557, 94941, 31008]   gas-stations: [31221, 70557]</w:t>
+        <w:t>RelaxedDeliveries(big_delivery)       A* (h=MaxAirDist, w=0.500)    time:   9.28   #dev: 3908    total_cost: 40844.21165   |path|: 11    path: [33919, 18409, 77726, 26690, 31221, 63050, 84034, 60664, 70557, 94941, 31008]   gas-stations: [31221, 70557]</w:t>
       </w:r>
     </w:p>
     <w:p>
@@ -5421,95 +4975,13 @@
           <w:szCs w:val="20"/>
         </w:rPr>
       </w:pPr>
-      <w:proofErr w:type="spellStart"/>
       <w:r>
         <w:rPr>
           <w:rFonts w:eastAsiaTheme="minorEastAsia"/>
           <w:sz w:val="20"/>
           <w:szCs w:val="20"/>
         </w:rPr>
-        <w:t>RelaxedDeliveries</w:t>
-      </w:r>
-      <w:proofErr w:type="spellEnd"/>
-      <w:r>
-        <w:rPr>
-          <w:rFonts w:eastAsiaTheme="minorEastAsia"/>
-          <w:sz w:val="20"/>
-          <w:szCs w:val="20"/>
-        </w:rPr>
-        <w:t>(</w:t>
-      </w:r>
-      <w:proofErr w:type="spellStart"/>
-      <w:r>
-        <w:rPr>
-          <w:rFonts w:eastAsiaTheme="minorEastAsia"/>
-          <w:sz w:val="20"/>
-          <w:szCs w:val="20"/>
-        </w:rPr>
-        <w:t>big_</w:t>
-      </w:r>
-      <w:proofErr w:type="gramStart"/>
-      <w:r>
-        <w:rPr>
-          <w:rFonts w:eastAsiaTheme="minorEastAsia"/>
-          <w:sz w:val="20"/>
-          <w:szCs w:val="20"/>
-        </w:rPr>
-        <w:t>delivery</w:t>
-      </w:r>
-      <w:proofErr w:type="spellEnd"/>
-      <w:r>
-        <w:rPr>
-          <w:rFonts w:eastAsiaTheme="minorEastAsia"/>
-          <w:sz w:val="20"/>
-          <w:szCs w:val="20"/>
-        </w:rPr>
-        <w:t xml:space="preserve">)   </w:t>
-      </w:r>
-      <w:proofErr w:type="gramEnd"/>
-      <w:r>
-        <w:rPr>
-          <w:rFonts w:eastAsiaTheme="minorEastAsia"/>
-          <w:sz w:val="20"/>
-          <w:szCs w:val="20"/>
-        </w:rPr>
-        <w:t xml:space="preserve">    A* (h=</w:t>
-      </w:r>
-      <w:proofErr w:type="spellStart"/>
-      <w:r>
-        <w:rPr>
-          <w:rFonts w:eastAsiaTheme="minorEastAsia"/>
-          <w:sz w:val="20"/>
-          <w:szCs w:val="20"/>
-        </w:rPr>
-        <w:t>MSTAirDist</w:t>
-      </w:r>
-      <w:proofErr w:type="spellEnd"/>
-      <w:r>
-        <w:rPr>
-          <w:rFonts w:eastAsiaTheme="minorEastAsia"/>
-          <w:sz w:val="20"/>
-          <w:szCs w:val="20"/>
-        </w:rPr>
-        <w:t xml:space="preserve">, w=0.500)    time:   2.48   #dev: 87      </w:t>
-      </w:r>
-      <w:proofErr w:type="spellStart"/>
-      <w:r>
-        <w:rPr>
-          <w:rFonts w:eastAsiaTheme="minorEastAsia"/>
-          <w:sz w:val="20"/>
-          <w:szCs w:val="20"/>
-        </w:rPr>
-        <w:t>total_cost</w:t>
-      </w:r>
-      <w:proofErr w:type="spellEnd"/>
-      <w:r>
-        <w:rPr>
-          <w:rFonts w:eastAsiaTheme="minorEastAsia"/>
-          <w:sz w:val="20"/>
-          <w:szCs w:val="20"/>
-        </w:rPr>
-        <w:t>: 40844.21165   |path|: 11    path: [33919, 18409, 77726, 26690, 31221, 63050, 84034, 60664, 70557, 94941, 31008]   gas-stations: [31221, 70557]</w:t>
+        <w:t>RelaxedDeliveries(big_delivery)       A* (h=MSTAirDist, w=0.500)    time:   2.48   #dev: 87      total_cost: 40844.21165   |path|: 11    path: [33919, 18409, 77726, 26690, 31221, 63050, 84034, 60664, 70557, 94941, 31008]   gas-stations: [31221, 70557]</w:t>
       </w:r>
     </w:p>
     <w:p>
@@ -10033,8 +9505,6 @@
         </w:rPr>
         <w:t>מ</w:t>
       </w:r>
-      <w:bookmarkStart w:id="0" w:name="_GoBack"/>
-      <w:bookmarkEnd w:id="0"/>
       <w:r>
         <w:rPr>
           <w:rFonts w:eastAsiaTheme="minorEastAsia" w:hint="cs"/>
@@ -10049,7 +9519,7 @@
       <w:pPr>
         <w:bidi/>
         <w:rPr>
-          <w:rFonts w:eastAsiaTheme="minorEastAsia" w:hint="cs"/>
+          <w:rFonts w:eastAsiaTheme="minorEastAsia"/>
           <w:sz w:val="20"/>
           <w:szCs w:val="20"/>
           <w:rtl/>
@@ -10096,6 +9566,30 @@
         </w:drawing>
       </w:r>
     </w:p>
+    <w:p>
+      <w:pPr>
+        <w:bidi/>
+        <w:rPr>
+          <w:rFonts w:eastAsiaTheme="minorEastAsia"/>
+          <w:sz w:val="20"/>
+          <w:szCs w:val="20"/>
+          <w:rtl/>
+        </w:rPr>
+      </w:pPr>
+    </w:p>
+    <w:p>
+      <w:pPr>
+        <w:bidi/>
+        <w:rPr>
+          <w:rFonts w:eastAsiaTheme="minorEastAsia" w:hint="cs"/>
+          <w:sz w:val="20"/>
+          <w:szCs w:val="20"/>
+          <w:rtl/>
+        </w:rPr>
+      </w:pPr>
+      <w:bookmarkStart w:id="0" w:name="_GoBack"/>
+      <w:bookmarkEnd w:id="0"/>
+    </w:p>
     <w:sectPr>
       <w:pgSz w:w="12240" w:h="15840"/>
       <w:pgMar w:top="1440" w:right="1440" w:bottom="1440" w:left="1440" w:header="720" w:footer="720" w:gutter="0"/>
@@ -10107,7 +9601,7 @@
 </file>
 
 <file path=word/numbering.xml><?xml version="1.0" encoding="utf-8"?>
-<w:numbering xmlns:wpc="http://schemas.microsoft.com/office/word/2010/wordprocessingCanvas" xmlns:cx="http://schemas.microsoft.com/office/drawing/2014/chartex" xmlns:cx1="http://schemas.microsoft.com/office/drawing/2015/9/8/chartex" xmlns:cx2="http://schemas.microsoft.com/office/drawing/2015/10/21/chartex" xmlns:cx3="http://schemas.microsoft.com/office/drawing/2016/5/9/chartex" xmlns:cx4="http://schemas.microsoft.com/office/drawing/2016/5/10/chartex" xmlns:cx5="http://schemas.microsoft.com/office/drawing/2016/5/11/chartex" xmlns:cx6="http://schemas.microsoft.com/office/drawing/2016/5/12/chartex" xmlns:cx7="http://schemas.microsoft.com/office/drawing/2016/5/13/chartex" xmlns:cx8="http://schemas.microsoft.com/office/drawing/2016/5/14/chartex" xmlns:mc="http://schemas.openxmlformats.org/markup-compatibility/2006" xmlns:aink="http://schemas.microsoft.com/office/drawing/2016/ink" xmlns:am3d="http://schemas.microsoft.com/office/drawing/2017/model3d" xmlns:o="urn:schemas-microsoft-com:office:office" xmlns:r="http://schemas.openxmlformats.org/officeDocument/2006/relationships" xmlns:m="http://schemas.openxmlformats.org/officeDocument/2006/math" xmlns:v="urn:schemas-microsoft-com:vml" xmlns:wp14="http://schemas.microsoft.com/office/word/2010/wordprocessingDrawing" xmlns:wp="http://schemas.openxmlformats.org/drawingml/2006/wordprocessingDrawing" xmlns:w10="urn:schemas-microsoft-com:office:word" xmlns:w="http://schemas.openxmlformats.org/wordprocessingml/2006/main" xmlns:w14="http://schemas.microsoft.com/office/word/2010/wordml" xmlns:w15="http://schemas.microsoft.com/office/word/2012/wordml" xmlns:w16cid="http://schemas.microsoft.com/office/word/2016/wordml/cid" xmlns:w16se="http://schemas.microsoft.com/office/word/2015/wordml/symex" xmlns:wpg="http://schemas.microsoft.com/office/word/2010/wordprocessingGroup" xmlns:wpi="http://schemas.microsoft.com/office/word/2010/wordprocessingInk" xmlns:wne="http://schemas.microsoft.com/office/word/2006/wordml" xmlns:wps="http://schemas.microsoft.com/office/word/2010/wordprocessingShape" mc:Ignorable="w14 w15 w16se w16cid wp14">
+<w:numbering xmlns:wpc="http://schemas.microsoft.com/office/word/2010/wordprocessingCanvas" xmlns:mc="http://schemas.openxmlformats.org/markup-compatibility/2006" xmlns:o="urn:schemas-microsoft-com:office:office" xmlns:r="http://schemas.openxmlformats.org/officeDocument/2006/relationships" xmlns:m="http://schemas.openxmlformats.org/officeDocument/2006/math" xmlns:v="urn:schemas-microsoft-com:vml" xmlns:wp14="http://schemas.microsoft.com/office/word/2010/wordprocessingDrawing" xmlns:wp="http://schemas.openxmlformats.org/drawingml/2006/wordprocessingDrawing" xmlns:w10="urn:schemas-microsoft-com:office:word" xmlns:w="http://schemas.openxmlformats.org/wordprocessingml/2006/main" xmlns:w14="http://schemas.microsoft.com/office/word/2010/wordml" xmlns:w15="http://schemas.microsoft.com/office/word/2012/wordml" xmlns:wpg="http://schemas.microsoft.com/office/word/2010/wordprocessingGroup" xmlns:wpi="http://schemas.microsoft.com/office/word/2010/wordprocessingInk" xmlns:wne="http://schemas.microsoft.com/office/word/2006/wordml" xmlns:wps="http://schemas.microsoft.com/office/word/2010/wordprocessingShape" mc:Ignorable="w14 w15 wp14">
   <w:abstractNum w:abstractNumId="0" w15:restartNumberingAfterBreak="0">
     <w:nsid w:val="49003D6A"/>
     <w:multiLevelType w:val="hybridMultilevel"/>
@@ -10204,7 +9698,7 @@
 </file>
 
 <file path=word/styles.xml><?xml version="1.0" encoding="utf-8"?>
-<w:styles xmlns:mc="http://schemas.openxmlformats.org/markup-compatibility/2006" xmlns:r="http://schemas.openxmlformats.org/officeDocument/2006/relationships" xmlns:w="http://schemas.openxmlformats.org/wordprocessingml/2006/main" xmlns:w14="http://schemas.microsoft.com/office/word/2010/wordml" xmlns:w15="http://schemas.microsoft.com/office/word/2012/wordml" xmlns:w16cid="http://schemas.microsoft.com/office/word/2016/wordml/cid" xmlns:w16se="http://schemas.microsoft.com/office/word/2015/wordml/symex" mc:Ignorable="w14 w15 w16se w16cid">
+<w:styles xmlns:mc="http://schemas.openxmlformats.org/markup-compatibility/2006" xmlns:r="http://schemas.openxmlformats.org/officeDocument/2006/relationships" xmlns:w="http://schemas.openxmlformats.org/wordprocessingml/2006/main" xmlns:w14="http://schemas.microsoft.com/office/word/2010/wordml" xmlns:w15="http://schemas.microsoft.com/office/word/2012/wordml" mc:Ignorable="w14 w15">
   <w:docDefaults>
     <w:rPrDefault>
       <w:rPr>
@@ -10220,7 +9714,7 @@
       </w:pPr>
     </w:pPrDefault>
   </w:docDefaults>
-  <w:latentStyles w:defLockedState="0" w:defUIPriority="99" w:defSemiHidden="0" w:defUnhideWhenUsed="0" w:defQFormat="0" w:count="375">
+  <w:latentStyles w:defLockedState="0" w:defUIPriority="99" w:defSemiHidden="0" w:defUnhideWhenUsed="0" w:defQFormat="0" w:count="371">
     <w:lsdException w:name="Normal" w:uiPriority="0" w:qFormat="1"/>
     <w:lsdException w:name="heading 1" w:uiPriority="9" w:qFormat="1"/>
     <w:lsdException w:name="heading 2" w:semiHidden="1" w:uiPriority="9" w:unhideWhenUsed="1" w:qFormat="1"/>
@@ -10326,6 +9820,7 @@
     <w:lsdException w:name="HTML Sample" w:semiHidden="1" w:unhideWhenUsed="1"/>
     <w:lsdException w:name="HTML Typewriter" w:semiHidden="1" w:unhideWhenUsed="1"/>
     <w:lsdException w:name="HTML Variable" w:semiHidden="1" w:unhideWhenUsed="1"/>
+    <w:lsdException w:name="Normal Table" w:semiHidden="1" w:unhideWhenUsed="1"/>
     <w:lsdException w:name="annotation subject" w:semiHidden="1" w:unhideWhenUsed="1"/>
     <w:lsdException w:name="No List" w:semiHidden="1" w:unhideWhenUsed="1"/>
     <w:lsdException w:name="Outline List 1" w:semiHidden="1" w:unhideWhenUsed="1"/>
@@ -10369,8 +9864,10 @@
     <w:lsdException w:name="Table Elegant" w:semiHidden="1" w:unhideWhenUsed="1"/>
     <w:lsdException w:name="Table Professional" w:semiHidden="1" w:unhideWhenUsed="1"/>
     <w:lsdException w:name="Table Subtle 1" w:semiHidden="1" w:unhideWhenUsed="1"/>
+    <w:lsdException w:name="Table Subtle 2" w:semiHidden="1" w:unhideWhenUsed="1"/>
     <w:lsdException w:name="Table Web 1" w:semiHidden="1" w:unhideWhenUsed="1"/>
     <w:lsdException w:name="Table Web 2" w:semiHidden="1" w:unhideWhenUsed="1"/>
+    <w:lsdException w:name="Table Web 3" w:semiHidden="1" w:unhideWhenUsed="1"/>
     <w:lsdException w:name="Balloon Text" w:semiHidden="1" w:unhideWhenUsed="1"/>
     <w:lsdException w:name="Table Grid" w:uiPriority="39"/>
     <w:lsdException w:name="Table Theme" w:semiHidden="1" w:unhideWhenUsed="1"/>
@@ -10589,10 +10086,6 @@
     <w:lsdException w:name="List Table 5 Dark Accent 6" w:uiPriority="50"/>
     <w:lsdException w:name="List Table 6 Colorful Accent 6" w:uiPriority="51"/>
     <w:lsdException w:name="List Table 7 Colorful Accent 6" w:uiPriority="52"/>
-    <w:lsdException w:name="Mention" w:semiHidden="1" w:unhideWhenUsed="1"/>
-    <w:lsdException w:name="Smart Hyperlink" w:semiHidden="1" w:unhideWhenUsed="1"/>
-    <w:lsdException w:name="Hashtag" w:semiHidden="1" w:unhideWhenUsed="1"/>
-    <w:lsdException w:name="Unresolved Mention" w:semiHidden="1" w:unhideWhenUsed="1"/>
   </w:latentStyles>
   <w:style w:type="paragraph" w:default="1" w:styleId="Normal">
     <w:name w:val="Normal"/>

</xml_diff>

<commit_message>
Now prob 28 runs, no graph
</commit_message>
<xml_diff>
--- a/AI1_311137095_321082026.docx
+++ b/AI1_311137095_321082026.docx
@@ -10010,8 +10010,6 @@
         </w:rPr>
         <w:t>תקבל:</w:t>
       </w:r>
-      <w:bookmarkStart w:id="0" w:name="_GoBack"/>
-      <w:bookmarkEnd w:id="0"/>
     </w:p>
     <w:p>
       <w:pPr>
@@ -10122,34 +10120,60 @@
       </w:r>
       <w:r>
         <w:rPr>
-          <w:rFonts w:eastAsiaTheme="minorEastAsia"/>
-          <w:sz w:val="20"/>
-          <w:szCs w:val="20"/>
-        </w:rPr>
-        <w:pict>
-          <v:shapetype id="_x0000_t75" coordsize="21600,21600" o:spt="75" o:preferrelative="t" path="m@4@5l@4@11@9@11@9@5xe" filled="f" stroked="f">
-            <v:stroke joinstyle="miter"/>
-            <v:formulas>
-              <v:f eqn="if lineDrawn pixelLineWidth 0"/>
-              <v:f eqn="sum @0 1 0"/>
-              <v:f eqn="sum 0 0 @1"/>
-              <v:f eqn="prod @2 1 2"/>
-              <v:f eqn="prod @3 21600 pixelWidth"/>
-              <v:f eqn="prod @3 21600 pixelHeight"/>
-              <v:f eqn="sum @0 0 1"/>
-              <v:f eqn="prod @6 1 2"/>
-              <v:f eqn="prod @7 21600 pixelWidth"/>
-              <v:f eqn="sum @8 21600 0"/>
-              <v:f eqn="prod @7 21600 pixelHeight"/>
-              <v:f eqn="sum @10 21600 0"/>
-            </v:formulas>
-            <v:path o:extrusionok="f" gradientshapeok="t" o:connecttype="rect"/>
-            <o:lock v:ext="edit" aspectratio="t"/>
-          </v:shapetype>
-          <v:shape id="_x0000_i1025" type="#_x0000_t75" style="width:315.45pt;height:233.1pt">
-            <v:imagedata r:id="rId13" o:title="graph_q_26"/>
-          </v:shape>
-        </w:pict>
+          <w:rFonts w:eastAsiaTheme="minorEastAsia" w:cs="Arial"/>
+          <w:noProof/>
+          <w:sz w:val="20"/>
+          <w:szCs w:val="20"/>
+          <w:rtl/>
+        </w:rPr>
+        <w:drawing>
+          <wp:inline distT="0" distB="0" distL="0" distR="0">
+            <wp:extent cx="4006215" cy="3014980"/>
+            <wp:effectExtent l="0" t="0" r="0" b="0"/>
+            <wp:docPr id="10" name="Picture 10" descr="C:\Users\USER1\Documents\Courses\AI\AI_hw1\graph_q_26.JPG"/>
+            <wp:cNvGraphicFramePr>
+              <a:graphicFrameLocks xmlns:a="http://schemas.openxmlformats.org/drawingml/2006/main" noChangeAspect="1"/>
+            </wp:cNvGraphicFramePr>
+            <a:graphic xmlns:a="http://schemas.openxmlformats.org/drawingml/2006/main">
+              <a:graphicData uri="http://schemas.openxmlformats.org/drawingml/2006/picture">
+                <pic:pic xmlns:pic="http://schemas.openxmlformats.org/drawingml/2006/picture">
+                  <pic:nvPicPr>
+                    <pic:cNvPr id="0" name="Picture 4" descr="C:\Users\USER1\Documents\Courses\AI\AI_hw1\graph_q_26.JPG"/>
+                    <pic:cNvPicPr>
+                      <a:picLocks noChangeAspect="1" noChangeArrowheads="1"/>
+                    </pic:cNvPicPr>
+                  </pic:nvPicPr>
+                  <pic:blipFill>
+                    <a:blip r:embed="rId13">
+                      <a:extLst>
+                        <a:ext uri="{28A0092B-C50C-407E-A947-70E740481C1C}">
+                          <a14:useLocalDpi xmlns:a14="http://schemas.microsoft.com/office/drawing/2010/main" val="0"/>
+                        </a:ext>
+                      </a:extLst>
+                    </a:blip>
+                    <a:srcRect/>
+                    <a:stretch>
+                      <a:fillRect/>
+                    </a:stretch>
+                  </pic:blipFill>
+                  <pic:spPr bwMode="auto">
+                    <a:xfrm>
+                      <a:off x="0" y="0"/>
+                      <a:ext cx="4006215" cy="3014980"/>
+                    </a:xfrm>
+                    <a:prstGeom prst="rect">
+                      <a:avLst/>
+                    </a:prstGeom>
+                    <a:noFill/>
+                    <a:ln>
+                      <a:noFill/>
+                    </a:ln>
+                  </pic:spPr>
+                </pic:pic>
+              </a:graphicData>
+            </a:graphic>
+          </wp:inline>
+        </w:drawing>
       </w:r>
     </w:p>
     <w:p>
@@ -10167,12 +10191,195 @@
       <w:pPr>
         <w:bidi/>
         <w:rPr>
-          <w:rFonts w:eastAsiaTheme="minorEastAsia"/>
+          <w:rFonts w:eastAsiaTheme="minorEastAsia" w:hint="cs"/>
           <w:sz w:val="20"/>
           <w:szCs w:val="20"/>
           <w:rtl/>
         </w:rPr>
       </w:pPr>
+      <w:r>
+        <w:rPr>
+          <w:rFonts w:eastAsiaTheme="minorEastAsia" w:hint="cs"/>
+          <w:sz w:val="20"/>
+          <w:szCs w:val="20"/>
+          <w:rtl/>
+        </w:rPr>
+        <w:t xml:space="preserve">27. נשתמש בהיוריסטיקה </w:t>
+      </w:r>
+      <w:r>
+        <w:rPr>
+          <w:rFonts w:eastAsiaTheme="minorEastAsia"/>
+          <w:sz w:val="20"/>
+          <w:szCs w:val="20"/>
+          <w:rtl/>
+        </w:rPr>
+        <w:t>–</w:t>
+      </w:r>
+      <w:r>
+        <w:rPr>
+          <w:rFonts w:eastAsiaTheme="minorEastAsia" w:hint="cs"/>
+          <w:sz w:val="20"/>
+          <w:szCs w:val="20"/>
+          <w:rtl/>
+        </w:rPr>
+        <w:t xml:space="preserve"> מרחק בבעיית ה </w:t>
+      </w:r>
+      <w:proofErr w:type="spellStart"/>
+      <w:r>
+        <w:rPr>
+          <w:rFonts w:eastAsiaTheme="minorEastAsia"/>
+          <w:sz w:val="20"/>
+          <w:szCs w:val="20"/>
+        </w:rPr>
+        <w:t>RelaxedDeliveriesProblemState</w:t>
+      </w:r>
+      <w:proofErr w:type="spellEnd"/>
+      <w:r>
+        <w:rPr>
+          <w:rFonts w:eastAsiaTheme="minorEastAsia" w:hint="cs"/>
+          <w:sz w:val="20"/>
+          <w:szCs w:val="20"/>
+          <w:rtl/>
+        </w:rPr>
+        <w:t xml:space="preserve">. </w:t>
+      </w:r>
+      <w:r>
+        <w:rPr>
+          <w:rFonts w:eastAsiaTheme="minorEastAsia" w:hint="cs"/>
+          <w:sz w:val="20"/>
+          <w:szCs w:val="20"/>
+          <w:rtl/>
+        </w:rPr>
+        <w:t>היוריסטיקה זו קבילה כיוון שהיא מניחה מרחק אווירי בין כל זוג צמתים. המרחק בפועל בין כל 2 צמתים הוא תמיד לכל הפחות המרחק האווירי ביניהן.</w:t>
+      </w:r>
+    </w:p>
+    <w:p>
+      <w:pPr>
+        <w:bidi/>
+        <w:rPr>
+          <w:rFonts w:eastAsiaTheme="minorEastAsia"/>
+          <w:sz w:val="20"/>
+          <w:szCs w:val="20"/>
+        </w:rPr>
+      </w:pPr>
+      <w:r>
+        <w:rPr>
+          <w:rFonts w:eastAsiaTheme="minorEastAsia" w:hint="cs"/>
+          <w:sz w:val="20"/>
+          <w:szCs w:val="20"/>
+          <w:rtl/>
+        </w:rPr>
+        <w:t xml:space="preserve">כדי למצוא מרחק זה נשתמש באלגוריתם </w:t>
+      </w:r>
+      <w:proofErr w:type="spellStart"/>
+      <w:r>
+        <w:rPr>
+          <w:rFonts w:eastAsiaTheme="minorEastAsia"/>
+          <w:sz w:val="20"/>
+          <w:szCs w:val="20"/>
+        </w:rPr>
+        <w:t>Astar</w:t>
+      </w:r>
+      <w:proofErr w:type="spellEnd"/>
+      <w:r>
+        <w:rPr>
+          <w:rFonts w:eastAsiaTheme="minorEastAsia" w:hint="cs"/>
+          <w:sz w:val="20"/>
+          <w:szCs w:val="20"/>
+          <w:rtl/>
+        </w:rPr>
+        <w:t xml:space="preserve"> עם </w:t>
+      </w:r>
+      <w:proofErr w:type="spellStart"/>
+      <w:r>
+        <w:rPr>
+          <w:rFonts w:eastAsiaTheme="minorEastAsia" w:hint="cs"/>
+          <w:sz w:val="20"/>
+          <w:szCs w:val="20"/>
+          <w:rtl/>
+        </w:rPr>
+        <w:t>היוריסטיקת</w:t>
+      </w:r>
+      <w:proofErr w:type="spellEnd"/>
+      <w:r>
+        <w:rPr>
+          <w:rFonts w:eastAsiaTheme="minorEastAsia" w:hint="cs"/>
+          <w:sz w:val="20"/>
+          <w:szCs w:val="20"/>
+          <w:rtl/>
+        </w:rPr>
+        <w:t xml:space="preserve"> </w:t>
+      </w:r>
+      <w:proofErr w:type="spellStart"/>
+      <w:r>
+        <w:rPr>
+          <w:rFonts w:eastAsiaTheme="minorEastAsia"/>
+          <w:sz w:val="20"/>
+          <w:szCs w:val="20"/>
+        </w:rPr>
+        <w:t>MSTAirDist</w:t>
+      </w:r>
+      <w:proofErr w:type="spellEnd"/>
+      <w:r>
+        <w:rPr>
+          <w:rFonts w:eastAsiaTheme="minorEastAsia" w:hint="cs"/>
+          <w:sz w:val="20"/>
+          <w:szCs w:val="20"/>
+          <w:rtl/>
+        </w:rPr>
+        <w:t xml:space="preserve"> כאשר המשקל הוא 0.5.</w:t>
+      </w:r>
+      <w:r>
+        <w:rPr>
+          <w:rFonts w:eastAsiaTheme="minorEastAsia" w:hint="cs"/>
+          <w:sz w:val="20"/>
+          <w:szCs w:val="20"/>
+          <w:rtl/>
+        </w:rPr>
+        <w:t xml:space="preserve"> </w:t>
+      </w:r>
+      <w:r>
+        <w:rPr>
+          <w:rFonts w:eastAsiaTheme="minorEastAsia" w:hint="cs"/>
+          <w:sz w:val="20"/>
+          <w:szCs w:val="20"/>
+          <w:rtl/>
+        </w:rPr>
+        <w:t xml:space="preserve">כפי שהוכח בכיתה, </w:t>
+      </w:r>
+      <w:r>
+        <w:rPr>
+          <w:rFonts w:eastAsiaTheme="minorEastAsia" w:hint="cs"/>
+          <w:sz w:val="20"/>
+          <w:szCs w:val="20"/>
+          <w:rtl/>
+        </w:rPr>
+        <w:t>מובטח שהאלגוריתם ייתן פתרון אופטימלי.</w:t>
+      </w:r>
+    </w:p>
+    <w:p>
+      <w:pPr>
+        <w:bidi/>
+        <w:rPr>
+          <w:rFonts w:eastAsiaTheme="minorEastAsia"/>
+          <w:sz w:val="20"/>
+          <w:szCs w:val="20"/>
+          <w:rtl/>
+        </w:rPr>
+      </w:pPr>
+    </w:p>
+    <w:p>
+      <w:pPr>
+        <w:bidi/>
+        <w:rPr>
+          <w:rFonts w:eastAsiaTheme="minorEastAsia"/>
+          <w:sz w:val="20"/>
+          <w:szCs w:val="20"/>
+          <w:rtl/>
+        </w:rPr>
+      </w:pPr>
+      <w:bookmarkStart w:id="0" w:name="_GoBack"/>
+      <w:bookmarkEnd w:id="0"/>
     </w:p>
     <w:sectPr>
       <w:pgSz w:w="12240" w:h="15840"/>

</xml_diff>

<commit_message>
q28 done, needs code beautification and improvements
</commit_message>
<xml_diff>
--- a/AI1_311137095_321082026.docx
+++ b/AI1_311137095_321082026.docx
@@ -10372,14 +10372,181 @@
       <w:pPr>
         <w:bidi/>
         <w:rPr>
-          <w:rFonts w:eastAsiaTheme="minorEastAsia"/>
+          <w:rFonts w:eastAsiaTheme="minorEastAsia" w:hint="cs"/>
           <w:sz w:val="20"/>
           <w:szCs w:val="20"/>
           <w:rtl/>
         </w:rPr>
       </w:pPr>
+      <w:r>
+        <w:rPr>
+          <w:rFonts w:eastAsiaTheme="minorEastAsia"/>
+          <w:sz w:val="20"/>
+          <w:szCs w:val="20"/>
+        </w:rPr>
+        <w:t>28</w:t>
+      </w:r>
+      <w:r>
+        <w:rPr>
+          <w:rFonts w:eastAsiaTheme="minorEastAsia" w:hint="cs"/>
+          <w:sz w:val="20"/>
+          <w:szCs w:val="20"/>
+          <w:rtl/>
+        </w:rPr>
+        <w:t xml:space="preserve">. </w:t>
+      </w:r>
+    </w:p>
+    <w:p>
+      <w:pPr>
+        <w:bidi/>
+        <w:rPr>
+          <w:rFonts w:eastAsiaTheme="minorEastAsia"/>
+          <w:sz w:val="20"/>
+          <w:szCs w:val="20"/>
+        </w:rPr>
+      </w:pPr>
+      <w:r>
+        <w:rPr>
+          <w:rFonts w:eastAsiaTheme="minorEastAsia" w:cs="Arial"/>
+          <w:noProof/>
+          <w:sz w:val="20"/>
+          <w:szCs w:val="20"/>
+          <w:rtl/>
+        </w:rPr>
+        <w:drawing>
+          <wp:inline distT="0" distB="0" distL="0" distR="0">
+            <wp:extent cx="4006215" cy="2978785"/>
+            <wp:effectExtent l="0" t="0" r="0" b="0"/>
+            <wp:docPr id="11" name="Picture 11" descr="C:\Users\USER1\Documents\Courses\AI\AI_hw1\graph_q_28.JPG"/>
+            <wp:cNvGraphicFramePr>
+              <a:graphicFrameLocks xmlns:a="http://schemas.openxmlformats.org/drawingml/2006/main" noChangeAspect="1"/>
+            </wp:cNvGraphicFramePr>
+            <a:graphic xmlns:a="http://schemas.openxmlformats.org/drawingml/2006/main">
+              <a:graphicData uri="http://schemas.openxmlformats.org/drawingml/2006/picture">
+                <pic:pic xmlns:pic="http://schemas.openxmlformats.org/drawingml/2006/picture">
+                  <pic:nvPicPr>
+                    <pic:cNvPr id="0" name="Picture 5" descr="C:\Users\USER1\Documents\Courses\AI\AI_hw1\graph_q_28.JPG"/>
+                    <pic:cNvPicPr>
+                      <a:picLocks noChangeAspect="1" noChangeArrowheads="1"/>
+                    </pic:cNvPicPr>
+                  </pic:nvPicPr>
+                  <pic:blipFill>
+                    <a:blip r:embed="rId14">
+                      <a:extLst>
+                        <a:ext uri="{28A0092B-C50C-407E-A947-70E740481C1C}">
+                          <a14:useLocalDpi xmlns:a14="http://schemas.microsoft.com/office/drawing/2010/main" val="0"/>
+                        </a:ext>
+                      </a:extLst>
+                    </a:blip>
+                    <a:srcRect/>
+                    <a:stretch>
+                      <a:fillRect/>
+                    </a:stretch>
+                  </pic:blipFill>
+                  <pic:spPr bwMode="auto">
+                    <a:xfrm>
+                      <a:off x="0" y="0"/>
+                      <a:ext cx="4006215" cy="2978785"/>
+                    </a:xfrm>
+                    <a:prstGeom prst="rect">
+                      <a:avLst/>
+                    </a:prstGeom>
+                    <a:noFill/>
+                    <a:ln>
+                      <a:noFill/>
+                    </a:ln>
+                  </pic:spPr>
+                </pic:pic>
+              </a:graphicData>
+            </a:graphic>
+          </wp:inline>
+        </w:drawing>
+      </w:r>
+    </w:p>
+    <w:p>
+      <w:pPr>
+        <w:bidi/>
+        <w:rPr>
+          <w:rFonts w:eastAsiaTheme="minorEastAsia"/>
+          <w:sz w:val="20"/>
+          <w:szCs w:val="20"/>
+        </w:rPr>
+      </w:pPr>
+      <w:r>
+        <w:rPr>
+          <w:rFonts w:eastAsiaTheme="minorEastAsia" w:hint="cs"/>
+          <w:sz w:val="20"/>
+          <w:szCs w:val="20"/>
+          <w:rtl/>
+        </w:rPr>
+        <w:lastRenderedPageBreak/>
+        <w:t>בהשוואה לסעיף 26, עבור משקל 0.5, רואים כי ההיוריסטיקה החדשה</w:t>
+      </w:r>
+      <w:r>
+        <w:rPr>
+          <w:rFonts w:eastAsiaTheme="minorEastAsia" w:hint="cs"/>
+          <w:sz w:val="20"/>
+          <w:szCs w:val="20"/>
+          <w:rtl/>
+        </w:rPr>
+        <w:t xml:space="preserve"> פיתחה 80 מצבים בלבד לעומת 120 ולכן היא ההיוריסטיקה העדיפה. </w:t>
+      </w:r>
+      <w:r>
+        <w:rPr>
+          <w:rFonts w:eastAsiaTheme="minorEastAsia" w:hint="cs"/>
+          <w:sz w:val="20"/>
+          <w:szCs w:val="20"/>
+          <w:rtl/>
+        </w:rPr>
+        <w:t>בכל משקל שהוא, כמו המצבים שפות</w:t>
+      </w:r>
       <w:bookmarkStart w:id="0" w:name="_GoBack"/>
       <w:bookmarkEnd w:id="0"/>
+      <w:r>
+        <w:rPr>
+          <w:rFonts w:eastAsiaTheme="minorEastAsia" w:hint="cs"/>
+          <w:sz w:val="20"/>
+          <w:szCs w:val="20"/>
+          <w:rtl/>
+        </w:rPr>
+        <w:t xml:space="preserve">חו בסעיף 26 </w:t>
+      </w:r>
+      <w:r>
+        <w:rPr>
+          <w:rFonts w:eastAsiaTheme="minorEastAsia" w:hint="cs"/>
+          <w:sz w:val="20"/>
+          <w:szCs w:val="20"/>
+          <w:rtl/>
+        </w:rPr>
+        <w:t>היית</w:t>
+      </w:r>
+      <w:r>
+        <w:rPr>
+          <w:rFonts w:eastAsiaTheme="minorEastAsia" w:hint="eastAsia"/>
+          <w:sz w:val="20"/>
+          <w:szCs w:val="20"/>
+          <w:rtl/>
+        </w:rPr>
+        <w:t>ה</w:t>
+      </w:r>
+      <w:r>
+        <w:rPr>
+          <w:rFonts w:eastAsiaTheme="minorEastAsia" w:hint="cs"/>
+          <w:sz w:val="20"/>
+          <w:szCs w:val="20"/>
+          <w:rtl/>
+        </w:rPr>
+        <w:t xml:space="preserve"> גדולה יותר מאשר הגרף בסעיף הנוכחי.</w:t>
+      </w:r>
+      <w:r>
+        <w:rPr>
+          <w:rFonts w:eastAsiaTheme="minorEastAsia" w:hint="cs"/>
+          <w:sz w:val="20"/>
+          <w:szCs w:val="20"/>
+          <w:rtl/>
+        </w:rPr>
+        <w:t xml:space="preserve"> עם זאת רואים כי האורך המקסימלי המוחזר בסעיף 26 קטן מ15,800 לעומת 16,000 בגרף של סעיף זה.</w:t>
+      </w:r>
     </w:p>
     <w:sectPr>
       <w:pgSz w:w="12240" w:h="15840"/>

</xml_diff>

<commit_message>
Greedy Stochastic graph fixed
</commit_message>
<xml_diff>
--- a/AI1_311137095_321082026.docx
+++ b/AI1_311137095_321082026.docx
@@ -1,6 +1,6 @@
 
 <file path=word/document.xml><?xml version="1.0" encoding="utf-8"?>
-<w:document xmlns:wpc="http://schemas.microsoft.com/office/word/2010/wordprocessingCanvas" xmlns:mc="http://schemas.openxmlformats.org/markup-compatibility/2006" xmlns:o="urn:schemas-microsoft-com:office:office" xmlns:r="http://schemas.openxmlformats.org/officeDocument/2006/relationships" xmlns:m="http://schemas.openxmlformats.org/officeDocument/2006/math" xmlns:v="urn:schemas-microsoft-com:vml" xmlns:wp14="http://schemas.microsoft.com/office/word/2010/wordprocessingDrawing" xmlns:wp="http://schemas.openxmlformats.org/drawingml/2006/wordprocessingDrawing" xmlns:w10="urn:schemas-microsoft-com:office:word" xmlns:w="http://schemas.openxmlformats.org/wordprocessingml/2006/main" xmlns:w14="http://schemas.microsoft.com/office/word/2010/wordml" xmlns:w15="http://schemas.microsoft.com/office/word/2012/wordml" xmlns:wpg="http://schemas.microsoft.com/office/word/2010/wordprocessingGroup" xmlns:wpi="http://schemas.microsoft.com/office/word/2010/wordprocessingInk" xmlns:wne="http://schemas.microsoft.com/office/word/2006/wordml" xmlns:wps="http://schemas.microsoft.com/office/word/2010/wordprocessingShape" mc:Ignorable="w14 w15 wp14">
+<w:document xmlns:wpc="http://schemas.microsoft.com/office/word/2010/wordprocessingCanvas" xmlns:cx="http://schemas.microsoft.com/office/drawing/2014/chartex" xmlns:cx1="http://schemas.microsoft.com/office/drawing/2015/9/8/chartex" xmlns:cx2="http://schemas.microsoft.com/office/drawing/2015/10/21/chartex" xmlns:cx3="http://schemas.microsoft.com/office/drawing/2016/5/9/chartex" xmlns:cx4="http://schemas.microsoft.com/office/drawing/2016/5/10/chartex" xmlns:cx5="http://schemas.microsoft.com/office/drawing/2016/5/11/chartex" xmlns:cx6="http://schemas.microsoft.com/office/drawing/2016/5/12/chartex" xmlns:cx7="http://schemas.microsoft.com/office/drawing/2016/5/13/chartex" xmlns:cx8="http://schemas.microsoft.com/office/drawing/2016/5/14/chartex" xmlns:mc="http://schemas.openxmlformats.org/markup-compatibility/2006" xmlns:aink="http://schemas.microsoft.com/office/drawing/2016/ink" xmlns:am3d="http://schemas.microsoft.com/office/drawing/2017/model3d" xmlns:o="urn:schemas-microsoft-com:office:office" xmlns:r="http://schemas.openxmlformats.org/officeDocument/2006/relationships" xmlns:m="http://schemas.openxmlformats.org/officeDocument/2006/math" xmlns:v="urn:schemas-microsoft-com:vml" xmlns:wp14="http://schemas.microsoft.com/office/word/2010/wordprocessingDrawing" xmlns:wp="http://schemas.openxmlformats.org/drawingml/2006/wordprocessingDrawing" xmlns:w10="urn:schemas-microsoft-com:office:word" xmlns:w="http://schemas.openxmlformats.org/wordprocessingml/2006/main" xmlns:w14="http://schemas.microsoft.com/office/word/2010/wordml" xmlns:w15="http://schemas.microsoft.com/office/word/2012/wordml" xmlns:w16cid="http://schemas.microsoft.com/office/word/2016/wordml/cid" xmlns:w16se="http://schemas.microsoft.com/office/word/2015/wordml/symex" xmlns:wpg="http://schemas.microsoft.com/office/word/2010/wordprocessingGroup" xmlns:wpi="http://schemas.microsoft.com/office/word/2010/wordprocessingInk" xmlns:wne="http://schemas.microsoft.com/office/word/2006/wordml" xmlns:wps="http://schemas.microsoft.com/office/word/2010/wordprocessingShape" mc:Ignorable="w14 w15 w16se w16cid wp14">
   <w:body>
     <w:p>
       <w:pPr>
@@ -5294,6 +5294,32 @@
         </w:rPr>
       </w:pPr>
       <w:proofErr w:type="spellStart"/>
+      <w:r>
+        <w:rPr>
+          <w:rFonts w:eastAsiaTheme="minorEastAsia"/>
+          <w:sz w:val="20"/>
+          <w:szCs w:val="20"/>
+        </w:rPr>
+        <w:t>RelaxedDeliveries</w:t>
+      </w:r>
+      <w:proofErr w:type="spellEnd"/>
+      <w:r>
+        <w:rPr>
+          <w:rFonts w:eastAsiaTheme="minorEastAsia"/>
+          <w:sz w:val="20"/>
+          <w:szCs w:val="20"/>
+        </w:rPr>
+        <w:t>(</w:t>
+      </w:r>
+      <w:proofErr w:type="spellStart"/>
+      <w:r>
+        <w:rPr>
+          <w:rFonts w:eastAsiaTheme="minorEastAsia"/>
+          <w:sz w:val="20"/>
+          <w:szCs w:val="20"/>
+        </w:rPr>
+        <w:t>big_</w:t>
+      </w:r>
       <w:proofErr w:type="gramStart"/>
       <w:r>
         <w:rPr>
@@ -5301,7 +5327,7 @@
           <w:sz w:val="20"/>
           <w:szCs w:val="20"/>
         </w:rPr>
-        <w:t>RelaxedDeliveries</w:t>
+        <w:t>delivery</w:t>
       </w:r>
       <w:proofErr w:type="spellEnd"/>
       <w:r>
@@ -5310,9 +5336,8 @@
           <w:sz w:val="20"/>
           <w:szCs w:val="20"/>
         </w:rPr>
-        <w:t>(</w:t>
-      </w:r>
-      <w:proofErr w:type="spellStart"/>
+        <w:t xml:space="preserve">)   </w:t>
+      </w:r>
       <w:proofErr w:type="gramEnd"/>
       <w:r>
         <w:rPr>
@@ -5320,16 +5345,7 @@
           <w:sz w:val="20"/>
           <w:szCs w:val="20"/>
         </w:rPr>
-        <w:t>big_delivery</w:t>
-      </w:r>
-      <w:proofErr w:type="spellEnd"/>
-      <w:r>
-        <w:rPr>
-          <w:rFonts w:eastAsiaTheme="minorEastAsia"/>
-          <w:sz w:val="20"/>
-          <w:szCs w:val="20"/>
-        </w:rPr>
-        <w:t>)       A* (h=</w:t>
+        <w:t xml:space="preserve">    A* (h=</w:t>
       </w:r>
       <w:proofErr w:type="spellStart"/>
       <w:r>
@@ -5406,6 +5422,32 @@
         </w:rPr>
       </w:pPr>
       <w:proofErr w:type="spellStart"/>
+      <w:r>
+        <w:rPr>
+          <w:rFonts w:eastAsiaTheme="minorEastAsia"/>
+          <w:sz w:val="20"/>
+          <w:szCs w:val="20"/>
+        </w:rPr>
+        <w:t>RelaxedDeliveries</w:t>
+      </w:r>
+      <w:proofErr w:type="spellEnd"/>
+      <w:r>
+        <w:rPr>
+          <w:rFonts w:eastAsiaTheme="minorEastAsia"/>
+          <w:sz w:val="20"/>
+          <w:szCs w:val="20"/>
+        </w:rPr>
+        <w:t>(</w:t>
+      </w:r>
+      <w:proofErr w:type="spellStart"/>
+      <w:r>
+        <w:rPr>
+          <w:rFonts w:eastAsiaTheme="minorEastAsia"/>
+          <w:sz w:val="20"/>
+          <w:szCs w:val="20"/>
+        </w:rPr>
+        <w:t>big_</w:t>
+      </w:r>
       <w:proofErr w:type="gramStart"/>
       <w:r>
         <w:rPr>
@@ -5413,7 +5455,7 @@
           <w:sz w:val="20"/>
           <w:szCs w:val="20"/>
         </w:rPr>
-        <w:t>RelaxedDeliveries</w:t>
+        <w:t>delivery</w:t>
       </w:r>
       <w:proofErr w:type="spellEnd"/>
       <w:r>
@@ -5422,9 +5464,8 @@
           <w:sz w:val="20"/>
           <w:szCs w:val="20"/>
         </w:rPr>
-        <w:t>(</w:t>
-      </w:r>
-      <w:proofErr w:type="spellStart"/>
+        <w:t xml:space="preserve">)   </w:t>
+      </w:r>
       <w:proofErr w:type="gramEnd"/>
       <w:r>
         <w:rPr>
@@ -5432,16 +5473,7 @@
           <w:sz w:val="20"/>
           <w:szCs w:val="20"/>
         </w:rPr>
-        <w:t>big_delivery</w:t>
-      </w:r>
-      <w:proofErr w:type="spellEnd"/>
-      <w:r>
-        <w:rPr>
-          <w:rFonts w:eastAsiaTheme="minorEastAsia"/>
-          <w:sz w:val="20"/>
-          <w:szCs w:val="20"/>
-        </w:rPr>
-        <w:t>)       A* (h=</w:t>
+        <w:t xml:space="preserve">    A* (h=</w:t>
       </w:r>
       <w:proofErr w:type="spellStart"/>
       <w:r>
@@ -8278,6 +8310,7 @@
           <w:rFonts w:eastAsiaTheme="minorEastAsia"/>
           <w:sz w:val="20"/>
           <w:szCs w:val="20"/>
+          <w:rtl/>
         </w:rPr>
       </w:pPr>
       <w:r>
@@ -8921,28 +8954,6 @@
           </m:e>
         </m:d>
       </m:oMath>
-    </w:p>
-    <w:p>
-      <w:pPr>
-        <w:bidi/>
-        <w:rPr>
-          <w:rFonts w:eastAsiaTheme="minorEastAsia"/>
-          <w:sz w:val="20"/>
-          <w:szCs w:val="20"/>
-          <w:rtl/>
-        </w:rPr>
-      </w:pPr>
-    </w:p>
-    <w:p>
-      <w:pPr>
-        <w:bidi/>
-        <w:rPr>
-          <w:rFonts w:eastAsiaTheme="minorEastAsia"/>
-          <w:sz w:val="20"/>
-          <w:szCs w:val="20"/>
-          <w:rtl/>
-        </w:rPr>
-      </w:pPr>
     </w:p>
     <w:p>
       <w:pPr>
@@ -10023,17 +10034,13 @@
       </w:pPr>
       <w:r>
         <w:rPr>
-          <w:rFonts w:eastAsiaTheme="minorEastAsia" w:cs="Arial"/>
           <w:noProof/>
-          <w:sz w:val="20"/>
-          <w:szCs w:val="20"/>
-          <w:rtl/>
         </w:rPr>
         <w:drawing>
-          <wp:inline distT="0" distB="0" distL="0" distR="0">
-            <wp:extent cx="2673680" cy="1941968"/>
-            <wp:effectExtent l="0" t="0" r="0" b="1270"/>
-            <wp:docPr id="9" name="Picture 9" descr="C:\Users\USER1\Documents\Courses\AI\AI_hw1\graph_q_24.JPG"/>
+          <wp:inline distT="0" distB="0" distL="0" distR="0" wp14:anchorId="43286019" wp14:editId="0E04E24F">
+            <wp:extent cx="3341063" cy="2452255"/>
+            <wp:effectExtent l="0" t="0" r="0" b="5715"/>
+            <wp:docPr id="7" name="Picture 7"/>
             <wp:cNvGraphicFramePr>
               <a:graphicFrameLocks xmlns:a="http://schemas.openxmlformats.org/drawingml/2006/main" noChangeAspect="1"/>
             </wp:cNvGraphicFramePr>
@@ -10041,36 +10048,23 @@
               <a:graphicData uri="http://schemas.openxmlformats.org/drawingml/2006/picture">
                 <pic:pic xmlns:pic="http://schemas.openxmlformats.org/drawingml/2006/picture">
                   <pic:nvPicPr>
-                    <pic:cNvPr id="0" name="Picture 2" descr="C:\Users\USER1\Documents\Courses\AI\AI_hw1\graph_q_24.JPG"/>
-                    <pic:cNvPicPr>
-                      <a:picLocks noChangeAspect="1" noChangeArrowheads="1"/>
-                    </pic:cNvPicPr>
+                    <pic:cNvPr id="1" name=""/>
+                    <pic:cNvPicPr/>
                   </pic:nvPicPr>
                   <pic:blipFill>
-                    <a:blip r:embed="rId12">
-                      <a:extLst>
-                        <a:ext uri="{28A0092B-C50C-407E-A947-70E740481C1C}">
-                          <a14:useLocalDpi xmlns:a14="http://schemas.microsoft.com/office/drawing/2010/main" val="0"/>
-                        </a:ext>
-                      </a:extLst>
-                    </a:blip>
-                    <a:srcRect/>
+                    <a:blip r:embed="rId12"/>
                     <a:stretch>
                       <a:fillRect/>
                     </a:stretch>
                   </pic:blipFill>
-                  <pic:spPr bwMode="auto">
+                  <pic:spPr>
                     <a:xfrm>
                       <a:off x="0" y="0"/>
-                      <a:ext cx="2681316" cy="1947514"/>
+                      <a:ext cx="3361016" cy="2466900"/>
                     </a:xfrm>
                     <a:prstGeom prst="rect">
                       <a:avLst/>
                     </a:prstGeom>
-                    <a:noFill/>
-                    <a:ln>
-                      <a:noFill/>
-                    </a:ln>
                   </pic:spPr>
                 </pic:pic>
               </a:graphicData>
@@ -10078,6 +10072,8 @@
           </wp:inline>
         </w:drawing>
       </w:r>
+      <w:bookmarkStart w:id="0" w:name="_GoBack"/>
+      <w:bookmarkEnd w:id="0"/>
     </w:p>
     <w:p>
       <w:pPr>
@@ -10257,7 +10253,7 @@
       <w:pPr>
         <w:bidi/>
         <w:rPr>
-          <w:rFonts w:eastAsiaTheme="minorEastAsia" w:hint="cs"/>
+          <w:rFonts w:eastAsiaTheme="minorEastAsia"/>
           <w:sz w:val="20"/>
           <w:szCs w:val="20"/>
           <w:rtl/>
@@ -10975,21 +10971,20 @@
         <w:bidi/>
         <w:jc w:val="center"/>
         <w:rPr>
+          <w:sz w:val="28"/>
+          <w:szCs w:val="28"/>
+          <w:u w:val="single"/>
+          <w:rtl/>
+        </w:rPr>
+      </w:pPr>
+      <w:r>
+        <w:rPr>
           <w:rFonts w:hint="cs"/>
           <w:sz w:val="28"/>
           <w:szCs w:val="28"/>
           <w:u w:val="single"/>
           <w:rtl/>
         </w:rPr>
-      </w:pPr>
-      <w:r>
-        <w:rPr>
-          <w:rFonts w:hint="cs"/>
-          <w:sz w:val="28"/>
-          <w:szCs w:val="28"/>
-          <w:u w:val="single"/>
-          <w:rtl/>
-        </w:rPr>
         <w:t>פרק שני</w:t>
       </w:r>
     </w:p>
@@ -10997,7 +10992,7 @@
       <w:pPr>
         <w:bidi/>
         <w:rPr>
-          <w:rFonts w:eastAsiaTheme="minorEastAsia" w:hint="cs"/>
+          <w:rFonts w:eastAsiaTheme="minorEastAsia"/>
           <w:b/>
           <w:bCs/>
           <w:sz w:val="20"/>
@@ -11128,15 +11123,7 @@
             <w:sz w:val="20"/>
             <w:szCs w:val="20"/>
           </w:rPr>
-          <m:t>≥</m:t>
-        </m:r>
-        <m:r>
-          <w:rPr>
-            <w:rFonts w:ascii="Cambria Math" w:eastAsiaTheme="minorEastAsia" w:hAnsi="Cambria Math"/>
-            <w:sz w:val="20"/>
-            <w:szCs w:val="20"/>
-          </w:rPr>
-          <m:t>h</m:t>
+          <m:t>≥h</m:t>
         </m:r>
         <m:d>
           <m:dPr>
@@ -11166,15 +11153,7 @@
             <w:sz w:val="20"/>
             <w:szCs w:val="20"/>
           </w:rPr>
-          <m:t>≥</m:t>
-        </m:r>
-        <m:r>
-          <w:rPr>
-            <w:rFonts w:ascii="Cambria Math" w:eastAsiaTheme="minorEastAsia" w:hAnsi="Cambria Math"/>
-            <w:sz w:val="20"/>
-            <w:szCs w:val="20"/>
-          </w:rPr>
-          <m:t>0</m:t>
+          <m:t>≥0</m:t>
         </m:r>
       </m:oMath>
       <w:r>
@@ -11513,7 +11492,7 @@
         </w:numPr>
         <w:bidi/>
         <w:rPr>
-          <w:rFonts w:eastAsiaTheme="minorEastAsia" w:hint="cs"/>
+          <w:rFonts w:eastAsiaTheme="minorEastAsia"/>
           <w:sz w:val="20"/>
           <w:szCs w:val="20"/>
         </w:rPr>
@@ -11596,15 +11575,7 @@
             <w:sz w:val="20"/>
             <w:szCs w:val="20"/>
           </w:rPr>
-          <m:t>=</m:t>
-        </m:r>
-        <m:r>
-          <w:rPr>
-            <w:rFonts w:ascii="Cambria Math" w:eastAsiaTheme="minorEastAsia" w:hAnsi="Cambria Math"/>
-            <w:sz w:val="20"/>
-            <w:szCs w:val="20"/>
-          </w:rPr>
-          <m:t>False</m:t>
+          <m:t>=False</m:t>
         </m:r>
       </m:oMath>
       <w:r>
@@ -11783,7 +11754,7 @@
       <w:pPr>
         <w:bidi/>
         <w:rPr>
-          <w:rFonts w:eastAsiaTheme="minorEastAsia" w:hint="cs"/>
+          <w:rFonts w:eastAsiaTheme="minorEastAsia"/>
           <w:b/>
           <w:bCs/>
           <w:sz w:val="20"/>
@@ -11886,7 +11857,7 @@
       <w:pPr>
         <w:bidi/>
         <w:rPr>
-          <w:rFonts w:eastAsiaTheme="minorEastAsia" w:hint="cs"/>
+          <w:rFonts w:eastAsiaTheme="minorEastAsia"/>
           <w:sz w:val="20"/>
           <w:szCs w:val="20"/>
           <w:rtl/>
@@ -11958,7 +11929,7 @@
       <w:pPr>
         <w:bidi/>
         <w:rPr>
-          <w:rFonts w:eastAsiaTheme="minorEastAsia" w:hint="cs"/>
+          <w:rFonts w:eastAsiaTheme="minorEastAsia"/>
           <w:sz w:val="20"/>
           <w:szCs w:val="20"/>
           <w:rtl/>
@@ -12193,7 +12164,7 @@
         </w:numPr>
         <w:bidi/>
         <w:rPr>
-          <w:rFonts w:eastAsiaTheme="minorEastAsia" w:hint="cs"/>
+          <w:rFonts w:eastAsiaTheme="minorEastAsia"/>
           <w:sz w:val="20"/>
           <w:szCs w:val="20"/>
         </w:rPr>
@@ -12441,7 +12412,7 @@
         </w:numPr>
         <w:bidi/>
         <w:rPr>
-          <w:rFonts w:eastAsiaTheme="minorEastAsia" w:hint="cs"/>
+          <w:rFonts w:eastAsiaTheme="minorEastAsia"/>
           <w:sz w:val="20"/>
           <w:szCs w:val="20"/>
         </w:rPr>
@@ -12895,15 +12866,7 @@
                 <w:sz w:val="20"/>
                 <w:szCs w:val="20"/>
               </w:rPr>
-              <m:t>s</m:t>
-            </m:r>
-            <m:r>
-              <w:rPr>
-                <w:rFonts w:ascii="Cambria Math" w:eastAsiaTheme="minorEastAsia" w:hAnsi="Cambria Math"/>
-                <w:sz w:val="20"/>
-                <w:szCs w:val="20"/>
-              </w:rPr>
-              <m:t>'</m:t>
+              <m:t>s'</m:t>
             </m:r>
           </m:e>
         </m:d>
@@ -13007,15 +12970,7 @@
             <w:sz w:val="20"/>
             <w:szCs w:val="20"/>
           </w:rPr>
-          <m:t>=0</m:t>
-        </m:r>
-        <m:r>
-          <w:rPr>
-            <w:rFonts w:ascii="Cambria Math" w:eastAsiaTheme="minorEastAsia" w:hAnsi="Cambria Math"/>
-            <w:sz w:val="20"/>
-            <w:szCs w:val="20"/>
-          </w:rPr>
-          <m:t>≤</m:t>
+          <m:t>=0≤</m:t>
         </m:r>
         <m:sSup>
           <m:sSupPr>
@@ -13222,15 +13177,7 @@
                 <w:sz w:val="20"/>
                 <w:szCs w:val="20"/>
               </w:rPr>
-              <m:t>s</m:t>
-            </m:r>
-            <m:r>
-              <w:rPr>
-                <w:rFonts w:ascii="Cambria Math" w:eastAsiaTheme="minorEastAsia" w:hAnsi="Cambria Math"/>
-                <w:sz w:val="20"/>
-                <w:szCs w:val="20"/>
-              </w:rPr>
-              <m:t>'</m:t>
+              <m:t>s'</m:t>
             </m:r>
           </m:e>
         </m:d>
@@ -13424,7 +13371,7 @@
       </w:r>
       <w:r>
         <w:rPr>
-          <w:rFonts w:eastAsiaTheme="minorEastAsia"/>
+          <w:rFonts w:eastAsiaTheme="minorEastAsia" w:hint="eastAsia"/>
           <w:noProof/>
           <w:sz w:val="20"/>
           <w:szCs w:val="20"/>
@@ -13438,8 +13385,39 @@
           <w:noProof/>
           <w:sz w:val="20"/>
           <w:szCs w:val="20"/>
-        </w:rPr>
-        <w:t>t</w:t>
+          <w:rtl/>
+        </w:rPr>
+        <w:t xml:space="preserve">10:23 </w:t>
+      </w:r>
+      <w:r>
+        <w:rPr>
+          <w:rFonts w:eastAsiaTheme="minorEastAsia" w:hint="eastAsia"/>
+          <w:noProof/>
+          <w:sz w:val="20"/>
+          <w:szCs w:val="20"/>
+          <w:rtl/>
+        </w:rPr>
+        <w:t>אחה</w:t>
+      </w:r>
+      <w:r>
+        <w:rPr>
+          <w:rFonts w:eastAsiaTheme="minorEastAsia"/>
+          <w:noProof/>
+          <w:sz w:val="20"/>
+          <w:szCs w:val="20"/>
+          <w:rtl/>
+        </w:rPr>
+        <w:t>"</w:t>
+      </w:r>
+      <w:r>
+        <w:rPr>
+          <w:rFonts w:eastAsiaTheme="minorEastAsia" w:hint="eastAsia"/>
+          <w:noProof/>
+          <w:sz w:val="20"/>
+          <w:szCs w:val="20"/>
+          <w:rtl/>
+        </w:rPr>
+        <w:t>צ</w:t>
       </w:r>
       <w:r>
         <w:rPr>
@@ -13603,15 +13581,7 @@
             <w:sz w:val="20"/>
             <w:szCs w:val="20"/>
           </w:rPr>
-          <m:t>+</m:t>
-        </m:r>
-        <m:r>
-          <w:rPr>
-            <w:rFonts w:ascii="Cambria Math" w:eastAsiaTheme="minorEastAsia" w:hAnsi="Cambria Math"/>
-            <w:sz w:val="20"/>
-            <w:szCs w:val="20"/>
-          </w:rPr>
-          <m:t>cost</m:t>
+          <m:t>+cost</m:t>
         </m:r>
         <m:d>
           <m:dPr>
@@ -14013,15 +13983,7 @@
             <w:sz w:val="20"/>
             <w:szCs w:val="20"/>
           </w:rPr>
-          <m:t>(s)</m:t>
-        </m:r>
-        <m:r>
-          <w:rPr>
-            <w:rFonts w:ascii="Cambria Math" w:eastAsiaTheme="minorEastAsia" w:hAnsi="Cambria Math"/>
-            <w:sz w:val="20"/>
-            <w:szCs w:val="20"/>
-          </w:rPr>
-          <m:t xml:space="preserve"> </m:t>
+          <m:t xml:space="preserve">(s) </m:t>
         </m:r>
       </m:oMath>
     </w:p>
@@ -14041,7 +14003,7 @@
       <w:pPr>
         <w:bidi/>
         <w:rPr>
-          <w:rFonts w:eastAsiaTheme="minorEastAsia" w:hint="cs"/>
+          <w:rFonts w:eastAsiaTheme="minorEastAsia"/>
           <w:i/>
           <w:sz w:val="20"/>
           <w:szCs w:val="20"/>
@@ -14088,7 +14050,7 @@
         </w:numPr>
         <w:bidi/>
         <w:rPr>
-          <w:rFonts w:eastAsiaTheme="minorEastAsia" w:hint="cs"/>
+          <w:rFonts w:eastAsiaTheme="minorEastAsia"/>
           <w:sz w:val="20"/>
           <w:szCs w:val="20"/>
         </w:rPr>
@@ -14227,7 +14189,7 @@
         </w:numPr>
         <w:bidi/>
         <w:rPr>
-          <w:rFonts w:eastAsiaTheme="minorEastAsia" w:hint="cs"/>
+          <w:rFonts w:eastAsiaTheme="minorEastAsia"/>
           <w:sz w:val="20"/>
           <w:szCs w:val="20"/>
         </w:rPr>
@@ -14307,7 +14269,7 @@
       <w:pPr>
         <w:bidi/>
         <w:rPr>
-          <w:rFonts w:eastAsiaTheme="minorEastAsia" w:hint="cs"/>
+          <w:rFonts w:eastAsiaTheme="minorEastAsia"/>
           <w:b/>
           <w:bCs/>
           <w:sz w:val="20"/>
@@ -14411,7 +14373,7 @@
       <w:pPr>
         <w:bidi/>
         <w:rPr>
-          <w:rFonts w:eastAsiaTheme="minorEastAsia" w:hint="cs"/>
+          <w:rFonts w:eastAsiaTheme="minorEastAsia"/>
           <w:sz w:val="20"/>
           <w:szCs w:val="20"/>
           <w:rtl/>
@@ -14709,8 +14671,6 @@
         </w:rPr>
         <w:t>*</w:t>
       </w:r>
-      <w:bookmarkStart w:id="0" w:name="_GoBack"/>
-      <w:bookmarkEnd w:id="0"/>
       <w:r>
         <w:rPr>
           <w:rFonts w:eastAsiaTheme="minorEastAsia" w:hint="cs"/>
@@ -14945,27 +14905,7 @@
           <w:szCs w:val="20"/>
           <w:rtl/>
         </w:rPr>
-        <w:t xml:space="preserve">, כאשר החסם הראשון הוא הערך </w:t>
-      </w:r>
-      <w:proofErr w:type="spellStart"/>
-      <w:r>
-        <w:rPr>
-          <w:rFonts w:eastAsiaTheme="minorEastAsia" w:hint="cs"/>
-          <w:sz w:val="20"/>
-          <w:szCs w:val="20"/>
-          <w:rtl/>
-        </w:rPr>
-        <w:t>ההיוריסטי</w:t>
-      </w:r>
-      <w:proofErr w:type="spellEnd"/>
-      <w:r>
-        <w:rPr>
-          <w:rFonts w:eastAsiaTheme="minorEastAsia" w:hint="cs"/>
-          <w:sz w:val="20"/>
-          <w:szCs w:val="20"/>
-          <w:rtl/>
-        </w:rPr>
-        <w:t xml:space="preserve"> של מצב ההתחלה.</w:t>
+        <w:t>, כאשר החסם הראשון הוא הערך ההיוריסטי של מצב ההתחלה.</w:t>
       </w:r>
       <w:r>
         <w:rPr>
@@ -15165,7 +15105,7 @@
       <w:pPr>
         <w:bidi/>
         <w:rPr>
-          <w:rFonts w:eastAsiaTheme="minorEastAsia" w:hint="cs"/>
+          <w:rFonts w:eastAsiaTheme="minorEastAsia"/>
           <w:sz w:val="20"/>
           <w:szCs w:val="20"/>
           <w:rtl/>
@@ -15246,7 +15186,7 @@
       <w:pPr>
         <w:bidi/>
         <w:rPr>
-          <w:rFonts w:eastAsiaTheme="minorEastAsia" w:hint="cs"/>
+          <w:rFonts w:eastAsiaTheme="minorEastAsia"/>
           <w:sz w:val="20"/>
           <w:szCs w:val="20"/>
           <w:rtl/>
@@ -15315,7 +15255,7 @@
 </file>
 
 <file path=word/numbering.xml><?xml version="1.0" encoding="utf-8"?>
-<w:numbering xmlns:wpc="http://schemas.microsoft.com/office/word/2010/wordprocessingCanvas" xmlns:mc="http://schemas.openxmlformats.org/markup-compatibility/2006" xmlns:o="urn:schemas-microsoft-com:office:office" xmlns:r="http://schemas.openxmlformats.org/officeDocument/2006/relationships" xmlns:m="http://schemas.openxmlformats.org/officeDocument/2006/math" xmlns:v="urn:schemas-microsoft-com:vml" xmlns:wp14="http://schemas.microsoft.com/office/word/2010/wordprocessingDrawing" xmlns:wp="http://schemas.openxmlformats.org/drawingml/2006/wordprocessingDrawing" xmlns:w10="urn:schemas-microsoft-com:office:word" xmlns:w="http://schemas.openxmlformats.org/wordprocessingml/2006/main" xmlns:w14="http://schemas.microsoft.com/office/word/2010/wordml" xmlns:w15="http://schemas.microsoft.com/office/word/2012/wordml" xmlns:wpg="http://schemas.microsoft.com/office/word/2010/wordprocessingGroup" xmlns:wpi="http://schemas.microsoft.com/office/word/2010/wordprocessingInk" xmlns:wne="http://schemas.microsoft.com/office/word/2006/wordml" xmlns:wps="http://schemas.microsoft.com/office/word/2010/wordprocessingShape" mc:Ignorable="w14 w15 wp14">
+<w:numbering xmlns:wpc="http://schemas.microsoft.com/office/word/2010/wordprocessingCanvas" xmlns:cx="http://schemas.microsoft.com/office/drawing/2014/chartex" xmlns:cx1="http://schemas.microsoft.com/office/drawing/2015/9/8/chartex" xmlns:cx2="http://schemas.microsoft.com/office/drawing/2015/10/21/chartex" xmlns:cx3="http://schemas.microsoft.com/office/drawing/2016/5/9/chartex" xmlns:cx4="http://schemas.microsoft.com/office/drawing/2016/5/10/chartex" xmlns:cx5="http://schemas.microsoft.com/office/drawing/2016/5/11/chartex" xmlns:cx6="http://schemas.microsoft.com/office/drawing/2016/5/12/chartex" xmlns:cx7="http://schemas.microsoft.com/office/drawing/2016/5/13/chartex" xmlns:cx8="http://schemas.microsoft.com/office/drawing/2016/5/14/chartex" xmlns:mc="http://schemas.openxmlformats.org/markup-compatibility/2006" xmlns:aink="http://schemas.microsoft.com/office/drawing/2016/ink" xmlns:am3d="http://schemas.microsoft.com/office/drawing/2017/model3d" xmlns:o="urn:schemas-microsoft-com:office:office" xmlns:r="http://schemas.openxmlformats.org/officeDocument/2006/relationships" xmlns:m="http://schemas.openxmlformats.org/officeDocument/2006/math" xmlns:v="urn:schemas-microsoft-com:vml" xmlns:wp14="http://schemas.microsoft.com/office/word/2010/wordprocessingDrawing" xmlns:wp="http://schemas.openxmlformats.org/drawingml/2006/wordprocessingDrawing" xmlns:w10="urn:schemas-microsoft-com:office:word" xmlns:w="http://schemas.openxmlformats.org/wordprocessingml/2006/main" xmlns:w14="http://schemas.microsoft.com/office/word/2010/wordml" xmlns:w15="http://schemas.microsoft.com/office/word/2012/wordml" xmlns:w16cid="http://schemas.microsoft.com/office/word/2016/wordml/cid" xmlns:w16se="http://schemas.microsoft.com/office/word/2015/wordml/symex" xmlns:wpg="http://schemas.microsoft.com/office/word/2010/wordprocessingGroup" xmlns:wpi="http://schemas.microsoft.com/office/word/2010/wordprocessingInk" xmlns:wne="http://schemas.microsoft.com/office/word/2006/wordml" xmlns:wps="http://schemas.microsoft.com/office/word/2010/wordprocessingShape" mc:Ignorable="w14 w15 w16se w16cid wp14">
   <w:abstractNum w:abstractNumId="0" w15:restartNumberingAfterBreak="0">
     <w:nsid w:val="49003D6A"/>
     <w:multiLevelType w:val="hybridMultilevel"/>
@@ -15528,7 +15468,7 @@
 </file>
 
 <file path=word/styles.xml><?xml version="1.0" encoding="utf-8"?>
-<w:styles xmlns:mc="http://schemas.openxmlformats.org/markup-compatibility/2006" xmlns:r="http://schemas.openxmlformats.org/officeDocument/2006/relationships" xmlns:w="http://schemas.openxmlformats.org/wordprocessingml/2006/main" xmlns:w14="http://schemas.microsoft.com/office/word/2010/wordml" xmlns:w15="http://schemas.microsoft.com/office/word/2012/wordml" mc:Ignorable="w14 w15">
+<w:styles xmlns:mc="http://schemas.openxmlformats.org/markup-compatibility/2006" xmlns:r="http://schemas.openxmlformats.org/officeDocument/2006/relationships" xmlns:w="http://schemas.openxmlformats.org/wordprocessingml/2006/main" xmlns:w14="http://schemas.microsoft.com/office/word/2010/wordml" xmlns:w15="http://schemas.microsoft.com/office/word/2012/wordml" xmlns:w16cid="http://schemas.microsoft.com/office/word/2016/wordml/cid" xmlns:w16se="http://schemas.microsoft.com/office/word/2015/wordml/symex" mc:Ignorable="w14 w15 w16se w16cid">
   <w:docDefaults>
     <w:rPrDefault>
       <w:rPr>
@@ -15544,7 +15484,7 @@
       </w:pPr>
     </w:pPrDefault>
   </w:docDefaults>
-  <w:latentStyles w:defLockedState="0" w:defUIPriority="99" w:defSemiHidden="0" w:defUnhideWhenUsed="0" w:defQFormat="0" w:count="371">
+  <w:latentStyles w:defLockedState="0" w:defUIPriority="99" w:defSemiHidden="0" w:defUnhideWhenUsed="0" w:defQFormat="0" w:count="375">
     <w:lsdException w:name="Normal" w:uiPriority="0" w:qFormat="1"/>
     <w:lsdException w:name="heading 1" w:uiPriority="9" w:qFormat="1"/>
     <w:lsdException w:name="heading 2" w:semiHidden="1" w:uiPriority="9" w:unhideWhenUsed="1" w:qFormat="1"/>
@@ -15650,7 +15590,6 @@
     <w:lsdException w:name="HTML Sample" w:semiHidden="1" w:unhideWhenUsed="1"/>
     <w:lsdException w:name="HTML Typewriter" w:semiHidden="1" w:unhideWhenUsed="1"/>
     <w:lsdException w:name="HTML Variable" w:semiHidden="1" w:unhideWhenUsed="1"/>
-    <w:lsdException w:name="Normal Table" w:semiHidden="1" w:unhideWhenUsed="1"/>
     <w:lsdException w:name="annotation subject" w:semiHidden="1" w:unhideWhenUsed="1"/>
     <w:lsdException w:name="No List" w:semiHidden="1" w:unhideWhenUsed="1"/>
     <w:lsdException w:name="Outline List 1" w:semiHidden="1" w:unhideWhenUsed="1"/>
@@ -15694,10 +15633,8 @@
     <w:lsdException w:name="Table Elegant" w:semiHidden="1" w:unhideWhenUsed="1"/>
     <w:lsdException w:name="Table Professional" w:semiHidden="1" w:unhideWhenUsed="1"/>
     <w:lsdException w:name="Table Subtle 1" w:semiHidden="1" w:unhideWhenUsed="1"/>
-    <w:lsdException w:name="Table Subtle 2" w:semiHidden="1" w:unhideWhenUsed="1"/>
     <w:lsdException w:name="Table Web 1" w:semiHidden="1" w:unhideWhenUsed="1"/>
     <w:lsdException w:name="Table Web 2" w:semiHidden="1" w:unhideWhenUsed="1"/>
-    <w:lsdException w:name="Table Web 3" w:semiHidden="1" w:unhideWhenUsed="1"/>
     <w:lsdException w:name="Balloon Text" w:semiHidden="1" w:unhideWhenUsed="1"/>
     <w:lsdException w:name="Table Grid" w:uiPriority="39"/>
     <w:lsdException w:name="Table Theme" w:semiHidden="1" w:unhideWhenUsed="1"/>
@@ -15916,6 +15853,10 @@
     <w:lsdException w:name="List Table 5 Dark Accent 6" w:uiPriority="50"/>
     <w:lsdException w:name="List Table 6 Colorful Accent 6" w:uiPriority="51"/>
     <w:lsdException w:name="List Table 7 Colorful Accent 6" w:uiPriority="52"/>
+    <w:lsdException w:name="Mention" w:semiHidden="1" w:unhideWhenUsed="1"/>
+    <w:lsdException w:name="Smart Hyperlink" w:semiHidden="1" w:unhideWhenUsed="1"/>
+    <w:lsdException w:name="Hashtag" w:semiHidden="1" w:unhideWhenUsed="1"/>
+    <w:lsdException w:name="Unresolved Mention" w:semiHidden="1" w:unhideWhenUsed="1"/>
   </w:latentStyles>
   <w:style w:type="paragraph" w:default="1" w:styleId="Normal">
     <w:name w:val="Normal"/>

</xml_diff>

<commit_message>
submission v 1.0, without ido changes to theoretical part
</commit_message>
<xml_diff>
--- a/AI1_311137095_321082026.docx
+++ b/AI1_311137095_321082026.docx
@@ -1,6 +1,6 @@
 
 <file path=word/document.xml><?xml version="1.0" encoding="utf-8"?>
-<w:document xmlns:wpc="http://schemas.microsoft.com/office/word/2010/wordprocessingCanvas" xmlns:cx="http://schemas.microsoft.com/office/drawing/2014/chartex" xmlns:cx1="http://schemas.microsoft.com/office/drawing/2015/9/8/chartex" xmlns:cx2="http://schemas.microsoft.com/office/drawing/2015/10/21/chartex" xmlns:cx3="http://schemas.microsoft.com/office/drawing/2016/5/9/chartex" xmlns:cx4="http://schemas.microsoft.com/office/drawing/2016/5/10/chartex" xmlns:cx5="http://schemas.microsoft.com/office/drawing/2016/5/11/chartex" xmlns:cx6="http://schemas.microsoft.com/office/drawing/2016/5/12/chartex" xmlns:cx7="http://schemas.microsoft.com/office/drawing/2016/5/13/chartex" xmlns:cx8="http://schemas.microsoft.com/office/drawing/2016/5/14/chartex" xmlns:mc="http://schemas.openxmlformats.org/markup-compatibility/2006" xmlns:aink="http://schemas.microsoft.com/office/drawing/2016/ink" xmlns:am3d="http://schemas.microsoft.com/office/drawing/2017/model3d" xmlns:o="urn:schemas-microsoft-com:office:office" xmlns:r="http://schemas.openxmlformats.org/officeDocument/2006/relationships" xmlns:m="http://schemas.openxmlformats.org/officeDocument/2006/math" xmlns:v="urn:schemas-microsoft-com:vml" xmlns:wp14="http://schemas.microsoft.com/office/word/2010/wordprocessingDrawing" xmlns:wp="http://schemas.openxmlformats.org/drawingml/2006/wordprocessingDrawing" xmlns:w10="urn:schemas-microsoft-com:office:word" xmlns:w="http://schemas.openxmlformats.org/wordprocessingml/2006/main" xmlns:w14="http://schemas.microsoft.com/office/word/2010/wordml" xmlns:w15="http://schemas.microsoft.com/office/word/2012/wordml" xmlns:w16cid="http://schemas.microsoft.com/office/word/2016/wordml/cid" xmlns:w16se="http://schemas.microsoft.com/office/word/2015/wordml/symex" xmlns:wpg="http://schemas.microsoft.com/office/word/2010/wordprocessingGroup" xmlns:wpi="http://schemas.microsoft.com/office/word/2010/wordprocessingInk" xmlns:wne="http://schemas.microsoft.com/office/word/2006/wordml" xmlns:wps="http://schemas.microsoft.com/office/word/2010/wordprocessingShape" mc:Ignorable="w14 w15 w16se w16cid wp14">
+<w:document xmlns:wpc="http://schemas.microsoft.com/office/word/2010/wordprocessingCanvas" xmlns:mc="http://schemas.openxmlformats.org/markup-compatibility/2006" xmlns:o="urn:schemas-microsoft-com:office:office" xmlns:r="http://schemas.openxmlformats.org/officeDocument/2006/relationships" xmlns:m="http://schemas.openxmlformats.org/officeDocument/2006/math" xmlns:v="urn:schemas-microsoft-com:vml" xmlns:wp14="http://schemas.microsoft.com/office/word/2010/wordprocessingDrawing" xmlns:wp="http://schemas.openxmlformats.org/drawingml/2006/wordprocessingDrawing" xmlns:w10="urn:schemas-microsoft-com:office:word" xmlns:w="http://schemas.openxmlformats.org/wordprocessingml/2006/main" xmlns:w14="http://schemas.microsoft.com/office/word/2010/wordml" xmlns:w15="http://schemas.microsoft.com/office/word/2012/wordml" xmlns:wpg="http://schemas.microsoft.com/office/word/2010/wordprocessingGroup" xmlns:wpi="http://schemas.microsoft.com/office/word/2010/wordprocessingInk" xmlns:wne="http://schemas.microsoft.com/office/word/2006/wordml" xmlns:wps="http://schemas.microsoft.com/office/word/2010/wordprocessingShape" mc:Ignorable="w14 w15 wp14">
   <w:body>
     <w:p>
       <w:pPr>
@@ -63,47 +63,7 @@
           <w:szCs w:val="24"/>
           <w:rtl/>
         </w:rPr>
-        <w:t xml:space="preserve">מגישים: </w:t>
-      </w:r>
-      <w:proofErr w:type="spellStart"/>
-      <w:r>
-        <w:rPr>
-          <w:rFonts w:hint="cs"/>
-          <w:sz w:val="24"/>
-          <w:szCs w:val="24"/>
-          <w:rtl/>
-        </w:rPr>
-        <w:t>פבל</w:t>
-      </w:r>
-      <w:proofErr w:type="spellEnd"/>
-      <w:r>
-        <w:rPr>
-          <w:rFonts w:hint="cs"/>
-          <w:sz w:val="24"/>
-          <w:szCs w:val="24"/>
-          <w:rtl/>
-        </w:rPr>
-        <w:t xml:space="preserve"> </w:t>
-      </w:r>
-      <w:proofErr w:type="spellStart"/>
-      <w:r>
-        <w:rPr>
-          <w:rFonts w:hint="cs"/>
-          <w:sz w:val="24"/>
-          <w:szCs w:val="24"/>
-          <w:rtl/>
-        </w:rPr>
-        <w:t>רסטופצ'ין</w:t>
-      </w:r>
-      <w:proofErr w:type="spellEnd"/>
-      <w:r>
-        <w:rPr>
-          <w:rFonts w:hint="cs"/>
-          <w:sz w:val="24"/>
-          <w:szCs w:val="24"/>
-          <w:rtl/>
-        </w:rPr>
-        <w:t xml:space="preserve"> 311137095  אורי קירשטיין 311137095</w:t>
+        <w:t>מגישים: פבל רסטופצ'ין 311137095  אורי קירשטיין 311137095</w:t>
       </w:r>
     </w:p>
     <w:p>
@@ -2632,23 +2592,7 @@
           <w:rFonts w:eastAsiaTheme="minorEastAsia" w:hint="cs"/>
           <w:rtl/>
         </w:rPr>
-        <w:t xml:space="preserve"> פרמטר רציף. לא כל המצבים </w:t>
-      </w:r>
-      <w:proofErr w:type="spellStart"/>
-      <w:r>
-        <w:rPr>
-          <w:rFonts w:eastAsiaTheme="minorEastAsia" w:hint="cs"/>
-          <w:rtl/>
-        </w:rPr>
-        <w:t>ישיגים</w:t>
-      </w:r>
-      <w:proofErr w:type="spellEnd"/>
-      <w:r>
-        <w:rPr>
-          <w:rFonts w:eastAsiaTheme="minorEastAsia" w:hint="cs"/>
-          <w:rtl/>
-        </w:rPr>
-        <w:t>, למשל במפה מהסעיף הקודם שום מצב בצומת התחתון אינו ישיג.</w:t>
+        <w:t xml:space="preserve"> פרמטר רציף. לא כל המצבים ישיגים, למשל במפה מהסעיף הקודם שום מצב בצומת התחתון אינו ישיג.</w:t>
       </w:r>
     </w:p>
     <w:p>
@@ -4455,23 +4399,13 @@
           <w:szCs w:val="20"/>
         </w:rPr>
       </w:pPr>
-      <w:proofErr w:type="spellStart"/>
-      <w:r>
-        <w:rPr>
-          <w:rFonts w:eastAsiaTheme="minorEastAsia"/>
-          <w:sz w:val="20"/>
-          <w:szCs w:val="20"/>
-        </w:rPr>
-        <w:t>load_map_from_csv</w:t>
-      </w:r>
-      <w:proofErr w:type="spellEnd"/>
-      <w:r>
-        <w:rPr>
-          <w:rFonts w:eastAsiaTheme="minorEastAsia"/>
-          <w:sz w:val="20"/>
-          <w:szCs w:val="20"/>
-        </w:rPr>
-        <w:t>: 3.34sec</w:t>
+      <w:r>
+        <w:rPr>
+          <w:rFonts w:eastAsiaTheme="minorEastAsia"/>
+          <w:sz w:val="20"/>
+          <w:szCs w:val="20"/>
+        </w:rPr>
+        <w:t>load_map_from_csv: 3.34sec</w:t>
       </w:r>
     </w:p>
     <w:p>
@@ -4517,87 +4451,13 @@
           <w:szCs w:val="20"/>
         </w:rPr>
       </w:pPr>
-      <w:proofErr w:type="gramStart"/>
-      <w:r>
-        <w:rPr>
-          <w:rFonts w:eastAsiaTheme="minorEastAsia"/>
-          <w:sz w:val="20"/>
-          <w:szCs w:val="20"/>
-        </w:rPr>
-        <w:t>Map(</w:t>
-      </w:r>
-      <w:proofErr w:type="spellStart"/>
-      <w:proofErr w:type="gramEnd"/>
-      <w:r>
-        <w:rPr>
-          <w:rFonts w:eastAsiaTheme="minorEastAsia"/>
-          <w:sz w:val="20"/>
-          <w:szCs w:val="20"/>
-        </w:rPr>
-        <w:t>src</w:t>
-      </w:r>
-      <w:proofErr w:type="spellEnd"/>
-      <w:r>
-        <w:rPr>
-          <w:rFonts w:eastAsiaTheme="minorEastAsia"/>
-          <w:sz w:val="20"/>
-          <w:szCs w:val="20"/>
-        </w:rPr>
-        <w:t xml:space="preserve">: 54 </w:t>
-      </w:r>
-      <w:proofErr w:type="spellStart"/>
-      <w:r>
-        <w:rPr>
-          <w:rFonts w:eastAsiaTheme="minorEastAsia"/>
-          <w:sz w:val="20"/>
-          <w:szCs w:val="20"/>
-        </w:rPr>
-        <w:t>dst</w:t>
-      </w:r>
-      <w:proofErr w:type="spellEnd"/>
-      <w:r>
-        <w:rPr>
-          <w:rFonts w:eastAsiaTheme="minorEastAsia"/>
-          <w:sz w:val="20"/>
-          <w:szCs w:val="20"/>
-        </w:rPr>
-        <w:t xml:space="preserve">: 549)                 </w:t>
-      </w:r>
-      <w:proofErr w:type="spellStart"/>
-      <w:r>
-        <w:rPr>
-          <w:rFonts w:eastAsiaTheme="minorEastAsia"/>
-          <w:sz w:val="20"/>
-          <w:szCs w:val="20"/>
-        </w:rPr>
-        <w:t>UniformCost</w:t>
-      </w:r>
-      <w:proofErr w:type="spellEnd"/>
-      <w:r>
-        <w:rPr>
-          <w:rFonts w:eastAsiaTheme="minorEastAsia"/>
-          <w:sz w:val="20"/>
-          <w:szCs w:val="20"/>
-        </w:rPr>
-        <w:t xml:space="preserve">                   time:   1.51   #dev: 17355   </w:t>
-      </w:r>
-      <w:proofErr w:type="spellStart"/>
-      <w:r>
-        <w:rPr>
-          <w:rFonts w:eastAsiaTheme="minorEastAsia"/>
-          <w:sz w:val="20"/>
-          <w:szCs w:val="20"/>
-        </w:rPr>
-        <w:t>total_cost</w:t>
-      </w:r>
-      <w:proofErr w:type="spellEnd"/>
-      <w:r>
-        <w:rPr>
-          <w:rFonts w:eastAsiaTheme="minorEastAsia"/>
-          <w:sz w:val="20"/>
-          <w:szCs w:val="20"/>
-        </w:rPr>
-        <w:t xml:space="preserve">:  7465.52897   |path|: 137 </w:t>
+      <w:r>
+        <w:rPr>
+          <w:rFonts w:eastAsiaTheme="minorEastAsia"/>
+          <w:sz w:val="20"/>
+          <w:szCs w:val="20"/>
+        </w:rPr>
+        <w:t xml:space="preserve">Map(src: 54 dst: 549)                 UniformCost                   time:   1.51   #dev: 17355   total_cost:  7465.52897   |path|: 137 </w:t>
       </w:r>
     </w:p>
     <w:p>
@@ -4702,87 +4562,13 @@
           <w:szCs w:val="20"/>
         </w:rPr>
       </w:pPr>
-      <w:proofErr w:type="gramStart"/>
-      <w:r>
-        <w:rPr>
-          <w:rFonts w:eastAsiaTheme="minorEastAsia"/>
-          <w:sz w:val="20"/>
-          <w:szCs w:val="20"/>
-        </w:rPr>
-        <w:t>Map(</w:t>
-      </w:r>
-      <w:proofErr w:type="spellStart"/>
-      <w:proofErr w:type="gramEnd"/>
-      <w:r>
-        <w:rPr>
-          <w:rFonts w:eastAsiaTheme="minorEastAsia"/>
-          <w:sz w:val="20"/>
-          <w:szCs w:val="20"/>
-        </w:rPr>
-        <w:t>src</w:t>
-      </w:r>
-      <w:proofErr w:type="spellEnd"/>
-      <w:r>
-        <w:rPr>
-          <w:rFonts w:eastAsiaTheme="minorEastAsia"/>
-          <w:sz w:val="20"/>
-          <w:szCs w:val="20"/>
-        </w:rPr>
-        <w:t xml:space="preserve">: 54 </w:t>
-      </w:r>
-      <w:proofErr w:type="spellStart"/>
-      <w:r>
-        <w:rPr>
-          <w:rFonts w:eastAsiaTheme="minorEastAsia"/>
-          <w:sz w:val="20"/>
-          <w:szCs w:val="20"/>
-        </w:rPr>
-        <w:t>dst</w:t>
-      </w:r>
-      <w:proofErr w:type="spellEnd"/>
-      <w:r>
-        <w:rPr>
-          <w:rFonts w:eastAsiaTheme="minorEastAsia"/>
-          <w:sz w:val="20"/>
-          <w:szCs w:val="20"/>
-        </w:rPr>
-        <w:t xml:space="preserve">: 549)                 </w:t>
-      </w:r>
-      <w:proofErr w:type="spellStart"/>
-      <w:r>
-        <w:rPr>
-          <w:rFonts w:eastAsiaTheme="minorEastAsia"/>
-          <w:sz w:val="20"/>
-          <w:szCs w:val="20"/>
-        </w:rPr>
-        <w:t>UniformCost</w:t>
-      </w:r>
-      <w:proofErr w:type="spellEnd"/>
-      <w:r>
-        <w:rPr>
-          <w:rFonts w:eastAsiaTheme="minorEastAsia"/>
-          <w:sz w:val="20"/>
-          <w:szCs w:val="20"/>
-        </w:rPr>
-        <w:t xml:space="preserve">                   time:   1.14   #dev: 17355   </w:t>
-      </w:r>
-      <w:proofErr w:type="spellStart"/>
-      <w:r>
-        <w:rPr>
-          <w:rFonts w:eastAsiaTheme="minorEastAsia"/>
-          <w:sz w:val="20"/>
-          <w:szCs w:val="20"/>
-        </w:rPr>
-        <w:t>total_cost</w:t>
-      </w:r>
-      <w:proofErr w:type="spellEnd"/>
-      <w:r>
-        <w:rPr>
-          <w:rFonts w:eastAsiaTheme="minorEastAsia"/>
-          <w:sz w:val="20"/>
-          <w:szCs w:val="20"/>
-        </w:rPr>
-        <w:t xml:space="preserve">:  7465.52897   |path|: 137   </w:t>
+      <w:r>
+        <w:rPr>
+          <w:rFonts w:eastAsiaTheme="minorEastAsia"/>
+          <w:sz w:val="20"/>
+          <w:szCs w:val="20"/>
+        </w:rPr>
+        <w:t xml:space="preserve">Map(src: 54 dst: 549)                 UniformCost                   time:   1.14   #dev: 17355   total_cost:  7465.52897   |path|: 137   </w:t>
       </w:r>
     </w:p>
     <w:p>
@@ -4810,69 +4596,13 @@
           <w:szCs w:val="20"/>
         </w:rPr>
       </w:pPr>
-      <w:proofErr w:type="gramStart"/>
-      <w:r>
-        <w:rPr>
-          <w:rFonts w:eastAsiaTheme="minorEastAsia"/>
-          <w:sz w:val="20"/>
-          <w:szCs w:val="20"/>
-        </w:rPr>
-        <w:t>Map(</w:t>
-      </w:r>
-      <w:proofErr w:type="spellStart"/>
-      <w:proofErr w:type="gramEnd"/>
-      <w:r>
-        <w:rPr>
-          <w:rFonts w:eastAsiaTheme="minorEastAsia"/>
-          <w:sz w:val="20"/>
-          <w:szCs w:val="20"/>
-        </w:rPr>
-        <w:t>src</w:t>
-      </w:r>
-      <w:proofErr w:type="spellEnd"/>
-      <w:r>
-        <w:rPr>
-          <w:rFonts w:eastAsiaTheme="minorEastAsia"/>
-          <w:sz w:val="20"/>
-          <w:szCs w:val="20"/>
-        </w:rPr>
-        <w:t xml:space="preserve">: 54 </w:t>
-      </w:r>
-      <w:proofErr w:type="spellStart"/>
-      <w:r>
-        <w:rPr>
-          <w:rFonts w:eastAsiaTheme="minorEastAsia"/>
-          <w:sz w:val="20"/>
-          <w:szCs w:val="20"/>
-        </w:rPr>
-        <w:t>dst</w:t>
-      </w:r>
-      <w:proofErr w:type="spellEnd"/>
-      <w:r>
-        <w:rPr>
-          <w:rFonts w:eastAsiaTheme="minorEastAsia"/>
-          <w:sz w:val="20"/>
-          <w:szCs w:val="20"/>
-        </w:rPr>
-        <w:t xml:space="preserve">: 549)                 A* (h=0, w=0.500)             time:   1.16   #dev: 17355   </w:t>
-      </w:r>
-      <w:proofErr w:type="spellStart"/>
-      <w:r>
-        <w:rPr>
-          <w:rFonts w:eastAsiaTheme="minorEastAsia"/>
-          <w:sz w:val="20"/>
-          <w:szCs w:val="20"/>
-        </w:rPr>
-        <w:t>total_cost</w:t>
-      </w:r>
-      <w:proofErr w:type="spellEnd"/>
-      <w:r>
-        <w:rPr>
-          <w:rFonts w:eastAsiaTheme="minorEastAsia"/>
-          <w:sz w:val="20"/>
-          <w:szCs w:val="20"/>
-        </w:rPr>
-        <w:t xml:space="preserve">:  7465.52897   |path|: 137   </w:t>
+      <w:r>
+        <w:rPr>
+          <w:rFonts w:eastAsiaTheme="minorEastAsia"/>
+          <w:sz w:val="20"/>
+          <w:szCs w:val="20"/>
+        </w:rPr>
+        <w:t xml:space="preserve">Map(src: 54 dst: 549)                 A* (h=0, w=0.500)             time:   1.16   #dev: 17355   total_cost:  7465.52897   |path|: 137   </w:t>
       </w:r>
     </w:p>
     <w:p>
@@ -4900,87 +4630,13 @@
           <w:szCs w:val="20"/>
         </w:rPr>
       </w:pPr>
-      <w:proofErr w:type="gramStart"/>
-      <w:r>
-        <w:rPr>
-          <w:rFonts w:eastAsiaTheme="minorEastAsia"/>
-          <w:sz w:val="20"/>
-          <w:szCs w:val="20"/>
-        </w:rPr>
-        <w:t>Map(</w:t>
-      </w:r>
-      <w:proofErr w:type="spellStart"/>
-      <w:proofErr w:type="gramEnd"/>
-      <w:r>
-        <w:rPr>
-          <w:rFonts w:eastAsiaTheme="minorEastAsia"/>
-          <w:sz w:val="20"/>
-          <w:szCs w:val="20"/>
-        </w:rPr>
-        <w:t>src</w:t>
-      </w:r>
-      <w:proofErr w:type="spellEnd"/>
-      <w:r>
-        <w:rPr>
-          <w:rFonts w:eastAsiaTheme="minorEastAsia"/>
-          <w:sz w:val="20"/>
-          <w:szCs w:val="20"/>
-        </w:rPr>
-        <w:t xml:space="preserve">: 54 </w:t>
-      </w:r>
-      <w:proofErr w:type="spellStart"/>
-      <w:r>
-        <w:rPr>
-          <w:rFonts w:eastAsiaTheme="minorEastAsia"/>
-          <w:sz w:val="20"/>
-          <w:szCs w:val="20"/>
-        </w:rPr>
-        <w:t>dst</w:t>
-      </w:r>
-      <w:proofErr w:type="spellEnd"/>
-      <w:r>
-        <w:rPr>
-          <w:rFonts w:eastAsiaTheme="minorEastAsia"/>
-          <w:sz w:val="20"/>
-          <w:szCs w:val="20"/>
-        </w:rPr>
-        <w:t>: 549)                 A* (h=</w:t>
-      </w:r>
-      <w:proofErr w:type="spellStart"/>
-      <w:r>
-        <w:rPr>
-          <w:rFonts w:eastAsiaTheme="minorEastAsia"/>
-          <w:sz w:val="20"/>
-          <w:szCs w:val="20"/>
-        </w:rPr>
-        <w:t>AirDist</w:t>
-      </w:r>
-      <w:proofErr w:type="spellEnd"/>
-      <w:r>
-        <w:rPr>
-          <w:rFonts w:eastAsiaTheme="minorEastAsia"/>
-          <w:sz w:val="20"/>
-          <w:szCs w:val="20"/>
-        </w:rPr>
-        <w:t xml:space="preserve">, w=0.500)       time:   0.34   #dev: 2016    </w:t>
-      </w:r>
-      <w:proofErr w:type="spellStart"/>
-      <w:r>
-        <w:rPr>
-          <w:rFonts w:eastAsiaTheme="minorEastAsia"/>
-          <w:sz w:val="20"/>
-          <w:szCs w:val="20"/>
-        </w:rPr>
-        <w:t>total_cost</w:t>
-      </w:r>
-      <w:proofErr w:type="spellEnd"/>
-      <w:r>
-        <w:rPr>
-          <w:rFonts w:eastAsiaTheme="minorEastAsia"/>
-          <w:sz w:val="20"/>
-          <w:szCs w:val="20"/>
-        </w:rPr>
-        <w:t xml:space="preserve">:  7465.52897   |path|: 137   </w:t>
+      <w:r>
+        <w:rPr>
+          <w:rFonts w:eastAsiaTheme="minorEastAsia"/>
+          <w:sz w:val="20"/>
+          <w:szCs w:val="20"/>
+        </w:rPr>
+        <w:t xml:space="preserve">Map(src: 54 dst: 549)                 A* (h=AirDist, w=0.500)       time:   0.34   #dev: 2016    total_cost:  7465.52897   |path|: 137   </w:t>
       </w:r>
     </w:p>
     <w:p>
@@ -5206,27 +4862,7 @@
           <w:szCs w:val="20"/>
           <w:rtl/>
         </w:rPr>
-        <w:t xml:space="preserve">14. היוריסטיקה זו קבילה. כדי להגיע למצב מקבל נצטרך לבקר בכל נקודות ההזמנה. בפרט, ניאלץ לבקר בנקודת ההזמנה הרחוקה ביותר </w:t>
-      </w:r>
-      <w:proofErr w:type="spellStart"/>
-      <w:r>
-        <w:rPr>
-          <w:rFonts w:eastAsiaTheme="minorEastAsia" w:hint="cs"/>
-          <w:sz w:val="20"/>
-          <w:szCs w:val="20"/>
-          <w:rtl/>
-        </w:rPr>
-        <w:t>מאיתנו</w:t>
-      </w:r>
-      <w:proofErr w:type="spellEnd"/>
-      <w:r>
-        <w:rPr>
-          <w:rFonts w:eastAsiaTheme="minorEastAsia" w:hint="cs"/>
-          <w:sz w:val="20"/>
-          <w:szCs w:val="20"/>
-          <w:rtl/>
-        </w:rPr>
-        <w:t>. המרחק לנקודת הזמנה זו הוא לכל הפחות המרחק האווירי שלנו ממנה.</w:t>
+        <w:t>14. היוריסטיקה זו קבילה. כדי להגיע למצב מקבל נצטרך לבקר בכל נקודות ההזמנה. בפרט, ניאלץ לבקר בנקודת ההזמנה הרחוקה ביותר מאיתנו. המרחק לנקודת הזמנה זו הוא לכל הפחות המרחק האווירי שלנו ממנה.</w:t>
       </w:r>
     </w:p>
     <w:p>
@@ -5293,95 +4929,13 @@
           <w:szCs w:val="20"/>
         </w:rPr>
       </w:pPr>
-      <w:proofErr w:type="spellStart"/>
-      <w:r>
-        <w:rPr>
-          <w:rFonts w:eastAsiaTheme="minorEastAsia"/>
-          <w:sz w:val="20"/>
-          <w:szCs w:val="20"/>
-        </w:rPr>
-        <w:t>RelaxedDeliveries</w:t>
-      </w:r>
-      <w:proofErr w:type="spellEnd"/>
-      <w:r>
-        <w:rPr>
-          <w:rFonts w:eastAsiaTheme="minorEastAsia"/>
-          <w:sz w:val="20"/>
-          <w:szCs w:val="20"/>
-        </w:rPr>
-        <w:t>(</w:t>
-      </w:r>
-      <w:proofErr w:type="spellStart"/>
-      <w:r>
-        <w:rPr>
-          <w:rFonts w:eastAsiaTheme="minorEastAsia"/>
-          <w:sz w:val="20"/>
-          <w:szCs w:val="20"/>
-        </w:rPr>
-        <w:t>big_</w:t>
-      </w:r>
-      <w:proofErr w:type="gramStart"/>
-      <w:r>
-        <w:rPr>
-          <w:rFonts w:eastAsiaTheme="minorEastAsia"/>
-          <w:sz w:val="20"/>
-          <w:szCs w:val="20"/>
-        </w:rPr>
-        <w:t>delivery</w:t>
-      </w:r>
-      <w:proofErr w:type="spellEnd"/>
-      <w:r>
-        <w:rPr>
-          <w:rFonts w:eastAsiaTheme="minorEastAsia"/>
-          <w:sz w:val="20"/>
-          <w:szCs w:val="20"/>
-        </w:rPr>
-        <w:t xml:space="preserve">)   </w:t>
-      </w:r>
-      <w:proofErr w:type="gramEnd"/>
-      <w:r>
-        <w:rPr>
-          <w:rFonts w:eastAsiaTheme="minorEastAsia"/>
-          <w:sz w:val="20"/>
-          <w:szCs w:val="20"/>
-        </w:rPr>
-        <w:t xml:space="preserve">    A* (h=</w:t>
-      </w:r>
-      <w:proofErr w:type="spellStart"/>
-      <w:r>
-        <w:rPr>
-          <w:rFonts w:eastAsiaTheme="minorEastAsia"/>
-          <w:sz w:val="20"/>
-          <w:szCs w:val="20"/>
-        </w:rPr>
-        <w:t>MaxAirDist</w:t>
-      </w:r>
-      <w:proofErr w:type="spellEnd"/>
-      <w:r>
-        <w:rPr>
-          <w:rFonts w:eastAsiaTheme="minorEastAsia"/>
-          <w:sz w:val="20"/>
-          <w:szCs w:val="20"/>
-        </w:rPr>
-        <w:t xml:space="preserve">, w=0.500)    time:   9.28   #dev: 3908    </w:t>
-      </w:r>
-      <w:proofErr w:type="spellStart"/>
-      <w:r>
-        <w:rPr>
-          <w:rFonts w:eastAsiaTheme="minorEastAsia"/>
-          <w:sz w:val="20"/>
-          <w:szCs w:val="20"/>
-        </w:rPr>
-        <w:t>total_cost</w:t>
-      </w:r>
-      <w:proofErr w:type="spellEnd"/>
-      <w:r>
-        <w:rPr>
-          <w:rFonts w:eastAsiaTheme="minorEastAsia"/>
-          <w:sz w:val="20"/>
-          <w:szCs w:val="20"/>
-        </w:rPr>
-        <w:t>: 40844.21165   |path|: 11    path: [33919, 18409, 77726, 26690, 31221, 63050, 84034, 60664, 70557, 94941, 31008]   gas-stations: [31221, 70557]</w:t>
+      <w:r>
+        <w:rPr>
+          <w:rFonts w:eastAsiaTheme="minorEastAsia"/>
+          <w:sz w:val="20"/>
+          <w:szCs w:val="20"/>
+        </w:rPr>
+        <w:t>RelaxedDeliveries(big_delivery)       A* (h=MaxAirDist, w=0.500)    time:   9.28   #dev: 3908    total_cost: 40844.21165   |path|: 11    path: [33919, 18409, 77726, 26690, 31221, 63050, 84034, 60664, 70557, 94941, 31008]   gas-stations: [31221, 70557]</w:t>
       </w:r>
     </w:p>
     <w:p>
@@ -5421,95 +4975,13 @@
           <w:szCs w:val="20"/>
         </w:rPr>
       </w:pPr>
-      <w:proofErr w:type="spellStart"/>
-      <w:r>
-        <w:rPr>
-          <w:rFonts w:eastAsiaTheme="minorEastAsia"/>
-          <w:sz w:val="20"/>
-          <w:szCs w:val="20"/>
-        </w:rPr>
-        <w:t>RelaxedDeliveries</w:t>
-      </w:r>
-      <w:proofErr w:type="spellEnd"/>
-      <w:r>
-        <w:rPr>
-          <w:rFonts w:eastAsiaTheme="minorEastAsia"/>
-          <w:sz w:val="20"/>
-          <w:szCs w:val="20"/>
-        </w:rPr>
-        <w:t>(</w:t>
-      </w:r>
-      <w:proofErr w:type="spellStart"/>
-      <w:r>
-        <w:rPr>
-          <w:rFonts w:eastAsiaTheme="minorEastAsia"/>
-          <w:sz w:val="20"/>
-          <w:szCs w:val="20"/>
-        </w:rPr>
-        <w:t>big_</w:t>
-      </w:r>
-      <w:proofErr w:type="gramStart"/>
-      <w:r>
-        <w:rPr>
-          <w:rFonts w:eastAsiaTheme="minorEastAsia"/>
-          <w:sz w:val="20"/>
-          <w:szCs w:val="20"/>
-        </w:rPr>
-        <w:t>delivery</w:t>
-      </w:r>
-      <w:proofErr w:type="spellEnd"/>
-      <w:r>
-        <w:rPr>
-          <w:rFonts w:eastAsiaTheme="minorEastAsia"/>
-          <w:sz w:val="20"/>
-          <w:szCs w:val="20"/>
-        </w:rPr>
-        <w:t xml:space="preserve">)   </w:t>
-      </w:r>
-      <w:proofErr w:type="gramEnd"/>
-      <w:r>
-        <w:rPr>
-          <w:rFonts w:eastAsiaTheme="minorEastAsia"/>
-          <w:sz w:val="20"/>
-          <w:szCs w:val="20"/>
-        </w:rPr>
-        <w:t xml:space="preserve">    A* (h=</w:t>
-      </w:r>
-      <w:proofErr w:type="spellStart"/>
-      <w:r>
-        <w:rPr>
-          <w:rFonts w:eastAsiaTheme="minorEastAsia"/>
-          <w:sz w:val="20"/>
-          <w:szCs w:val="20"/>
-        </w:rPr>
-        <w:t>MSTAirDist</w:t>
-      </w:r>
-      <w:proofErr w:type="spellEnd"/>
-      <w:r>
-        <w:rPr>
-          <w:rFonts w:eastAsiaTheme="minorEastAsia"/>
-          <w:sz w:val="20"/>
-          <w:szCs w:val="20"/>
-        </w:rPr>
-        <w:t xml:space="preserve">, w=0.500)    time:   2.48   #dev: 87      </w:t>
-      </w:r>
-      <w:proofErr w:type="spellStart"/>
-      <w:r>
-        <w:rPr>
-          <w:rFonts w:eastAsiaTheme="minorEastAsia"/>
-          <w:sz w:val="20"/>
-          <w:szCs w:val="20"/>
-        </w:rPr>
-        <w:t>total_cost</w:t>
-      </w:r>
-      <w:proofErr w:type="spellEnd"/>
-      <w:r>
-        <w:rPr>
-          <w:rFonts w:eastAsiaTheme="minorEastAsia"/>
-          <w:sz w:val="20"/>
-          <w:szCs w:val="20"/>
-        </w:rPr>
-        <w:t>: 40844.21165   |path|: 11    path: [33919, 18409, 77726, 26690, 31221, 63050, 84034, 60664, 70557, 94941, 31008]   gas-stations: [31221, 70557]</w:t>
+      <w:r>
+        <w:rPr>
+          <w:rFonts w:eastAsiaTheme="minorEastAsia"/>
+          <w:sz w:val="20"/>
+          <w:szCs w:val="20"/>
+        </w:rPr>
+        <w:t>RelaxedDeliveries(big_delivery)       A* (h=MSTAirDist, w=0.500)    time:   2.48   #dev: 87      total_cost: 40844.21165   |path|: 11    path: [33919, 18409, 77726, 26690, 31221, 63050, 84034, 60664, 70557, 94941, 31008]   gas-stations: [31221, 70557]</w:t>
       </w:r>
     </w:p>
     <w:p>
@@ -10072,8 +9544,6 @@
           </wp:inline>
         </w:drawing>
       </w:r>
-      <w:bookmarkStart w:id="0" w:name="_GoBack"/>
-      <w:bookmarkEnd w:id="0"/>
     </w:p>
     <w:p>
       <w:pPr>
@@ -10220,7 +9690,6 @@
         </w:rPr>
         <w:t xml:space="preserve"> מרחק בבעיית ה </w:t>
       </w:r>
-      <w:proofErr w:type="spellStart"/>
       <w:r>
         <w:rPr>
           <w:rFonts w:eastAsiaTheme="minorEastAsia"/>
@@ -10229,7 +9698,6 @@
         </w:rPr>
         <w:t>RelaxedDeliveriesProblemState</w:t>
       </w:r>
-      <w:proofErr w:type="spellEnd"/>
       <w:r>
         <w:rPr>
           <w:rFonts w:eastAsiaTheme="minorEastAsia" w:hint="cs"/>
@@ -10284,19 +9752,8 @@
           <w:szCs w:val="20"/>
           <w:rtl/>
         </w:rPr>
-        <w:t xml:space="preserve"> זהים לבעיה </w:t>
-      </w:r>
-      <w:proofErr w:type="spellStart"/>
-      <w:r>
-        <w:rPr>
-          <w:rFonts w:eastAsiaTheme="minorEastAsia" w:hint="cs"/>
-          <w:sz w:val="20"/>
-          <w:szCs w:val="20"/>
-          <w:rtl/>
-        </w:rPr>
-        <w:t>האמיתית</w:t>
-      </w:r>
-      <w:proofErr w:type="spellEnd"/>
+        <w:t xml:space="preserve"> זהים לבעיה האמיתית</w:t>
+      </w:r>
     </w:p>
     <w:p>
       <w:pPr>
@@ -10333,19 +9790,8 @@
           <w:szCs w:val="20"/>
           <w:rtl/>
         </w:rPr>
-        <w:t xml:space="preserve"> תחנות עצירה שעוד לא ביקרנו בהן בבעיה </w:t>
-      </w:r>
-      <w:proofErr w:type="spellStart"/>
-      <w:r>
-        <w:rPr>
-          <w:rFonts w:eastAsiaTheme="minorEastAsia" w:hint="cs"/>
-          <w:sz w:val="20"/>
-          <w:szCs w:val="20"/>
-          <w:rtl/>
-        </w:rPr>
-        <w:t>האמיתית</w:t>
-      </w:r>
-      <w:proofErr w:type="spellEnd"/>
+        <w:t xml:space="preserve"> תחנות עצירה שעוד לא ביקרנו בהן בבעיה האמיתית</w:t>
+      </w:r>
     </w:p>
     <w:p>
       <w:pPr>
@@ -10382,19 +9828,8 @@
           <w:szCs w:val="20"/>
           <w:rtl/>
         </w:rPr>
-        <w:t xml:space="preserve"> זהה לבעיה </w:t>
-      </w:r>
-      <w:proofErr w:type="spellStart"/>
-      <w:r>
-        <w:rPr>
-          <w:rFonts w:eastAsiaTheme="minorEastAsia" w:hint="cs"/>
-          <w:sz w:val="20"/>
-          <w:szCs w:val="20"/>
-          <w:rtl/>
-        </w:rPr>
-        <w:t>האמיתית</w:t>
-      </w:r>
-      <w:proofErr w:type="spellEnd"/>
+        <w:t xml:space="preserve"> זהה לבעיה האמיתית</w:t>
+      </w:r>
     </w:p>
     <w:p>
       <w:pPr>
@@ -10469,19 +9904,8 @@
           <w:szCs w:val="20"/>
           <w:rtl/>
         </w:rPr>
-        <w:t xml:space="preserve"> זהה לדלק שיש ברשותנו בבעיה </w:t>
-      </w:r>
-      <w:proofErr w:type="spellStart"/>
-      <w:r>
-        <w:rPr>
-          <w:rFonts w:eastAsiaTheme="minorEastAsia" w:hint="cs"/>
-          <w:sz w:val="20"/>
-          <w:szCs w:val="20"/>
-          <w:rtl/>
-        </w:rPr>
-        <w:t>האמיתית</w:t>
-      </w:r>
-      <w:proofErr w:type="spellEnd"/>
+        <w:t xml:space="preserve"> זהה לדלק שיש ברשותנו בבעיה האמיתית</w:t>
+      </w:r>
     </w:p>
     <w:p>
       <w:pPr>
@@ -10611,29 +10035,8 @@
           <w:szCs w:val="20"/>
           <w:rtl/>
         </w:rPr>
-        <w:t xml:space="preserve"> עם </w:t>
-      </w:r>
-      <w:proofErr w:type="spellStart"/>
-      <w:r>
-        <w:rPr>
-          <w:rFonts w:eastAsiaTheme="minorEastAsia" w:hint="cs"/>
-          <w:sz w:val="20"/>
-          <w:szCs w:val="20"/>
-          <w:rtl/>
-        </w:rPr>
-        <w:t>היוריסטיקת</w:t>
-      </w:r>
-      <w:proofErr w:type="spellEnd"/>
-      <w:r>
-        <w:rPr>
-          <w:rFonts w:eastAsiaTheme="minorEastAsia" w:hint="cs"/>
-          <w:sz w:val="20"/>
-          <w:szCs w:val="20"/>
-          <w:rtl/>
-        </w:rPr>
-        <w:t xml:space="preserve"> </w:t>
-      </w:r>
-      <w:proofErr w:type="spellStart"/>
+        <w:t xml:space="preserve"> עם היוריסטיקת </w:t>
+      </w:r>
       <w:r>
         <w:rPr>
           <w:rFonts w:eastAsiaTheme="minorEastAsia"/>
@@ -10642,7 +10045,6 @@
         </w:rPr>
         <w:t>MSTAirDist</w:t>
       </w:r>
-      <w:proofErr w:type="spellEnd"/>
       <w:r>
         <w:rPr>
           <w:rFonts w:eastAsiaTheme="minorEastAsia" w:hint="cs"/>
@@ -13277,19 +12679,8 @@
           <w:szCs w:val="20"/>
           <w:rtl/>
         </w:rPr>
-        <w:t xml:space="preserve">, </w:t>
-      </w:r>
-      <w:proofErr w:type="spellStart"/>
-      <w:r>
-        <w:rPr>
-          <w:rFonts w:eastAsiaTheme="minorEastAsia" w:hint="cs"/>
-          <w:sz w:val="20"/>
-          <w:szCs w:val="20"/>
-          <w:rtl/>
-        </w:rPr>
-        <w:t>נסמנו</w:t>
-      </w:r>
-      <w:proofErr w:type="spellEnd"/>
+        <w:t>, נסמנו</w:t>
+      </w:r>
       <w:r>
         <w:rPr>
           <w:rFonts w:eastAsiaTheme="minorEastAsia" w:hint="cs"/>
@@ -13304,130 +12695,11 @@
           <w:rFonts w:eastAsiaTheme="minorEastAsia"/>
           <w:sz w:val="20"/>
           <w:szCs w:val="20"/>
-          <w:rtl/>
-        </w:rPr>
-        <w:fldChar w:fldCharType="begin"/>
-      </w:r>
-      <w:r>
-        <w:rPr>
-          <w:rFonts w:eastAsiaTheme="minorEastAsia"/>
-          <w:sz w:val="20"/>
-          <w:szCs w:val="20"/>
-          <w:rtl/>
-        </w:rPr>
-        <w:instrText xml:space="preserve"> </w:instrText>
-      </w:r>
-      <w:r>
-        <w:rPr>
-          <w:rFonts w:eastAsiaTheme="minorEastAsia" w:hint="cs"/>
-          <w:sz w:val="20"/>
-          <w:szCs w:val="20"/>
-        </w:rPr>
-        <w:instrText>TIME</w:instrText>
-      </w:r>
-      <w:r>
-        <w:rPr>
-          <w:rFonts w:eastAsiaTheme="minorEastAsia" w:hint="cs"/>
-          <w:sz w:val="20"/>
-          <w:szCs w:val="20"/>
-          <w:rtl/>
-        </w:rPr>
-        <w:instrText xml:space="preserve"> \@ "</w:instrText>
-      </w:r>
-      <w:r>
-        <w:rPr>
-          <w:rFonts w:eastAsiaTheme="minorEastAsia" w:hint="cs"/>
-          <w:sz w:val="20"/>
-          <w:szCs w:val="20"/>
-        </w:rPr>
-        <w:instrText>h:mm am/pm</w:instrText>
-      </w:r>
-      <w:r>
-        <w:rPr>
-          <w:rFonts w:eastAsiaTheme="minorEastAsia" w:hint="cs"/>
-          <w:sz w:val="20"/>
-          <w:szCs w:val="20"/>
-          <w:rtl/>
-        </w:rPr>
-        <w:instrText>"</w:instrText>
-      </w:r>
-      <w:r>
-        <w:rPr>
-          <w:rFonts w:eastAsiaTheme="minorEastAsia"/>
-          <w:sz w:val="20"/>
-          <w:szCs w:val="20"/>
-          <w:rtl/>
-        </w:rPr>
-        <w:instrText xml:space="preserve"> </w:instrText>
-      </w:r>
-      <w:r>
-        <w:rPr>
-          <w:rFonts w:eastAsiaTheme="minorEastAsia"/>
-          <w:sz w:val="20"/>
-          <w:szCs w:val="20"/>
-          <w:rtl/>
-        </w:rPr>
-        <w:fldChar w:fldCharType="separate"/>
-      </w:r>
-      <w:r>
-        <w:rPr>
-          <w:rFonts w:eastAsiaTheme="minorEastAsia" w:hint="eastAsia"/>
-          <w:noProof/>
-          <w:sz w:val="20"/>
-          <w:szCs w:val="20"/>
-          <w:rtl/>
-        </w:rPr>
-        <w:t>‏</w:t>
-      </w:r>
-      <w:r>
-        <w:rPr>
-          <w:rFonts w:eastAsiaTheme="minorEastAsia"/>
-          <w:noProof/>
-          <w:sz w:val="20"/>
-          <w:szCs w:val="20"/>
-          <w:rtl/>
-        </w:rPr>
-        <w:t xml:space="preserve">10:23 </w:t>
-      </w:r>
-      <w:r>
-        <w:rPr>
-          <w:rFonts w:eastAsiaTheme="minorEastAsia" w:hint="eastAsia"/>
-          <w:noProof/>
-          <w:sz w:val="20"/>
-          <w:szCs w:val="20"/>
-          <w:rtl/>
-        </w:rPr>
-        <w:t>אחה</w:t>
-      </w:r>
-      <w:r>
-        <w:rPr>
-          <w:rFonts w:eastAsiaTheme="minorEastAsia"/>
-          <w:noProof/>
-          <w:sz w:val="20"/>
-          <w:szCs w:val="20"/>
-          <w:rtl/>
-        </w:rPr>
-        <w:t>"</w:t>
-      </w:r>
-      <w:r>
-        <w:rPr>
-          <w:rFonts w:eastAsiaTheme="minorEastAsia" w:hint="eastAsia"/>
-          <w:noProof/>
-          <w:sz w:val="20"/>
-          <w:szCs w:val="20"/>
-          <w:rtl/>
-        </w:rPr>
-        <w:t>צ</w:t>
-      </w:r>
-      <w:r>
-        <w:rPr>
-          <w:rFonts w:eastAsiaTheme="minorEastAsia"/>
-          <w:sz w:val="20"/>
-          <w:szCs w:val="20"/>
-          <w:rtl/>
-        </w:rPr>
-        <w:fldChar w:fldCharType="end"/>
-      </w:r>
+        </w:rPr>
+        <w:t>t</w:t>
+      </w:r>
+      <w:bookmarkStart w:id="0" w:name="_GoBack"/>
+      <w:bookmarkEnd w:id="0"/>
       <w:r>
         <w:rPr>
           <w:rFonts w:eastAsiaTheme="minorEastAsia" w:hint="cs"/>
@@ -14201,27 +13473,7 @@
           <w:szCs w:val="20"/>
           <w:rtl/>
         </w:rPr>
-        <w:t xml:space="preserve">אחרת, שתי </w:t>
-      </w:r>
-      <w:proofErr w:type="spellStart"/>
-      <w:r>
-        <w:rPr>
-          <w:rFonts w:eastAsiaTheme="minorEastAsia" w:hint="cs"/>
-          <w:sz w:val="20"/>
-          <w:szCs w:val="20"/>
-          <w:rtl/>
-        </w:rPr>
-        <w:t>ההיוריסטיקות</w:t>
-      </w:r>
-      <w:proofErr w:type="spellEnd"/>
-      <w:r>
-        <w:rPr>
-          <w:rFonts w:eastAsiaTheme="minorEastAsia" w:hint="cs"/>
-          <w:sz w:val="20"/>
-          <w:szCs w:val="20"/>
-          <w:rtl/>
-        </w:rPr>
-        <w:t xml:space="preserve"> יחזירו ערכים זהים, </w:t>
+        <w:t xml:space="preserve">אחרת, שתי ההיוריסטיקות יחזירו ערכים זהים, </w:t>
       </w:r>
       <m:oMath>
         <m:r>
@@ -14794,27 +14046,7 @@
           <w:szCs w:val="20"/>
           <w:rtl/>
         </w:rPr>
-        <w:t xml:space="preserve"> עם </w:t>
-      </w:r>
-      <w:proofErr w:type="spellStart"/>
-      <w:r>
-        <w:rPr>
-          <w:rFonts w:eastAsiaTheme="minorEastAsia" w:hint="cs"/>
-          <w:sz w:val="20"/>
-          <w:szCs w:val="20"/>
-          <w:rtl/>
-        </w:rPr>
-        <w:t>ההיורסטיקה</w:t>
-      </w:r>
-      <w:proofErr w:type="spellEnd"/>
-      <w:r>
-        <w:rPr>
-          <w:rFonts w:eastAsiaTheme="minorEastAsia" w:hint="cs"/>
-          <w:sz w:val="20"/>
-          <w:szCs w:val="20"/>
-          <w:rtl/>
-        </w:rPr>
-        <w:t xml:space="preserve"> </w:t>
+        <w:t xml:space="preserve"> עם ההיורסטיקה </w:t>
       </w:r>
       <m:oMath>
         <m:sSub>
@@ -15255,7 +14487,7 @@
 </file>
 
 <file path=word/numbering.xml><?xml version="1.0" encoding="utf-8"?>
-<w:numbering xmlns:wpc="http://schemas.microsoft.com/office/word/2010/wordprocessingCanvas" xmlns:cx="http://schemas.microsoft.com/office/drawing/2014/chartex" xmlns:cx1="http://schemas.microsoft.com/office/drawing/2015/9/8/chartex" xmlns:cx2="http://schemas.microsoft.com/office/drawing/2015/10/21/chartex" xmlns:cx3="http://schemas.microsoft.com/office/drawing/2016/5/9/chartex" xmlns:cx4="http://schemas.microsoft.com/office/drawing/2016/5/10/chartex" xmlns:cx5="http://schemas.microsoft.com/office/drawing/2016/5/11/chartex" xmlns:cx6="http://schemas.microsoft.com/office/drawing/2016/5/12/chartex" xmlns:cx7="http://schemas.microsoft.com/office/drawing/2016/5/13/chartex" xmlns:cx8="http://schemas.microsoft.com/office/drawing/2016/5/14/chartex" xmlns:mc="http://schemas.openxmlformats.org/markup-compatibility/2006" xmlns:aink="http://schemas.microsoft.com/office/drawing/2016/ink" xmlns:am3d="http://schemas.microsoft.com/office/drawing/2017/model3d" xmlns:o="urn:schemas-microsoft-com:office:office" xmlns:r="http://schemas.openxmlformats.org/officeDocument/2006/relationships" xmlns:m="http://schemas.openxmlformats.org/officeDocument/2006/math" xmlns:v="urn:schemas-microsoft-com:vml" xmlns:wp14="http://schemas.microsoft.com/office/word/2010/wordprocessingDrawing" xmlns:wp="http://schemas.openxmlformats.org/drawingml/2006/wordprocessingDrawing" xmlns:w10="urn:schemas-microsoft-com:office:word" xmlns:w="http://schemas.openxmlformats.org/wordprocessingml/2006/main" xmlns:w14="http://schemas.microsoft.com/office/word/2010/wordml" xmlns:w15="http://schemas.microsoft.com/office/word/2012/wordml" xmlns:w16cid="http://schemas.microsoft.com/office/word/2016/wordml/cid" xmlns:w16se="http://schemas.microsoft.com/office/word/2015/wordml/symex" xmlns:wpg="http://schemas.microsoft.com/office/word/2010/wordprocessingGroup" xmlns:wpi="http://schemas.microsoft.com/office/word/2010/wordprocessingInk" xmlns:wne="http://schemas.microsoft.com/office/word/2006/wordml" xmlns:wps="http://schemas.microsoft.com/office/word/2010/wordprocessingShape" mc:Ignorable="w14 w15 w16se w16cid wp14">
+<w:numbering xmlns:wpc="http://schemas.microsoft.com/office/word/2010/wordprocessingCanvas" xmlns:mc="http://schemas.openxmlformats.org/markup-compatibility/2006" xmlns:o="urn:schemas-microsoft-com:office:office" xmlns:r="http://schemas.openxmlformats.org/officeDocument/2006/relationships" xmlns:m="http://schemas.openxmlformats.org/officeDocument/2006/math" xmlns:v="urn:schemas-microsoft-com:vml" xmlns:wp14="http://schemas.microsoft.com/office/word/2010/wordprocessingDrawing" xmlns:wp="http://schemas.openxmlformats.org/drawingml/2006/wordprocessingDrawing" xmlns:w10="urn:schemas-microsoft-com:office:word" xmlns:w="http://schemas.openxmlformats.org/wordprocessingml/2006/main" xmlns:w14="http://schemas.microsoft.com/office/word/2010/wordml" xmlns:w15="http://schemas.microsoft.com/office/word/2012/wordml" xmlns:wpg="http://schemas.microsoft.com/office/word/2010/wordprocessingGroup" xmlns:wpi="http://schemas.microsoft.com/office/word/2010/wordprocessingInk" xmlns:wne="http://schemas.microsoft.com/office/word/2006/wordml" xmlns:wps="http://schemas.microsoft.com/office/word/2010/wordprocessingShape" mc:Ignorable="w14 w15 wp14">
   <w:abstractNum w:abstractNumId="0" w15:restartNumberingAfterBreak="0">
     <w:nsid w:val="49003D6A"/>
     <w:multiLevelType w:val="hybridMultilevel"/>
@@ -15468,7 +14700,7 @@
 </file>
 
 <file path=word/styles.xml><?xml version="1.0" encoding="utf-8"?>
-<w:styles xmlns:mc="http://schemas.openxmlformats.org/markup-compatibility/2006" xmlns:r="http://schemas.openxmlformats.org/officeDocument/2006/relationships" xmlns:w="http://schemas.openxmlformats.org/wordprocessingml/2006/main" xmlns:w14="http://schemas.microsoft.com/office/word/2010/wordml" xmlns:w15="http://schemas.microsoft.com/office/word/2012/wordml" xmlns:w16cid="http://schemas.microsoft.com/office/word/2016/wordml/cid" xmlns:w16se="http://schemas.microsoft.com/office/word/2015/wordml/symex" mc:Ignorable="w14 w15 w16se w16cid">
+<w:styles xmlns:mc="http://schemas.openxmlformats.org/markup-compatibility/2006" xmlns:r="http://schemas.openxmlformats.org/officeDocument/2006/relationships" xmlns:w="http://schemas.openxmlformats.org/wordprocessingml/2006/main" xmlns:w14="http://schemas.microsoft.com/office/word/2010/wordml" xmlns:w15="http://schemas.microsoft.com/office/word/2012/wordml" mc:Ignorable="w14 w15">
   <w:docDefaults>
     <w:rPrDefault>
       <w:rPr>
@@ -15484,7 +14716,7 @@
       </w:pPr>
     </w:pPrDefault>
   </w:docDefaults>
-  <w:latentStyles w:defLockedState="0" w:defUIPriority="99" w:defSemiHidden="0" w:defUnhideWhenUsed="0" w:defQFormat="0" w:count="375">
+  <w:latentStyles w:defLockedState="0" w:defUIPriority="99" w:defSemiHidden="0" w:defUnhideWhenUsed="0" w:defQFormat="0" w:count="371">
     <w:lsdException w:name="Normal" w:uiPriority="0" w:qFormat="1"/>
     <w:lsdException w:name="heading 1" w:uiPriority="9" w:qFormat="1"/>
     <w:lsdException w:name="heading 2" w:semiHidden="1" w:uiPriority="9" w:unhideWhenUsed="1" w:qFormat="1"/>
@@ -15590,6 +14822,7 @@
     <w:lsdException w:name="HTML Sample" w:semiHidden="1" w:unhideWhenUsed="1"/>
     <w:lsdException w:name="HTML Typewriter" w:semiHidden="1" w:unhideWhenUsed="1"/>
     <w:lsdException w:name="HTML Variable" w:semiHidden="1" w:unhideWhenUsed="1"/>
+    <w:lsdException w:name="Normal Table" w:semiHidden="1" w:unhideWhenUsed="1"/>
     <w:lsdException w:name="annotation subject" w:semiHidden="1" w:unhideWhenUsed="1"/>
     <w:lsdException w:name="No List" w:semiHidden="1" w:unhideWhenUsed="1"/>
     <w:lsdException w:name="Outline List 1" w:semiHidden="1" w:unhideWhenUsed="1"/>
@@ -15633,8 +14866,10 @@
     <w:lsdException w:name="Table Elegant" w:semiHidden="1" w:unhideWhenUsed="1"/>
     <w:lsdException w:name="Table Professional" w:semiHidden="1" w:unhideWhenUsed="1"/>
     <w:lsdException w:name="Table Subtle 1" w:semiHidden="1" w:unhideWhenUsed="1"/>
+    <w:lsdException w:name="Table Subtle 2" w:semiHidden="1" w:unhideWhenUsed="1"/>
     <w:lsdException w:name="Table Web 1" w:semiHidden="1" w:unhideWhenUsed="1"/>
     <w:lsdException w:name="Table Web 2" w:semiHidden="1" w:unhideWhenUsed="1"/>
+    <w:lsdException w:name="Table Web 3" w:semiHidden="1" w:unhideWhenUsed="1"/>
     <w:lsdException w:name="Balloon Text" w:semiHidden="1" w:unhideWhenUsed="1"/>
     <w:lsdException w:name="Table Grid" w:uiPriority="39"/>
     <w:lsdException w:name="Table Theme" w:semiHidden="1" w:unhideWhenUsed="1"/>
@@ -15853,10 +15088,6 @@
     <w:lsdException w:name="List Table 5 Dark Accent 6" w:uiPriority="50"/>
     <w:lsdException w:name="List Table 6 Colorful Accent 6" w:uiPriority="51"/>
     <w:lsdException w:name="List Table 7 Colorful Accent 6" w:uiPriority="52"/>
-    <w:lsdException w:name="Mention" w:semiHidden="1" w:unhideWhenUsed="1"/>
-    <w:lsdException w:name="Smart Hyperlink" w:semiHidden="1" w:unhideWhenUsed="1"/>
-    <w:lsdException w:name="Hashtag" w:semiHidden="1" w:unhideWhenUsed="1"/>
-    <w:lsdException w:name="Unresolved Mention" w:semiHidden="1" w:unhideWhenUsed="1"/>
   </w:latentStyles>
   <w:style w:type="paragraph" w:default="1" w:styleId="Normal">
     <w:name w:val="Normal"/>

</xml_diff>

<commit_message>
changed theoretical as per ido
</commit_message>
<xml_diff>
--- a/AI1_311137095_321082026.docx
+++ b/AI1_311137095_321082026.docx
@@ -11207,9 +11207,9 @@
         </w:rPr>
         <w:drawing>
           <wp:inline distT="0" distB="0" distL="0" distR="0">
-            <wp:extent cx="3318095" cy="2105018"/>
-            <wp:effectExtent l="0" t="0" r="0" b="0"/>
-            <wp:docPr id="13" name="Picture 13" descr="C:\Users\USER1\Documents\Courses\AI\AI_hw1\pseudocode_q_2.JPG"/>
+            <wp:extent cx="4323030" cy="1206274"/>
+            <wp:effectExtent l="0" t="0" r="1905" b="0"/>
+            <wp:docPr id="15" name="Picture 15" descr="C:\Users\USER1\Documents\Courses\AI\AI_hw1\pseudocode_q_2.JPG"/>
             <wp:cNvGraphicFramePr>
               <a:graphicFrameLocks xmlns:a="http://schemas.openxmlformats.org/drawingml/2006/main" noChangeAspect="1"/>
             </wp:cNvGraphicFramePr>
@@ -11217,7 +11217,7 @@
               <a:graphicData uri="http://schemas.openxmlformats.org/drawingml/2006/picture">
                 <pic:pic xmlns:pic="http://schemas.openxmlformats.org/drawingml/2006/picture">
                   <pic:nvPicPr>
-                    <pic:cNvPr id="0" name="Picture 7" descr="C:\Users\USER1\Documents\Courses\AI\AI_hw1\pseudocode_q_2.JPG"/>
+                    <pic:cNvPr id="0" name="Picture 3" descr="C:\Users\USER1\Documents\Courses\AI\AI_hw1\pseudocode_q_2.JPG"/>
                     <pic:cNvPicPr>
                       <a:picLocks noChangeAspect="1" noChangeArrowheads="1"/>
                     </pic:cNvPicPr>
@@ -11238,7 +11238,7 @@
                   <pic:spPr bwMode="auto">
                     <a:xfrm>
                       <a:off x="0" y="0"/>
-                      <a:ext cx="3320659" cy="2106644"/>
+                      <a:ext cx="4333075" cy="1209077"/>
                     </a:xfrm>
                     <a:prstGeom prst="rect">
                       <a:avLst/>
@@ -11253,6 +11253,175 @@
             </a:graphic>
           </wp:inline>
         </w:drawing>
+      </w:r>
+    </w:p>
+    <w:p>
+      <w:pPr>
+        <w:bidi/>
+        <w:rPr>
+          <w:rFonts w:eastAsiaTheme="minorEastAsia" w:hint="cs"/>
+          <w:sz w:val="20"/>
+          <w:szCs w:val="20"/>
+          <w:rtl/>
+        </w:rPr>
+      </w:pPr>
+      <w:r>
+        <w:rPr>
+          <w:rFonts w:eastAsiaTheme="minorEastAsia" w:hint="cs"/>
+          <w:sz w:val="20"/>
+          <w:szCs w:val="20"/>
+          <w:rtl/>
+        </w:rPr>
+        <w:t>אנו מחשבים את ערך ההיוריסטיקה</w:t>
+      </w:r>
+      <w:r>
+        <w:rPr>
+          <w:rFonts w:eastAsiaTheme="minorEastAsia" w:hint="cs"/>
+          <w:sz w:val="20"/>
+          <w:szCs w:val="20"/>
+          <w:rtl/>
+        </w:rPr>
+        <w:t xml:space="preserve"> כאשר מעבירים את המצב ל</w:t>
+      </w:r>
+      <w:r>
+        <w:rPr>
+          <w:rFonts w:eastAsiaTheme="minorEastAsia" w:hint="cs"/>
+          <w:sz w:val="20"/>
+          <w:szCs w:val="20"/>
+        </w:rPr>
+        <w:t>OPEN</w:t>
+      </w:r>
+      <w:r>
+        <w:rPr>
+          <w:rFonts w:eastAsiaTheme="minorEastAsia" w:hint="cs"/>
+          <w:sz w:val="20"/>
+          <w:szCs w:val="20"/>
+          <w:rtl/>
+        </w:rPr>
+        <w:t xml:space="preserve"> בעת פיתוח מצב האב.</w:t>
+      </w:r>
+      <w:r>
+        <w:rPr>
+          <w:rFonts w:eastAsiaTheme="minorEastAsia" w:hint="cs"/>
+          <w:sz w:val="20"/>
+          <w:szCs w:val="20"/>
+          <w:rtl/>
+        </w:rPr>
+        <w:t xml:space="preserve"> לכן, פרמטר האב ידוע לנו בעת הקריאה לפונקציה</w:t>
+      </w:r>
+      <w:r>
+        <w:rPr>
+          <w:rFonts w:eastAsiaTheme="minorEastAsia" w:hint="cs"/>
+          <w:sz w:val="20"/>
+          <w:szCs w:val="20"/>
+          <w:rtl/>
+        </w:rPr>
+        <w:t xml:space="preserve"> כמו גם ערכו ההיוריסטי</w:t>
+      </w:r>
+      <w:r>
+        <w:rPr>
+          <w:rFonts w:eastAsiaTheme="minorEastAsia" w:hint="cs"/>
+          <w:sz w:val="20"/>
+          <w:szCs w:val="20"/>
+          <w:rtl/>
+        </w:rPr>
+        <w:t>.</w:t>
+      </w:r>
+      <w:r>
+        <w:rPr>
+          <w:rFonts w:eastAsiaTheme="minorEastAsia" w:hint="cs"/>
+          <w:sz w:val="20"/>
+          <w:szCs w:val="20"/>
+          <w:rtl/>
+        </w:rPr>
+        <w:t xml:space="preserve"> </w:t>
+      </w:r>
+      <w:r>
+        <w:rPr>
+          <w:rFonts w:eastAsiaTheme="minorEastAsia" w:hint="cs"/>
+          <w:sz w:val="20"/>
+          <w:szCs w:val="20"/>
+          <w:rtl/>
+        </w:rPr>
+        <w:t xml:space="preserve">בנוסף, </w:t>
+      </w:r>
+      <w:r>
+        <w:rPr>
+          <w:rFonts w:eastAsiaTheme="minorEastAsia" w:hint="cs"/>
+          <w:sz w:val="20"/>
+          <w:szCs w:val="20"/>
+          <w:rtl/>
+        </w:rPr>
+        <w:t>בגלל שטופולוגיית הגרף היא עץ, יש לכל צומת אב יחיד.</w:t>
+      </w:r>
+      <w:r>
+        <w:rPr>
+          <w:rFonts w:eastAsiaTheme="minorEastAsia" w:hint="cs"/>
+          <w:sz w:val="20"/>
+          <w:szCs w:val="20"/>
+          <w:rtl/>
+        </w:rPr>
+        <w:t xml:space="preserve"> הצומת היחיד לו אין צומת קודם במסלול, הוא צומת ההתחלה, עבורו נעביר </w:t>
+      </w:r>
+      <w:r>
+        <w:rPr>
+          <w:rFonts w:eastAsiaTheme="minorEastAsia"/>
+          <w:sz w:val="20"/>
+          <w:szCs w:val="20"/>
+        </w:rPr>
+        <w:t>prev=None</w:t>
+      </w:r>
+      <w:r>
+        <w:rPr>
+          <w:rFonts w:eastAsiaTheme="minorEastAsia" w:hint="cs"/>
+          <w:sz w:val="20"/>
+          <w:szCs w:val="20"/>
+          <w:rtl/>
+        </w:rPr>
+        <w:t xml:space="preserve"> וערך </w:t>
+      </w:r>
+      <w:r>
+        <w:rPr>
+          <w:rFonts w:eastAsiaTheme="minorEastAsia"/>
+          <w:sz w:val="20"/>
+          <w:szCs w:val="20"/>
+        </w:rPr>
+        <w:t>prev_heuristic_value</w:t>
+      </w:r>
+      <w:r>
+        <w:rPr>
+          <w:rFonts w:eastAsiaTheme="minorEastAsia" w:hint="cs"/>
+          <w:sz w:val="20"/>
+          <w:szCs w:val="20"/>
+          <w:rtl/>
+        </w:rPr>
+        <w:t xml:space="preserve"> כלשהו.</w:t>
+      </w:r>
+      <w:r>
+        <w:rPr>
+          <w:rFonts w:eastAsiaTheme="minorEastAsia" w:hint="cs"/>
+          <w:sz w:val="20"/>
+          <w:szCs w:val="20"/>
+          <w:rtl/>
+        </w:rPr>
+        <w:t xml:space="preserve"> לכל צומת אחר, הערך ההיוריסטי של הצומת הקודם כבר חושב לפני פיתוחו ולכן נדע איזה פרמטר </w:t>
+      </w:r>
+      <w:r>
+        <w:rPr>
+          <w:rFonts w:eastAsiaTheme="minorEastAsia"/>
+          <w:sz w:val="20"/>
+          <w:szCs w:val="20"/>
+        </w:rPr>
+        <w:t>prev_heuristic_value</w:t>
+      </w:r>
+      <w:r>
+        <w:rPr>
+          <w:rFonts w:eastAsiaTheme="minorEastAsia" w:hint="cs"/>
+          <w:sz w:val="20"/>
+          <w:szCs w:val="20"/>
+          <w:rtl/>
+        </w:rPr>
+        <w:t xml:space="preserve"> להעביר בעת הקריאה לפונקציה.</w:t>
       </w:r>
     </w:p>
     <w:p>
@@ -11907,409 +12076,16 @@
           <w:szCs w:val="20"/>
           <w:rtl/>
         </w:rPr>
-        <w:t xml:space="preserve"> והצומת הוא בור, אין דרך להגיע ממנו לצומת מטרה. לכן, </w:t>
-      </w:r>
-      <m:oMath>
-        <m:sSup>
-          <m:sSupPr>
-            <m:ctrlPr>
-              <w:rPr>
-                <w:rFonts w:ascii="Cambria Math" w:eastAsiaTheme="minorEastAsia" w:hAnsi="Cambria Math"/>
-                <w:i/>
-                <w:sz w:val="20"/>
-                <w:szCs w:val="20"/>
-              </w:rPr>
-            </m:ctrlPr>
-          </m:sSupPr>
-          <m:e>
-            <m:r>
-              <w:rPr>
-                <w:rFonts w:ascii="Cambria Math" w:eastAsiaTheme="minorEastAsia" w:hAnsi="Cambria Math"/>
-                <w:sz w:val="20"/>
-                <w:szCs w:val="20"/>
-              </w:rPr>
-              <m:t>h</m:t>
-            </m:r>
-          </m:e>
-          <m:sup>
-            <m:r>
-              <w:rPr>
-                <w:rFonts w:ascii="Cambria Math" w:eastAsiaTheme="minorEastAsia" w:hAnsi="Cambria Math"/>
-                <w:sz w:val="20"/>
-                <w:szCs w:val="20"/>
-              </w:rPr>
-              <m:t>*</m:t>
-            </m:r>
-          </m:sup>
-        </m:sSup>
-        <m:d>
-          <m:dPr>
-            <m:ctrlPr>
-              <w:rPr>
-                <w:rFonts w:ascii="Cambria Math" w:eastAsiaTheme="minorEastAsia" w:hAnsi="Cambria Math"/>
-                <w:i/>
-                <w:sz w:val="20"/>
-                <w:szCs w:val="20"/>
-              </w:rPr>
-            </m:ctrlPr>
-          </m:dPr>
-          <m:e>
-            <m:r>
-              <w:rPr>
-                <w:rFonts w:ascii="Cambria Math" w:eastAsiaTheme="minorEastAsia" w:hAnsi="Cambria Math"/>
-                <w:sz w:val="20"/>
-                <w:szCs w:val="20"/>
-              </w:rPr>
-              <m:t>s</m:t>
-            </m:r>
-          </m:e>
-        </m:d>
-        <m:r>
-          <w:rPr>
-            <w:rFonts w:ascii="Cambria Math" w:eastAsiaTheme="minorEastAsia" w:hAnsi="Cambria Math"/>
-            <w:sz w:val="20"/>
-            <w:szCs w:val="20"/>
-          </w:rPr>
-          <m:t>=∞</m:t>
-        </m:r>
-      </m:oMath>
-      <w:r>
-        <w:rPr>
-          <w:rFonts w:eastAsiaTheme="minorEastAsia" w:hint="cs"/>
-          <w:sz w:val="20"/>
-          <w:szCs w:val="20"/>
-          <w:rtl/>
-        </w:rPr>
-        <w:t xml:space="preserve"> ומתקיים </w:t>
-      </w:r>
-      <m:oMath>
-        <m:sSub>
-          <m:sSubPr>
-            <m:ctrlPr>
-              <w:rPr>
-                <w:rFonts w:ascii="Cambria Math" w:eastAsiaTheme="minorEastAsia" w:hAnsi="Cambria Math"/>
-                <w:i/>
-                <w:sz w:val="20"/>
-                <w:szCs w:val="20"/>
-              </w:rPr>
-            </m:ctrlPr>
-          </m:sSubPr>
-          <m:e>
-            <m:r>
-              <w:rPr>
-                <w:rFonts w:ascii="Cambria Math" w:eastAsiaTheme="minorEastAsia" w:hAnsi="Cambria Math"/>
-                <w:sz w:val="20"/>
-                <w:szCs w:val="20"/>
-              </w:rPr>
-              <m:t>h</m:t>
-            </m:r>
-          </m:e>
-          <m:sub>
-            <m:r>
-              <w:rPr>
-                <w:rFonts w:ascii="Cambria Math" w:eastAsiaTheme="minorEastAsia" w:hAnsi="Cambria Math"/>
-                <w:sz w:val="20"/>
-                <w:szCs w:val="20"/>
-              </w:rPr>
-              <m:t>1</m:t>
-            </m:r>
-          </m:sub>
-        </m:sSub>
-        <m:d>
-          <m:dPr>
-            <m:ctrlPr>
-              <w:rPr>
-                <w:rFonts w:ascii="Cambria Math" w:eastAsiaTheme="minorEastAsia" w:hAnsi="Cambria Math"/>
-                <w:i/>
-                <w:sz w:val="20"/>
-                <w:szCs w:val="20"/>
-              </w:rPr>
-            </m:ctrlPr>
-          </m:dPr>
-          <m:e>
-            <m:r>
-              <w:rPr>
-                <w:rFonts w:ascii="Cambria Math" w:eastAsiaTheme="minorEastAsia" w:hAnsi="Cambria Math"/>
-                <w:sz w:val="20"/>
-                <w:szCs w:val="20"/>
-              </w:rPr>
-              <m:t>s</m:t>
-            </m:r>
-          </m:e>
-        </m:d>
-        <m:r>
-          <w:rPr>
-            <w:rFonts w:ascii="Cambria Math" w:eastAsiaTheme="minorEastAsia" w:hAnsi="Cambria Math"/>
-            <w:sz w:val="20"/>
-            <w:szCs w:val="20"/>
-          </w:rPr>
-          <m:t>=∞≤</m:t>
-        </m:r>
-        <m:sSup>
-          <m:sSupPr>
-            <m:ctrlPr>
-              <w:rPr>
-                <w:rFonts w:ascii="Cambria Math" w:eastAsiaTheme="minorEastAsia" w:hAnsi="Cambria Math"/>
-                <w:i/>
-                <w:sz w:val="20"/>
-                <w:szCs w:val="20"/>
-              </w:rPr>
-            </m:ctrlPr>
-          </m:sSupPr>
-          <m:e>
-            <m:r>
-              <w:rPr>
-                <w:rFonts w:ascii="Cambria Math" w:eastAsiaTheme="minorEastAsia" w:hAnsi="Cambria Math"/>
-                <w:sz w:val="20"/>
-                <w:szCs w:val="20"/>
-              </w:rPr>
-              <m:t>h</m:t>
-            </m:r>
-          </m:e>
-          <m:sup>
-            <m:r>
-              <w:rPr>
-                <w:rFonts w:ascii="Cambria Math" w:eastAsiaTheme="minorEastAsia" w:hAnsi="Cambria Math"/>
-                <w:sz w:val="20"/>
-                <w:szCs w:val="20"/>
-              </w:rPr>
-              <m:t>*</m:t>
-            </m:r>
-          </m:sup>
-        </m:sSup>
-        <m:r>
-          <w:rPr>
-            <w:rFonts w:ascii="Cambria Math" w:eastAsiaTheme="minorEastAsia" w:hAnsi="Cambria Math"/>
-            <w:sz w:val="20"/>
-            <w:szCs w:val="20"/>
-          </w:rPr>
-          <m:t>(s)</m:t>
-        </m:r>
-      </m:oMath>
-      <w:r>
-        <w:rPr>
-          <w:rFonts w:eastAsiaTheme="minorEastAsia" w:hint="cs"/>
-          <w:sz w:val="20"/>
-          <w:szCs w:val="20"/>
-          <w:rtl/>
-        </w:rPr>
-        <w:t xml:space="preserve"> (כמובן ההנחה היא שיש ייצוג יחיד לאינסוף).</w:t>
-      </w:r>
-    </w:p>
-    <w:p>
-      <w:pPr>
-        <w:pStyle w:val="ListParagraph"/>
-        <w:numPr>
-          <w:ilvl w:val="0"/>
-          <w:numId w:val="2"/>
-        </w:numPr>
-        <w:bidi/>
-        <w:rPr>
-          <w:rFonts w:eastAsiaTheme="minorEastAsia"/>
-          <w:sz w:val="20"/>
-          <w:szCs w:val="20"/>
-        </w:rPr>
-      </w:pPr>
-      <w:r>
-        <w:rPr>
-          <w:rFonts w:eastAsiaTheme="minorEastAsia" w:hint="cs"/>
-          <w:sz w:val="20"/>
-          <w:szCs w:val="20"/>
-          <w:rtl/>
-        </w:rPr>
-        <w:t xml:space="preserve">כאשר </w:t>
-      </w:r>
-      <m:oMath>
-        <m:r>
-          <w:rPr>
-            <w:rFonts w:ascii="Cambria Math" w:eastAsiaTheme="minorEastAsia" w:hAnsi="Cambria Math"/>
-            <w:sz w:val="20"/>
-            <w:szCs w:val="20"/>
-          </w:rPr>
-          <m:t>Applicabl</m:t>
-        </m:r>
-        <m:sSub>
-          <m:sSubPr>
-            <m:ctrlPr>
-              <w:rPr>
-                <w:rFonts w:ascii="Cambria Math" w:eastAsiaTheme="minorEastAsia" w:hAnsi="Cambria Math"/>
-                <w:i/>
-                <w:sz w:val="20"/>
-                <w:szCs w:val="20"/>
-              </w:rPr>
-            </m:ctrlPr>
-          </m:sSubPr>
-          <m:e>
-            <m:r>
-              <w:rPr>
-                <w:rFonts w:ascii="Cambria Math" w:eastAsiaTheme="minorEastAsia" w:hAnsi="Cambria Math"/>
-                <w:sz w:val="20"/>
-                <w:szCs w:val="20"/>
-              </w:rPr>
-              <m:t>e</m:t>
-            </m:r>
-          </m:e>
-          <m:sub>
-            <m:r>
-              <w:rPr>
-                <w:rFonts w:ascii="Cambria Math" w:eastAsiaTheme="minorEastAsia" w:hAnsi="Cambria Math"/>
-                <w:sz w:val="20"/>
-                <w:szCs w:val="20"/>
-              </w:rPr>
-              <m:t>h</m:t>
-            </m:r>
-          </m:sub>
-        </m:sSub>
-        <m:d>
-          <m:dPr>
-            <m:ctrlPr>
-              <w:rPr>
-                <w:rFonts w:ascii="Cambria Math" w:eastAsiaTheme="minorEastAsia" w:hAnsi="Cambria Math"/>
-                <w:i/>
-                <w:sz w:val="20"/>
-                <w:szCs w:val="20"/>
-              </w:rPr>
-            </m:ctrlPr>
-          </m:dPr>
-          <m:e>
-            <m:r>
-              <w:rPr>
-                <w:rFonts w:ascii="Cambria Math" w:eastAsiaTheme="minorEastAsia" w:hAnsi="Cambria Math"/>
-                <w:sz w:val="20"/>
-                <w:szCs w:val="20"/>
-              </w:rPr>
-              <m:t>s</m:t>
-            </m:r>
-          </m:e>
-        </m:d>
-        <m:r>
-          <w:rPr>
-            <w:rFonts w:ascii="Cambria Math" w:eastAsiaTheme="minorEastAsia" w:hAnsi="Cambria Math"/>
-            <w:sz w:val="20"/>
-            <w:szCs w:val="20"/>
-          </w:rPr>
-          <m:t>=False</m:t>
-        </m:r>
-      </m:oMath>
-      <w:r>
-        <w:rPr>
-          <w:rFonts w:eastAsiaTheme="minorEastAsia" w:hint="cs"/>
-          <w:sz w:val="20"/>
-          <w:szCs w:val="20"/>
-          <w:rtl/>
-        </w:rPr>
-        <w:t>, ולפחות לאחד</w:t>
-      </w:r>
-      <w:r>
-        <w:rPr>
-          <w:rFonts w:eastAsiaTheme="minorEastAsia" w:hint="cs"/>
-          <w:sz w:val="20"/>
-          <w:szCs w:val="20"/>
-          <w:rtl/>
-        </w:rPr>
-        <w:t xml:space="preserve"> הבנים של הצומת מתקיים </w:t>
-      </w:r>
-      <m:oMath>
-        <m:r>
-          <w:rPr>
-            <w:rFonts w:ascii="Cambria Math" w:eastAsiaTheme="minorEastAsia" w:hAnsi="Cambria Math"/>
-            <w:sz w:val="20"/>
-            <w:szCs w:val="20"/>
-          </w:rPr>
-          <m:t>Applicabl</m:t>
-        </m:r>
-        <m:sSub>
-          <m:sSubPr>
-            <m:ctrlPr>
-              <w:rPr>
-                <w:rFonts w:ascii="Cambria Math" w:eastAsiaTheme="minorEastAsia" w:hAnsi="Cambria Math"/>
-                <w:i/>
-                <w:sz w:val="20"/>
-                <w:szCs w:val="20"/>
-              </w:rPr>
-            </m:ctrlPr>
-          </m:sSubPr>
-          <m:e>
-            <m:r>
-              <w:rPr>
-                <w:rFonts w:ascii="Cambria Math" w:eastAsiaTheme="minorEastAsia" w:hAnsi="Cambria Math"/>
-                <w:sz w:val="20"/>
-                <w:szCs w:val="20"/>
-              </w:rPr>
-              <m:t>e</m:t>
-            </m:r>
-          </m:e>
-          <m:sub>
-            <m:r>
-              <w:rPr>
-                <w:rFonts w:ascii="Cambria Math" w:eastAsiaTheme="minorEastAsia" w:hAnsi="Cambria Math"/>
-                <w:sz w:val="20"/>
-                <w:szCs w:val="20"/>
-              </w:rPr>
-              <m:t>h</m:t>
-            </m:r>
-          </m:sub>
-        </m:sSub>
-        <m:d>
-          <m:dPr>
-            <m:ctrlPr>
-              <w:rPr>
-                <w:rFonts w:ascii="Cambria Math" w:eastAsiaTheme="minorEastAsia" w:hAnsi="Cambria Math"/>
-                <w:i/>
-                <w:sz w:val="20"/>
-                <w:szCs w:val="20"/>
-              </w:rPr>
-            </m:ctrlPr>
-          </m:dPr>
-          <m:e>
-            <m:r>
-              <w:rPr>
-                <w:rFonts w:ascii="Cambria Math" w:eastAsiaTheme="minorEastAsia" w:hAnsi="Cambria Math"/>
-                <w:sz w:val="20"/>
-                <w:szCs w:val="20"/>
-              </w:rPr>
-              <m:t>s'</m:t>
-            </m:r>
-          </m:e>
-        </m:d>
-        <m:r>
-          <w:rPr>
-            <w:rFonts w:ascii="Cambria Math" w:eastAsiaTheme="minorEastAsia" w:hAnsi="Cambria Math"/>
-            <w:sz w:val="20"/>
-            <w:szCs w:val="20"/>
-          </w:rPr>
-          <m:t>=False</m:t>
-        </m:r>
-      </m:oMath>
-      <w:r>
-        <w:rPr>
-          <w:rFonts w:eastAsiaTheme="minorEastAsia" w:hint="cs"/>
-          <w:sz w:val="20"/>
-          <w:szCs w:val="20"/>
-          <w:rtl/>
-        </w:rPr>
-        <w:t>,</w:t>
-      </w:r>
-    </w:p>
-    <w:p>
-      <w:pPr>
-        <w:pStyle w:val="ListParagraph"/>
-        <w:bidi/>
-        <w:rPr>
-          <w:rFonts w:eastAsiaTheme="minorEastAsia"/>
-          <w:sz w:val="20"/>
-          <w:szCs w:val="20"/>
-          <w:rtl/>
-        </w:rPr>
-      </w:pPr>
-      <w:r>
-        <w:rPr>
-          <w:rFonts w:eastAsiaTheme="minorEastAsia" w:hint="cs"/>
-          <w:sz w:val="20"/>
-          <w:szCs w:val="20"/>
-          <w:rtl/>
-        </w:rPr>
-        <w:t xml:space="preserve"> </w:t>
+        <w:t xml:space="preserve"> והצומת הוא </w:t>
+      </w:r>
+      <w:r>
+        <w:rPr>
+          <w:rFonts w:eastAsiaTheme="minorEastAsia" w:hint="cs"/>
+          <w:sz w:val="20"/>
+          <w:szCs w:val="20"/>
+          <w:rtl/>
+        </w:rPr>
+        <w:t xml:space="preserve">צומת ההתחלה, </w:t>
       </w:r>
       <m:oMath>
         <m:sSub>
@@ -12415,6 +12191,35 @@
           <m:t>(s)</m:t>
         </m:r>
       </m:oMath>
+      <w:r>
+        <w:rPr>
+          <w:rFonts w:eastAsiaTheme="minorEastAsia" w:hint="cs"/>
+          <w:sz w:val="20"/>
+          <w:szCs w:val="20"/>
+          <w:rtl/>
+        </w:rPr>
+        <w:t>.</w:t>
+      </w:r>
+    </w:p>
+    <w:p>
+      <w:pPr>
+        <w:bidi/>
+        <w:rPr>
+          <w:rFonts w:eastAsiaTheme="minorEastAsia" w:hint="cs"/>
+          <w:sz w:val="20"/>
+          <w:szCs w:val="20"/>
+          <w:rtl/>
+        </w:rPr>
+      </w:pPr>
+      <w:r>
+        <w:rPr>
+          <w:rFonts w:eastAsiaTheme="minorEastAsia" w:hint="cs"/>
+          <w:sz w:val="20"/>
+          <w:szCs w:val="20"/>
+          <w:rtl/>
+        </w:rPr>
+        <w:t>נוכיח קבילות לשאר המקרים.</w:t>
+      </w:r>
     </w:p>
     <w:p>
       <w:pPr>
@@ -12425,7 +12230,7 @@
         </w:numPr>
         <w:bidi/>
         <w:rPr>
-          <w:rFonts w:eastAsiaTheme="minorEastAsia"/>
+          <w:rFonts w:eastAsiaTheme="minorEastAsia" w:hint="cs"/>
           <w:sz w:val="20"/>
           <w:szCs w:val="20"/>
         </w:rPr>
@@ -12435,9 +12240,39 @@
           <w:rFonts w:eastAsiaTheme="minorEastAsia" w:hint="cs"/>
           <w:sz w:val="20"/>
           <w:szCs w:val="20"/>
-          <w:rtl/>
-        </w:rPr>
-        <w:t xml:space="preserve">כאשר </w:t>
+          <w:u w:val="single"/>
+          <w:rtl/>
+        </w:rPr>
+        <w:t>טענת עזר</w:t>
+      </w:r>
+      <w:r>
+        <w:rPr>
+          <w:rFonts w:eastAsiaTheme="minorEastAsia" w:hint="cs"/>
+          <w:sz w:val="20"/>
+          <w:szCs w:val="20"/>
+          <w:u w:val="single"/>
+          <w:rtl/>
+        </w:rPr>
+        <w:t xml:space="preserve"> </w:t>
+      </w:r>
+      <w:r>
+        <w:rPr>
+          <w:rFonts w:eastAsiaTheme="minorEastAsia"/>
+          <w:sz w:val="20"/>
+          <w:szCs w:val="20"/>
+          <w:u w:val="single"/>
+          <w:rtl/>
+        </w:rPr>
+        <w:t>–</w:t>
+      </w:r>
+      <w:r>
+        <w:rPr>
+          <w:rFonts w:eastAsiaTheme="minorEastAsia" w:hint="cs"/>
+          <w:sz w:val="20"/>
+          <w:szCs w:val="20"/>
+          <w:rtl/>
+        </w:rPr>
+        <w:t xml:space="preserve"> עבור צומת התחלה עבורו </w:t>
       </w:r>
       <m:oMath>
         <m:r>
@@ -12518,7 +12353,24 @@
           <w:szCs w:val="20"/>
           <w:rtl/>
         </w:rPr>
-        <w:t xml:space="preserve">, ולכל הבנים מתקיים </w:t>
+        <w:t xml:space="preserve">, ערכי ההיוריסטיקה עבור כל הצמתים בכל מסלול ממנו לצומת המטרה יהיו 0 עד אשר נתקל בצומת </w:t>
+      </w:r>
+      <w:r>
+        <w:rPr>
+          <w:rFonts w:eastAsiaTheme="minorEastAsia"/>
+          <w:sz w:val="20"/>
+          <w:szCs w:val="20"/>
+        </w:rPr>
+        <w:t>t</w:t>
+      </w:r>
+      <w:r>
+        <w:rPr>
+          <w:rFonts w:eastAsiaTheme="minorEastAsia" w:hint="cs"/>
+          <w:sz w:val="20"/>
+          <w:szCs w:val="20"/>
+          <w:rtl/>
+        </w:rPr>
+        <w:t xml:space="preserve"> עבורו </w:t>
       </w:r>
       <m:oMath>
         <m:r>
@@ -12579,7 +12431,7 @@
                 <w:sz w:val="20"/>
                 <w:szCs w:val="20"/>
               </w:rPr>
-              <m:t>s'</m:t>
+              <m:t>t</m:t>
             </m:r>
           </m:e>
         </m:d>
@@ -12599,12 +12451,16 @@
           <w:szCs w:val="20"/>
           <w:rtl/>
         </w:rPr>
-        <w:t>:</w:t>
+        <w:t>. נוכיח באינדוקציה.</w:t>
       </w:r>
     </w:p>
     <w:p>
       <w:pPr>
         <w:pStyle w:val="ListParagraph"/>
+        <w:numPr>
+          <w:ilvl w:val="0"/>
+          <w:numId w:val="2"/>
+        </w:numPr>
         <w:bidi/>
         <w:rPr>
           <w:rFonts w:eastAsiaTheme="minorEastAsia"/>
@@ -12619,48 +12475,24 @@
           <w:szCs w:val="20"/>
           <w:rtl/>
         </w:rPr>
-        <w:t xml:space="preserve">נסתכל על </w:t>
+        <w:t xml:space="preserve">בסיס: עבור צומת ההתחלה, </w:t>
       </w:r>
       <m:oMath>
-        <m:sSup>
-          <m:sSupPr>
-            <m:ctrlPr>
-              <w:rPr>
-                <w:rFonts w:ascii="Cambria Math" w:eastAsiaTheme="minorEastAsia" w:hAnsi="Cambria Math"/>
-                <w:i/>
-                <w:sz w:val="20"/>
-                <w:szCs w:val="20"/>
-              </w:rPr>
-            </m:ctrlPr>
-          </m:sSupPr>
-          <m:e>
-            <m:r>
-              <w:rPr>
-                <w:rFonts w:ascii="Cambria Math" w:eastAsiaTheme="minorEastAsia" w:hAnsi="Cambria Math"/>
-                <w:sz w:val="20"/>
-                <w:szCs w:val="20"/>
-              </w:rPr>
-              <m:t>h</m:t>
-            </m:r>
-          </m:e>
-          <m:sup>
-            <m:r>
-              <w:rPr>
-                <w:rFonts w:ascii="Cambria Math" w:eastAsiaTheme="minorEastAsia" w:hAnsi="Cambria Math"/>
-                <w:sz w:val="20"/>
-                <w:szCs w:val="20"/>
-              </w:rPr>
-              <m:t>*</m:t>
-            </m:r>
-          </m:sup>
-        </m:sSup>
         <m:r>
           <w:rPr>
             <w:rFonts w:ascii="Cambria Math" w:eastAsiaTheme="minorEastAsia" w:hAnsi="Cambria Math"/>
             <w:sz w:val="20"/>
             <w:szCs w:val="20"/>
           </w:rPr>
-          <m:t>(s)</m:t>
+          <m:t>prev</m:t>
+        </m:r>
+        <m:r>
+          <w:rPr>
+            <w:rFonts w:ascii="Cambria Math" w:eastAsiaTheme="minorEastAsia" w:hAnsi="Cambria Math"/>
+            <w:sz w:val="20"/>
+            <w:szCs w:val="20"/>
+          </w:rPr>
+          <m:t>=None</m:t>
         </m:r>
       </m:oMath>
       <w:r>
@@ -12670,55 +12502,21 @@
           <w:szCs w:val="20"/>
           <w:rtl/>
         </w:rPr>
-        <w:t>. כיוון שהצומת איננו צומת מטרה, המסלול שעלותו מינימלית עובר דרך אחד הבנים</w:t>
-      </w:r>
-      <w:r>
-        <w:rPr>
-          <w:rFonts w:eastAsiaTheme="minorEastAsia" w:hint="cs"/>
-          <w:sz w:val="20"/>
-          <w:szCs w:val="20"/>
-          <w:rtl/>
-        </w:rPr>
-        <w:t>, נסמנו</w:t>
-      </w:r>
-      <w:r>
-        <w:rPr>
-          <w:rFonts w:eastAsiaTheme="minorEastAsia" w:hint="cs"/>
-          <w:sz w:val="20"/>
-          <w:szCs w:val="20"/>
-          <w:rtl/>
-        </w:rPr>
-        <w:t xml:space="preserve"> </w:t>
-      </w:r>
-      <w:r>
-        <w:rPr>
-          <w:rFonts w:eastAsiaTheme="minorEastAsia"/>
-          <w:sz w:val="20"/>
-          <w:szCs w:val="20"/>
-        </w:rPr>
-        <w:t>t</w:t>
-      </w:r>
-      <w:bookmarkStart w:id="0" w:name="_GoBack"/>
-      <w:bookmarkEnd w:id="0"/>
-      <w:r>
-        <w:rPr>
-          <w:rFonts w:eastAsiaTheme="minorEastAsia" w:hint="cs"/>
-          <w:sz w:val="20"/>
-          <w:szCs w:val="20"/>
-          <w:rtl/>
-        </w:rPr>
-        <w:t>. מתקיים כי:</w:t>
+        <w:t xml:space="preserve"> ולכן לפי התנאי בפסאודו-קוד, ערכו ההיוריסטי 0.</w:t>
       </w:r>
     </w:p>
     <w:p>
       <w:pPr>
         <w:pStyle w:val="ListParagraph"/>
+        <w:numPr>
+          <w:ilvl w:val="0"/>
+          <w:numId w:val="2"/>
+        </w:numPr>
         <w:bidi/>
         <w:rPr>
-          <w:rFonts w:eastAsiaTheme="minorEastAsia"/>
-          <w:sz w:val="20"/>
-          <w:szCs w:val="20"/>
-          <w:rtl/>
+          <w:rFonts w:eastAsiaTheme="minorEastAsia" w:hint="cs"/>
+          <w:sz w:val="20"/>
+          <w:szCs w:val="20"/>
         </w:rPr>
       </w:pPr>
       <w:r>
@@ -12728,11 +12526,60 @@
           <w:szCs w:val="20"/>
           <w:rtl/>
         </w:rPr>
-        <w:t xml:space="preserve"> </w:t>
+        <w:t xml:space="preserve">הנחת האינדוקציה: לצומת </w:t>
+      </w:r>
+      <w:r>
+        <w:rPr>
+          <w:rFonts w:eastAsiaTheme="minorEastAsia"/>
+          <w:sz w:val="20"/>
+          <w:szCs w:val="20"/>
+        </w:rPr>
+        <w:t>prev</w:t>
+      </w:r>
+      <w:r>
+        <w:rPr>
+          <w:rFonts w:eastAsiaTheme="minorEastAsia" w:hint="cs"/>
+          <w:sz w:val="20"/>
+          <w:szCs w:val="20"/>
+          <w:rtl/>
+        </w:rPr>
+        <w:t xml:space="preserve"> ערך היוריסטי 0.</w:t>
+      </w:r>
+    </w:p>
+    <w:p>
+      <w:pPr>
+        <w:pStyle w:val="ListParagraph"/>
+        <w:numPr>
+          <w:ilvl w:val="0"/>
+          <w:numId w:val="2"/>
+        </w:numPr>
+        <w:bidi/>
+        <w:rPr>
+          <w:rFonts w:eastAsiaTheme="minorEastAsia" w:hint="cs"/>
+          <w:sz w:val="20"/>
+          <w:szCs w:val="20"/>
+        </w:rPr>
+      </w:pPr>
+      <w:r>
+        <w:rPr>
+          <w:rFonts w:eastAsiaTheme="minorEastAsia" w:hint="cs"/>
+          <w:sz w:val="20"/>
+          <w:szCs w:val="20"/>
+          <w:rtl/>
+        </w:rPr>
+        <w:t xml:space="preserve">צעד: אם עבור הצומת </w:t>
       </w:r>
       <m:oMath>
-        <m:sSup>
-          <m:sSupPr>
+        <m:r>
+          <w:rPr>
+            <w:rFonts w:ascii="Cambria Math" w:eastAsiaTheme="minorEastAsia" w:hAnsi="Cambria Math"/>
+            <w:sz w:val="20"/>
+            <w:szCs w:val="20"/>
+          </w:rPr>
+          <m:t>Applicabl</m:t>
+        </m:r>
+        <m:sSub>
+          <m:sSubPr>
             <m:ctrlPr>
               <w:rPr>
                 <w:rFonts w:ascii="Cambria Math" w:eastAsiaTheme="minorEastAsia" w:hAnsi="Cambria Math"/>
@@ -12741,7 +12588,7 @@
                 <w:szCs w:val="20"/>
               </w:rPr>
             </m:ctrlPr>
-          </m:sSupPr>
+          </m:sSubPr>
           <m:e>
             <m:r>
               <w:rPr>
@@ -12749,20 +12596,20 @@
                 <w:sz w:val="20"/>
                 <w:szCs w:val="20"/>
               </w:rPr>
+              <m:t>e</m:t>
+            </m:r>
+          </m:e>
+          <m:sub>
+            <m:r>
+              <w:rPr>
+                <w:rFonts w:ascii="Cambria Math" w:eastAsiaTheme="minorEastAsia" w:hAnsi="Cambria Math"/>
+                <w:sz w:val="20"/>
+                <w:szCs w:val="20"/>
+              </w:rPr>
               <m:t>h</m:t>
             </m:r>
-          </m:e>
-          <m:sup>
-            <m:r>
-              <w:rPr>
-                <w:rFonts w:ascii="Cambria Math" w:eastAsiaTheme="minorEastAsia" w:hAnsi="Cambria Math"/>
-                <w:sz w:val="20"/>
-                <w:szCs w:val="20"/>
-              </w:rPr>
-              <m:t>*</m:t>
-            </m:r>
-          </m:sup>
-        </m:sSup>
+          </m:sub>
+        </m:sSub>
         <m:d>
           <m:dPr>
             <m:ctrlPr>
@@ -12791,277 +12638,70 @@
             <w:sz w:val="20"/>
             <w:szCs w:val="20"/>
           </w:rPr>
-          <m:t>=</m:t>
+          <m:t>=False</m:t>
         </m:r>
-        <m:sSup>
-          <m:sSupPr>
-            <m:ctrlPr>
-              <w:rPr>
-                <w:rFonts w:ascii="Cambria Math" w:eastAsiaTheme="minorEastAsia" w:hAnsi="Cambria Math"/>
-                <w:i/>
-                <w:sz w:val="20"/>
-                <w:szCs w:val="20"/>
-              </w:rPr>
-            </m:ctrlPr>
-          </m:sSupPr>
-          <m:e>
-            <m:r>
-              <w:rPr>
-                <w:rFonts w:ascii="Cambria Math" w:eastAsiaTheme="minorEastAsia" w:hAnsi="Cambria Math"/>
-                <w:sz w:val="20"/>
-                <w:szCs w:val="20"/>
-              </w:rPr>
-              <m:t>h</m:t>
-            </m:r>
-          </m:e>
-          <m:sup>
-            <m:r>
-              <w:rPr>
-                <w:rFonts w:ascii="Cambria Math" w:eastAsiaTheme="minorEastAsia" w:hAnsi="Cambria Math"/>
-                <w:sz w:val="20"/>
-                <w:szCs w:val="20"/>
-              </w:rPr>
-              <m:t>*</m:t>
-            </m:r>
-          </m:sup>
-        </m:sSup>
-        <m:d>
-          <m:dPr>
-            <m:ctrlPr>
-              <w:rPr>
-                <w:rFonts w:ascii="Cambria Math" w:eastAsiaTheme="minorEastAsia" w:hAnsi="Cambria Math"/>
-                <w:i/>
-                <w:sz w:val="20"/>
-                <w:szCs w:val="20"/>
-              </w:rPr>
-            </m:ctrlPr>
-          </m:dPr>
-          <m:e>
-            <m:r>
-              <w:rPr>
-                <w:rFonts w:ascii="Cambria Math" w:eastAsiaTheme="minorEastAsia" w:hAnsi="Cambria Math"/>
-                <w:sz w:val="20"/>
-                <w:szCs w:val="20"/>
-              </w:rPr>
-              <m:t>t</m:t>
-            </m:r>
-          </m:e>
-        </m:d>
-        <m:r>
-          <w:rPr>
-            <w:rFonts w:ascii="Cambria Math" w:eastAsiaTheme="minorEastAsia" w:hAnsi="Cambria Math"/>
-            <w:sz w:val="20"/>
-            <w:szCs w:val="20"/>
-          </w:rPr>
-          <m:t>+cost</m:t>
-        </m:r>
-        <m:d>
-          <m:dPr>
-            <m:ctrlPr>
-              <w:rPr>
-                <w:rFonts w:ascii="Cambria Math" w:eastAsiaTheme="minorEastAsia" w:hAnsi="Cambria Math"/>
-                <w:i/>
-                <w:sz w:val="20"/>
-                <w:szCs w:val="20"/>
-              </w:rPr>
-            </m:ctrlPr>
-          </m:dPr>
-          <m:e>
-            <m:r>
-              <w:rPr>
-                <w:rFonts w:ascii="Cambria Math" w:eastAsiaTheme="minorEastAsia" w:hAnsi="Cambria Math"/>
-                <w:sz w:val="20"/>
-                <w:szCs w:val="20"/>
-              </w:rPr>
-              <m:t>s,t</m:t>
-            </m:r>
-          </m:e>
-        </m:d>
-        <m:r>
-          <w:rPr>
-            <w:rFonts w:ascii="Cambria Math" w:eastAsiaTheme="minorEastAsia" w:hAnsi="Cambria Math"/>
-            <w:sz w:val="20"/>
-            <w:szCs w:val="20"/>
-          </w:rPr>
-          <m:t>≥</m:t>
-        </m:r>
-        <m:sSup>
-          <m:sSupPr>
-            <m:ctrlPr>
-              <w:rPr>
-                <w:rFonts w:ascii="Cambria Math" w:eastAsiaTheme="minorEastAsia" w:hAnsi="Cambria Math"/>
-                <w:i/>
-                <w:sz w:val="20"/>
-                <w:szCs w:val="20"/>
-              </w:rPr>
-            </m:ctrlPr>
-          </m:sSupPr>
-          <m:e>
-            <m:r>
-              <w:rPr>
-                <w:rFonts w:ascii="Cambria Math" w:eastAsiaTheme="minorEastAsia" w:hAnsi="Cambria Math"/>
-                <w:sz w:val="20"/>
-                <w:szCs w:val="20"/>
-              </w:rPr>
-              <m:t>h</m:t>
-            </m:r>
-          </m:e>
-          <m:sup>
-            <m:r>
-              <w:rPr>
-                <w:rFonts w:ascii="Cambria Math" w:eastAsiaTheme="minorEastAsia" w:hAnsi="Cambria Math"/>
-                <w:sz w:val="20"/>
-                <w:szCs w:val="20"/>
-              </w:rPr>
-              <m:t>*</m:t>
-            </m:r>
-          </m:sup>
-        </m:sSup>
-        <m:d>
-          <m:dPr>
-            <m:ctrlPr>
-              <w:rPr>
-                <w:rFonts w:ascii="Cambria Math" w:eastAsiaTheme="minorEastAsia" w:hAnsi="Cambria Math"/>
-                <w:i/>
-                <w:sz w:val="20"/>
-                <w:szCs w:val="20"/>
-              </w:rPr>
-            </m:ctrlPr>
-          </m:dPr>
-          <m:e>
-            <m:r>
-              <w:rPr>
-                <w:rFonts w:ascii="Cambria Math" w:eastAsiaTheme="minorEastAsia" w:hAnsi="Cambria Math"/>
-                <w:sz w:val="20"/>
-                <w:szCs w:val="20"/>
-              </w:rPr>
-              <m:t>t</m:t>
-            </m:r>
-          </m:e>
-        </m:d>
-        <m:r>
-          <w:rPr>
-            <w:rFonts w:ascii="Cambria Math" w:eastAsiaTheme="minorEastAsia" w:hAnsi="Cambria Math"/>
-            <w:sz w:val="20"/>
-            <w:szCs w:val="20"/>
-          </w:rPr>
-          <m:t>≥</m:t>
-        </m:r>
+      </m:oMath>
+      <w:r>
+        <w:rPr>
+          <w:rFonts w:eastAsiaTheme="minorEastAsia" w:hint="cs"/>
+          <w:sz w:val="20"/>
+          <w:szCs w:val="20"/>
+          <w:rtl/>
+        </w:rPr>
+        <w:t xml:space="preserve"> ישנן מספר אפשרויות. אם הצומת הוא צומת מטרה </w:t>
+      </w:r>
+      <w:r>
+        <w:rPr>
+          <w:rFonts w:eastAsiaTheme="minorEastAsia"/>
+          <w:sz w:val="20"/>
+          <w:szCs w:val="20"/>
+          <w:rtl/>
+        </w:rPr>
+        <w:t>–</w:t>
+      </w:r>
+      <w:r>
+        <w:rPr>
+          <w:rFonts w:eastAsiaTheme="minorEastAsia" w:hint="cs"/>
+          <w:sz w:val="20"/>
+          <w:szCs w:val="20"/>
+          <w:rtl/>
+        </w:rPr>
+        <w:t xml:space="preserve"> נחזיר אפס. </w:t>
+      </w:r>
+      <w:r>
+        <w:rPr>
+          <w:rFonts w:eastAsiaTheme="minorEastAsia" w:hint="cs"/>
+          <w:sz w:val="20"/>
+          <w:szCs w:val="20"/>
+          <w:rtl/>
+        </w:rPr>
+        <w:t xml:space="preserve">אחרת, </w:t>
+      </w:r>
+      <m:oMath>
         <m:func>
           <m:funcPr>
             <m:ctrlPr>
               <w:rPr>
                 <w:rFonts w:ascii="Cambria Math" w:eastAsiaTheme="minorEastAsia" w:hAnsi="Cambria Math"/>
-                <w:i/>
                 <w:sz w:val="20"/>
                 <w:szCs w:val="20"/>
               </w:rPr>
             </m:ctrlPr>
           </m:funcPr>
           <m:fName>
-            <m:limLow>
-              <m:limLowPr>
-                <m:ctrlPr>
-                  <w:rPr>
-                    <w:rFonts w:ascii="Cambria Math" w:eastAsiaTheme="minorEastAsia" w:hAnsi="Cambria Math"/>
-                    <w:sz w:val="20"/>
-                    <w:szCs w:val="20"/>
-                  </w:rPr>
-                </m:ctrlPr>
-              </m:limLowPr>
-              <m:e>
-                <m:r>
-                  <m:rPr>
-                    <m:sty m:val="p"/>
-                  </m:rPr>
-                  <w:rPr>
-                    <w:rFonts w:ascii="Cambria Math" w:eastAsiaTheme="minorEastAsia" w:hAnsi="Cambria Math"/>
-                    <w:sz w:val="20"/>
-                    <w:szCs w:val="20"/>
-                  </w:rPr>
-                  <m:t>min</m:t>
-                </m:r>
-                <m:ctrlPr>
-                  <w:rPr>
-                    <w:rFonts w:ascii="Cambria Math" w:eastAsiaTheme="minorEastAsia" w:hAnsi="Cambria Math"/>
-                    <w:i/>
-                    <w:sz w:val="20"/>
-                    <w:szCs w:val="20"/>
-                  </w:rPr>
-                </m:ctrlPr>
-              </m:e>
-              <m:lim>
-                <m:r>
-                  <m:rPr>
-                    <m:sty m:val="p"/>
-                  </m:rPr>
-                  <w:rPr>
-                    <w:rFonts w:ascii="Cambria Math" w:eastAsiaTheme="minorEastAsia" w:hAnsi="Cambria Math"/>
-                    <w:sz w:val="20"/>
-                    <w:szCs w:val="20"/>
-                  </w:rPr>
-                  <m:t>u∈sucessors</m:t>
-                </m:r>
-                <m:d>
-                  <m:dPr>
-                    <m:ctrlPr>
-                      <w:rPr>
-                        <w:rFonts w:ascii="Cambria Math" w:eastAsiaTheme="minorEastAsia" w:hAnsi="Cambria Math"/>
-                        <w:sz w:val="20"/>
-                        <w:szCs w:val="20"/>
-                      </w:rPr>
-                    </m:ctrlPr>
-                  </m:dPr>
-                  <m:e>
-                    <m:r>
-                      <m:rPr>
-                        <m:sty m:val="p"/>
-                      </m:rPr>
-                      <w:rPr>
-                        <w:rFonts w:ascii="Cambria Math" w:eastAsiaTheme="minorEastAsia" w:hAnsi="Cambria Math"/>
-                        <w:sz w:val="20"/>
-                        <w:szCs w:val="20"/>
-                      </w:rPr>
-                      <m:t>s</m:t>
-                    </m:r>
-                  </m:e>
-                </m:d>
-              </m:lim>
-            </m:limLow>
+            <m:r>
+              <m:rPr>
+                <m:sty m:val="p"/>
+              </m:rPr>
+              <w:rPr>
+                <w:rFonts w:ascii="Cambria Math" w:eastAsiaTheme="minorEastAsia" w:hAnsi="Cambria Math"/>
+                <w:sz w:val="20"/>
+                <w:szCs w:val="20"/>
+              </w:rPr>
+              <m:t>max</m:t>
+            </m:r>
           </m:fName>
           <m:e>
-            <m:sSup>
-              <m:sSupPr>
-                <m:ctrlPr>
-                  <w:rPr>
-                    <w:rFonts w:ascii="Cambria Math" w:eastAsiaTheme="minorEastAsia" w:hAnsi="Cambria Math"/>
-                    <w:i/>
-                    <w:sz w:val="20"/>
-                    <w:szCs w:val="20"/>
-                  </w:rPr>
-                </m:ctrlPr>
-              </m:sSupPr>
-              <m:e>
-                <m:r>
-                  <w:rPr>
-                    <w:rFonts w:ascii="Cambria Math" w:eastAsiaTheme="minorEastAsia" w:hAnsi="Cambria Math"/>
-                    <w:sz w:val="20"/>
-                    <w:szCs w:val="20"/>
-                  </w:rPr>
-                  <m:t>h</m:t>
-                </m:r>
-              </m:e>
-              <m:sup>
-                <m:r>
-                  <w:rPr>
-                    <w:rFonts w:ascii="Cambria Math" w:eastAsiaTheme="minorEastAsia" w:hAnsi="Cambria Math"/>
-                    <w:sz w:val="20"/>
-                    <w:szCs w:val="20"/>
-                  </w:rPr>
-                  <m:t>*</m:t>
-                </m:r>
-              </m:sup>
-            </m:sSup>
             <m:d>
               <m:dPr>
                 <m:ctrlPr>
@@ -13080,7 +12720,37 @@
                     <w:sz w:val="20"/>
                     <w:szCs w:val="20"/>
                   </w:rPr>
-                  <m:t>u</m:t>
+                  <m:t>prev heuristic value-cost</m:t>
+                </m:r>
+                <m:d>
+                  <m:dPr>
+                    <m:ctrlPr>
+                      <w:rPr>
+                        <w:rFonts w:ascii="Cambria Math" w:eastAsiaTheme="minorEastAsia" w:hAnsi="Cambria Math"/>
+                        <w:i/>
+                        <w:sz w:val="20"/>
+                        <w:szCs w:val="20"/>
+                      </w:rPr>
+                    </m:ctrlPr>
+                  </m:dPr>
+                  <m:e>
+                    <m:r>
+                      <w:rPr>
+                        <w:rFonts w:ascii="Cambria Math" w:eastAsiaTheme="minorEastAsia" w:hAnsi="Cambria Math"/>
+                        <w:sz w:val="20"/>
+                        <w:szCs w:val="20"/>
+                      </w:rPr>
+                      <m:t>prev,s</m:t>
+                    </m:r>
+                  </m:e>
+                </m:d>
+                <m:r>
+                  <w:rPr>
+                    <w:rFonts w:ascii="Cambria Math" w:eastAsiaTheme="minorEastAsia" w:hAnsi="Cambria Math"/>
+                    <w:sz w:val="20"/>
+                    <w:szCs w:val="20"/>
+                  </w:rPr>
+                  <m:t>, 0</m:t>
                 </m:r>
               </m:e>
             </m:d>
@@ -13092,99 +12762,1225 @@
             <w:sz w:val="20"/>
             <w:szCs w:val="20"/>
           </w:rPr>
+          <m:t>=</m:t>
+        </m:r>
+        <m:r>
+          <m:rPr>
+            <m:sty m:val="p"/>
+          </m:rPr>
+          <w:rPr>
+            <w:rFonts w:ascii="Cambria Math" w:eastAsiaTheme="minorEastAsia" w:hAnsi="Cambria Math"/>
+            <w:sz w:val="20"/>
+            <w:szCs w:val="20"/>
+          </w:rPr>
+          <m:t>max⁡</m:t>
+        </m:r>
+        <m:r>
+          <w:rPr>
+            <w:rFonts w:ascii="Cambria Math" w:eastAsiaTheme="minorEastAsia" w:hAnsi="Cambria Math"/>
+            <w:sz w:val="20"/>
+            <w:szCs w:val="20"/>
+          </w:rPr>
+          <m:t>(0-cost</m:t>
+        </m:r>
+        <m:d>
+          <m:dPr>
+            <m:ctrlPr>
+              <w:rPr>
+                <w:rFonts w:ascii="Cambria Math" w:eastAsiaTheme="minorEastAsia" w:hAnsi="Cambria Math"/>
+                <w:i/>
+                <w:sz w:val="20"/>
+                <w:szCs w:val="20"/>
+              </w:rPr>
+            </m:ctrlPr>
+          </m:dPr>
+          <m:e>
+            <m:r>
+              <w:rPr>
+                <w:rFonts w:ascii="Cambria Math" w:eastAsiaTheme="minorEastAsia" w:hAnsi="Cambria Math"/>
+                <w:sz w:val="20"/>
+                <w:szCs w:val="20"/>
+              </w:rPr>
+              <m:t>prev,s</m:t>
+            </m:r>
+          </m:e>
+        </m:d>
+        <m:r>
+          <w:rPr>
+            <w:rFonts w:ascii="Cambria Math" w:eastAsiaTheme="minorEastAsia" w:hAnsi="Cambria Math"/>
+            <w:sz w:val="20"/>
+            <w:szCs w:val="20"/>
+          </w:rPr>
+          <m:t>,0)</m:t>
+        </m:r>
+      </m:oMath>
+      <w:r>
+        <w:rPr>
+          <w:rFonts w:eastAsiaTheme="minorEastAsia" w:hint="cs"/>
+          <w:sz w:val="20"/>
+          <w:szCs w:val="20"/>
+          <w:rtl/>
+        </w:rPr>
+        <w:t>. כיוון שנתון כי פונקציית המחיר על כל קשת חיובית וחסומה מלרע, ברור כי האיבר ה</w:t>
+      </w:r>
+      <w:r>
+        <w:rPr>
+          <w:rFonts w:eastAsiaTheme="minorEastAsia" w:hint="cs"/>
+          <w:sz w:val="20"/>
+          <w:szCs w:val="20"/>
+          <w:rtl/>
+        </w:rPr>
+        <w:t xml:space="preserve">שמאלי </w:t>
+      </w:r>
+      <w:r>
+        <w:rPr>
+          <w:rFonts w:eastAsiaTheme="minorEastAsia" w:hint="cs"/>
+          <w:sz w:val="20"/>
+          <w:szCs w:val="20"/>
+          <w:rtl/>
+        </w:rPr>
+        <w:t xml:space="preserve">בסוגריים שלילי ומכאן </w:t>
+      </w:r>
+      <w:r>
+        <w:rPr>
+          <w:rFonts w:eastAsiaTheme="minorEastAsia" w:hint="cs"/>
+          <w:sz w:val="20"/>
+          <w:szCs w:val="20"/>
+          <w:rtl/>
+        </w:rPr>
+        <w:t xml:space="preserve">ערך </w:t>
+      </w:r>
+      <w:r>
+        <w:rPr>
+          <w:rFonts w:eastAsiaTheme="minorEastAsia" w:hint="cs"/>
+          <w:sz w:val="20"/>
+          <w:szCs w:val="20"/>
+          <w:rtl/>
+        </w:rPr>
+        <w:t>המקסימום הוא 0.</w:t>
+      </w:r>
+    </w:p>
+    <w:p>
+      <w:pPr>
+        <w:bidi/>
+        <w:rPr>
+          <w:rFonts w:eastAsiaTheme="minorEastAsia"/>
+          <w:sz w:val="20"/>
+          <w:szCs w:val="20"/>
+          <w:rtl/>
+        </w:rPr>
+      </w:pPr>
+      <w:r>
+        <w:rPr>
+          <w:rFonts w:eastAsiaTheme="minorEastAsia" w:hint="cs"/>
+          <w:sz w:val="20"/>
+          <w:szCs w:val="20"/>
+          <w:rtl/>
+        </w:rPr>
+        <w:t>נוכיח את הטענה המרכזית:</w:t>
+      </w:r>
+    </w:p>
+    <w:p>
+      <w:pPr>
+        <w:pStyle w:val="ListParagraph"/>
+        <w:numPr>
+          <w:ilvl w:val="0"/>
+          <w:numId w:val="2"/>
+        </w:numPr>
+        <w:bidi/>
+        <w:rPr>
+          <w:rFonts w:eastAsiaTheme="minorEastAsia" w:hint="cs"/>
+          <w:sz w:val="20"/>
+          <w:szCs w:val="20"/>
+        </w:rPr>
+      </w:pPr>
+      <w:r>
+        <w:rPr>
+          <w:rFonts w:eastAsiaTheme="minorEastAsia" w:hint="cs"/>
+          <w:sz w:val="20"/>
+          <w:szCs w:val="20"/>
+          <w:rtl/>
+        </w:rPr>
+        <w:t xml:space="preserve">נוכיח כי </w:t>
+      </w:r>
+      <w:r>
+        <w:rPr>
+          <w:rFonts w:eastAsiaTheme="minorEastAsia"/>
+          <w:sz w:val="20"/>
+          <w:szCs w:val="20"/>
+        </w:rPr>
+        <w:t>h1</w:t>
+      </w:r>
+      <w:r>
+        <w:rPr>
+          <w:rFonts w:eastAsiaTheme="minorEastAsia" w:hint="cs"/>
+          <w:sz w:val="20"/>
+          <w:szCs w:val="20"/>
+          <w:rtl/>
+        </w:rPr>
+        <w:t xml:space="preserve"> קבילה באינדוקציה.</w:t>
+      </w:r>
+    </w:p>
+    <w:p>
+      <w:pPr>
+        <w:pStyle w:val="ListParagraph"/>
+        <w:numPr>
+          <w:ilvl w:val="0"/>
+          <w:numId w:val="2"/>
+        </w:numPr>
+        <w:bidi/>
+        <w:rPr>
+          <w:rFonts w:eastAsiaTheme="minorEastAsia" w:hint="cs"/>
+          <w:sz w:val="20"/>
+          <w:szCs w:val="20"/>
+        </w:rPr>
+      </w:pPr>
+      <w:r>
+        <w:rPr>
+          <w:rFonts w:eastAsiaTheme="minorEastAsia" w:hint="cs"/>
+          <w:sz w:val="20"/>
+          <w:szCs w:val="20"/>
+          <w:rtl/>
+        </w:rPr>
+        <w:t xml:space="preserve">בסיס </w:t>
+      </w:r>
+      <w:r>
+        <w:rPr>
+          <w:rFonts w:eastAsiaTheme="minorEastAsia"/>
+          <w:sz w:val="20"/>
+          <w:szCs w:val="20"/>
+          <w:rtl/>
+        </w:rPr>
+        <w:t>–</w:t>
+      </w:r>
+      <w:r>
+        <w:rPr>
+          <w:rFonts w:eastAsiaTheme="minorEastAsia" w:hint="cs"/>
+          <w:sz w:val="20"/>
+          <w:szCs w:val="20"/>
+          <w:rtl/>
+        </w:rPr>
+        <w:t xml:space="preserve"> צומת עבורו </w:t>
+      </w:r>
+      <m:oMath>
+        <m:r>
+          <w:rPr>
+            <w:rFonts w:ascii="Cambria Math" w:eastAsiaTheme="minorEastAsia" w:hAnsi="Cambria Math"/>
+            <w:sz w:val="20"/>
+            <w:szCs w:val="20"/>
+          </w:rPr>
+          <m:t>Applicabl</m:t>
+        </m:r>
+        <m:sSub>
+          <m:sSubPr>
+            <m:ctrlPr>
+              <w:rPr>
+                <w:rFonts w:ascii="Cambria Math" w:eastAsiaTheme="minorEastAsia" w:hAnsi="Cambria Math"/>
+                <w:i/>
+                <w:sz w:val="20"/>
+                <w:szCs w:val="20"/>
+              </w:rPr>
+            </m:ctrlPr>
+          </m:sSubPr>
+          <m:e>
+            <m:r>
+              <w:rPr>
+                <w:rFonts w:ascii="Cambria Math" w:eastAsiaTheme="minorEastAsia" w:hAnsi="Cambria Math"/>
+                <w:sz w:val="20"/>
+                <w:szCs w:val="20"/>
+              </w:rPr>
+              <m:t>e</m:t>
+            </m:r>
+          </m:e>
+          <m:sub>
+            <m:r>
+              <w:rPr>
+                <w:rFonts w:ascii="Cambria Math" w:eastAsiaTheme="minorEastAsia" w:hAnsi="Cambria Math"/>
+                <w:sz w:val="20"/>
+                <w:szCs w:val="20"/>
+              </w:rPr>
+              <m:t>h</m:t>
+            </m:r>
+          </m:sub>
+        </m:sSub>
+        <m:d>
+          <m:dPr>
+            <m:ctrlPr>
+              <w:rPr>
+                <w:rFonts w:ascii="Cambria Math" w:eastAsiaTheme="minorEastAsia" w:hAnsi="Cambria Math"/>
+                <w:i/>
+                <w:sz w:val="20"/>
+                <w:szCs w:val="20"/>
+              </w:rPr>
+            </m:ctrlPr>
+          </m:dPr>
+          <m:e>
+            <m:r>
+              <w:rPr>
+                <w:rFonts w:ascii="Cambria Math" w:eastAsiaTheme="minorEastAsia" w:hAnsi="Cambria Math"/>
+                <w:sz w:val="20"/>
+                <w:szCs w:val="20"/>
+              </w:rPr>
+              <m:t>s</m:t>
+            </m:r>
+          </m:e>
+        </m:d>
+        <m:r>
+          <w:rPr>
+            <w:rFonts w:ascii="Cambria Math" w:eastAsiaTheme="minorEastAsia" w:hAnsi="Cambria Math"/>
+            <w:sz w:val="20"/>
+            <w:szCs w:val="20"/>
+          </w:rPr>
+          <m:t>=True</m:t>
+        </m:r>
+      </m:oMath>
+      <w:r>
+        <w:rPr>
+          <w:rFonts w:eastAsiaTheme="minorEastAsia" w:hint="cs"/>
+          <w:sz w:val="20"/>
+          <w:szCs w:val="20"/>
+          <w:rtl/>
+        </w:rPr>
+        <w:t xml:space="preserve">. הוכחנו כי כל </w:t>
+      </w:r>
+      <w:r>
+        <w:rPr>
+          <w:rFonts w:eastAsiaTheme="minorEastAsia" w:hint="cs"/>
+          <w:sz w:val="20"/>
+          <w:szCs w:val="20"/>
+          <w:rtl/>
+        </w:rPr>
+        <w:t xml:space="preserve">צמתי </w:t>
+      </w:r>
+      <w:r>
+        <w:rPr>
+          <w:rFonts w:eastAsiaTheme="minorEastAsia" w:hint="cs"/>
+          <w:sz w:val="20"/>
+          <w:szCs w:val="20"/>
+          <w:rtl/>
+        </w:rPr>
+        <w:t>תחילת העץ עד הופעת הצומת הראשון עבורו תנאי זה מתקיים (אם קיים)</w:t>
+      </w:r>
+      <w:r>
+        <w:rPr>
+          <w:rFonts w:eastAsiaTheme="minorEastAsia" w:hint="cs"/>
+          <w:sz w:val="20"/>
+          <w:szCs w:val="20"/>
+          <w:rtl/>
+        </w:rPr>
+        <w:t>, ערכם</w:t>
+      </w:r>
+      <w:r>
+        <w:rPr>
+          <w:rFonts w:eastAsiaTheme="minorEastAsia" w:hint="cs"/>
+          <w:sz w:val="20"/>
+          <w:szCs w:val="20"/>
+          <w:rtl/>
+        </w:rPr>
+        <w:t xml:space="preserve"> 0 ולכן עבורם ההיוריסטיקה קבילה</w:t>
+      </w:r>
+      <w:r>
+        <w:rPr>
+          <w:rFonts w:eastAsiaTheme="minorEastAsia" w:hint="cs"/>
+          <w:sz w:val="20"/>
+          <w:szCs w:val="20"/>
+          <w:rtl/>
+        </w:rPr>
+        <w:t xml:space="preserve">. עבור צומת זה, </w:t>
+      </w:r>
+      <m:oMath>
+        <m:sSub>
+          <m:sSubPr>
+            <m:ctrlPr>
+              <w:rPr>
+                <w:rFonts w:ascii="Cambria Math" w:eastAsiaTheme="minorEastAsia" w:hAnsi="Cambria Math"/>
+                <w:i/>
+                <w:sz w:val="20"/>
+                <w:szCs w:val="20"/>
+              </w:rPr>
+            </m:ctrlPr>
+          </m:sSubPr>
+          <m:e>
+            <m:r>
+              <w:rPr>
+                <w:rFonts w:ascii="Cambria Math" w:eastAsiaTheme="minorEastAsia" w:hAnsi="Cambria Math"/>
+                <w:sz w:val="20"/>
+                <w:szCs w:val="20"/>
+              </w:rPr>
+              <m:t>h</m:t>
+            </m:r>
+          </m:e>
+          <m:sub>
+            <m:r>
+              <w:rPr>
+                <w:rFonts w:ascii="Cambria Math" w:eastAsiaTheme="minorEastAsia" w:hAnsi="Cambria Math"/>
+                <w:sz w:val="20"/>
+                <w:szCs w:val="20"/>
+              </w:rPr>
+              <m:t>1</m:t>
+            </m:r>
+          </m:sub>
+        </m:sSub>
+        <m:d>
+          <m:dPr>
+            <m:ctrlPr>
+              <w:rPr>
+                <w:rFonts w:ascii="Cambria Math" w:eastAsiaTheme="minorEastAsia" w:hAnsi="Cambria Math"/>
+                <w:i/>
+                <w:sz w:val="20"/>
+                <w:szCs w:val="20"/>
+              </w:rPr>
+            </m:ctrlPr>
+          </m:dPr>
+          <m:e>
+            <m:r>
+              <w:rPr>
+                <w:rFonts w:ascii="Cambria Math" w:eastAsiaTheme="minorEastAsia" w:hAnsi="Cambria Math"/>
+                <w:sz w:val="20"/>
+                <w:szCs w:val="20"/>
+              </w:rPr>
+              <m:t>s</m:t>
+            </m:r>
+          </m:e>
+        </m:d>
+        <m:r>
+          <w:rPr>
+            <w:rFonts w:ascii="Cambria Math" w:eastAsiaTheme="minorEastAsia" w:hAnsi="Cambria Math"/>
+            <w:sz w:val="20"/>
+            <w:szCs w:val="20"/>
+          </w:rPr>
+          <m:t>=h</m:t>
+        </m:r>
+        <m:d>
+          <m:dPr>
+            <m:ctrlPr>
+              <w:rPr>
+                <w:rFonts w:ascii="Cambria Math" w:eastAsiaTheme="minorEastAsia" w:hAnsi="Cambria Math"/>
+                <w:i/>
+                <w:sz w:val="20"/>
+                <w:szCs w:val="20"/>
+              </w:rPr>
+            </m:ctrlPr>
+          </m:dPr>
+          <m:e>
+            <m:r>
+              <w:rPr>
+                <w:rFonts w:ascii="Cambria Math" w:eastAsiaTheme="minorEastAsia" w:hAnsi="Cambria Math"/>
+                <w:sz w:val="20"/>
+                <w:szCs w:val="20"/>
+              </w:rPr>
+              <m:t>s</m:t>
+            </m:r>
+          </m:e>
+        </m:d>
+        <m:r>
+          <w:rPr>
+            <w:rFonts w:ascii="Cambria Math" w:eastAsiaTheme="minorEastAsia" w:hAnsi="Cambria Math"/>
+            <w:sz w:val="20"/>
+            <w:szCs w:val="20"/>
+          </w:rPr>
+          <m:t>≤</m:t>
+        </m:r>
+        <m:sSup>
+          <m:sSupPr>
+            <m:ctrlPr>
+              <w:rPr>
+                <w:rFonts w:ascii="Cambria Math" w:eastAsiaTheme="minorEastAsia" w:hAnsi="Cambria Math"/>
+                <w:i/>
+                <w:sz w:val="20"/>
+                <w:szCs w:val="20"/>
+              </w:rPr>
+            </m:ctrlPr>
+          </m:sSupPr>
+          <m:e>
+            <m:r>
+              <w:rPr>
+                <w:rFonts w:ascii="Cambria Math" w:eastAsiaTheme="minorEastAsia" w:hAnsi="Cambria Math"/>
+                <w:sz w:val="20"/>
+                <w:szCs w:val="20"/>
+              </w:rPr>
+              <m:t>h</m:t>
+            </m:r>
+          </m:e>
+          <m:sup>
+            <m:r>
+              <w:rPr>
+                <w:rFonts w:ascii="Cambria Math" w:eastAsiaTheme="minorEastAsia" w:hAnsi="Cambria Math"/>
+                <w:sz w:val="20"/>
+                <w:szCs w:val="20"/>
+              </w:rPr>
+              <m:t>*</m:t>
+            </m:r>
+          </m:sup>
+        </m:sSup>
+        <m:r>
+          <w:rPr>
+            <w:rFonts w:ascii="Cambria Math" w:eastAsiaTheme="minorEastAsia" w:hAnsi="Cambria Math"/>
+            <w:sz w:val="20"/>
+            <w:szCs w:val="20"/>
+          </w:rPr>
+          <m:t>(s)</m:t>
+        </m:r>
+      </m:oMath>
+      <w:r>
+        <w:rPr>
+          <w:rFonts w:eastAsiaTheme="minorEastAsia" w:hint="cs"/>
+          <w:sz w:val="20"/>
+          <w:szCs w:val="20"/>
+          <w:rtl/>
+        </w:rPr>
+        <w:t>.</w:t>
+      </w:r>
+    </w:p>
+    <w:p>
+      <w:pPr>
+        <w:pStyle w:val="ListParagraph"/>
+        <w:numPr>
+          <w:ilvl w:val="0"/>
+          <w:numId w:val="2"/>
+        </w:numPr>
+        <w:bidi/>
+        <w:rPr>
+          <w:rFonts w:eastAsiaTheme="minorEastAsia" w:hint="cs"/>
+          <w:sz w:val="20"/>
+          <w:szCs w:val="20"/>
+        </w:rPr>
+      </w:pPr>
+      <w:r>
+        <w:rPr>
+          <w:rFonts w:eastAsiaTheme="minorEastAsia" w:hint="cs"/>
+          <w:sz w:val="20"/>
+          <w:szCs w:val="20"/>
+          <w:rtl/>
+        </w:rPr>
+        <w:t xml:space="preserve">הנחת האינדוקציה </w:t>
+      </w:r>
+      <w:r>
+        <w:rPr>
+          <w:rFonts w:eastAsiaTheme="minorEastAsia"/>
+          <w:sz w:val="20"/>
+          <w:szCs w:val="20"/>
+          <w:rtl/>
+        </w:rPr>
+        <w:t>–</w:t>
+      </w:r>
+      <w:r>
+        <w:rPr>
+          <w:rFonts w:eastAsiaTheme="minorEastAsia" w:hint="cs"/>
+          <w:sz w:val="20"/>
+          <w:szCs w:val="20"/>
+          <w:rtl/>
+        </w:rPr>
+        <w:t xml:space="preserve"> לצומת </w:t>
+      </w:r>
+      <w:r>
+        <w:rPr>
+          <w:rFonts w:eastAsiaTheme="minorEastAsia"/>
+          <w:sz w:val="20"/>
+          <w:szCs w:val="20"/>
+        </w:rPr>
+        <w:t>prev</w:t>
+      </w:r>
+      <w:r>
+        <w:rPr>
+          <w:rFonts w:eastAsiaTheme="minorEastAsia" w:hint="cs"/>
+          <w:sz w:val="20"/>
+          <w:szCs w:val="20"/>
+          <w:rtl/>
+        </w:rPr>
+        <w:t xml:space="preserve"> ערך היוריסטי קביל.</w:t>
+      </w:r>
+    </w:p>
+    <w:p>
+      <w:pPr>
+        <w:pStyle w:val="ListParagraph"/>
+        <w:numPr>
+          <w:ilvl w:val="0"/>
+          <w:numId w:val="2"/>
+        </w:numPr>
+        <w:bidi/>
+        <w:rPr>
+          <w:rFonts w:eastAsiaTheme="minorEastAsia"/>
+          <w:sz w:val="20"/>
+          <w:szCs w:val="20"/>
+        </w:rPr>
+      </w:pPr>
+      <w:r>
+        <w:rPr>
+          <w:rFonts w:eastAsiaTheme="minorEastAsia" w:hint="cs"/>
+          <w:sz w:val="20"/>
+          <w:szCs w:val="20"/>
+          <w:rtl/>
+        </w:rPr>
+        <w:t xml:space="preserve">צעד </w:t>
+      </w:r>
+      <w:r>
+        <w:rPr>
+          <w:rFonts w:eastAsiaTheme="minorEastAsia"/>
+          <w:sz w:val="20"/>
+          <w:szCs w:val="20"/>
+          <w:rtl/>
+        </w:rPr>
+        <w:t>–</w:t>
+      </w:r>
+      <w:r>
+        <w:rPr>
+          <w:rFonts w:eastAsiaTheme="minorEastAsia" w:hint="cs"/>
+          <w:sz w:val="20"/>
+          <w:szCs w:val="20"/>
+          <w:rtl/>
+        </w:rPr>
+        <w:t xml:space="preserve"> במקרה בו לצומת </w:t>
+      </w:r>
+      <m:oMath>
+        <m:r>
+          <w:rPr>
+            <w:rFonts w:ascii="Cambria Math" w:eastAsiaTheme="minorEastAsia" w:hAnsi="Cambria Math"/>
+            <w:sz w:val="20"/>
+            <w:szCs w:val="20"/>
+          </w:rPr>
+          <m:t>Applicabl</m:t>
+        </m:r>
+        <m:sSub>
+          <m:sSubPr>
+            <m:ctrlPr>
+              <w:rPr>
+                <w:rFonts w:ascii="Cambria Math" w:eastAsiaTheme="minorEastAsia" w:hAnsi="Cambria Math"/>
+                <w:i/>
+                <w:sz w:val="20"/>
+                <w:szCs w:val="20"/>
+              </w:rPr>
+            </m:ctrlPr>
+          </m:sSubPr>
+          <m:e>
+            <m:r>
+              <w:rPr>
+                <w:rFonts w:ascii="Cambria Math" w:eastAsiaTheme="minorEastAsia" w:hAnsi="Cambria Math"/>
+                <w:sz w:val="20"/>
+                <w:szCs w:val="20"/>
+              </w:rPr>
+              <m:t>e</m:t>
+            </m:r>
+          </m:e>
+          <m:sub>
+            <m:r>
+              <w:rPr>
+                <w:rFonts w:ascii="Cambria Math" w:eastAsiaTheme="minorEastAsia" w:hAnsi="Cambria Math"/>
+                <w:sz w:val="20"/>
+                <w:szCs w:val="20"/>
+              </w:rPr>
+              <m:t>h</m:t>
+            </m:r>
+          </m:sub>
+        </m:sSub>
+        <m:d>
+          <m:dPr>
+            <m:ctrlPr>
+              <w:rPr>
+                <w:rFonts w:ascii="Cambria Math" w:eastAsiaTheme="minorEastAsia" w:hAnsi="Cambria Math"/>
+                <w:i/>
+                <w:sz w:val="20"/>
+                <w:szCs w:val="20"/>
+              </w:rPr>
+            </m:ctrlPr>
+          </m:dPr>
+          <m:e>
+            <m:r>
+              <w:rPr>
+                <w:rFonts w:ascii="Cambria Math" w:eastAsiaTheme="minorEastAsia" w:hAnsi="Cambria Math"/>
+                <w:sz w:val="20"/>
+                <w:szCs w:val="20"/>
+              </w:rPr>
+              <m:t>s</m:t>
+            </m:r>
+          </m:e>
+        </m:d>
+        <m:r>
+          <w:rPr>
+            <w:rFonts w:ascii="Cambria Math" w:eastAsiaTheme="minorEastAsia" w:hAnsi="Cambria Math"/>
+            <w:sz w:val="20"/>
+            <w:szCs w:val="20"/>
+          </w:rPr>
+          <m:t>=</m:t>
+        </m:r>
+        <m:r>
+          <w:rPr>
+            <w:rFonts w:ascii="Cambria Math" w:eastAsiaTheme="minorEastAsia" w:hAnsi="Cambria Math"/>
+            <w:sz w:val="20"/>
+            <w:szCs w:val="20"/>
+          </w:rPr>
+          <m:t>False</m:t>
+        </m:r>
+      </m:oMath>
+      <w:r>
+        <w:rPr>
+          <w:rFonts w:eastAsiaTheme="minorEastAsia" w:hint="cs"/>
+          <w:sz w:val="20"/>
+          <w:szCs w:val="20"/>
+          <w:rtl/>
+        </w:rPr>
+        <w:t xml:space="preserve"> והוא אינו מטרה,</w:t>
+      </w:r>
+    </w:p>
+    <w:p>
+      <w:pPr>
+        <w:pStyle w:val="ListParagraph"/>
+        <w:bidi/>
+        <w:rPr>
+          <w:rFonts w:eastAsiaTheme="minorEastAsia"/>
+          <w:sz w:val="20"/>
+          <w:szCs w:val="20"/>
+          <w:rtl/>
+        </w:rPr>
+      </w:pPr>
+      <w:r>
+        <w:rPr>
+          <w:rFonts w:eastAsiaTheme="minorEastAsia" w:hint="cs"/>
+          <w:sz w:val="20"/>
+          <w:szCs w:val="20"/>
+          <w:rtl/>
+        </w:rPr>
+        <w:lastRenderedPageBreak/>
+        <w:t xml:space="preserve"> </w:t>
+      </w:r>
+      <m:oMath>
+        <m:sSup>
+          <m:sSupPr>
+            <m:ctrlPr>
+              <w:rPr>
+                <w:rFonts w:ascii="Cambria Math" w:eastAsiaTheme="minorEastAsia" w:hAnsi="Cambria Math"/>
+                <w:i/>
+                <w:sz w:val="20"/>
+                <w:szCs w:val="20"/>
+              </w:rPr>
+            </m:ctrlPr>
+          </m:sSupPr>
+          <m:e>
+            <m:r>
+              <w:rPr>
+                <w:rFonts w:ascii="Cambria Math" w:eastAsiaTheme="minorEastAsia" w:hAnsi="Cambria Math"/>
+                <w:sz w:val="20"/>
+                <w:szCs w:val="20"/>
+              </w:rPr>
+              <m:t>h</m:t>
+            </m:r>
+          </m:e>
+          <m:sup>
+            <m:r>
+              <w:rPr>
+                <w:rFonts w:ascii="Cambria Math" w:eastAsiaTheme="minorEastAsia" w:hAnsi="Cambria Math"/>
+                <w:sz w:val="20"/>
+                <w:szCs w:val="20"/>
+              </w:rPr>
+              <m:t>*</m:t>
+            </m:r>
+          </m:sup>
+        </m:sSup>
+        <m:d>
+          <m:dPr>
+            <m:ctrlPr>
+              <w:rPr>
+                <w:rFonts w:ascii="Cambria Math" w:eastAsiaTheme="minorEastAsia" w:hAnsi="Cambria Math"/>
+                <w:i/>
+                <w:sz w:val="20"/>
+                <w:szCs w:val="20"/>
+              </w:rPr>
+            </m:ctrlPr>
+          </m:dPr>
+          <m:e>
+            <m:r>
+              <w:rPr>
+                <w:rFonts w:ascii="Cambria Math" w:eastAsiaTheme="minorEastAsia" w:hAnsi="Cambria Math"/>
+                <w:sz w:val="20"/>
+                <w:szCs w:val="20"/>
+              </w:rPr>
+              <m:t>s</m:t>
+            </m:r>
+          </m:e>
+        </m:d>
+        <m:r>
+          <w:rPr>
+            <w:rFonts w:ascii="Cambria Math" w:eastAsiaTheme="minorEastAsia" w:hAnsi="Cambria Math"/>
+            <w:sz w:val="20"/>
+            <w:szCs w:val="20"/>
+          </w:rPr>
+          <m:t>=</m:t>
+        </m:r>
+        <m:sSup>
+          <m:sSupPr>
+            <m:ctrlPr>
+              <w:rPr>
+                <w:rFonts w:ascii="Cambria Math" w:eastAsiaTheme="minorEastAsia" w:hAnsi="Cambria Math"/>
+                <w:i/>
+                <w:sz w:val="20"/>
+                <w:szCs w:val="20"/>
+              </w:rPr>
+            </m:ctrlPr>
+          </m:sSupPr>
+          <m:e>
+            <m:r>
+              <w:rPr>
+                <w:rFonts w:ascii="Cambria Math" w:eastAsiaTheme="minorEastAsia" w:hAnsi="Cambria Math"/>
+                <w:sz w:val="20"/>
+                <w:szCs w:val="20"/>
+              </w:rPr>
+              <m:t>h</m:t>
+            </m:r>
+          </m:e>
+          <m:sup>
+            <m:r>
+              <w:rPr>
+                <w:rFonts w:ascii="Cambria Math" w:eastAsiaTheme="minorEastAsia" w:hAnsi="Cambria Math"/>
+                <w:sz w:val="20"/>
+                <w:szCs w:val="20"/>
+              </w:rPr>
+              <m:t>*</m:t>
+            </m:r>
+          </m:sup>
+        </m:sSup>
+        <m:d>
+          <m:dPr>
+            <m:ctrlPr>
+              <w:rPr>
+                <w:rFonts w:ascii="Cambria Math" w:eastAsiaTheme="minorEastAsia" w:hAnsi="Cambria Math"/>
+                <w:i/>
+                <w:sz w:val="20"/>
+                <w:szCs w:val="20"/>
+              </w:rPr>
+            </m:ctrlPr>
+          </m:dPr>
+          <m:e>
+            <m:r>
+              <w:rPr>
+                <w:rFonts w:ascii="Cambria Math" w:eastAsiaTheme="minorEastAsia" w:hAnsi="Cambria Math"/>
+                <w:sz w:val="20"/>
+                <w:szCs w:val="20"/>
+              </w:rPr>
+              <m:t>prev</m:t>
+            </m:r>
+          </m:e>
+        </m:d>
+        <m:r>
+          <w:rPr>
+            <w:rFonts w:ascii="Cambria Math" w:eastAsiaTheme="minorEastAsia" w:hAnsi="Cambria Math"/>
+            <w:sz w:val="20"/>
+            <w:szCs w:val="20"/>
+          </w:rPr>
+          <m:t>-cost</m:t>
+        </m:r>
+        <m:d>
+          <m:dPr>
+            <m:ctrlPr>
+              <w:rPr>
+                <w:rFonts w:ascii="Cambria Math" w:eastAsiaTheme="minorEastAsia" w:hAnsi="Cambria Math"/>
+                <w:i/>
+                <w:sz w:val="20"/>
+                <w:szCs w:val="20"/>
+              </w:rPr>
+            </m:ctrlPr>
+          </m:dPr>
+          <m:e>
+            <m:r>
+              <w:rPr>
+                <w:rFonts w:ascii="Cambria Math" w:eastAsiaTheme="minorEastAsia" w:hAnsi="Cambria Math"/>
+                <w:sz w:val="20"/>
+                <w:szCs w:val="20"/>
+              </w:rPr>
+              <m:t>prev,s</m:t>
+            </m:r>
+          </m:e>
+        </m:d>
+        <m:r>
+          <w:rPr>
+            <w:rFonts w:ascii="Cambria Math" w:eastAsiaTheme="minorEastAsia" w:hAnsi="Cambria Math"/>
+            <w:sz w:val="20"/>
+            <w:szCs w:val="20"/>
+          </w:rPr>
           <m:t>≥</m:t>
         </m:r>
+        <m:sSub>
+          <m:sSubPr>
+            <m:ctrlPr>
+              <w:rPr>
+                <w:rFonts w:ascii="Cambria Math" w:eastAsiaTheme="minorEastAsia" w:hAnsi="Cambria Math"/>
+                <w:i/>
+                <w:sz w:val="20"/>
+                <w:szCs w:val="20"/>
+              </w:rPr>
+            </m:ctrlPr>
+          </m:sSubPr>
+          <m:e>
+            <m:r>
+              <w:rPr>
+                <w:rFonts w:ascii="Cambria Math" w:eastAsiaTheme="minorEastAsia" w:hAnsi="Cambria Math"/>
+                <w:sz w:val="20"/>
+                <w:szCs w:val="20"/>
+              </w:rPr>
+              <m:t>h</m:t>
+            </m:r>
+          </m:e>
+          <m:sub>
+            <m:r>
+              <w:rPr>
+                <w:rFonts w:ascii="Cambria Math" w:eastAsiaTheme="minorEastAsia" w:hAnsi="Cambria Math"/>
+                <w:sz w:val="20"/>
+                <w:szCs w:val="20"/>
+              </w:rPr>
+              <m:t>1</m:t>
+            </m:r>
+          </m:sub>
+        </m:sSub>
+        <m:d>
+          <m:dPr>
+            <m:ctrlPr>
+              <w:rPr>
+                <w:rFonts w:ascii="Cambria Math" w:eastAsiaTheme="minorEastAsia" w:hAnsi="Cambria Math"/>
+                <w:i/>
+                <w:sz w:val="20"/>
+                <w:szCs w:val="20"/>
+              </w:rPr>
+            </m:ctrlPr>
+          </m:dPr>
+          <m:e>
+            <m:r>
+              <w:rPr>
+                <w:rFonts w:ascii="Cambria Math" w:eastAsiaTheme="minorEastAsia" w:hAnsi="Cambria Math"/>
+                <w:sz w:val="20"/>
+                <w:szCs w:val="20"/>
+              </w:rPr>
+              <m:t>prev</m:t>
+            </m:r>
+          </m:e>
+        </m:d>
+        <m:r>
+          <w:rPr>
+            <w:rFonts w:ascii="Cambria Math" w:eastAsiaTheme="minorEastAsia" w:hAnsi="Cambria Math"/>
+            <w:sz w:val="20"/>
+            <w:szCs w:val="20"/>
+          </w:rPr>
+          <m:t>-cost(prev,s)</m:t>
+        </m:r>
+      </m:oMath>
+      <w:r>
+        <w:rPr>
+          <w:rFonts w:eastAsiaTheme="minorEastAsia" w:hint="cs"/>
+          <w:sz w:val="20"/>
+          <w:szCs w:val="20"/>
+          <w:rtl/>
+        </w:rPr>
+        <w:t xml:space="preserve"> אבל גם </w:t>
+      </w:r>
+      <m:oMath>
+        <m:sSup>
+          <m:sSupPr>
+            <m:ctrlPr>
+              <w:rPr>
+                <w:rFonts w:ascii="Cambria Math" w:eastAsiaTheme="minorEastAsia" w:hAnsi="Cambria Math"/>
+                <w:i/>
+                <w:sz w:val="20"/>
+                <w:szCs w:val="20"/>
+              </w:rPr>
+            </m:ctrlPr>
+          </m:sSupPr>
+          <m:e>
+            <m:r>
+              <w:rPr>
+                <w:rFonts w:ascii="Cambria Math" w:eastAsiaTheme="minorEastAsia" w:hAnsi="Cambria Math"/>
+                <w:sz w:val="20"/>
+                <w:szCs w:val="20"/>
+              </w:rPr>
+              <m:t>h</m:t>
+            </m:r>
+          </m:e>
+          <m:sup>
+            <m:r>
+              <w:rPr>
+                <w:rFonts w:ascii="Cambria Math" w:eastAsiaTheme="minorEastAsia" w:hAnsi="Cambria Math"/>
+                <w:sz w:val="20"/>
+                <w:szCs w:val="20"/>
+              </w:rPr>
+              <m:t>*</m:t>
+            </m:r>
+          </m:sup>
+        </m:sSup>
+        <m:d>
+          <m:dPr>
+            <m:ctrlPr>
+              <w:rPr>
+                <w:rFonts w:ascii="Cambria Math" w:eastAsiaTheme="minorEastAsia" w:hAnsi="Cambria Math"/>
+                <w:i/>
+                <w:sz w:val="20"/>
+                <w:szCs w:val="20"/>
+              </w:rPr>
+            </m:ctrlPr>
+          </m:dPr>
+          <m:e>
+            <m:r>
+              <w:rPr>
+                <w:rFonts w:ascii="Cambria Math" w:eastAsiaTheme="minorEastAsia" w:hAnsi="Cambria Math"/>
+                <w:sz w:val="20"/>
+                <w:szCs w:val="20"/>
+              </w:rPr>
+              <m:t>s</m:t>
+            </m:r>
+          </m:e>
+        </m:d>
+        <m:r>
+          <w:rPr>
+            <w:rFonts w:ascii="Cambria Math" w:eastAsiaTheme="minorEastAsia" w:hAnsi="Cambria Math"/>
+            <w:sz w:val="20"/>
+            <w:szCs w:val="20"/>
+          </w:rPr>
+          <m:t>≥0</m:t>
+        </m:r>
+      </m:oMath>
+      <w:r>
+        <w:rPr>
+          <w:rFonts w:eastAsiaTheme="minorEastAsia" w:hint="cs"/>
+          <w:sz w:val="20"/>
+          <w:szCs w:val="20"/>
+          <w:rtl/>
+        </w:rPr>
+        <w:t xml:space="preserve"> לכן</w:t>
+      </w:r>
+    </w:p>
+    <w:p>
+      <w:pPr>
+        <w:pStyle w:val="ListParagraph"/>
+        <w:bidi/>
+        <w:rPr>
+          <w:rFonts w:eastAsiaTheme="minorEastAsia" w:hint="cs"/>
+          <w:sz w:val="20"/>
+          <w:szCs w:val="20"/>
+          <w:rtl/>
+        </w:rPr>
+      </w:pPr>
+      <w:r>
+        <w:rPr>
+          <w:rFonts w:eastAsiaTheme="minorEastAsia" w:hint="cs"/>
+          <w:sz w:val="20"/>
+          <w:szCs w:val="20"/>
+          <w:rtl/>
+        </w:rPr>
+        <w:t xml:space="preserve"> </w:t>
+      </w:r>
+      <m:oMath>
+        <m:sSup>
+          <m:sSupPr>
+            <m:ctrlPr>
+              <w:rPr>
+                <w:rFonts w:ascii="Cambria Math" w:eastAsiaTheme="minorEastAsia" w:hAnsi="Cambria Math"/>
+                <w:i/>
+                <w:sz w:val="20"/>
+                <w:szCs w:val="20"/>
+              </w:rPr>
+            </m:ctrlPr>
+          </m:sSupPr>
+          <m:e>
+            <m:r>
+              <w:rPr>
+                <w:rFonts w:ascii="Cambria Math" w:eastAsiaTheme="minorEastAsia" w:hAnsi="Cambria Math"/>
+                <w:sz w:val="20"/>
+                <w:szCs w:val="20"/>
+              </w:rPr>
+              <m:t>h</m:t>
+            </m:r>
+          </m:e>
+          <m:sup>
+            <m:r>
+              <w:rPr>
+                <w:rFonts w:ascii="Cambria Math" w:eastAsiaTheme="minorEastAsia" w:hAnsi="Cambria Math"/>
+                <w:sz w:val="20"/>
+                <w:szCs w:val="20"/>
+              </w:rPr>
+              <m:t>*</m:t>
+            </m:r>
+          </m:sup>
+        </m:sSup>
+        <m:d>
+          <m:dPr>
+            <m:ctrlPr>
+              <w:rPr>
+                <w:rFonts w:ascii="Cambria Math" w:eastAsiaTheme="minorEastAsia" w:hAnsi="Cambria Math"/>
+                <w:i/>
+                <w:sz w:val="20"/>
+                <w:szCs w:val="20"/>
+              </w:rPr>
+            </m:ctrlPr>
+          </m:dPr>
+          <m:e>
+            <m:r>
+              <w:rPr>
+                <w:rFonts w:ascii="Cambria Math" w:eastAsiaTheme="minorEastAsia" w:hAnsi="Cambria Math"/>
+                <w:sz w:val="20"/>
+                <w:szCs w:val="20"/>
+              </w:rPr>
+              <m:t>s</m:t>
+            </m:r>
+          </m:e>
+        </m:d>
+        <m:r>
+          <w:rPr>
+            <w:rFonts w:ascii="Cambria Math" w:eastAsiaTheme="minorEastAsia" w:hAnsi="Cambria Math"/>
+            <w:sz w:val="20"/>
+            <w:szCs w:val="20"/>
+          </w:rPr>
+          <m:t>≥</m:t>
+        </m:r>
+        <m:r>
+          <m:rPr>
+            <m:sty m:val="p"/>
+          </m:rPr>
+          <w:rPr>
+            <w:rFonts w:ascii="Cambria Math" w:eastAsiaTheme="minorEastAsia" w:hAnsi="Cambria Math"/>
+            <w:sz w:val="20"/>
+            <w:szCs w:val="20"/>
+          </w:rPr>
+          <m:t>max⁡</m:t>
+        </m:r>
+        <m:r>
+          <w:rPr>
+            <w:rFonts w:ascii="Cambria Math" w:eastAsiaTheme="minorEastAsia" w:hAnsi="Cambria Math"/>
+            <w:sz w:val="20"/>
+            <w:szCs w:val="20"/>
+          </w:rPr>
+          <m:t>(</m:t>
+        </m:r>
+        <m:r>
+          <w:rPr>
+            <w:rFonts w:ascii="Cambria Math" w:eastAsiaTheme="minorEastAsia" w:hAnsi="Cambria Math"/>
+            <w:sz w:val="20"/>
+            <w:szCs w:val="20"/>
+          </w:rPr>
+          <m:t xml:space="preserve">0, </m:t>
+        </m:r>
+        <m:sSub>
+          <m:sSubPr>
+            <m:ctrlPr>
+              <w:rPr>
+                <w:rFonts w:ascii="Cambria Math" w:eastAsiaTheme="minorEastAsia" w:hAnsi="Cambria Math"/>
+                <w:i/>
+                <w:sz w:val="20"/>
+                <w:szCs w:val="20"/>
+              </w:rPr>
+            </m:ctrlPr>
+          </m:sSubPr>
+          <m:e>
+            <m:r>
+              <w:rPr>
+                <w:rFonts w:ascii="Cambria Math" w:eastAsiaTheme="minorEastAsia" w:hAnsi="Cambria Math"/>
+                <w:sz w:val="20"/>
+                <w:szCs w:val="20"/>
+              </w:rPr>
+              <m:t>h</m:t>
+            </m:r>
+          </m:e>
+          <m:sub>
+            <m:r>
+              <w:rPr>
+                <w:rFonts w:ascii="Cambria Math" w:eastAsiaTheme="minorEastAsia" w:hAnsi="Cambria Math"/>
+                <w:sz w:val="20"/>
+                <w:szCs w:val="20"/>
+              </w:rPr>
+              <m:t>1</m:t>
+            </m:r>
+          </m:sub>
+        </m:sSub>
+        <m:d>
+          <m:dPr>
+            <m:ctrlPr>
+              <w:rPr>
+                <w:rFonts w:ascii="Cambria Math" w:eastAsiaTheme="minorEastAsia" w:hAnsi="Cambria Math"/>
+                <w:i/>
+                <w:sz w:val="20"/>
+                <w:szCs w:val="20"/>
+              </w:rPr>
+            </m:ctrlPr>
+          </m:dPr>
+          <m:e>
+            <m:r>
+              <w:rPr>
+                <w:rFonts w:ascii="Cambria Math" w:eastAsiaTheme="minorEastAsia" w:hAnsi="Cambria Math"/>
+                <w:sz w:val="20"/>
+                <w:szCs w:val="20"/>
+              </w:rPr>
+              <m:t>prev</m:t>
+            </m:r>
+          </m:e>
+        </m:d>
+        <m:r>
+          <w:rPr>
+            <w:rFonts w:ascii="Cambria Math" w:eastAsiaTheme="minorEastAsia" w:hAnsi="Cambria Math"/>
+            <w:sz w:val="20"/>
+            <w:szCs w:val="20"/>
+          </w:rPr>
+          <m:t>-cost</m:t>
+        </m:r>
+        <m:d>
+          <m:dPr>
+            <m:ctrlPr>
+              <w:rPr>
+                <w:rFonts w:ascii="Cambria Math" w:eastAsiaTheme="minorEastAsia" w:hAnsi="Cambria Math"/>
+                <w:i/>
+                <w:sz w:val="20"/>
+                <w:szCs w:val="20"/>
+              </w:rPr>
+            </m:ctrlPr>
+          </m:dPr>
+          <m:e>
+            <m:r>
+              <w:rPr>
+                <w:rFonts w:ascii="Cambria Math" w:eastAsiaTheme="minorEastAsia" w:hAnsi="Cambria Math"/>
+                <w:sz w:val="20"/>
+                <w:szCs w:val="20"/>
+              </w:rPr>
+              <m:t>prev,s</m:t>
+            </m:r>
+          </m:e>
+        </m:d>
+        <m:r>
+          <w:rPr>
+            <w:rFonts w:ascii="Cambria Math" w:eastAsiaTheme="minorEastAsia" w:hAnsi="Cambria Math"/>
+            <w:sz w:val="20"/>
+            <w:szCs w:val="20"/>
+          </w:rPr>
+          <m:t>)</m:t>
+        </m:r>
+      </m:oMath>
+      <w:r>
+        <w:rPr>
+          <w:rFonts w:eastAsiaTheme="minorEastAsia" w:hint="cs"/>
+          <w:sz w:val="20"/>
+          <w:szCs w:val="20"/>
+          <w:rtl/>
+        </w:rPr>
+        <w:t xml:space="preserve">. כמו כן ברור כי </w:t>
+      </w:r>
+      <m:oMath>
         <m:func>
           <m:funcPr>
             <m:ctrlPr>
               <w:rPr>
                 <w:rFonts w:ascii="Cambria Math" w:eastAsiaTheme="minorEastAsia" w:hAnsi="Cambria Math"/>
-                <w:i/>
                 <w:sz w:val="20"/>
                 <w:szCs w:val="20"/>
               </w:rPr>
             </m:ctrlPr>
           </m:funcPr>
           <m:fName>
-            <m:limLow>
-              <m:limLowPr>
-                <m:ctrlPr>
-                  <w:rPr>
-                    <w:rFonts w:ascii="Cambria Math" w:eastAsiaTheme="minorEastAsia" w:hAnsi="Cambria Math"/>
-                    <w:sz w:val="20"/>
-                    <w:szCs w:val="20"/>
-                  </w:rPr>
-                </m:ctrlPr>
-              </m:limLowPr>
-              <m:e>
-                <m:r>
-                  <m:rPr>
-                    <m:sty m:val="p"/>
-                  </m:rPr>
-                  <w:rPr>
-                    <w:rFonts w:ascii="Cambria Math" w:eastAsiaTheme="minorEastAsia" w:hAnsi="Cambria Math"/>
-                    <w:sz w:val="20"/>
-                    <w:szCs w:val="20"/>
-                  </w:rPr>
-                  <m:t>min</m:t>
-                </m:r>
-                <m:ctrlPr>
-                  <w:rPr>
-                    <w:rFonts w:ascii="Cambria Math" w:eastAsiaTheme="minorEastAsia" w:hAnsi="Cambria Math"/>
-                    <w:i/>
-                    <w:sz w:val="20"/>
-                    <w:szCs w:val="20"/>
-                  </w:rPr>
-                </m:ctrlPr>
-              </m:e>
-              <m:lim>
-                <m:r>
-                  <m:rPr>
-                    <m:sty m:val="p"/>
-                  </m:rPr>
-                  <w:rPr>
-                    <w:rFonts w:ascii="Cambria Math" w:eastAsiaTheme="minorEastAsia" w:hAnsi="Cambria Math"/>
-                    <w:sz w:val="20"/>
-                    <w:szCs w:val="20"/>
-                  </w:rPr>
-                  <m:t>u∈sucessors</m:t>
-                </m:r>
-                <m:d>
-                  <m:dPr>
-                    <m:ctrlPr>
-                      <w:rPr>
-                        <w:rFonts w:ascii="Cambria Math" w:eastAsiaTheme="minorEastAsia" w:hAnsi="Cambria Math"/>
-                        <w:sz w:val="20"/>
-                        <w:szCs w:val="20"/>
-                      </w:rPr>
-                    </m:ctrlPr>
-                  </m:dPr>
-                  <m:e>
-                    <m:r>
-                      <m:rPr>
-                        <m:sty m:val="p"/>
-                      </m:rPr>
-                      <w:rPr>
-                        <w:rFonts w:ascii="Cambria Math" w:eastAsiaTheme="minorEastAsia" w:hAnsi="Cambria Math"/>
-                        <w:sz w:val="20"/>
-                        <w:szCs w:val="20"/>
-                      </w:rPr>
-                      <m:t>s</m:t>
-                    </m:r>
-                  </m:e>
-                </m:d>
-              </m:lim>
-            </m:limLow>
+            <m:r>
+              <m:rPr>
+                <m:sty m:val="p"/>
+              </m:rPr>
+              <w:rPr>
+                <w:rFonts w:ascii="Cambria Math" w:eastAsiaTheme="minorEastAsia" w:hAnsi="Cambria Math"/>
+                <w:sz w:val="20"/>
+                <w:szCs w:val="20"/>
+              </w:rPr>
+              <m:t>max</m:t>
+            </m:r>
           </m:fName>
           <m:e>
-            <m:r>
-              <w:rPr>
-                <w:rFonts w:ascii="Cambria Math" w:eastAsiaTheme="minorEastAsia" w:hAnsi="Cambria Math"/>
-                <w:sz w:val="20"/>
-                <w:szCs w:val="20"/>
-              </w:rPr>
-              <m:t>h</m:t>
-            </m:r>
             <m:d>
               <m:dPr>
                 <m:ctrlPr>
@@ -13203,8 +13999,92 @@
                     <w:sz w:val="20"/>
                     <w:szCs w:val="20"/>
                   </w:rPr>
-                  <m:t>u</m:t>
+                  <m:t>0,</m:t>
                 </m:r>
+                <m:sSub>
+                  <m:sSubPr>
+                    <m:ctrlPr>
+                      <w:rPr>
+                        <w:rFonts w:ascii="Cambria Math" w:eastAsiaTheme="minorEastAsia" w:hAnsi="Cambria Math"/>
+                        <w:i/>
+                        <w:sz w:val="20"/>
+                        <w:szCs w:val="20"/>
+                      </w:rPr>
+                    </m:ctrlPr>
+                  </m:sSubPr>
+                  <m:e>
+                    <m:r>
+                      <w:rPr>
+                        <w:rFonts w:ascii="Cambria Math" w:eastAsiaTheme="minorEastAsia" w:hAnsi="Cambria Math"/>
+                        <w:sz w:val="20"/>
+                        <w:szCs w:val="20"/>
+                      </w:rPr>
+                      <m:t>h</m:t>
+                    </m:r>
+                  </m:e>
+                  <m:sub>
+                    <m:r>
+                      <w:rPr>
+                        <w:rFonts w:ascii="Cambria Math" w:eastAsiaTheme="minorEastAsia" w:hAnsi="Cambria Math"/>
+                        <w:sz w:val="20"/>
+                        <w:szCs w:val="20"/>
+                      </w:rPr>
+                      <m:t>1</m:t>
+                    </m:r>
+                  </m:sub>
+                </m:sSub>
+                <m:d>
+                  <m:dPr>
+                    <m:ctrlPr>
+                      <w:rPr>
+                        <w:rFonts w:ascii="Cambria Math" w:eastAsiaTheme="minorEastAsia" w:hAnsi="Cambria Math"/>
+                        <w:i/>
+                        <w:sz w:val="20"/>
+                        <w:szCs w:val="20"/>
+                      </w:rPr>
+                    </m:ctrlPr>
+                  </m:dPr>
+                  <m:e>
+                    <m:r>
+                      <w:rPr>
+                        <w:rFonts w:ascii="Cambria Math" w:eastAsiaTheme="minorEastAsia" w:hAnsi="Cambria Math"/>
+                        <w:sz w:val="20"/>
+                        <w:szCs w:val="20"/>
+                      </w:rPr>
+                      <m:t>prev</m:t>
+                    </m:r>
+                  </m:e>
+                </m:d>
+                <m:r>
+                  <w:rPr>
+                    <w:rFonts w:ascii="Cambria Math" w:eastAsiaTheme="minorEastAsia" w:hAnsi="Cambria Math"/>
+                    <w:sz w:val="20"/>
+                    <w:szCs w:val="20"/>
+                  </w:rPr>
+                  <m:t>-cost</m:t>
+                </m:r>
+                <m:d>
+                  <m:dPr>
+                    <m:ctrlPr>
+                      <w:rPr>
+                        <w:rFonts w:ascii="Cambria Math" w:eastAsiaTheme="minorEastAsia" w:hAnsi="Cambria Math"/>
+                        <w:i/>
+                        <w:sz w:val="20"/>
+                        <w:szCs w:val="20"/>
+                      </w:rPr>
+                    </m:ctrlPr>
+                  </m:dPr>
+                  <m:e>
+                    <m:r>
+                      <w:rPr>
+                        <w:rFonts w:ascii="Cambria Math" w:eastAsiaTheme="minorEastAsia" w:hAnsi="Cambria Math"/>
+                        <w:sz w:val="20"/>
+                        <w:szCs w:val="20"/>
+                      </w:rPr>
+                      <m:t>prev,s</m:t>
+                    </m:r>
+                  </m:e>
+                </m:d>
               </m:e>
             </m:d>
           </m:e>
@@ -13215,49 +14095,18 @@
             <w:sz w:val="20"/>
             <w:szCs w:val="20"/>
           </w:rPr>
-          <m:t>=</m:t>
-        </m:r>
-        <m:sSub>
-          <m:sSubPr>
-            <m:ctrlPr>
-              <w:rPr>
-                <w:rFonts w:ascii="Cambria Math" w:eastAsiaTheme="minorEastAsia" w:hAnsi="Cambria Math"/>
-                <w:i/>
-                <w:sz w:val="20"/>
-                <w:szCs w:val="20"/>
-              </w:rPr>
-            </m:ctrlPr>
-          </m:sSubPr>
-          <m:e>
-            <m:r>
-              <w:rPr>
-                <w:rFonts w:ascii="Cambria Math" w:eastAsiaTheme="minorEastAsia" w:hAnsi="Cambria Math"/>
-                <w:sz w:val="20"/>
-                <w:szCs w:val="20"/>
-              </w:rPr>
-              <m:t>h</m:t>
-            </m:r>
-          </m:e>
-          <m:sub>
-            <m:r>
-              <w:rPr>
-                <w:rFonts w:ascii="Cambria Math" w:eastAsiaTheme="minorEastAsia" w:hAnsi="Cambria Math"/>
-                <w:sz w:val="20"/>
-                <w:szCs w:val="20"/>
-              </w:rPr>
-              <m:t>1</m:t>
-            </m:r>
-          </m:sub>
-        </m:sSub>
-        <m:r>
-          <w:rPr>
-            <w:rFonts w:ascii="Cambria Math" w:eastAsiaTheme="minorEastAsia" w:hAnsi="Cambria Math"/>
-            <w:sz w:val="20"/>
-            <w:szCs w:val="20"/>
-          </w:rPr>
-          <m:t xml:space="preserve">(s) </m:t>
+          <m:t>≥0</m:t>
         </m:r>
       </m:oMath>
+      <w:r>
+        <w:rPr>
+          <w:rFonts w:eastAsiaTheme="minorEastAsia" w:hint="cs"/>
+          <w:sz w:val="20"/>
+          <w:szCs w:val="20"/>
+          <w:rtl/>
+        </w:rPr>
+        <w:t xml:space="preserve"> ולכן ערך ההיוריסטיקה קביל.</w:t>
+      </w:r>
     </w:p>
     <w:p>
       <w:pPr>
@@ -13415,7 +14264,33 @@
           <w:szCs w:val="20"/>
           <w:rtl/>
         </w:rPr>
-        <w:t xml:space="preserve">, תמיד הערך שהיוריסטיקה </w:t>
+        <w:t>,</w:t>
+      </w:r>
+      <w:r>
+        <w:rPr>
+          <w:rFonts w:eastAsiaTheme="minorEastAsia" w:hint="cs"/>
+          <w:sz w:val="20"/>
+          <w:szCs w:val="20"/>
+          <w:rtl/>
+        </w:rPr>
+        <w:t xml:space="preserve"> </w:t>
+      </w:r>
+      <w:r>
+        <w:rPr>
+          <w:rFonts w:eastAsiaTheme="minorEastAsia"/>
+          <w:sz w:val="20"/>
+          <w:szCs w:val="20"/>
+        </w:rPr>
+        <w:t>h(s)</w:t>
+      </w:r>
+      <w:r>
+        <w:rPr>
+          <w:rFonts w:eastAsiaTheme="minorEastAsia" w:hint="cs"/>
+          <w:sz w:val="20"/>
+          <w:szCs w:val="20"/>
+          <w:rtl/>
+        </w:rPr>
+        <w:t xml:space="preserve"> תמיד תחזיר 0, ואילו ההיוריסטיקה </w:t>
       </w:r>
       <w:r>
         <w:rPr>
@@ -13432,24 +14307,106 @@
           <w:szCs w:val="20"/>
           <w:rtl/>
         </w:rPr>
-        <w:t xml:space="preserve"> מחזירה אי-שלילי, ולכן מיודעת יותר מ</w:t>
-      </w:r>
-      <w:r>
-        <w:rPr>
-          <w:rFonts w:eastAsiaTheme="minorEastAsia"/>
-          <w:sz w:val="20"/>
-          <w:szCs w:val="20"/>
-        </w:rPr>
-        <w:t>h0</w:t>
-      </w:r>
-      <w:r>
-        <w:rPr>
-          <w:rFonts w:eastAsiaTheme="minorEastAsia" w:hint="cs"/>
-          <w:sz w:val="20"/>
-          <w:szCs w:val="20"/>
-          <w:rtl/>
-        </w:rPr>
-        <w:t xml:space="preserve"> שתחזיר רק ערך 0 במקרה זה.</w:t>
+        <w:t xml:space="preserve"> יכולה להחזיר ערך חיובי ממש.</w:t>
+      </w:r>
+      <w:r>
+        <w:rPr>
+          <w:rFonts w:eastAsiaTheme="minorEastAsia" w:hint="cs"/>
+          <w:sz w:val="20"/>
+          <w:szCs w:val="20"/>
+          <w:rtl/>
+        </w:rPr>
+        <w:t xml:space="preserve"> </w:t>
+      </w:r>
+      <w:r>
+        <w:rPr>
+          <w:rFonts w:eastAsiaTheme="minorEastAsia" w:hint="cs"/>
+          <w:sz w:val="20"/>
+          <w:szCs w:val="20"/>
+          <w:rtl/>
+        </w:rPr>
+        <w:t xml:space="preserve">זה יקרה כאשר הצומת מגיע בשלב כלשהו בעץ אחרי צומת עבורו  </w:t>
+      </w:r>
+      <m:oMath>
+        <m:r>
+          <w:rPr>
+            <w:rFonts w:ascii="Cambria Math" w:eastAsiaTheme="minorEastAsia" w:hAnsi="Cambria Math"/>
+            <w:sz w:val="20"/>
+            <w:szCs w:val="20"/>
+          </w:rPr>
+          <m:t>Applicabl</m:t>
+        </m:r>
+        <m:sSub>
+          <m:sSubPr>
+            <m:ctrlPr>
+              <w:rPr>
+                <w:rFonts w:ascii="Cambria Math" w:eastAsiaTheme="minorEastAsia" w:hAnsi="Cambria Math"/>
+                <w:i/>
+                <w:sz w:val="20"/>
+                <w:szCs w:val="20"/>
+              </w:rPr>
+            </m:ctrlPr>
+          </m:sSubPr>
+          <m:e>
+            <m:r>
+              <w:rPr>
+                <w:rFonts w:ascii="Cambria Math" w:eastAsiaTheme="minorEastAsia" w:hAnsi="Cambria Math"/>
+                <w:sz w:val="20"/>
+                <w:szCs w:val="20"/>
+              </w:rPr>
+              <m:t>e</m:t>
+            </m:r>
+          </m:e>
+          <m:sub>
+            <m:r>
+              <w:rPr>
+                <w:rFonts w:ascii="Cambria Math" w:eastAsiaTheme="minorEastAsia" w:hAnsi="Cambria Math"/>
+                <w:sz w:val="20"/>
+                <w:szCs w:val="20"/>
+              </w:rPr>
+              <m:t>h</m:t>
+            </m:r>
+          </m:sub>
+        </m:sSub>
+        <m:d>
+          <m:dPr>
+            <m:ctrlPr>
+              <w:rPr>
+                <w:rFonts w:ascii="Cambria Math" w:eastAsiaTheme="minorEastAsia" w:hAnsi="Cambria Math"/>
+                <w:i/>
+                <w:sz w:val="20"/>
+                <w:szCs w:val="20"/>
+              </w:rPr>
+            </m:ctrlPr>
+          </m:dPr>
+          <m:e>
+            <m:r>
+              <w:rPr>
+                <w:rFonts w:ascii="Cambria Math" w:eastAsiaTheme="minorEastAsia" w:hAnsi="Cambria Math"/>
+                <w:sz w:val="20"/>
+                <w:szCs w:val="20"/>
+              </w:rPr>
+              <m:t>s</m:t>
+            </m:r>
+          </m:e>
+        </m:d>
+        <m:r>
+          <w:rPr>
+            <w:rFonts w:ascii="Cambria Math" w:eastAsiaTheme="minorEastAsia" w:hAnsi="Cambria Math"/>
+            <w:sz w:val="20"/>
+            <w:szCs w:val="20"/>
+          </w:rPr>
+          <m:t>=True</m:t>
+        </m:r>
+      </m:oMath>
+      <w:r>
+        <w:rPr>
+          <w:rFonts w:eastAsiaTheme="minorEastAsia" w:hint="cs"/>
+          <w:sz w:val="20"/>
+          <w:szCs w:val="20"/>
+          <w:rtl/>
+        </w:rPr>
+        <w:t>, ושמחיר המסלול עד עליו מצומת זה היה קטן מערך ההיוריסטיקה.</w:t>
       </w:r>
     </w:p>
     <w:p>
@@ -13492,7 +14449,48 @@
           <w:szCs w:val="20"/>
           <w:rtl/>
         </w:rPr>
-        <w:t>.</w:t>
+        <w:t xml:space="preserve"> או 0 בהתאם למקרה.</w:t>
+      </w:r>
+    </w:p>
+    <w:p>
+      <w:pPr>
+        <w:pStyle w:val="ListParagraph"/>
+        <w:numPr>
+          <w:ilvl w:val="0"/>
+          <w:numId w:val="2"/>
+        </w:numPr>
+        <w:bidi/>
+        <w:rPr>
+          <w:rFonts w:eastAsiaTheme="minorEastAsia"/>
+          <w:sz w:val="20"/>
+          <w:szCs w:val="20"/>
+        </w:rPr>
+      </w:pPr>
+      <w:r>
+        <w:rPr>
+          <w:rFonts w:eastAsiaTheme="minorEastAsia" w:hint="cs"/>
+          <w:sz w:val="20"/>
+          <w:szCs w:val="20"/>
+          <w:rtl/>
+        </w:rPr>
+        <w:t xml:space="preserve">מסקנה: </w:t>
+      </w:r>
+      <w:r>
+        <w:rPr>
+          <w:rFonts w:eastAsiaTheme="minorEastAsia"/>
+          <w:sz w:val="20"/>
+          <w:szCs w:val="20"/>
+        </w:rPr>
+        <w:t>h1</w:t>
+      </w:r>
+      <w:r>
+        <w:rPr>
+          <w:rFonts w:eastAsiaTheme="minorEastAsia" w:hint="cs"/>
+          <w:sz w:val="20"/>
+          <w:szCs w:val="20"/>
+          <w:rtl/>
+        </w:rPr>
+        <w:t xml:space="preserve"> מיודעת יותר.</w:t>
       </w:r>
     </w:p>
     <w:p>
@@ -13540,7 +14538,6 @@
           <w:u w:val="single"/>
           <w:rtl/>
         </w:rPr>
-        <w:lastRenderedPageBreak/>
         <w:t xml:space="preserve">סעיף ג </w:t>
       </w:r>
       <w:r>
@@ -13573,9 +14570,9 @@
         </w:rPr>
         <w:drawing>
           <wp:inline distT="0" distB="0" distL="0" distR="0">
-            <wp:extent cx="2965010" cy="2096019"/>
-            <wp:effectExtent l="0" t="0" r="6985" b="0"/>
-            <wp:docPr id="14" name="Picture 14" descr="C:\Users\USER1\Documents\Courses\AI\AI_hw1\pseudocode_q_3.JPG"/>
+            <wp:extent cx="3788875" cy="2009811"/>
+            <wp:effectExtent l="0" t="0" r="2540" b="0"/>
+            <wp:docPr id="17" name="Picture 17" descr="C:\Users\USER1\Documents\Courses\AI\AI_hw1\pseudocode_q_3.JPG"/>
             <wp:cNvGraphicFramePr>
               <a:graphicFrameLocks xmlns:a="http://schemas.openxmlformats.org/drawingml/2006/main" noChangeAspect="1"/>
             </wp:cNvGraphicFramePr>
@@ -13583,13 +14580,13 @@
               <a:graphicData uri="http://schemas.openxmlformats.org/drawingml/2006/picture">
                 <pic:pic xmlns:pic="http://schemas.openxmlformats.org/drawingml/2006/picture">
                   <pic:nvPicPr>
-                    <pic:cNvPr id="0" name="Picture 12" descr="C:\Users\USER1\Documents\Courses\AI\AI_hw1\pseudocode_q_3.JPG"/>
+                    <pic:cNvPr id="0" name="Picture 5" descr="C:\Users\USER1\Documents\Courses\AI\AI_hw1\pseudocode_q_3.JPG"/>
                     <pic:cNvPicPr>
                       <a:picLocks noChangeAspect="1" noChangeArrowheads="1"/>
                     </pic:cNvPicPr>
                   </pic:nvPicPr>
                   <pic:blipFill>
-                    <a:blip r:embed="rId16" cstate="print">
+                    <a:blip r:embed="rId16">
                       <a:extLst>
                         <a:ext uri="{28A0092B-C50C-407E-A947-70E740481C1C}">
                           <a14:useLocalDpi xmlns:a14="http://schemas.microsoft.com/office/drawing/2010/main" val="0"/>
@@ -13604,7 +14601,7 @@
                   <pic:spPr bwMode="auto">
                     <a:xfrm>
                       <a:off x="0" y="0"/>
-                      <a:ext cx="2969518" cy="2099206"/>
+                      <a:ext cx="3800309" cy="2015876"/>
                     </a:xfrm>
                     <a:prstGeom prst="rect">
                       <a:avLst/>
@@ -13638,61 +14635,44 @@
           <w:szCs w:val="20"/>
           <w:rtl/>
         </w:rPr>
-        <w:t>האלגוריתם זהה לאלגוריתם בסעיף הקוד</w:t>
-      </w:r>
-      <w:r>
-        <w:rPr>
-          <w:rFonts w:eastAsiaTheme="minorEastAsia" w:hint="cs"/>
-          <w:sz w:val="20"/>
-          <w:szCs w:val="20"/>
-          <w:rtl/>
-        </w:rPr>
-        <w:t>ם למעט המקרה שיש</w:t>
-      </w:r>
-      <w:r>
-        <w:rPr>
-          <w:rFonts w:eastAsiaTheme="minorEastAsia" w:hint="cs"/>
-          <w:sz w:val="20"/>
-          <w:szCs w:val="20"/>
-          <w:rtl/>
-        </w:rPr>
-        <w:t xml:space="preserve"> קשת אחת או יותר לצומת בו ביקרנו או</w:t>
-      </w:r>
-      <w:r>
-        <w:rPr>
-          <w:rFonts w:eastAsiaTheme="minorEastAsia" w:hint="cs"/>
-          <w:sz w:val="20"/>
-          <w:szCs w:val="20"/>
-          <w:rtl/>
-        </w:rPr>
-        <w:t xml:space="preserve"> לולאה עצמית</w:t>
-      </w:r>
-      <w:r>
-        <w:rPr>
-          <w:rFonts w:eastAsiaTheme="minorEastAsia" w:hint="cs"/>
-          <w:sz w:val="20"/>
-          <w:szCs w:val="20"/>
-          <w:rtl/>
-        </w:rPr>
-        <w:t xml:space="preserve"> אחת או יותר</w:t>
-      </w:r>
-      <w:r>
-        <w:rPr>
-          <w:rFonts w:eastAsiaTheme="minorEastAsia" w:hint="cs"/>
-          <w:sz w:val="20"/>
-          <w:szCs w:val="20"/>
-          <w:rtl/>
-        </w:rPr>
-        <w:t xml:space="preserve"> בצומת. כל</w:t>
-      </w:r>
-      <w:r>
-        <w:rPr>
-          <w:rFonts w:eastAsiaTheme="minorEastAsia" w:hint="cs"/>
-          <w:sz w:val="20"/>
-          <w:szCs w:val="20"/>
-          <w:rtl/>
-        </w:rPr>
-        <w:t xml:space="preserve"> הוכחות לכל שאר המקרים עדיין תקפות כמו במקרה הקודם.</w:t>
+        <w:t>באלגוריתם זה יש צורך לזכור לכל צומת את הערך ההיוריסטי המ</w:t>
+      </w:r>
+      <w:r>
+        <w:rPr>
+          <w:rFonts w:eastAsiaTheme="minorEastAsia" w:hint="cs"/>
+          <w:sz w:val="20"/>
+          <w:szCs w:val="20"/>
+          <w:rtl/>
+        </w:rPr>
+        <w:t>קסימל</w:t>
+      </w:r>
+      <w:bookmarkStart w:id="0" w:name="_GoBack"/>
+      <w:bookmarkEnd w:id="0"/>
+      <w:r>
+        <w:rPr>
+          <w:rFonts w:eastAsiaTheme="minorEastAsia" w:hint="cs"/>
+          <w:sz w:val="20"/>
+          <w:szCs w:val="20"/>
+          <w:rtl/>
+        </w:rPr>
+        <w:t xml:space="preserve">י הקודם שניתן לו. לצורך כך השתמשנו במטמון דומה לזה שהיה בתרגיל. אם אין ערך קודם במטמון (הוא נתגלה לראשונה), ההנחה היא שהקריאה מהמטמון תחזיר ערך </w:t>
+      </w:r>
+      <w:r>
+        <w:rPr>
+          <w:rFonts w:eastAsiaTheme="minorEastAsia"/>
+          <w:sz w:val="20"/>
+          <w:szCs w:val="20"/>
+        </w:rPr>
+        <w:t>None</w:t>
+      </w:r>
+      <w:r>
+        <w:rPr>
+          <w:rFonts w:eastAsiaTheme="minorEastAsia" w:hint="cs"/>
+          <w:sz w:val="20"/>
+          <w:szCs w:val="20"/>
+          <w:rtl/>
+        </w:rPr>
+        <w:t xml:space="preserve">. </w:t>
       </w:r>
     </w:p>
     <w:p>
@@ -13712,126 +14692,61 @@
           <w:szCs w:val="20"/>
           <w:rtl/>
         </w:rPr>
-        <w:t xml:space="preserve">טענה: המסלול האופטימלי לעולם אינו עובר דרך </w:t>
-      </w:r>
-      <w:r>
-        <w:rPr>
-          <w:rFonts w:eastAsiaTheme="minorEastAsia" w:hint="cs"/>
-          <w:sz w:val="20"/>
-          <w:szCs w:val="20"/>
-          <w:rtl/>
-        </w:rPr>
-        <w:t xml:space="preserve">מעגל (לרבות </w:t>
-      </w:r>
-      <w:r>
-        <w:rPr>
-          <w:rFonts w:eastAsiaTheme="minorEastAsia" w:hint="cs"/>
-          <w:sz w:val="20"/>
-          <w:szCs w:val="20"/>
-          <w:rtl/>
-        </w:rPr>
-        <w:t>לולאה עצמית</w:t>
-      </w:r>
-      <w:r>
-        <w:rPr>
-          <w:rFonts w:eastAsiaTheme="minorEastAsia" w:hint="cs"/>
-          <w:sz w:val="20"/>
-          <w:szCs w:val="20"/>
-          <w:rtl/>
-        </w:rPr>
-        <w:t>)</w:t>
-      </w:r>
-      <w:r>
-        <w:rPr>
-          <w:rFonts w:eastAsiaTheme="minorEastAsia" w:hint="cs"/>
-          <w:sz w:val="20"/>
-          <w:szCs w:val="20"/>
-          <w:rtl/>
-        </w:rPr>
-        <w:t>.</w:t>
-      </w:r>
-      <w:r>
-        <w:rPr>
-          <w:rFonts w:eastAsiaTheme="minorEastAsia" w:hint="cs"/>
-          <w:sz w:val="20"/>
-          <w:szCs w:val="20"/>
-          <w:rtl/>
-        </w:rPr>
-        <w:t xml:space="preserve"> הוכחה: ידוע כי עלות כל קשת היא לפחות </w:t>
-      </w:r>
-      <m:oMath>
-        <m:r>
-          <w:rPr>
-            <w:rFonts w:ascii="Cambria Math" w:eastAsiaTheme="minorEastAsia" w:hAnsi="Cambria Math"/>
-            <w:sz w:val="20"/>
-            <w:szCs w:val="20"/>
-          </w:rPr>
-          <m:t>δ</m:t>
-        </m:r>
-      </m:oMath>
-      <w:r>
-        <w:rPr>
-          <w:rFonts w:eastAsiaTheme="minorEastAsia" w:hint="cs"/>
-          <w:sz w:val="20"/>
-          <w:szCs w:val="20"/>
-          <w:rtl/>
-        </w:rPr>
-        <w:t xml:space="preserve">. נניח בשלילה כי קיים מסלול העובר דרך לולאה עצמית. נלך באותו המסלול בדיוק, רק שלא נעבור בלולאה העצמית. </w:t>
-      </w:r>
-      <w:r>
-        <w:rPr>
-          <w:rFonts w:eastAsiaTheme="minorEastAsia" w:hint="cs"/>
-          <w:sz w:val="20"/>
-          <w:szCs w:val="20"/>
-          <w:rtl/>
-        </w:rPr>
-        <w:t xml:space="preserve">המסלול החדש קצר יותר לפחות בקשת אחת, לכן </w:t>
-      </w:r>
-      <w:r>
-        <w:rPr>
-          <w:rFonts w:eastAsiaTheme="minorEastAsia" w:hint="cs"/>
-          <w:sz w:val="20"/>
-          <w:szCs w:val="20"/>
-          <w:rtl/>
-        </w:rPr>
-        <w:t>המחיר זול יותר</w:t>
-      </w:r>
-      <w:r>
-        <w:rPr>
-          <w:rFonts w:eastAsiaTheme="minorEastAsia" w:hint="cs"/>
-          <w:sz w:val="20"/>
-          <w:szCs w:val="20"/>
-          <w:rtl/>
-        </w:rPr>
-        <w:t xml:space="preserve"> לפחות</w:t>
-      </w:r>
-      <w:r>
-        <w:rPr>
-          <w:rFonts w:eastAsiaTheme="minorEastAsia" w:hint="cs"/>
-          <w:sz w:val="20"/>
-          <w:szCs w:val="20"/>
-          <w:rtl/>
-        </w:rPr>
-        <w:t xml:space="preserve"> ב </w:t>
-      </w:r>
-      <m:oMath>
-        <m:r>
-          <w:rPr>
-            <w:rFonts w:ascii="Cambria Math" w:eastAsiaTheme="minorEastAsia" w:hAnsi="Cambria Math"/>
-            <w:sz w:val="20"/>
-            <w:szCs w:val="20"/>
-          </w:rPr>
-          <m:t>δ</m:t>
-        </m:r>
-      </m:oMath>
-      <w:r>
-        <w:rPr>
-          <w:rFonts w:eastAsiaTheme="minorEastAsia" w:hint="cs"/>
-          <w:sz w:val="20"/>
-          <w:szCs w:val="20"/>
-          <w:rtl/>
-        </w:rPr>
-        <w:t>, בסתירה למינימליות.</w:t>
+        <w:t xml:space="preserve">האלגוריתם </w:t>
+      </w:r>
+      <w:r>
+        <w:rPr>
+          <w:rFonts w:eastAsiaTheme="minorEastAsia" w:hint="cs"/>
+          <w:sz w:val="20"/>
+          <w:szCs w:val="20"/>
+          <w:rtl/>
+        </w:rPr>
+        <w:t xml:space="preserve">מבוסס על </w:t>
+      </w:r>
+      <w:r>
+        <w:rPr>
+          <w:rFonts w:eastAsiaTheme="minorEastAsia" w:hint="cs"/>
+          <w:sz w:val="20"/>
+          <w:szCs w:val="20"/>
+          <w:rtl/>
+        </w:rPr>
+        <w:t>האלגורית</w:t>
+      </w:r>
+      <w:r>
+        <w:rPr>
+          <w:rFonts w:eastAsiaTheme="minorEastAsia" w:hint="eastAsia"/>
+          <w:sz w:val="20"/>
+          <w:szCs w:val="20"/>
+          <w:rtl/>
+        </w:rPr>
+        <w:t>ם</w:t>
+      </w:r>
+      <w:r>
+        <w:rPr>
+          <w:rFonts w:eastAsiaTheme="minorEastAsia" w:hint="cs"/>
+          <w:sz w:val="20"/>
+          <w:szCs w:val="20"/>
+          <w:rtl/>
+        </w:rPr>
+        <w:t xml:space="preserve"> מהסעיף הקודם</w:t>
+      </w:r>
+      <w:r>
+        <w:rPr>
+          <w:rFonts w:eastAsiaTheme="minorEastAsia" w:hint="cs"/>
+          <w:sz w:val="20"/>
+          <w:szCs w:val="20"/>
+          <w:rtl/>
+        </w:rPr>
+        <w:t xml:space="preserve"> ורק מכיל שיפור שמעלה את מיודעות האלגוריתם</w:t>
+      </w:r>
+      <w:r>
+        <w:rPr>
+          <w:rFonts w:eastAsiaTheme="minorEastAsia" w:hint="cs"/>
+          <w:sz w:val="20"/>
+          <w:szCs w:val="20"/>
+          <w:rtl/>
+        </w:rPr>
+        <w:t xml:space="preserve">. כאשר הטופולוגיה אינה עץ, ייתכן כי נגלה את הצומת כשהוא כבר פתוח (הגענו אליו דרך 2 אבות שונים). </w:t>
       </w:r>
     </w:p>
     <w:p>
@@ -13851,86 +14766,52 @@
           <w:szCs w:val="20"/>
           <w:rtl/>
         </w:rPr>
-        <w:t>לכן, ניתן להתעלם מקשתות עצמיות</w:t>
-      </w:r>
-      <w:r>
-        <w:rPr>
-          <w:rFonts w:eastAsiaTheme="minorEastAsia" w:hint="cs"/>
-          <w:sz w:val="20"/>
-          <w:szCs w:val="20"/>
-          <w:rtl/>
-        </w:rPr>
-        <w:t xml:space="preserve"> ומקשתות אחוריות</w:t>
-      </w:r>
-      <w:r>
-        <w:rPr>
-          <w:rFonts w:eastAsiaTheme="minorEastAsia" w:hint="cs"/>
-          <w:sz w:val="20"/>
-          <w:szCs w:val="20"/>
-          <w:rtl/>
-        </w:rPr>
-        <w:t xml:space="preserve"> לחלוטין בחישוב ההיוריסטיקה. לשים לב שמקרה של צומת שיוצאות ממנו רק לולאות </w:t>
-      </w:r>
-      <w:r>
-        <w:rPr>
-          <w:rFonts w:eastAsiaTheme="minorEastAsia" w:hint="cs"/>
-          <w:sz w:val="20"/>
-          <w:szCs w:val="20"/>
-          <w:rtl/>
-        </w:rPr>
-        <w:t xml:space="preserve">אחוריות או </w:t>
-      </w:r>
-      <w:r>
-        <w:rPr>
-          <w:rFonts w:eastAsiaTheme="minorEastAsia" w:hint="cs"/>
-          <w:sz w:val="20"/>
-          <w:szCs w:val="20"/>
-          <w:rtl/>
-        </w:rPr>
-        <w:t>עצמיות, האלגוריתם יזהה אותו כבור.</w:t>
-      </w:r>
-      <w:r>
-        <w:rPr>
-          <w:rFonts w:eastAsiaTheme="minorEastAsia" w:hint="cs"/>
-          <w:sz w:val="20"/>
-          <w:szCs w:val="20"/>
-          <w:rtl/>
-        </w:rPr>
-        <w:t xml:space="preserve"> </w:t>
-      </w:r>
-      <w:r>
-        <w:rPr>
-          <w:rFonts w:eastAsiaTheme="minorEastAsia" w:hint="cs"/>
-          <w:sz w:val="20"/>
-          <w:szCs w:val="20"/>
-          <w:rtl/>
-        </w:rPr>
-        <w:t xml:space="preserve">נשים לב שכאן ניאלץ לתחזק מאגר של צמתים שכבר ביקרנו בהן, כמו במימוש הסטנדרטי של אלגוריתם </w:t>
-      </w:r>
-      <w:r>
-        <w:rPr>
-          <w:rFonts w:eastAsiaTheme="minorEastAsia"/>
-          <w:sz w:val="20"/>
-          <w:szCs w:val="20"/>
-        </w:rPr>
-        <w:t>A</w:t>
-      </w:r>
-      <w:r>
-        <w:rPr>
-          <w:rFonts w:eastAsiaTheme="minorEastAsia"/>
-          <w:sz w:val="20"/>
-          <w:szCs w:val="20"/>
-        </w:rPr>
-        <w:t>*</w:t>
-      </w:r>
-      <w:r>
-        <w:rPr>
-          <w:rFonts w:eastAsiaTheme="minorEastAsia" w:hint="cs"/>
-          <w:sz w:val="20"/>
-          <w:szCs w:val="20"/>
-          <w:rtl/>
-        </w:rPr>
-        <w:t>. במקרה הקודם לא היינו זקוקים לכך, כי אין מעגלים בעץ.</w:t>
+        <w:t xml:space="preserve">קבילות - </w:t>
+      </w:r>
+      <w:r>
+        <w:rPr>
+          <w:rFonts w:eastAsiaTheme="minorEastAsia" w:hint="cs"/>
+          <w:sz w:val="20"/>
+          <w:szCs w:val="20"/>
+          <w:rtl/>
+        </w:rPr>
+        <w:t>הנימוק זהה לנימוק בסעיף הקודם</w:t>
+      </w:r>
+      <w:r>
+        <w:rPr>
+          <w:rFonts w:eastAsiaTheme="minorEastAsia" w:hint="cs"/>
+          <w:sz w:val="20"/>
+          <w:szCs w:val="20"/>
+          <w:rtl/>
+        </w:rPr>
+        <w:t>,</w:t>
+      </w:r>
+      <w:r>
+        <w:rPr>
+          <w:rFonts w:eastAsiaTheme="minorEastAsia" w:hint="cs"/>
+          <w:sz w:val="20"/>
+          <w:szCs w:val="20"/>
+          <w:rtl/>
+        </w:rPr>
+        <w:t xml:space="preserve"> עבור האב בעל הערך ההיוריסטי המ</w:t>
+      </w:r>
+      <w:r>
+        <w:rPr>
+          <w:rFonts w:eastAsiaTheme="minorEastAsia" w:hint="cs"/>
+          <w:sz w:val="20"/>
+          <w:szCs w:val="20"/>
+          <w:rtl/>
+        </w:rPr>
+        <w:t>קסימלי</w:t>
+      </w:r>
+      <w:r>
+        <w:rPr>
+          <w:rFonts w:eastAsiaTheme="minorEastAsia" w:hint="cs"/>
+          <w:sz w:val="20"/>
+          <w:szCs w:val="20"/>
+          <w:rtl/>
+        </w:rPr>
+        <w:t xml:space="preserve"> מבין כל האבות.</w:t>
       </w:r>
     </w:p>
     <w:p>
@@ -13943,17 +14824,41 @@
           <w:rtl/>
         </w:rPr>
       </w:pPr>
+      <w:r>
+        <w:rPr>
+          <w:rFonts w:eastAsiaTheme="minorEastAsia" w:hint="cs"/>
+          <w:sz w:val="20"/>
+          <w:szCs w:val="20"/>
+          <w:rtl/>
+        </w:rPr>
+        <w:t xml:space="preserve">מיודעות </w:t>
+      </w:r>
+      <w:r>
+        <w:rPr>
+          <w:rFonts w:eastAsiaTheme="minorEastAsia"/>
+          <w:sz w:val="20"/>
+          <w:szCs w:val="20"/>
+          <w:rtl/>
+        </w:rPr>
+        <w:t>–</w:t>
+      </w:r>
+      <w:r>
+        <w:rPr>
+          <w:rFonts w:eastAsiaTheme="minorEastAsia" w:hint="cs"/>
+          <w:sz w:val="20"/>
+          <w:szCs w:val="20"/>
+          <w:rtl/>
+        </w:rPr>
+        <w:t xml:space="preserve"> בבחירת הערך המקסימלי בחרנו את האפשרות המיודעת ביותר.</w:t>
+      </w:r>
     </w:p>
     <w:p>
       <w:pPr>
         <w:bidi/>
         <w:rPr>
           <w:rFonts w:eastAsiaTheme="minorEastAsia"/>
-          <w:b/>
-          <w:bCs/>
-          <w:sz w:val="20"/>
-          <w:szCs w:val="20"/>
-          <w:u w:val="single"/>
+          <w:sz w:val="20"/>
+          <w:szCs w:val="20"/>
           <w:rtl/>
         </w:rPr>
       </w:pPr>

</xml_diff>

<commit_message>
distance function in map probem now correct
</commit_message>
<xml_diff>
--- a/AI1_311137095_321082026.docx
+++ b/AI1_311137095_321082026.docx
@@ -4377,7 +4377,6 @@
           <w:sz w:val="28"/>
           <w:szCs w:val="28"/>
           <w:u w:val="single"/>
-          <w:rtl/>
         </w:rPr>
       </w:pPr>
       <w:r>
@@ -4393,19 +4392,21 @@
     </w:p>
     <w:p>
       <w:pPr>
-        <w:rPr>
-          <w:rFonts w:eastAsiaTheme="minorEastAsia"/>
-          <w:sz w:val="20"/>
-          <w:szCs w:val="20"/>
-        </w:rPr>
-      </w:pPr>
-      <w:r>
-        <w:rPr>
-          <w:rFonts w:eastAsiaTheme="minorEastAsia"/>
-          <w:sz w:val="20"/>
-          <w:szCs w:val="20"/>
-        </w:rPr>
-        <w:t>load_map_from_csv: 3.34sec</w:t>
+        <w:bidi/>
+        <w:rPr>
+          <w:rFonts w:eastAsiaTheme="minorEastAsia"/>
+          <w:sz w:val="20"/>
+          <w:szCs w:val="20"/>
+        </w:rPr>
+      </w:pPr>
+      <w:r>
+        <w:rPr>
+          <w:rFonts w:eastAsiaTheme="minorEastAsia" w:hint="cs"/>
+          <w:sz w:val="20"/>
+          <w:szCs w:val="20"/>
+          <w:rtl/>
+        </w:rPr>
+        <w:t>8.</w:t>
       </w:r>
     </w:p>
     <w:p>
@@ -4416,6 +4417,14 @@
           <w:szCs w:val="20"/>
         </w:rPr>
       </w:pPr>
+      <w:r>
+        <w:rPr>
+          <w:rFonts w:eastAsiaTheme="minorEastAsia"/>
+          <w:sz w:val="20"/>
+          <w:szCs w:val="20"/>
+        </w:rPr>
+        <w:t>load_map_from_csv: 3.34sec</w:t>
+      </w:r>
     </w:p>
     <w:p>
       <w:pPr>
@@ -4425,23 +4434,6 @@
           <w:szCs w:val="20"/>
         </w:rPr>
       </w:pPr>
-      <w:r>
-        <w:rPr>
-          <w:rFonts w:eastAsiaTheme="minorEastAsia"/>
-          <w:sz w:val="20"/>
-          <w:szCs w:val="20"/>
-        </w:rPr>
-        <w:t>Solve the map problem</w:t>
-      </w:r>
-      <w:r>
-        <w:rPr>
-          <w:rFonts w:eastAsiaTheme="minorEastAsia" w:cs="Arial"/>
-          <w:sz w:val="20"/>
-          <w:szCs w:val="20"/>
-          <w:rtl/>
-        </w:rPr>
-        <w:t>.</w:t>
-      </w:r>
     </w:p>
     <w:p>
       <w:pPr>
@@ -4457,7 +4449,7 @@
           <w:sz w:val="20"/>
           <w:szCs w:val="20"/>
         </w:rPr>
-        <w:t xml:space="preserve">Map(src: 54 dst: 549)                 UniformCost                   time:   1.51   #dev: 17355   total_cost:  7465.52897   |path|: 137 </w:t>
+        <w:t>Solve the map problem.</w:t>
       </w:r>
     </w:p>
     <w:p>
@@ -4474,16 +4466,7 @@
           <w:sz w:val="20"/>
           <w:szCs w:val="20"/>
         </w:rPr>
-        <w:t xml:space="preserve">path: [   54,    55,    56,    57,    58,    59,    60, 28893, 14580, 14590, 14591, 14592, 14593, 81892, 25814,    81, 26236, 26234,  1188, 33068, 33069, 33070, 15474, 33071,  5020, 21699, 33072, 33073, 33074, 16203,  9847,  9848,  9849,  9850,  9851,   335,  9852, 82906, 82907, 82908, 82909, 95454, 96539, 72369, 94627, 38553, 72367, 29007, 94632, 96540,  9269, 82890, 29049, 29026, 82682, 71897, 83380, 96541, 82904, 96542, 96543, 96544, 96545, 96546, 96547, 82911, 82928, 24841, 24842, 24843,  5215, 24844,  9274, 24845, 24846, 24847, 24848, 24849, 24850, 24851, 24852, 24853, 24854, 24855, 24856, 24857, 24858, 24859, 24860, 24861, 24862, 24863, </w:t>
-      </w:r>
-      <w:r>
-        <w:rPr>
-          <w:rFonts w:eastAsiaTheme="minorEastAsia"/>
-          <w:sz w:val="20"/>
-          <w:szCs w:val="20"/>
-        </w:rPr>
-        <w:lastRenderedPageBreak/>
-        <w:t>24864, 24865, 24866, 82208, 82209, 82210, 21518, 21431, 21432, 21433, 21434, 21435, 21436, 21437, 21438, 21439, 21440, 21441, 21442, 21443, 21444, 21445, 21446, 21447, 21448, 21449, 21450, 21451,   621, 21452, 21453, 21454, 21495, 21496,   539,   540,   541,   542,   543,   544,   545,   546,   547,   548,   549]</w:t>
+        <w:t xml:space="preserve">Map(src: 54 dst: 549)                 </w:t>
       </w:r>
     </w:p>
     <w:p>
@@ -4494,6 +4477,168 @@
           <w:szCs w:val="20"/>
         </w:rPr>
       </w:pPr>
+      <w:r>
+        <w:rPr>
+          <w:rFonts w:eastAsiaTheme="minorEastAsia"/>
+          <w:sz w:val="20"/>
+          <w:szCs w:val="20"/>
+        </w:rPr>
+        <w:t xml:space="preserve">UniformCost                   time:   0.64   #dev: 17360   total_cost:  7410.00000   |path|: 137   </w:t>
+      </w:r>
+    </w:p>
+    <w:p>
+      <w:pPr>
+        <w:rPr>
+          <w:rFonts w:eastAsiaTheme="minorEastAsia"/>
+          <w:sz w:val="20"/>
+          <w:szCs w:val="20"/>
+        </w:rPr>
+      </w:pPr>
+      <w:r>
+        <w:rPr>
+          <w:rFonts w:eastAsiaTheme="minorEastAsia"/>
+          <w:sz w:val="20"/>
+          <w:szCs w:val="20"/>
+        </w:rPr>
+        <w:t xml:space="preserve">path: [   54,    55,    56,    57,    58,    59,    60, 28893, 14580, 14590, 14591, 14592, 14593, 81892, </w:t>
+      </w:r>
+    </w:p>
+    <w:p>
+      <w:pPr>
+        <w:rPr>
+          <w:rFonts w:eastAsiaTheme="minorEastAsia"/>
+          <w:sz w:val="20"/>
+          <w:szCs w:val="20"/>
+        </w:rPr>
+      </w:pPr>
+      <w:r>
+        <w:rPr>
+          <w:rFonts w:eastAsiaTheme="minorEastAsia"/>
+          <w:sz w:val="20"/>
+          <w:szCs w:val="20"/>
+        </w:rPr>
+        <w:t xml:space="preserve">25814,    81, 26236, 26234,  1188, 33068, 33069, 33070, 15474, 33071,  5020, 21699, 33072, 33073, 33074, </w:t>
+      </w:r>
+    </w:p>
+    <w:p>
+      <w:pPr>
+        <w:rPr>
+          <w:rFonts w:eastAsiaTheme="minorEastAsia"/>
+          <w:sz w:val="20"/>
+          <w:szCs w:val="20"/>
+        </w:rPr>
+      </w:pPr>
+      <w:r>
+        <w:rPr>
+          <w:rFonts w:eastAsiaTheme="minorEastAsia"/>
+          <w:sz w:val="20"/>
+          <w:szCs w:val="20"/>
+        </w:rPr>
+        <w:t xml:space="preserve">16203,  9847,  9848,  9849,  9850,  9851,   335,  9852, 82906, 82907, 82908, 82909, 95454, 96539, 72369, </w:t>
+      </w:r>
+    </w:p>
+    <w:p>
+      <w:pPr>
+        <w:rPr>
+          <w:rFonts w:eastAsiaTheme="minorEastAsia"/>
+          <w:sz w:val="20"/>
+          <w:szCs w:val="20"/>
+        </w:rPr>
+      </w:pPr>
+      <w:r>
+        <w:rPr>
+          <w:rFonts w:eastAsiaTheme="minorEastAsia"/>
+          <w:sz w:val="20"/>
+          <w:szCs w:val="20"/>
+        </w:rPr>
+        <w:lastRenderedPageBreak/>
+        <w:t xml:space="preserve">94627, 38553, 72367, 29007, 94632, 96540,  9269, 82890, 29049, 29026, 82682, 71897, 83380, 96541, 82904, </w:t>
+      </w:r>
+    </w:p>
+    <w:p>
+      <w:pPr>
+        <w:rPr>
+          <w:rFonts w:eastAsiaTheme="minorEastAsia"/>
+          <w:sz w:val="20"/>
+          <w:szCs w:val="20"/>
+        </w:rPr>
+      </w:pPr>
+      <w:r>
+        <w:rPr>
+          <w:rFonts w:eastAsiaTheme="minorEastAsia"/>
+          <w:sz w:val="20"/>
+          <w:szCs w:val="20"/>
+        </w:rPr>
+        <w:t xml:space="preserve">96542, 96543, 96544, 96545, 96546, 96547, 82911, 82928, 24841, 24842, 24843,  5215, 24844,  9274, 24845, </w:t>
+      </w:r>
+    </w:p>
+    <w:p>
+      <w:pPr>
+        <w:rPr>
+          <w:rFonts w:eastAsiaTheme="minorEastAsia"/>
+          <w:sz w:val="20"/>
+          <w:szCs w:val="20"/>
+        </w:rPr>
+      </w:pPr>
+      <w:r>
+        <w:rPr>
+          <w:rFonts w:eastAsiaTheme="minorEastAsia"/>
+          <w:sz w:val="20"/>
+          <w:szCs w:val="20"/>
+        </w:rPr>
+        <w:t xml:space="preserve">24846, 24847, 24848, 24849, 24850, 24851, 24852, 24853, 24854, 24855, 24856, 24857, 24858, 24859, 24860, </w:t>
+      </w:r>
+    </w:p>
+    <w:p>
+      <w:pPr>
+        <w:rPr>
+          <w:rFonts w:eastAsiaTheme="minorEastAsia"/>
+          <w:sz w:val="20"/>
+          <w:szCs w:val="20"/>
+        </w:rPr>
+      </w:pPr>
+      <w:r>
+        <w:rPr>
+          <w:rFonts w:eastAsiaTheme="minorEastAsia"/>
+          <w:sz w:val="20"/>
+          <w:szCs w:val="20"/>
+        </w:rPr>
+        <w:t xml:space="preserve">24861, 24862, 24863, 24864, 24865, 24866, 82208, 82209, 82210, 21518, 21431, 21432, 21433, 21434, 21435, </w:t>
+      </w:r>
+    </w:p>
+    <w:p>
+      <w:pPr>
+        <w:rPr>
+          <w:rFonts w:eastAsiaTheme="minorEastAsia"/>
+          <w:sz w:val="20"/>
+          <w:szCs w:val="20"/>
+        </w:rPr>
+      </w:pPr>
+      <w:r>
+        <w:rPr>
+          <w:rFonts w:eastAsiaTheme="minorEastAsia"/>
+          <w:sz w:val="20"/>
+          <w:szCs w:val="20"/>
+        </w:rPr>
+        <w:t xml:space="preserve">21436, 21437, 21438, 21439, 21440, 21441, 21442, 21443, 21444, 21445, 21446, 21447, 21448, 21449, 21450, </w:t>
+      </w:r>
+    </w:p>
+    <w:p>
+      <w:pPr>
+        <w:rPr>
+          <w:rFonts w:eastAsiaTheme="minorEastAsia"/>
+          <w:sz w:val="20"/>
+          <w:szCs w:val="20"/>
+        </w:rPr>
+      </w:pPr>
+      <w:r>
+        <w:rPr>
+          <w:rFonts w:eastAsiaTheme="minorEastAsia"/>
+          <w:sz w:val="20"/>
+          <w:szCs w:val="20"/>
+        </w:rPr>
+        <w:t>21451,   621, 21452, 21453, 21454, 21495, 21496,   539,   540,   541,   542,   543,   544,   545,   546,   547,   548,   549]</w:t>
+      </w:r>
     </w:p>
     <w:p>
       <w:pPr>
@@ -4551,7 +4696,7 @@
           <w:sz w:val="20"/>
           <w:szCs w:val="20"/>
         </w:rPr>
-        <w:t>Solve the map problem.</w:t>
+        <w:t xml:space="preserve">Map(src: 54 dst: 549)                 A* (h=0, w=0.500)             time:   0.71   #dev: 17360   </w:t>
       </w:r>
     </w:p>
     <w:p>
@@ -4568,7 +4713,7 @@
           <w:sz w:val="20"/>
           <w:szCs w:val="20"/>
         </w:rPr>
-        <w:t xml:space="preserve">Map(src: 54 dst: 549)                 UniformCost                   time:   1.14   #dev: 17355   total_cost:  7465.52897   |path|: 137   </w:t>
+        <w:t xml:space="preserve">total_cost:  7410.00000   |path|: 137   </w:t>
       </w:r>
     </w:p>
     <w:p>
@@ -4596,14 +4741,6 @@
           <w:szCs w:val="20"/>
         </w:rPr>
       </w:pPr>
-      <w:r>
-        <w:rPr>
-          <w:rFonts w:eastAsiaTheme="minorEastAsia"/>
-          <w:sz w:val="20"/>
-          <w:szCs w:val="20"/>
-        </w:rPr>
-        <w:t xml:space="preserve">Map(src: 54 dst: 549)                 A* (h=0, w=0.500)             time:   1.16   #dev: 17355   total_cost:  7465.52897   |path|: 137   </w:t>
-      </w:r>
     </w:p>
     <w:p>
       <w:pPr>
@@ -4619,7 +4756,7 @@
           <w:sz w:val="20"/>
           <w:szCs w:val="20"/>
         </w:rPr>
-        <w:t>path: [   54,    55,    56,    57,    58,    59,    60, 28893, 14580, 14590, 14591, 14592, 14593, 81892, 25814,    81, 26236, 26234,  1188, 33068, 33069, 33070, 15474, 33071,  5020, 21699, 33072, 33073, 33074, 16203,  9847,  9848,  9849,  9850,  9851,   335,  9852, 82906, 82907, 82908, 82909, 95454, 96539, 72369, 94627, 38553, 72367, 29007, 94632, 96540,  9269, 82890, 29049, 29026, 82682, 71897, 83380, 96541, 82904, 96542, 96543, 96544, 96545, 96546, 96547, 82911, 82928, 24841, 24842, 24843,  5215, 24844,  9274, 24845, 24846, 24847, 24848, 24849, 24850, 24851, 24852, 24853, 24854, 24855, 24856, 24857, 24858, 24859, 24860, 24861, 24862, 24863, 24864, 24865, 24866, 82208, 82209, 82210, 21518, 21431, 21432, 21433, 21434, 21435, 21436, 21437, 21438, 21439, 21440, 21441, 21442, 21443, 21444, 21445, 21446, 21447, 21448, 21449, 21450, 21451,   621, 21452, 21453, 21454, 21495, 21496,   539,   540,   541,   542,   543,   544,   545,   546,   547,   548,   549]</w:t>
+        <w:t xml:space="preserve">Map(src: 54 dst: 549)                 A* (h=AirDist, w=0.500)       time:   0.25   #dev: 1888    total_cost:  7410.00000   |path|: 137   </w:t>
       </w:r>
     </w:p>
     <w:p>
@@ -4636,44 +4773,8 @@
           <w:sz w:val="20"/>
           <w:szCs w:val="20"/>
         </w:rPr>
-        <w:t xml:space="preserve">Map(src: 54 dst: 549)                 A* (h=AirDist, w=0.500)       time:   0.34   #dev: 2016    total_cost:  7465.52897   |path|: 137   </w:t>
-      </w:r>
-    </w:p>
-    <w:p>
-      <w:pPr>
-        <w:rPr>
-          <w:rFonts w:eastAsiaTheme="minorEastAsia"/>
-          <w:sz w:val="20"/>
-          <w:szCs w:val="20"/>
-          <w:rtl/>
-        </w:rPr>
-      </w:pPr>
-      <w:r>
-        <w:rPr>
-          <w:rFonts w:eastAsiaTheme="minorEastAsia"/>
-          <w:sz w:val="20"/>
-          <w:szCs w:val="20"/>
-        </w:rPr>
         <w:t>path: [   54,    55,    56,    57,    58,    59,    60, 28893, 14580, 14590, 14591, 14592, 14593, 81892, 25814,    81, 26236, 26234,  1188, 33068, 33069, 33070, 15474, 33071,  5020, 21699, 33072, 33073, 33074, 16203,  9847,  9848,  9849,  9850,  9851,   335,  9852, 82906, 82907, 82908, 82909, 95454, 96539, 72369, 94627, 38553, 72367, 29007, 94632, 96540,  9269, 82890, 29049, 29026, 82682, 71897, 83380, 96541, 82904, 96542, 96543, 96544, 96545, 96546, 96547, 82911, 82928, 24841, 24842, 24843,  5215, 24844,  9274, 24845, 24846, 24847, 24848, 24849, 24850, 24851, 24852, 24853, 24854, 24855, 24856, 24857, 24858, 24859, 24860, 24861, 24862, 24863, 24864, 24865, 24866, 82208, 82209, 82210, 21518, 21431, 21432, 21433, 21434, 21435, 21436, 21437, 21438, 21439, 21440, 21441, 21442, 21443, 21444, 21445, 21446, 21447, 21448, 21449, 21450, 21451,   621, 21452, 21453, 21454, 21495, 21496,   539,   540,   541,   542,   543,   544,   545,   546,   547,   548,   549]</w:t>
       </w:r>
-      <w:r>
-        <w:rPr>
-          <w:rFonts w:eastAsiaTheme="minorEastAsia" w:hint="cs"/>
-          <w:sz w:val="20"/>
-          <w:szCs w:val="20"/>
-          <w:rtl/>
-        </w:rPr>
-        <w:t xml:space="preserve"> </w:t>
-      </w:r>
-    </w:p>
-    <w:p>
-      <w:pPr>
-        <w:rPr>
-          <w:rFonts w:eastAsiaTheme="minorEastAsia"/>
-          <w:sz w:val="20"/>
-          <w:szCs w:val="20"/>
-        </w:rPr>
-      </w:pPr>
       <w:r>
         <w:rPr>
           <w:rFonts w:eastAsiaTheme="minorEastAsia"/>
@@ -9506,13 +9607,17 @@
       </w:pPr>
       <w:r>
         <w:rPr>
+          <w:rFonts w:eastAsiaTheme="minorEastAsia" w:cs="Arial"/>
           <w:noProof/>
+          <w:sz w:val="20"/>
+          <w:szCs w:val="20"/>
+          <w:rtl/>
         </w:rPr>
         <w:drawing>
-          <wp:inline distT="0" distB="0" distL="0" distR="0" wp14:anchorId="43286019" wp14:editId="0E04E24F">
-            <wp:extent cx="3341063" cy="2452255"/>
-            <wp:effectExtent l="0" t="0" r="0" b="5715"/>
-            <wp:docPr id="7" name="Picture 7"/>
+          <wp:inline distT="0" distB="0" distL="0" distR="0">
+            <wp:extent cx="3001224" cy="2169113"/>
+            <wp:effectExtent l="0" t="0" r="8890" b="3175"/>
+            <wp:docPr id="9" name="Picture 9" descr="C:\Users\USER1\Documents\Courses\AI\AI_hw1\graph_q_24.JPG"/>
             <wp:cNvGraphicFramePr>
               <a:graphicFrameLocks xmlns:a="http://schemas.openxmlformats.org/drawingml/2006/main" noChangeAspect="1"/>
             </wp:cNvGraphicFramePr>
@@ -9520,23 +9625,36 @@
               <a:graphicData uri="http://schemas.openxmlformats.org/drawingml/2006/picture">
                 <pic:pic xmlns:pic="http://schemas.openxmlformats.org/drawingml/2006/picture">
                   <pic:nvPicPr>
-                    <pic:cNvPr id="1" name=""/>
-                    <pic:cNvPicPr/>
+                    <pic:cNvPr id="0" name="Picture 1" descr="C:\Users\USER1\Documents\Courses\AI\AI_hw1\graph_q_24.JPG"/>
+                    <pic:cNvPicPr>
+                      <a:picLocks noChangeAspect="1" noChangeArrowheads="1"/>
+                    </pic:cNvPicPr>
                   </pic:nvPicPr>
                   <pic:blipFill>
-                    <a:blip r:embed="rId12"/>
+                    <a:blip r:embed="rId12">
+                      <a:extLst>
+                        <a:ext uri="{28A0092B-C50C-407E-A947-70E740481C1C}">
+                          <a14:useLocalDpi xmlns:a14="http://schemas.microsoft.com/office/drawing/2010/main" val="0"/>
+                        </a:ext>
+                      </a:extLst>
+                    </a:blip>
+                    <a:srcRect/>
                     <a:stretch>
                       <a:fillRect/>
                     </a:stretch>
                   </pic:blipFill>
-                  <pic:spPr>
+                  <pic:spPr bwMode="auto">
                     <a:xfrm>
                       <a:off x="0" y="0"/>
-                      <a:ext cx="3361016" cy="2466900"/>
+                      <a:ext cx="3003877" cy="2171031"/>
                     </a:xfrm>
                     <a:prstGeom prst="rect">
                       <a:avLst/>
                     </a:prstGeom>
+                    <a:noFill/>
+                    <a:ln>
+                      <a:noFill/>
+                    </a:ln>
                   </pic:spPr>
                 </pic:pic>
               </a:graphicData>
@@ -9573,6 +9691,7 @@
           <w:szCs w:val="20"/>
           <w:rtl/>
         </w:rPr>
+        <w:lastRenderedPageBreak/>
         <w:t xml:space="preserve">26. </w:t>
       </w:r>
       <w:r>
@@ -10160,9 +10279,9 @@
         </w:rPr>
         <w:drawing>
           <wp:inline distT="0" distB="0" distL="0" distR="0">
-            <wp:extent cx="4006215" cy="2978785"/>
+            <wp:extent cx="4006215" cy="2960370"/>
             <wp:effectExtent l="0" t="0" r="0" b="0"/>
-            <wp:docPr id="11" name="Picture 11" descr="C:\Users\USER1\Documents\Courses\AI\AI_hw1\graph_q_28.JPG"/>
+            <wp:docPr id="12" name="Picture 12" descr="C:\Users\USER1\Documents\Courses\AI\AI_hw1\graph_q_28.JPG"/>
             <wp:cNvGraphicFramePr>
               <a:graphicFrameLocks xmlns:a="http://schemas.openxmlformats.org/drawingml/2006/main" noChangeAspect="1"/>
             </wp:cNvGraphicFramePr>
@@ -10170,7 +10289,7 @@
               <a:graphicData uri="http://schemas.openxmlformats.org/drawingml/2006/picture">
                 <pic:pic xmlns:pic="http://schemas.openxmlformats.org/drawingml/2006/picture">
                   <pic:nvPicPr>
-                    <pic:cNvPr id="0" name="Picture 5" descr="C:\Users\USER1\Documents\Courses\AI\AI_hw1\graph_q_28.JPG"/>
+                    <pic:cNvPr id="0" name="Picture 2" descr="C:\Users\USER1\Documents\Courses\AI\AI_hw1\graph_q_28.JPG"/>
                     <pic:cNvPicPr>
                       <a:picLocks noChangeAspect="1" noChangeArrowheads="1"/>
                     </pic:cNvPicPr>
@@ -10191,7 +10310,7 @@
                   <pic:spPr bwMode="auto">
                     <a:xfrm>
                       <a:off x="0" y="0"/>
-                      <a:ext cx="4006215" cy="2978785"/>
+                      <a:ext cx="4006215" cy="2960370"/>
                     </a:xfrm>
                     <a:prstGeom prst="rect">
                       <a:avLst/>
@@ -10215,7 +10334,6 @@
           <w:rFonts w:eastAsiaTheme="minorEastAsia"/>
           <w:sz w:val="20"/>
           <w:szCs w:val="20"/>
-          <w:rtl/>
         </w:rPr>
       </w:pPr>
       <w:r>
@@ -10243,100 +10361,89 @@
           <w:szCs w:val="20"/>
           <w:rtl/>
         </w:rPr>
-        <w:t xml:space="preserve">בכל משקל שהוא, כמו המצבים שפותחו בסעיף 26 </w:t>
-      </w:r>
-      <w:r>
-        <w:rPr>
-          <w:rFonts w:eastAsiaTheme="minorEastAsia" w:hint="cs"/>
-          <w:sz w:val="20"/>
-          <w:szCs w:val="20"/>
-          <w:rtl/>
-        </w:rPr>
-        <w:t>היית</w:t>
-      </w:r>
-      <w:r>
-        <w:rPr>
-          <w:rFonts w:eastAsiaTheme="minorEastAsia" w:hint="eastAsia"/>
-          <w:sz w:val="20"/>
-          <w:szCs w:val="20"/>
-          <w:rtl/>
-        </w:rPr>
-        <w:t>ה</w:t>
-      </w:r>
-      <w:r>
-        <w:rPr>
-          <w:rFonts w:eastAsiaTheme="minorEastAsia" w:hint="cs"/>
-          <w:sz w:val="20"/>
-          <w:szCs w:val="20"/>
-          <w:rtl/>
-        </w:rPr>
-        <w:t xml:space="preserve"> גדולה יותר מאשר הגרף בסעיף הנוכחי.</w:t>
-      </w:r>
-      <w:r>
-        <w:rPr>
-          <w:rFonts w:eastAsiaTheme="minorEastAsia" w:hint="cs"/>
-          <w:sz w:val="20"/>
-          <w:szCs w:val="20"/>
-          <w:rtl/>
-        </w:rPr>
-        <w:t xml:space="preserve"> עם זאת רואים כי האורך המקסימלי המוחזר בסעיף 26 קטן מ15,800 לעומת 16,000 בגרף של סעיף זה.</w:t>
-      </w:r>
-    </w:p>
-    <w:p>
-      <w:pPr>
-        <w:bidi/>
-        <w:rPr>
-          <w:rFonts w:eastAsiaTheme="minorEastAsia"/>
-          <w:sz w:val="20"/>
-          <w:szCs w:val="20"/>
-          <w:rtl/>
-        </w:rPr>
-      </w:pPr>
-      <w:r>
-        <w:rPr>
-          <w:rFonts w:eastAsiaTheme="minorEastAsia" w:hint="cs"/>
-          <w:sz w:val="20"/>
-          <w:szCs w:val="20"/>
-          <w:rtl/>
-        </w:rPr>
-        <w:t xml:space="preserve">בסעיף 26 מספר הפיתוחים ירד לראשונה מתחת ל80 עבור משקל 0.579 והיה </w:t>
-      </w:r>
-      <w:r>
-        <w:rPr>
-          <w:rFonts w:eastAsiaTheme="minorEastAsia" w:hint="cs"/>
-          <w:sz w:val="20"/>
-          <w:szCs w:val="20"/>
-          <w:rtl/>
-        </w:rPr>
-        <w:t>5</w:t>
-      </w:r>
-      <w:r>
-        <w:rPr>
-          <w:rFonts w:eastAsiaTheme="minorEastAsia" w:hint="cs"/>
-          <w:sz w:val="20"/>
-          <w:szCs w:val="20"/>
-          <w:rtl/>
-        </w:rPr>
-        <w:t xml:space="preserve">9. </w:t>
-      </w:r>
-      <w:r>
-        <w:rPr>
-          <w:rFonts w:eastAsiaTheme="minorEastAsia" w:hint="cs"/>
-          <w:sz w:val="20"/>
-          <w:szCs w:val="20"/>
-          <w:rtl/>
-        </w:rPr>
-        <w:t>הפתרון במשקל זה לא פוגע באיכות הפתרון.</w:t>
-      </w:r>
-      <w:r>
-        <w:rPr>
-          <w:rFonts w:eastAsiaTheme="minorEastAsia" w:hint="cs"/>
-          <w:sz w:val="20"/>
-          <w:szCs w:val="20"/>
-          <w:rtl/>
-        </w:rPr>
-        <w:t xml:space="preserve"> ניתן לראות זאת ישירות מהגרף של סעיף 26, שם נקודה זו נופלת על החלק הישר של עלות המסלול.</w:t>
-      </w:r>
+        <w:t xml:space="preserve">המשקל בסעיף 26 עבורו לראשונה מספר הפיתוחים נמוך יותר מאשר בסעיף 28 הוא </w:t>
+      </w:r>
+      <w:r>
+        <w:rPr>
+          <w:rFonts w:eastAsiaTheme="minorEastAsia"/>
+          <w:sz w:val="20"/>
+          <w:szCs w:val="20"/>
+        </w:rPr>
+        <w:t>~0.5</w:t>
+      </w:r>
+      <w:r>
+        <w:rPr>
+          <w:rFonts w:eastAsiaTheme="minorEastAsia" w:hint="cs"/>
+          <w:sz w:val="20"/>
+          <w:szCs w:val="20"/>
+          <w:rtl/>
+        </w:rPr>
+        <w:t xml:space="preserve">. </w:t>
+      </w:r>
+      <w:r>
+        <w:rPr>
+          <w:rFonts w:eastAsiaTheme="minorEastAsia" w:hint="cs"/>
+          <w:sz w:val="20"/>
+          <w:szCs w:val="20"/>
+          <w:rtl/>
+        </w:rPr>
+        <w:t>אי</w:t>
+      </w:r>
+      <w:r>
+        <w:rPr>
+          <w:rFonts w:eastAsiaTheme="minorEastAsia" w:hint="cs"/>
+          <w:sz w:val="20"/>
+          <w:szCs w:val="20"/>
+          <w:rtl/>
+        </w:rPr>
+        <w:t>כות הפתרון לא נפגעה</w:t>
+      </w:r>
+      <w:r>
+        <w:rPr>
+          <w:rFonts w:eastAsiaTheme="minorEastAsia" w:hint="cs"/>
+          <w:sz w:val="20"/>
+          <w:szCs w:val="20"/>
+          <w:rtl/>
+        </w:rPr>
+        <w:t>,</w:t>
+      </w:r>
+      <w:r>
+        <w:rPr>
+          <w:rFonts w:eastAsiaTheme="minorEastAsia" w:hint="cs"/>
+          <w:sz w:val="20"/>
+          <w:szCs w:val="20"/>
+          <w:rtl/>
+        </w:rPr>
+        <w:t xml:space="preserve"> בשני המקרים</w:t>
+      </w:r>
+      <w:r>
+        <w:rPr>
+          <w:rFonts w:eastAsiaTheme="minorEastAsia"/>
+          <w:sz w:val="20"/>
+          <w:szCs w:val="20"/>
+        </w:rPr>
+        <w:t xml:space="preserve"> </w:t>
+      </w:r>
+      <w:r>
+        <w:rPr>
+          <w:rFonts w:eastAsiaTheme="minorEastAsia" w:hint="cs"/>
+          <w:sz w:val="20"/>
+          <w:szCs w:val="20"/>
+          <w:rtl/>
+        </w:rPr>
+        <w:t>המרחק הוא הוא המרחק האופטימלי.</w:t>
+      </w:r>
+      <w:r>
+        <w:rPr>
+          <w:rFonts w:eastAsiaTheme="minorEastAsia" w:hint="cs"/>
+          <w:sz w:val="20"/>
+          <w:szCs w:val="20"/>
+          <w:rtl/>
+        </w:rPr>
+        <w:t xml:space="preserve"> זמן הריצה השתפר.</w:t>
+      </w:r>
+      <w:bookmarkStart w:id="0" w:name="_GoBack"/>
+      <w:bookmarkEnd w:id="0"/>
     </w:p>
     <w:p>
       <w:pPr>
@@ -11259,7 +11366,7 @@
       <w:pPr>
         <w:bidi/>
         <w:rPr>
-          <w:rFonts w:eastAsiaTheme="minorEastAsia" w:hint="cs"/>
+          <w:rFonts w:eastAsiaTheme="minorEastAsia"/>
           <w:sz w:val="20"/>
           <w:szCs w:val="20"/>
           <w:rtl/>
@@ -12205,7 +12312,7 @@
       <w:pPr>
         <w:bidi/>
         <w:rPr>
-          <w:rFonts w:eastAsiaTheme="minorEastAsia" w:hint="cs"/>
+          <w:rFonts w:eastAsiaTheme="minorEastAsia"/>
           <w:sz w:val="20"/>
           <w:szCs w:val="20"/>
           <w:rtl/>
@@ -12230,7 +12337,7 @@
         </w:numPr>
         <w:bidi/>
         <w:rPr>
-          <w:rFonts w:eastAsiaTheme="minorEastAsia" w:hint="cs"/>
+          <w:rFonts w:eastAsiaTheme="minorEastAsia"/>
           <w:sz w:val="20"/>
           <w:szCs w:val="20"/>
         </w:rPr>
@@ -12484,15 +12591,7 @@
             <w:sz w:val="20"/>
             <w:szCs w:val="20"/>
           </w:rPr>
-          <m:t>prev</m:t>
-        </m:r>
-        <m:r>
-          <w:rPr>
-            <w:rFonts w:ascii="Cambria Math" w:eastAsiaTheme="minorEastAsia" w:hAnsi="Cambria Math"/>
-            <w:sz w:val="20"/>
-            <w:szCs w:val="20"/>
-          </w:rPr>
-          <m:t>=None</m:t>
+          <m:t>prev=None</m:t>
         </m:r>
       </m:oMath>
       <w:r>
@@ -12514,7 +12613,7 @@
         </w:numPr>
         <w:bidi/>
         <w:rPr>
-          <w:rFonts w:eastAsiaTheme="minorEastAsia" w:hint="cs"/>
+          <w:rFonts w:eastAsiaTheme="minorEastAsia"/>
           <w:sz w:val="20"/>
           <w:szCs w:val="20"/>
         </w:rPr>
@@ -12555,7 +12654,7 @@
         </w:numPr>
         <w:bidi/>
         <w:rPr>
-          <w:rFonts w:eastAsiaTheme="minorEastAsia" w:hint="cs"/>
+          <w:rFonts w:eastAsiaTheme="minorEastAsia"/>
           <w:sz w:val="20"/>
           <w:szCs w:val="20"/>
         </w:rPr>
@@ -12889,7 +12988,7 @@
         </w:numPr>
         <w:bidi/>
         <w:rPr>
-          <w:rFonts w:eastAsiaTheme="minorEastAsia" w:hint="cs"/>
+          <w:rFonts w:eastAsiaTheme="minorEastAsia"/>
           <w:sz w:val="20"/>
           <w:szCs w:val="20"/>
         </w:rPr>
@@ -12930,7 +13029,7 @@
         </w:numPr>
         <w:bidi/>
         <w:rPr>
-          <w:rFonts w:eastAsiaTheme="minorEastAsia" w:hint="cs"/>
+          <w:rFonts w:eastAsiaTheme="minorEastAsia"/>
           <w:sz w:val="20"/>
           <w:szCs w:val="20"/>
         </w:rPr>
@@ -13241,7 +13340,7 @@
         </w:numPr>
         <w:bidi/>
         <w:rPr>
-          <w:rFonts w:eastAsiaTheme="minorEastAsia" w:hint="cs"/>
+          <w:rFonts w:eastAsiaTheme="minorEastAsia"/>
           <w:sz w:val="20"/>
           <w:szCs w:val="20"/>
         </w:rPr>
@@ -13401,15 +13500,7 @@
             <w:sz w:val="20"/>
             <w:szCs w:val="20"/>
           </w:rPr>
-          <m:t>=</m:t>
-        </m:r>
-        <m:r>
-          <w:rPr>
-            <w:rFonts w:ascii="Cambria Math" w:eastAsiaTheme="minorEastAsia" w:hAnsi="Cambria Math"/>
-            <w:sz w:val="20"/>
-            <w:szCs w:val="20"/>
-          </w:rPr>
-          <m:t>False</m:t>
+          <m:t>=False</m:t>
         </m:r>
       </m:oMath>
       <w:r>
@@ -13749,7 +13840,7 @@
         <w:pStyle w:val="ListParagraph"/>
         <w:bidi/>
         <w:rPr>
-          <w:rFonts w:eastAsiaTheme="minorEastAsia" w:hint="cs"/>
+          <w:rFonts w:eastAsiaTheme="minorEastAsia"/>
           <w:sz w:val="20"/>
           <w:szCs w:val="20"/>
           <w:rtl/>
@@ -13844,15 +13935,7 @@
             <w:sz w:val="20"/>
             <w:szCs w:val="20"/>
           </w:rPr>
-          <m:t>(</m:t>
-        </m:r>
-        <m:r>
-          <w:rPr>
-            <w:rFonts w:ascii="Cambria Math" w:eastAsiaTheme="minorEastAsia" w:hAnsi="Cambria Math"/>
-            <w:sz w:val="20"/>
-            <w:szCs w:val="20"/>
-          </w:rPr>
-          <m:t xml:space="preserve">0, </m:t>
+          <m:t xml:space="preserve">(0, </m:t>
         </m:r>
         <m:sSub>
           <m:sSubPr>
@@ -14646,8 +14729,6 @@
         </w:rPr>
         <w:t>קסימל</w:t>
       </w:r>
-      <w:bookmarkStart w:id="0" w:name="_GoBack"/>
-      <w:bookmarkEnd w:id="0"/>
       <w:r>
         <w:rPr>
           <w:rFonts w:eastAsiaTheme="minorEastAsia" w:hint="cs"/>

</xml_diff>

<commit_message>
reverting to old distance (air distance) as per comments in code
</commit_message>
<xml_diff>
--- a/AI1_311137095_321082026.docx
+++ b/AI1_311137095_321082026.docx
@@ -4423,7 +4423,7 @@
           <w:sz w:val="20"/>
           <w:szCs w:val="20"/>
         </w:rPr>
-        <w:t>load_map_from_csv: 3.34sec</w:t>
+        <w:t>load_map_from_csv: 18.95sec</w:t>
       </w:r>
     </w:p>
     <w:p>
@@ -4466,7 +4466,7 @@
           <w:sz w:val="20"/>
           <w:szCs w:val="20"/>
         </w:rPr>
-        <w:t xml:space="preserve">Map(src: 54 dst: 549)                 </w:t>
+        <w:t>Map(src: 54 dst: 549)                 UniformCost                   time:   6.11   #dev: 17355   total_cost:  7465.52897</w:t>
       </w:r>
     </w:p>
     <w:p>
@@ -4483,7 +4483,7 @@
           <w:sz w:val="20"/>
           <w:szCs w:val="20"/>
         </w:rPr>
-        <w:t xml:space="preserve">UniformCost                   time:   0.64   #dev: 17360   total_cost:  7410.00000   |path|: 137   </w:t>
+        <w:t xml:space="preserve">|path|: 137   </w:t>
       </w:r>
     </w:p>
     <w:p>
@@ -4500,7 +4500,16 @@
           <w:sz w:val="20"/>
           <w:szCs w:val="20"/>
         </w:rPr>
-        <w:t xml:space="preserve">path: [   54,    55,    56,    57,    58,    59,    60, 28893, 14580, 14590, 14591, 14592, 14593, 81892, </w:t>
+        <w:t xml:space="preserve">path: [   54,    55,    56,    57,    58,    59,    60, 28893, 14580, 14590, 14591, 14592, 14593, 81892, 25814,    81, 26236, 26234,  1188, 33068, 33069, 33070, 15474, 33071,  5020, 21699, 33072, 33073, 33074, 16203,  9847,  9848,  9849,  9850,  9851,   335,  9852, 82906, 82907, 82908, 82909, 95454, 96539, 72369, 94627, 38553, 72367, 29007, 94632, 96540,  9269, 82890, 29049, 29026, 82682, 71897, 83380, 96541, 82904, 96542, 96543, 96544, </w:t>
+      </w:r>
+      <w:r>
+        <w:rPr>
+          <w:rFonts w:eastAsiaTheme="minorEastAsia"/>
+          <w:sz w:val="20"/>
+          <w:szCs w:val="20"/>
+        </w:rPr>
+        <w:lastRenderedPageBreak/>
+        <w:t>96545, 96546, 96547, 82911, 82928, 24841, 24842, 24843,  5215, 24844,  9274, 24845, 24846, 24847, 24848, 24849, 24850, 24851, 24852, 24853, 24854, 24855, 24856, 24857, 24858, 24859, 24860, 24861, 24862, 24863, 24864, 24865, 24866, 82208, 82209, 82210, 21518, 21431, 21432, 21433, 21434, 21435, 21436, 21437, 21438, 21439, 21440, 21441, 21442, 21443, 21444, 21445, 21446, 21447, 21448, 21449, 21450, 21451,   621, 21452, 21453, 21454, 21495, 21496,   539,   540,   541,   542,   543,   544,   545,   546,   547,   548,   549]</w:t>
       </w:r>
     </w:p>
     <w:p>
@@ -4511,134 +4520,6 @@
           <w:szCs w:val="20"/>
         </w:rPr>
       </w:pPr>
-      <w:r>
-        <w:rPr>
-          <w:rFonts w:eastAsiaTheme="minorEastAsia"/>
-          <w:sz w:val="20"/>
-          <w:szCs w:val="20"/>
-        </w:rPr>
-        <w:t xml:space="preserve">25814,    81, 26236, 26234,  1188, 33068, 33069, 33070, 15474, 33071,  5020, 21699, 33072, 33073, 33074, </w:t>
-      </w:r>
-    </w:p>
-    <w:p>
-      <w:pPr>
-        <w:rPr>
-          <w:rFonts w:eastAsiaTheme="minorEastAsia"/>
-          <w:sz w:val="20"/>
-          <w:szCs w:val="20"/>
-        </w:rPr>
-      </w:pPr>
-      <w:r>
-        <w:rPr>
-          <w:rFonts w:eastAsiaTheme="minorEastAsia"/>
-          <w:sz w:val="20"/>
-          <w:szCs w:val="20"/>
-        </w:rPr>
-        <w:t xml:space="preserve">16203,  9847,  9848,  9849,  9850,  9851,   335,  9852, 82906, 82907, 82908, 82909, 95454, 96539, 72369, </w:t>
-      </w:r>
-    </w:p>
-    <w:p>
-      <w:pPr>
-        <w:rPr>
-          <w:rFonts w:eastAsiaTheme="minorEastAsia"/>
-          <w:sz w:val="20"/>
-          <w:szCs w:val="20"/>
-        </w:rPr>
-      </w:pPr>
-      <w:r>
-        <w:rPr>
-          <w:rFonts w:eastAsiaTheme="minorEastAsia"/>
-          <w:sz w:val="20"/>
-          <w:szCs w:val="20"/>
-        </w:rPr>
-        <w:lastRenderedPageBreak/>
-        <w:t xml:space="preserve">94627, 38553, 72367, 29007, 94632, 96540,  9269, 82890, 29049, 29026, 82682, 71897, 83380, 96541, 82904, </w:t>
-      </w:r>
-    </w:p>
-    <w:p>
-      <w:pPr>
-        <w:rPr>
-          <w:rFonts w:eastAsiaTheme="minorEastAsia"/>
-          <w:sz w:val="20"/>
-          <w:szCs w:val="20"/>
-        </w:rPr>
-      </w:pPr>
-      <w:r>
-        <w:rPr>
-          <w:rFonts w:eastAsiaTheme="minorEastAsia"/>
-          <w:sz w:val="20"/>
-          <w:szCs w:val="20"/>
-        </w:rPr>
-        <w:t xml:space="preserve">96542, 96543, 96544, 96545, 96546, 96547, 82911, 82928, 24841, 24842, 24843,  5215, 24844,  9274, 24845, </w:t>
-      </w:r>
-    </w:p>
-    <w:p>
-      <w:pPr>
-        <w:rPr>
-          <w:rFonts w:eastAsiaTheme="minorEastAsia"/>
-          <w:sz w:val="20"/>
-          <w:szCs w:val="20"/>
-        </w:rPr>
-      </w:pPr>
-      <w:r>
-        <w:rPr>
-          <w:rFonts w:eastAsiaTheme="minorEastAsia"/>
-          <w:sz w:val="20"/>
-          <w:szCs w:val="20"/>
-        </w:rPr>
-        <w:t xml:space="preserve">24846, 24847, 24848, 24849, 24850, 24851, 24852, 24853, 24854, 24855, 24856, 24857, 24858, 24859, 24860, </w:t>
-      </w:r>
-    </w:p>
-    <w:p>
-      <w:pPr>
-        <w:rPr>
-          <w:rFonts w:eastAsiaTheme="minorEastAsia"/>
-          <w:sz w:val="20"/>
-          <w:szCs w:val="20"/>
-        </w:rPr>
-      </w:pPr>
-      <w:r>
-        <w:rPr>
-          <w:rFonts w:eastAsiaTheme="minorEastAsia"/>
-          <w:sz w:val="20"/>
-          <w:szCs w:val="20"/>
-        </w:rPr>
-        <w:t xml:space="preserve">24861, 24862, 24863, 24864, 24865, 24866, 82208, 82209, 82210, 21518, 21431, 21432, 21433, 21434, 21435, </w:t>
-      </w:r>
-    </w:p>
-    <w:p>
-      <w:pPr>
-        <w:rPr>
-          <w:rFonts w:eastAsiaTheme="minorEastAsia"/>
-          <w:sz w:val="20"/>
-          <w:szCs w:val="20"/>
-        </w:rPr>
-      </w:pPr>
-      <w:r>
-        <w:rPr>
-          <w:rFonts w:eastAsiaTheme="minorEastAsia"/>
-          <w:sz w:val="20"/>
-          <w:szCs w:val="20"/>
-        </w:rPr>
-        <w:t xml:space="preserve">21436, 21437, 21438, 21439, 21440, 21441, 21442, 21443, 21444, 21445, 21446, 21447, 21448, 21449, 21450, </w:t>
-      </w:r>
-    </w:p>
-    <w:p>
-      <w:pPr>
-        <w:rPr>
-          <w:rFonts w:eastAsiaTheme="minorEastAsia"/>
-          <w:sz w:val="20"/>
-          <w:szCs w:val="20"/>
-        </w:rPr>
-      </w:pPr>
-      <w:r>
-        <w:rPr>
-          <w:rFonts w:eastAsiaTheme="minorEastAsia"/>
-          <w:sz w:val="20"/>
-          <w:szCs w:val="20"/>
-        </w:rPr>
-        <w:t>21451,   621, 21452, 21453, 21454, 21495, 21496,   539,   540,   541,   542,   543,   544,   545,   546,   547,   548,   549]</w:t>
-      </w:r>
     </w:p>
     <w:p>
       <w:pPr>
@@ -4696,7 +4577,7 @@
           <w:sz w:val="20"/>
           <w:szCs w:val="20"/>
         </w:rPr>
-        <w:t xml:space="preserve">Map(src: 54 dst: 549)                 A* (h=0, w=0.500)             time:   0.71   #dev: 17360   </w:t>
+        <w:t xml:space="preserve">Map(src: 54 dst: 549)                 A* (h=0, w=0.500)             time:   4.13   #dev: 17355   total_cost:  7465.52897   |path|: 137   </w:t>
       </w:r>
     </w:p>
     <w:p>
@@ -4713,7 +4594,7 @@
           <w:sz w:val="20"/>
           <w:szCs w:val="20"/>
         </w:rPr>
-        <w:t xml:space="preserve">total_cost:  7410.00000   |path|: 137   </w:t>
+        <w:t>path: [   54,    55,    56,    57,    58,    59,    60, 28893, 14580, 14590, 14591, 14592, 14593, 81892, 25814,    81, 26236, 26234,  1188, 33068, 33069, 33070, 15474, 33071,  5020, 21699, 33072, 33073, 33074, 16203,  9847,  9848,  9849,  9850,  9851,   335,  9852, 82906, 82907, 82908, 82909, 95454, 96539, 72369, 94627, 38553, 72367, 29007, 94632, 96540,  9269, 82890, 29049, 29026, 82682, 71897, 83380, 96541, 82904, 96542, 96543, 96544, 96545, 96546, 96547, 82911, 82928, 24841, 24842, 24843,  5215, 24844,  9274, 24845, 24846, 24847, 24848, 24849, 24850, 24851, 24852, 24853, 24854, 24855, 24856, 24857, 24858, 24859, 24860, 24861, 24862, 24863, 24864, 24865, 24866, 82208, 82209, 82210, 21518, 21431, 21432, 21433, 21434, 21435, 21436, 21437, 21438, 21439, 21440, 21441, 21442, 21443, 21444, 21445, 21446, 21447, 21448, 21449, 21450, 21451,   621, 21452, 21453, 21454, 21495, 21496,   539,   540,   541,   542,   543,   544,   545,   546,   547,   548,   549]</w:t>
       </w:r>
     </w:p>
     <w:p>
@@ -4724,14 +4605,6 @@
           <w:szCs w:val="20"/>
         </w:rPr>
       </w:pPr>
-      <w:r>
-        <w:rPr>
-          <w:rFonts w:eastAsiaTheme="minorEastAsia"/>
-          <w:sz w:val="20"/>
-          <w:szCs w:val="20"/>
-        </w:rPr>
-        <w:t>path: [   54,    55,    56,    57,    58,    59,    60, 28893, 14580, 14590, 14591, 14592, 14593, 81892, 25814,    81, 26236, 26234,  1188, 33068, 33069, 33070, 15474, 33071,  5020, 21699, 33072, 33073, 33074, 16203,  9847,  9848,  9849,  9850,  9851,   335,  9852, 82906, 82907, 82908, 82909, 95454, 96539, 72369, 94627, 38553, 72367, 29007, 94632, 96540,  9269, 82890, 29049, 29026, 82682, 71897, 83380, 96541, 82904, 96542, 96543, 96544, 96545, 96546, 96547, 82911, 82928, 24841, 24842, 24843,  5215, 24844,  9274, 24845, 24846, 24847, 24848, 24849, 24850, 24851, 24852, 24853, 24854, 24855, 24856, 24857, 24858, 24859, 24860, 24861, 24862, 24863, 24864, 24865, 24866, 82208, 82209, 82210, 21518, 21431, 21432, 21433, 21434, 21435, 21436, 21437, 21438, 21439, 21440, 21441, 21442, 21443, 21444, 21445, 21446, 21447, 21448, 21449, 21450, 21451,   621, 21452, 21453, 21454, 21495, 21496,   539,   540,   541,   542,   543,   544,   545,   546,   547,   548,   549]</w:t>
-      </w:r>
     </w:p>
     <w:p>
       <w:pPr>
@@ -4741,6 +4614,14 @@
           <w:szCs w:val="20"/>
         </w:rPr>
       </w:pPr>
+      <w:r>
+        <w:rPr>
+          <w:rFonts w:eastAsiaTheme="minorEastAsia"/>
+          <w:sz w:val="20"/>
+          <w:szCs w:val="20"/>
+        </w:rPr>
+        <w:t xml:space="preserve">Map(src: 54 dst: 549)                 A* (h=AirDist, w=0.500)       time:   0.95   #dev: 2016    total_cost:  7465.52897   |path|: 137   </w:t>
+      </w:r>
     </w:p>
     <w:p>
       <w:pPr>
@@ -4756,7 +4637,7 @@
           <w:sz w:val="20"/>
           <w:szCs w:val="20"/>
         </w:rPr>
-        <w:t xml:space="preserve">Map(src: 54 dst: 549)                 A* (h=AirDist, w=0.500)       time:   0.25   #dev: 1888    total_cost:  7410.00000   |path|: 137   </w:t>
+        <w:t>path: [   54,    55,    56,    57,    58,    59,    60, 28893, 14580, 14590, 14591, 14592, 14593, 81892, 25814,    81, 26236, 26234,  1188, 33068, 33069, 33070, 15474, 33071,  5020, 21699, 33072, 33073, 33074, 16203,  9847,  9848,  9849,  9850,  9851,   335,  9852, 82906, 82907, 82908, 82909, 95454, 96539, 72369, 94627, 38553, 72367, 29007, 94632, 96540,  9269, 82890, 29049, 29026, 82682, 71897, 83380, 96541, 82904, 96542, 96543, 96544, 96545, 96546, 96547, 82911, 82928, 24841, 24842, 24843,  5215, 24844,  9274, 24845, 24846, 24847, 24848, 24849, 24850, 24851, 24852, 24853, 24854, 24855, 24856, 24857, 24858, 24859, 24860, 24861, 24862, 24863, 24864, 24865, 24866, 82208, 82209, 82210, 21518, 21431, 21432, 21433, 21434, 21435, 21436, 21437, 21438, 21439, 21440, 21441, 21442, 21443, 21444, 21445, 21446, 21447, 21448, 21449, 21450, 21451,   621, 21452, 21453, 21454, 21495, 21496,   539,   540,   541,   542,   543,   544,   545,   546,   547,   548,   549]</w:t>
       </w:r>
     </w:p>
     <w:p>
@@ -4773,35 +4654,45 @@
           <w:sz w:val="20"/>
           <w:szCs w:val="20"/>
         </w:rPr>
-        <w:t>path: [   54,    55,    56,    57,    58,    59,    60, 28893, 14580, 14590, 14591, 14592, 14593, 81892, 25814,    81, 26236, 26234,  1188, 33068, 33069, 33070, 15474, 33071,  5020, 21699, 33072, 33073, 33074, 16203,  9847,  9848,  9849,  9850,  9851,   335,  9852, 82906, 82907, 82908, 82909, 95454, 96539, 72369, 94627, 38553, 72367, 29007, 94632, 96540,  9269, 82890, 29049, 29026, 82682, 71897, 83380, 96541, 82904, 96542, 96543, 96544, 96545, 96546, 96547, 82911, 82928, 24841, 24842, 24843,  5215, 24844,  9274, 24845, 24846, 24847, 24848, 24849, 24850, 24851, 24852, 24853, 24854, 24855, 24856, 24857, 24858, 24859, 24860, 24861, 24862, 24863, 24864, 24865, 24866, 82208, 82209, 82210, 21518, 21431, 21432, 21433, 21434, 21435, 21436, 21437, 21438, 21439, 21440, 21441, 21442, 21443, 21444, 21445, 21446, 21447, 21448, 21449, 21450, 21451,   621, 21452, 21453, 21454, 21495, 21496,   539,   540,   541,   542,   543,   544,   545,   546,   547,   548,   549]</w:t>
-      </w:r>
-      <w:r>
-        <w:rPr>
-          <w:rFonts w:eastAsiaTheme="minorEastAsia"/>
-          <w:sz w:val="20"/>
-          <w:szCs w:val="20"/>
-        </w:rPr>
         <w:br w:type="page"/>
       </w:r>
     </w:p>
     <w:p>
       <w:pPr>
+        <w:rPr>
+          <w:rFonts w:eastAsiaTheme="minorEastAsia"/>
+          <w:sz w:val="20"/>
+          <w:szCs w:val="20"/>
+        </w:rPr>
+      </w:pPr>
+    </w:p>
+    <w:p>
+      <w:pPr>
         <w:bidi/>
         <w:rPr>
           <w:rFonts w:eastAsiaTheme="minorEastAsia"/>
           <w:sz w:val="20"/>
           <w:szCs w:val="20"/>
-          <w:rtl/>
-        </w:rPr>
-      </w:pPr>
-      <w:r>
-        <w:rPr>
-          <w:rFonts w:eastAsiaTheme="minorEastAsia" w:hint="cs"/>
-          <w:sz w:val="20"/>
-          <w:szCs w:val="20"/>
-          <w:rtl/>
-        </w:rPr>
-        <w:lastRenderedPageBreak/>
+        </w:rPr>
+      </w:pPr>
+    </w:p>
+    <w:p>
+      <w:pPr>
+        <w:bidi/>
+        <w:rPr>
+          <w:rFonts w:eastAsiaTheme="minorEastAsia"/>
+          <w:sz w:val="20"/>
+          <w:szCs w:val="20"/>
+          <w:rtl/>
+        </w:rPr>
+      </w:pPr>
+      <w:r>
+        <w:rPr>
+          <w:rFonts w:eastAsiaTheme="minorEastAsia" w:hint="cs"/>
+          <w:sz w:val="20"/>
+          <w:szCs w:val="20"/>
+          <w:rtl/>
+        </w:rPr>
         <w:t>12.</w:t>
       </w:r>
     </w:p>
@@ -5083,23 +4974,6 @@
           <w:szCs w:val="20"/>
         </w:rPr>
         <w:t>RelaxedDeliveries(big_delivery)       A* (h=MSTAirDist, w=0.500)    time:   2.48   #dev: 87      total_cost: 40844.21165   |path|: 11    path: [33919, 18409, 77726, 26690, 31221, 63050, 84034, 60664, 70557, 94941, 31008]   gas-stations: [31221, 70557]</w:t>
-      </w:r>
-    </w:p>
-    <w:p>
-      <w:pPr>
-        <w:rPr>
-          <w:rFonts w:eastAsiaTheme="minorEastAsia"/>
-          <w:sz w:val="20"/>
-          <w:szCs w:val="20"/>
-        </w:rPr>
-      </w:pPr>
-      <w:r>
-        <w:rPr>
-          <w:rFonts w:eastAsiaTheme="minorEastAsia"/>
-          <w:sz w:val="20"/>
-          <w:szCs w:val="20"/>
-        </w:rPr>
-        <w:br w:type="page"/>
       </w:r>
     </w:p>
     <w:p>
@@ -10279,9 +10153,9 @@
         </w:rPr>
         <w:drawing>
           <wp:inline distT="0" distB="0" distL="0" distR="0">
-            <wp:extent cx="4006215" cy="2960370"/>
+            <wp:extent cx="3970020" cy="2938145"/>
             <wp:effectExtent l="0" t="0" r="0" b="0"/>
-            <wp:docPr id="12" name="Picture 12" descr="C:\Users\USER1\Documents\Courses\AI\AI_hw1\graph_q_28.JPG"/>
+            <wp:docPr id="7" name="Picture 7" descr="C:\Users\USER1\Documents\Courses\AI\AI_hw1\graph_q_28.JPG"/>
             <wp:cNvGraphicFramePr>
               <a:graphicFrameLocks xmlns:a="http://schemas.openxmlformats.org/drawingml/2006/main" noChangeAspect="1"/>
             </wp:cNvGraphicFramePr>
@@ -10289,7 +10163,7 @@
               <a:graphicData uri="http://schemas.openxmlformats.org/drawingml/2006/picture">
                 <pic:pic xmlns:pic="http://schemas.openxmlformats.org/drawingml/2006/picture">
                   <pic:nvPicPr>
-                    <pic:cNvPr id="0" name="Picture 2" descr="C:\Users\USER1\Documents\Courses\AI\AI_hw1\graph_q_28.JPG"/>
+                    <pic:cNvPr id="0" name="Picture 1" descr="C:\Users\USER1\Documents\Courses\AI\AI_hw1\graph_q_28.JPG"/>
                     <pic:cNvPicPr>
                       <a:picLocks noChangeAspect="1" noChangeArrowheads="1"/>
                     </pic:cNvPicPr>
@@ -10310,7 +10184,7 @@
                   <pic:spPr bwMode="auto">
                     <a:xfrm>
                       <a:off x="0" y="0"/>
-                      <a:ext cx="4006215" cy="2960370"/>
+                      <a:ext cx="3970020" cy="2938145"/>
                     </a:xfrm>
                     <a:prstGeom prst="rect">
                       <a:avLst/>
@@ -10329,11 +10203,80 @@
     </w:p>
     <w:p>
       <w:pPr>
+        <w:rPr>
+          <w:rFonts w:eastAsiaTheme="minorEastAsia"/>
+          <w:sz w:val="20"/>
+          <w:szCs w:val="20"/>
+        </w:rPr>
+      </w:pPr>
+      <w:r>
+        <w:rPr>
+          <w:rFonts w:eastAsiaTheme="minorEastAsia"/>
+          <w:sz w:val="20"/>
+          <w:szCs w:val="20"/>
+        </w:rPr>
+        <w:t xml:space="preserve">StrictDeliveries(small_delivery)      A* (h=MSTAirDist, w=0.500)    time:   0.45   #dev: 120     total_cost: 14254.79234   |path|: 8     </w:t>
+      </w:r>
+    </w:p>
+    <w:p>
+      <w:pPr>
+        <w:rPr>
+          <w:rFonts w:eastAsiaTheme="minorEastAsia"/>
+          <w:sz w:val="20"/>
+          <w:szCs w:val="20"/>
+        </w:rPr>
+      </w:pPr>
+      <w:r>
+        <w:rPr>
+          <w:rFonts w:eastAsiaTheme="minorEastAsia"/>
+          <w:sz w:val="20"/>
+          <w:szCs w:val="20"/>
+        </w:rPr>
+        <w:t>path: [43516, 67260, 17719, 43454, 43217, 32863, 7873, 42607]   gas-stations: [17719, 32863]</w:t>
+      </w:r>
+    </w:p>
+    <w:p>
+      <w:pPr>
+        <w:rPr>
+          <w:rFonts w:eastAsiaTheme="minorEastAsia"/>
+          <w:sz w:val="20"/>
+          <w:szCs w:val="20"/>
+        </w:rPr>
+      </w:pPr>
+      <w:r>
+        <w:rPr>
+          <w:rFonts w:eastAsiaTheme="minorEastAsia"/>
+          <w:sz w:val="20"/>
+          <w:szCs w:val="20"/>
+        </w:rPr>
+        <w:t xml:space="preserve">StrictDeliveries(small_delivery)      A* (h=RelaxedProb, w=0.500)   time:  11.20   #dev: 80      total_cost: 14254.79234   |path|: 8     </w:t>
+      </w:r>
+    </w:p>
+    <w:p>
+      <w:pPr>
+        <w:rPr>
+          <w:rFonts w:eastAsiaTheme="minorEastAsia"/>
+          <w:sz w:val="20"/>
+          <w:szCs w:val="20"/>
+        </w:rPr>
+      </w:pPr>
+      <w:r>
+        <w:rPr>
+          <w:rFonts w:eastAsiaTheme="minorEastAsia"/>
+          <w:sz w:val="20"/>
+          <w:szCs w:val="20"/>
+        </w:rPr>
+        <w:t>path: [43516, 67260, 17719, 43454, 43217, 32863, 7873, 42607]   gas-stations: [17719, 32863]</w:t>
+      </w:r>
+    </w:p>
+    <w:p>
+      <w:pPr>
         <w:bidi/>
         <w:rPr>
           <w:rFonts w:eastAsiaTheme="minorEastAsia"/>
           <w:sz w:val="20"/>
           <w:szCs w:val="20"/>
+          <w:rtl/>
         </w:rPr>
       </w:pPr>
       <w:r>
@@ -10352,95 +10295,36 @@
           <w:szCs w:val="20"/>
           <w:rtl/>
         </w:rPr>
-        <w:t xml:space="preserve"> פיתחה 80 מצבים בלבד לעומת 120 ולכן היא ההיוריסטיקה העדיפה. </w:t>
-      </w:r>
-      <w:r>
-        <w:rPr>
-          <w:rFonts w:eastAsiaTheme="minorEastAsia" w:hint="cs"/>
-          <w:sz w:val="20"/>
-          <w:szCs w:val="20"/>
-          <w:rtl/>
-        </w:rPr>
-        <w:t xml:space="preserve">המשקל בסעיף 26 עבורו לראשונה מספר הפיתוחים נמוך יותר מאשר בסעיף 28 הוא </w:t>
-      </w:r>
-      <w:r>
-        <w:rPr>
-          <w:rFonts w:eastAsiaTheme="minorEastAsia"/>
-          <w:sz w:val="20"/>
-          <w:szCs w:val="20"/>
-        </w:rPr>
-        <w:t>~0.5</w:t>
-      </w:r>
-      <w:r>
-        <w:rPr>
-          <w:rFonts w:eastAsiaTheme="minorEastAsia" w:hint="cs"/>
-          <w:sz w:val="20"/>
-          <w:szCs w:val="20"/>
-          <w:rtl/>
-        </w:rPr>
-        <w:t xml:space="preserve">. </w:t>
-      </w:r>
-      <w:r>
-        <w:rPr>
-          <w:rFonts w:eastAsiaTheme="minorEastAsia" w:hint="cs"/>
-          <w:sz w:val="20"/>
-          <w:szCs w:val="20"/>
-          <w:rtl/>
-        </w:rPr>
-        <w:t>אי</w:t>
-      </w:r>
-      <w:r>
-        <w:rPr>
-          <w:rFonts w:eastAsiaTheme="minorEastAsia" w:hint="cs"/>
-          <w:sz w:val="20"/>
-          <w:szCs w:val="20"/>
-          <w:rtl/>
-        </w:rPr>
-        <w:t>כות הפתרון לא נפגעה</w:t>
-      </w:r>
-      <w:r>
-        <w:rPr>
-          <w:rFonts w:eastAsiaTheme="minorEastAsia" w:hint="cs"/>
-          <w:sz w:val="20"/>
-          <w:szCs w:val="20"/>
-          <w:rtl/>
-        </w:rPr>
-        <w:t>,</w:t>
-      </w:r>
-      <w:r>
-        <w:rPr>
-          <w:rFonts w:eastAsiaTheme="minorEastAsia" w:hint="cs"/>
-          <w:sz w:val="20"/>
-          <w:szCs w:val="20"/>
-          <w:rtl/>
-        </w:rPr>
-        <w:t xml:space="preserve"> בשני המקרים</w:t>
-      </w:r>
-      <w:r>
-        <w:rPr>
-          <w:rFonts w:eastAsiaTheme="minorEastAsia"/>
-          <w:sz w:val="20"/>
-          <w:szCs w:val="20"/>
-        </w:rPr>
-        <w:t xml:space="preserve"> </w:t>
-      </w:r>
-      <w:r>
-        <w:rPr>
-          <w:rFonts w:eastAsiaTheme="minorEastAsia" w:hint="cs"/>
-          <w:sz w:val="20"/>
-          <w:szCs w:val="20"/>
-          <w:rtl/>
-        </w:rPr>
-        <w:t>המרחק הוא הוא המרחק האופטימלי.</w:t>
-      </w:r>
-      <w:r>
-        <w:rPr>
-          <w:rFonts w:eastAsiaTheme="minorEastAsia" w:hint="cs"/>
-          <w:sz w:val="20"/>
-          <w:szCs w:val="20"/>
-          <w:rtl/>
-        </w:rPr>
-        <w:t xml:space="preserve"> זמן הריצה השתפר.</w:t>
+        <w:t xml:space="preserve"> פיתחה 80 מצבים בלבד לעומת 120 </w:t>
+      </w:r>
+      <w:r>
+        <w:rPr>
+          <w:rFonts w:eastAsiaTheme="minorEastAsia" w:hint="cs"/>
+          <w:sz w:val="20"/>
+          <w:szCs w:val="20"/>
+          <w:rtl/>
+        </w:rPr>
+        <w:t>בהיוריסטיקה הקודמת. עם זאת, רואים כי זמן הריצה היה קצר בסדר גודל בהיוריסטיקה הקודמת. זאת כיוון שלמרות שפיתחנו פחות מצבים, חישוב ההיוריסטיקה הוא פעולה כבדה ויקרה מאוד.</w:t>
+      </w:r>
+    </w:p>
+    <w:p>
+      <w:pPr>
+        <w:bidi/>
+        <w:rPr>
+          <w:rFonts w:eastAsiaTheme="minorEastAsia" w:hint="cs"/>
+          <w:sz w:val="20"/>
+          <w:szCs w:val="20"/>
+          <w:rtl/>
+        </w:rPr>
+      </w:pPr>
+      <w:r>
+        <w:rPr>
+          <w:rFonts w:eastAsiaTheme="minorEastAsia" w:hint="cs"/>
+          <w:sz w:val="20"/>
+          <w:szCs w:val="20"/>
+          <w:rtl/>
+        </w:rPr>
+        <w:t>מספר המצבים המפותחים בהיוריסטיקה החדשה נמוך יותר ממספר המצבים המפותחים בהיוריסטיקה הקודמת לכל משקל.</w:t>
       </w:r>
       <w:bookmarkStart w:id="0" w:name="_GoBack"/>
       <w:bookmarkEnd w:id="0"/>

</xml_diff>